<commit_message>
Adicionei novas especificacoes de use case
</commit_message>
<xml_diff>
--- a/Modelacao/JM-Especificacao-Use-Cases.docx
+++ b/Modelacao/JM-Especificacao-Use-Cases.docx
@@ -990,7 +990,10 @@
               <w:t>.</w:t>
             </w:r>
             <w:r>
-              <w:t xml:space="preserve"> Consulta as preferências e não-preferências do cliente</w:t>
+              <w:t xml:space="preserve"> </w:t>
+            </w:r>
+            <w:r>
+              <w:t>Pesquisa estabelecimentos que sirvam o alimento pesquisado</w:t>
             </w:r>
           </w:p>
         </w:tc>
@@ -1021,11 +1024,17 @@
           </w:tcPr>
           <w:p>
             <w:r>
-              <w:t>3.</w:t>
+              <w:t>3</w:t>
+            </w:r>
+            <w:r>
+              <w:t>.</w:t>
             </w:r>
             <w:r>
               <w:t xml:space="preserve"> Filtra lista de resultados de acordo com as não-preferências</w:t>
             </w:r>
+            <w:r>
+              <w:t xml:space="preserve"> do cliente</w:t>
+            </w:r>
           </w:p>
         </w:tc>
       </w:tr>
@@ -1055,7 +1064,10 @@
           </w:tcPr>
           <w:p>
             <w:r>
-              <w:t>4.</w:t>
+              <w:t>4</w:t>
+            </w:r>
+            <w:r>
+              <w:t>.</w:t>
             </w:r>
             <w:r>
               <w:t xml:space="preserve"> Ordena lista por preferência</w:t>
@@ -1089,13 +1101,13 @@
           </w:tcPr>
           <w:p>
             <w:r>
-              <w:t>5.</w:t>
-            </w:r>
-            <w:r>
-              <w:t xml:space="preserve"> Apresenta lista de resultados condicionada pelas preferências e não-preferências</w:t>
-            </w:r>
-            <w:r>
-              <w:t xml:space="preserve"> do cliente</w:t>
+              <w:t>5</w:t>
+            </w:r>
+            <w:r>
+              <w:t>.</w:t>
+            </w:r>
+            <w:r>
+              <w:t xml:space="preserve"> Apresenta lista de resultados</w:t>
             </w:r>
           </w:p>
         </w:tc>
@@ -1128,7 +1140,19 @@
               <w:rPr>
                 <w:b/>
               </w:rPr>
-              <w:t>(passo 2)</w:t>
+              <w:t xml:space="preserve">(passo </w:t>
+            </w:r>
+            <w:r>
+              <w:rPr>
+                <w:b/>
+              </w:rPr>
+              <w:t>3</w:t>
+            </w:r>
+            <w:r>
+              <w:rPr>
+                <w:b/>
+              </w:rPr>
+              <w:t>)</w:t>
             </w:r>
           </w:p>
           <w:p>
@@ -1175,134 +1199,990 @@
           </w:tcPr>
           <w:p>
             <w:r>
-              <w:t>2.1. Fornece lista de resultados para o termo de pesquisa indicado</w:t>
-            </w:r>
-            <w:r>
-              <w:t xml:space="preserve"> (sem considerar preferências ou não-preferências)</w:t>
+              <w:t>3.1. Regressa a 5</w:t>
+            </w:r>
+          </w:p>
+        </w:tc>
+      </w:tr>
+      <w:tr>
+        <w:tc>
+          <w:tcPr>
+            <w:tcW w:w="1666" w:type="pct"/>
+          </w:tcPr>
+          <w:p>
+            <w:pPr>
+              <w:rPr>
+                <w:b/>
+              </w:rPr>
+            </w:pPr>
+            <w:r>
+              <w:rPr>
+                <w:b/>
+              </w:rPr>
+              <w:t>Exceção</w:t>
+            </w:r>
+          </w:p>
+          <w:p>
+            <w:pPr>
+              <w:rPr>
+                <w:b/>
+              </w:rPr>
+            </w:pPr>
+            <w:r>
+              <w:rPr>
+                <w:b/>
+              </w:rPr>
+              <w:t xml:space="preserve">(passo </w:t>
+            </w:r>
+            <w:r>
+              <w:rPr>
+                <w:b/>
+              </w:rPr>
+              <w:t>5</w:t>
+            </w:r>
+            <w:r>
+              <w:rPr>
+                <w:b/>
+              </w:rPr>
+              <w:t>)</w:t>
+            </w:r>
+          </w:p>
+          <w:p>
+            <w:pPr>
+              <w:rPr>
+                <w:b/>
+              </w:rPr>
+            </w:pPr>
+            <w:r>
+              <w:rPr>
+                <w:b/>
+              </w:rPr>
+              <w:t>[não existem resultados para o termo de pesquisa</w:t>
+            </w:r>
+            <w:r>
+              <w:rPr>
+                <w:b/>
+              </w:rPr>
+              <w:t xml:space="preserve"> ou filtragem realizada</w:t>
+            </w:r>
+            <w:r>
+              <w:rPr>
+                <w:b/>
+              </w:rPr>
+              <w:t>]</w:t>
+            </w:r>
+          </w:p>
+        </w:tc>
+        <w:tc>
+          <w:tcPr>
+            <w:tcW w:w="1752" w:type="pct"/>
+          </w:tcPr>
+          <w:p/>
+        </w:tc>
+        <w:tc>
+          <w:tcPr>
+            <w:tcW w:w="1582" w:type="pct"/>
+          </w:tcPr>
+          <w:p>
+            <w:r>
+              <w:t>5</w:t>
+            </w:r>
+            <w:r>
+              <w:t>.1. Indica que não foram encontrados estabelecimentos que sirvam o alimento escolhido</w:t>
+            </w:r>
+          </w:p>
+        </w:tc>
+      </w:tr>
+    </w:tbl>
+    <w:p/>
+    <w:p>
+      <w:r>
+        <w:br w:type="page"/>
+      </w:r>
+    </w:p>
+    <w:tbl>
+      <w:tblPr>
+        <w:tblStyle w:val="Tabelacomgrelha"/>
+        <w:tblW w:w="5000" w:type="pct"/>
+        <w:tblLook w:val="04A0" w:firstRow="1" w:lastRow="0" w:firstColumn="1" w:lastColumn="0" w:noHBand="0" w:noVBand="1"/>
+      </w:tblPr>
+      <w:tblGrid>
+        <w:gridCol w:w="2830"/>
+        <w:gridCol w:w="2976"/>
+        <w:gridCol w:w="2688"/>
+      </w:tblGrid>
+      <w:tr>
+        <w:tc>
+          <w:tcPr>
+            <w:tcW w:w="5000" w:type="pct"/>
+            <w:gridSpan w:val="3"/>
+          </w:tcPr>
+          <w:p>
+            <w:r>
+              <w:rPr>
+                <w:b/>
+              </w:rPr>
+              <w:lastRenderedPageBreak/>
+              <w:t>Use Case:</w:t>
+            </w:r>
+            <w:r>
+              <w:t xml:space="preserve"> Pesquisar Alimento por </w:t>
+            </w:r>
+            <w:r>
+              <w:t>Voz</w:t>
+            </w:r>
+          </w:p>
+        </w:tc>
+      </w:tr>
+      <w:tr>
+        <w:tc>
+          <w:tcPr>
+            <w:tcW w:w="5000" w:type="pct"/>
+            <w:gridSpan w:val="3"/>
+          </w:tcPr>
+          <w:p>
+            <w:r>
+              <w:rPr>
+                <w:b/>
+              </w:rPr>
+              <w:t xml:space="preserve">Descrição: </w:t>
+            </w:r>
+            <w:r>
+              <w:t xml:space="preserve">Cliente ou utilizador não-autenticado pesquisa alimento no sistema por </w:t>
+            </w:r>
+            <w:r>
+              <w:t>voz</w:t>
+            </w:r>
+          </w:p>
+        </w:tc>
+      </w:tr>
+      <w:tr>
+        <w:tc>
+          <w:tcPr>
+            <w:tcW w:w="5000" w:type="pct"/>
+            <w:gridSpan w:val="3"/>
+          </w:tcPr>
+          <w:p>
+            <w:r>
+              <w:rPr>
+                <w:b/>
+              </w:rPr>
+              <w:t>Pré-condição:</w:t>
+            </w:r>
+          </w:p>
+        </w:tc>
+      </w:tr>
+      <w:tr>
+        <w:tc>
+          <w:tcPr>
+            <w:tcW w:w="5000" w:type="pct"/>
+            <w:gridSpan w:val="3"/>
+          </w:tcPr>
+          <w:p>
+            <w:r>
+              <w:rPr>
+                <w:b/>
+              </w:rPr>
+              <w:t xml:space="preserve">Pós-condição: </w:t>
+            </w:r>
+            <w:r>
+              <w:t xml:space="preserve">Sistema apresenta uma lista de locais onde o ator pode comer o que pediu </w:t>
+            </w:r>
+          </w:p>
+        </w:tc>
+      </w:tr>
+      <w:tr>
+        <w:tc>
+          <w:tcPr>
+            <w:tcW w:w="1666" w:type="pct"/>
+          </w:tcPr>
+          <w:p/>
+        </w:tc>
+        <w:tc>
+          <w:tcPr>
+            <w:tcW w:w="1752" w:type="pct"/>
+          </w:tcPr>
+          <w:p>
+            <w:pPr>
+              <w:rPr>
+                <w:b/>
+              </w:rPr>
+            </w:pPr>
+            <w:r>
+              <w:rPr>
+                <w:b/>
+              </w:rPr>
+              <w:t>Ator</w:t>
+            </w:r>
+          </w:p>
+        </w:tc>
+        <w:tc>
+          <w:tcPr>
+            <w:tcW w:w="1582" w:type="pct"/>
+          </w:tcPr>
+          <w:p>
+            <w:pPr>
+              <w:rPr>
+                <w:b/>
+              </w:rPr>
+            </w:pPr>
+            <w:r>
+              <w:rPr>
+                <w:b/>
+              </w:rPr>
+              <w:t>Sistema</w:t>
+            </w:r>
+          </w:p>
+        </w:tc>
+      </w:tr>
+      <w:tr>
+        <w:tc>
+          <w:tcPr>
+            <w:tcW w:w="1666" w:type="pct"/>
+            <w:vMerge w:val="restart"/>
+          </w:tcPr>
+          <w:p>
+            <w:pPr>
+              <w:rPr>
+                <w:b/>
+              </w:rPr>
+            </w:pPr>
+            <w:r>
+              <w:rPr>
+                <w:b/>
+              </w:rPr>
+              <w:t>Comportamento</w:t>
+            </w:r>
+          </w:p>
+          <w:p>
+            <w:pPr>
+              <w:rPr>
+                <w:b/>
+              </w:rPr>
+            </w:pPr>
+            <w:r>
+              <w:rPr>
+                <w:b/>
+              </w:rPr>
+              <w:t>Normal</w:t>
+            </w:r>
+          </w:p>
+        </w:tc>
+        <w:tc>
+          <w:tcPr>
+            <w:tcW w:w="1752" w:type="pct"/>
+          </w:tcPr>
+          <w:p>
+            <w:r>
+              <w:t xml:space="preserve">1. Fornece termo de pesquisa </w:t>
+            </w:r>
+            <w:r>
+              <w:t>verbalmente</w:t>
+            </w:r>
+          </w:p>
+        </w:tc>
+        <w:tc>
+          <w:tcPr>
+            <w:tcW w:w="1582" w:type="pct"/>
+          </w:tcPr>
+          <w:p/>
+        </w:tc>
+      </w:tr>
+      <w:tr>
+        <w:tc>
+          <w:tcPr>
+            <w:tcW w:w="1666" w:type="pct"/>
+            <w:vMerge/>
+          </w:tcPr>
+          <w:p>
+            <w:pPr>
+              <w:rPr>
+                <w:b/>
+              </w:rPr>
+            </w:pPr>
+          </w:p>
+        </w:tc>
+        <w:tc>
+          <w:tcPr>
+            <w:tcW w:w="1752" w:type="pct"/>
+          </w:tcPr>
+          <w:p/>
+        </w:tc>
+        <w:tc>
+          <w:tcPr>
+            <w:tcW w:w="1582" w:type="pct"/>
+          </w:tcPr>
+          <w:p>
+            <w:r>
+              <w:t>2. Converte termo de pesquisa para texto</w:t>
+            </w:r>
+          </w:p>
+        </w:tc>
+      </w:tr>
+      <w:tr>
+        <w:tc>
+          <w:tcPr>
+            <w:tcW w:w="1666" w:type="pct"/>
+            <w:vMerge/>
+          </w:tcPr>
+          <w:p>
+            <w:pPr>
+              <w:rPr>
+                <w:b/>
+              </w:rPr>
+            </w:pPr>
+          </w:p>
+        </w:tc>
+        <w:tc>
+          <w:tcPr>
+            <w:tcW w:w="1752" w:type="pct"/>
+          </w:tcPr>
+          <w:p/>
+        </w:tc>
+        <w:tc>
+          <w:tcPr>
+            <w:tcW w:w="1582" w:type="pct"/>
+          </w:tcPr>
+          <w:p>
+            <w:r>
+              <w:t>3</w:t>
+            </w:r>
+            <w:r>
+              <w:t>. Pesquisa estabelecimentos que sirvam o alimento pesquisado</w:t>
+            </w:r>
+          </w:p>
+        </w:tc>
+      </w:tr>
+      <w:tr>
+        <w:tc>
+          <w:tcPr>
+            <w:tcW w:w="1666" w:type="pct"/>
+            <w:vMerge/>
+          </w:tcPr>
+          <w:p>
+            <w:pPr>
+              <w:rPr>
+                <w:b/>
+              </w:rPr>
+            </w:pPr>
+          </w:p>
+        </w:tc>
+        <w:tc>
+          <w:tcPr>
+            <w:tcW w:w="1752" w:type="pct"/>
+          </w:tcPr>
+          <w:p/>
+        </w:tc>
+        <w:tc>
+          <w:tcPr>
+            <w:tcW w:w="1582" w:type="pct"/>
+          </w:tcPr>
+          <w:p>
+            <w:r>
+              <w:t>4</w:t>
+            </w:r>
+            <w:r>
+              <w:t>. Filtra lista de resultados de acordo com as não-preferências do cliente</w:t>
+            </w:r>
+          </w:p>
+        </w:tc>
+      </w:tr>
+      <w:tr>
+        <w:tc>
+          <w:tcPr>
+            <w:tcW w:w="1666" w:type="pct"/>
+            <w:vMerge/>
+          </w:tcPr>
+          <w:p>
+            <w:pPr>
+              <w:rPr>
+                <w:b/>
+              </w:rPr>
+            </w:pPr>
+          </w:p>
+        </w:tc>
+        <w:tc>
+          <w:tcPr>
+            <w:tcW w:w="1752" w:type="pct"/>
+          </w:tcPr>
+          <w:p/>
+        </w:tc>
+        <w:tc>
+          <w:tcPr>
+            <w:tcW w:w="1582" w:type="pct"/>
+          </w:tcPr>
+          <w:p>
+            <w:r>
+              <w:t>5</w:t>
+            </w:r>
+            <w:r>
+              <w:t>. Ordena lista por preferência</w:t>
+            </w:r>
+          </w:p>
+        </w:tc>
+      </w:tr>
+      <w:tr>
+        <w:tc>
+          <w:tcPr>
+            <w:tcW w:w="1666" w:type="pct"/>
+            <w:vMerge/>
+          </w:tcPr>
+          <w:p>
+            <w:pPr>
+              <w:rPr>
+                <w:b/>
+              </w:rPr>
+            </w:pPr>
+          </w:p>
+        </w:tc>
+        <w:tc>
+          <w:tcPr>
+            <w:tcW w:w="1752" w:type="pct"/>
+          </w:tcPr>
+          <w:p/>
+        </w:tc>
+        <w:tc>
+          <w:tcPr>
+            <w:tcW w:w="1582" w:type="pct"/>
+          </w:tcPr>
+          <w:p>
+            <w:r>
+              <w:t>6</w:t>
+            </w:r>
+            <w:r>
+              <w:t>. Apresenta lista de resultados</w:t>
+            </w:r>
+          </w:p>
+        </w:tc>
+      </w:tr>
+      <w:tr>
+        <w:tc>
+          <w:tcPr>
+            <w:tcW w:w="1666" w:type="pct"/>
+          </w:tcPr>
+          <w:p>
+            <w:pPr>
+              <w:rPr>
+                <w:b/>
+              </w:rPr>
+            </w:pPr>
+            <w:r>
+              <w:rPr>
+                <w:b/>
+              </w:rPr>
+              <w:t>Comportamento Alternativo</w:t>
+            </w:r>
+          </w:p>
+          <w:p>
+            <w:pPr>
+              <w:rPr>
+                <w:b/>
+              </w:rPr>
+            </w:pPr>
+            <w:r>
+              <w:rPr>
+                <w:b/>
+              </w:rPr>
+              <w:t xml:space="preserve">(passo </w:t>
+            </w:r>
+            <w:r>
+              <w:rPr>
+                <w:b/>
+              </w:rPr>
+              <w:t>4</w:t>
+            </w:r>
+            <w:r>
+              <w:rPr>
+                <w:b/>
+              </w:rPr>
+              <w:t>)</w:t>
+            </w:r>
+          </w:p>
+          <w:p>
+            <w:pPr>
+              <w:rPr>
+                <w:b/>
+              </w:rPr>
+            </w:pPr>
+            <w:r>
+              <w:rPr>
+                <w:b/>
+              </w:rPr>
+              <w:t>[O ator é um utilizador não-autenticado]</w:t>
+            </w:r>
+          </w:p>
+        </w:tc>
+        <w:tc>
+          <w:tcPr>
+            <w:tcW w:w="1752" w:type="pct"/>
+          </w:tcPr>
+          <w:p/>
+        </w:tc>
+        <w:tc>
+          <w:tcPr>
+            <w:tcW w:w="1582" w:type="pct"/>
+          </w:tcPr>
+          <w:p>
+            <w:r>
+              <w:t>4</w:t>
+            </w:r>
+            <w:r>
+              <w:t xml:space="preserve">.1. Regressa a </w:t>
+            </w:r>
+            <w:r>
+              <w:t>6</w:t>
+            </w:r>
+          </w:p>
+        </w:tc>
+      </w:tr>
+      <w:tr>
+        <w:tc>
+          <w:tcPr>
+            <w:tcW w:w="1666" w:type="pct"/>
+          </w:tcPr>
+          <w:p>
+            <w:pPr>
+              <w:rPr>
+                <w:b/>
+              </w:rPr>
+            </w:pPr>
+            <w:r>
+              <w:rPr>
+                <w:b/>
+              </w:rPr>
+              <w:t>Exceção</w:t>
+            </w:r>
+          </w:p>
+          <w:p>
+            <w:pPr>
+              <w:rPr>
+                <w:b/>
+              </w:rPr>
+            </w:pPr>
+            <w:r>
+              <w:rPr>
+                <w:b/>
+              </w:rPr>
+              <w:t xml:space="preserve">(passo </w:t>
+            </w:r>
+            <w:r>
+              <w:rPr>
+                <w:b/>
+              </w:rPr>
+              <w:t>6</w:t>
+            </w:r>
+            <w:r>
+              <w:rPr>
+                <w:b/>
+              </w:rPr>
+              <w:t>)</w:t>
+            </w:r>
+          </w:p>
+          <w:p>
+            <w:pPr>
+              <w:rPr>
+                <w:b/>
+              </w:rPr>
+            </w:pPr>
+            <w:r>
+              <w:rPr>
+                <w:b/>
+              </w:rPr>
+              <w:t>[não existem resultados para o termo de pesquisa ou filtragem realizada]</w:t>
+            </w:r>
+          </w:p>
+        </w:tc>
+        <w:tc>
+          <w:tcPr>
+            <w:tcW w:w="1752" w:type="pct"/>
+          </w:tcPr>
+          <w:p/>
+        </w:tc>
+        <w:tc>
+          <w:tcPr>
+            <w:tcW w:w="1582" w:type="pct"/>
+          </w:tcPr>
+          <w:p>
+            <w:r>
+              <w:t>6</w:t>
+            </w:r>
+            <w:r>
+              <w:t>.1. Indica que não foram encontrados estabelecimentos que sirvam o alimento escolhido</w:t>
+            </w:r>
+          </w:p>
+        </w:tc>
+      </w:tr>
+    </w:tbl>
+    <w:p/>
+    <w:tbl>
+      <w:tblPr>
+        <w:tblStyle w:val="Tabelacomgrelha"/>
+        <w:tblW w:w="5000" w:type="pct"/>
+        <w:tblLook w:val="04A0" w:firstRow="1" w:lastRow="0" w:firstColumn="1" w:lastColumn="0" w:noHBand="0" w:noVBand="1"/>
+      </w:tblPr>
+      <w:tblGrid>
+        <w:gridCol w:w="2830"/>
+        <w:gridCol w:w="2976"/>
+        <w:gridCol w:w="2688"/>
+      </w:tblGrid>
+      <w:tr>
+        <w:tc>
+          <w:tcPr>
+            <w:tcW w:w="5000" w:type="pct"/>
+            <w:gridSpan w:val="3"/>
+          </w:tcPr>
+          <w:p>
+            <w:r>
+              <w:rPr>
+                <w:b/>
+              </w:rPr>
+              <w:t>Use Case:</w:t>
+            </w:r>
+            <w:r>
+              <w:t xml:space="preserve"> </w:t>
+            </w:r>
+            <w:r>
+              <w:t>Classificar Alimento</w:t>
+            </w:r>
+          </w:p>
+        </w:tc>
+      </w:tr>
+      <w:tr>
+        <w:tc>
+          <w:tcPr>
+            <w:tcW w:w="5000" w:type="pct"/>
+            <w:gridSpan w:val="3"/>
+          </w:tcPr>
+          <w:p>
+            <w:r>
+              <w:rPr>
+                <w:b/>
+              </w:rPr>
+              <w:t xml:space="preserve">Descrição: </w:t>
+            </w:r>
+            <w:r>
+              <w:t>Cliente classifica um alimento servido num dado estabelecimento</w:t>
+            </w:r>
+          </w:p>
+        </w:tc>
+      </w:tr>
+      <w:tr>
+        <w:tc>
+          <w:tcPr>
+            <w:tcW w:w="5000" w:type="pct"/>
+            <w:gridSpan w:val="3"/>
+          </w:tcPr>
+          <w:p>
+            <w:r>
+              <w:rPr>
+                <w:b/>
+              </w:rPr>
+              <w:t>Pré-condiçã</w:t>
+            </w:r>
+            <w:r>
+              <w:rPr>
+                <w:b/>
+              </w:rPr>
+              <w:t>o:</w:t>
+            </w:r>
+          </w:p>
+        </w:tc>
+      </w:tr>
+      <w:tr>
+        <w:tc>
+          <w:tcPr>
+            <w:tcW w:w="5000" w:type="pct"/>
+            <w:gridSpan w:val="3"/>
+          </w:tcPr>
+          <w:p>
+            <w:r>
+              <w:rPr>
+                <w:b/>
+              </w:rPr>
+              <w:t xml:space="preserve">Pós-condição: </w:t>
+            </w:r>
+            <w:r>
+              <w:t xml:space="preserve">Sistema regista classificação que o </w:t>
+            </w:r>
+            <w:r>
+              <w:t>cliente atribuiu</w:t>
+            </w:r>
+          </w:p>
+        </w:tc>
+      </w:tr>
+      <w:tr>
+        <w:tc>
+          <w:tcPr>
+            <w:tcW w:w="1666" w:type="pct"/>
+          </w:tcPr>
+          <w:p/>
+        </w:tc>
+        <w:tc>
+          <w:tcPr>
+            <w:tcW w:w="1752" w:type="pct"/>
+          </w:tcPr>
+          <w:p>
+            <w:pPr>
+              <w:rPr>
+                <w:b/>
+              </w:rPr>
+            </w:pPr>
+            <w:r>
+              <w:rPr>
+                <w:b/>
+              </w:rPr>
+              <w:t>Ator</w:t>
+            </w:r>
+          </w:p>
+        </w:tc>
+        <w:tc>
+          <w:tcPr>
+            <w:tcW w:w="1582" w:type="pct"/>
+          </w:tcPr>
+          <w:p>
+            <w:pPr>
+              <w:rPr>
+                <w:b/>
+              </w:rPr>
+            </w:pPr>
+            <w:r>
+              <w:rPr>
+                <w:b/>
+              </w:rPr>
+              <w:t>Sistema</w:t>
+            </w:r>
+          </w:p>
+        </w:tc>
+      </w:tr>
+      <w:tr>
+        <w:tc>
+          <w:tcPr>
+            <w:tcW w:w="1666" w:type="pct"/>
+            <w:vMerge w:val="restart"/>
+          </w:tcPr>
+          <w:p>
+            <w:pPr>
+              <w:rPr>
+                <w:b/>
+              </w:rPr>
+            </w:pPr>
+          </w:p>
+          <w:p>
+            <w:pPr>
+              <w:rPr>
+                <w:b/>
+              </w:rPr>
+            </w:pPr>
+            <w:r>
+              <w:rPr>
+                <w:b/>
+              </w:rPr>
+              <w:t>Comportamento</w:t>
+            </w:r>
+          </w:p>
+          <w:p>
+            <w:pPr>
+              <w:rPr>
+                <w:b/>
+              </w:rPr>
+            </w:pPr>
+            <w:r>
+              <w:rPr>
+                <w:b/>
+              </w:rPr>
+              <w:t>Normal</w:t>
+            </w:r>
+          </w:p>
+        </w:tc>
+        <w:tc>
+          <w:tcPr>
+            <w:tcW w:w="1752" w:type="pct"/>
+          </w:tcPr>
+          <w:p>
+            <w:r>
+              <w:t>1. Identifica o alimento que pretende classificar</w:t>
+            </w:r>
+          </w:p>
+        </w:tc>
+        <w:tc>
+          <w:tcPr>
+            <w:tcW w:w="1582" w:type="pct"/>
+          </w:tcPr>
+          <w:p/>
+        </w:tc>
+      </w:tr>
+      <w:tr>
+        <w:tc>
+          <w:tcPr>
+            <w:tcW w:w="1666" w:type="pct"/>
+            <w:vMerge/>
+          </w:tcPr>
+          <w:p>
+            <w:pPr>
+              <w:rPr>
+                <w:b/>
+              </w:rPr>
+            </w:pPr>
+          </w:p>
+        </w:tc>
+        <w:tc>
+          <w:tcPr>
+            <w:tcW w:w="1752" w:type="pct"/>
+          </w:tcPr>
+          <w:p>
+            <w:r>
+              <w:t>2</w:t>
+            </w:r>
+            <w:r>
+              <w:t xml:space="preserve">. </w:t>
+            </w:r>
+            <w:r>
+              <w:t>Indica classificação de 1 a 5 para o alimento identificado</w:t>
+            </w:r>
+          </w:p>
+        </w:tc>
+        <w:tc>
+          <w:tcPr>
+            <w:tcW w:w="1582" w:type="pct"/>
+          </w:tcPr>
+          <w:p/>
+        </w:tc>
+      </w:tr>
+      <w:tr>
+        <w:tc>
+          <w:tcPr>
+            <w:tcW w:w="1666" w:type="pct"/>
+            <w:vMerge/>
+          </w:tcPr>
+          <w:p>
+            <w:pPr>
+              <w:rPr>
+                <w:b/>
+              </w:rPr>
+            </w:pPr>
+          </w:p>
+        </w:tc>
+        <w:tc>
+          <w:tcPr>
+            <w:tcW w:w="1752" w:type="pct"/>
+          </w:tcPr>
+          <w:p/>
+        </w:tc>
+        <w:tc>
+          <w:tcPr>
+            <w:tcW w:w="1582" w:type="pct"/>
+          </w:tcPr>
+          <w:p>
+            <w:r>
+              <w:t>3. Regista classificação que o cliente deu ao alimento</w:t>
+            </w:r>
+          </w:p>
+        </w:tc>
+      </w:tr>
+      <w:tr>
+        <w:tc>
+          <w:tcPr>
+            <w:tcW w:w="1666" w:type="pct"/>
+            <w:vMerge w:val="restart"/>
+          </w:tcPr>
+          <w:p>
+            <w:pPr>
+              <w:rPr>
+                <w:b/>
+              </w:rPr>
+            </w:pPr>
+            <w:r>
+              <w:rPr>
+                <w:b/>
+              </w:rPr>
+              <w:t>Comportamento Alternativo</w:t>
+            </w:r>
+          </w:p>
+          <w:p>
+            <w:pPr>
+              <w:rPr>
+                <w:b/>
+              </w:rPr>
+            </w:pPr>
+            <w:r>
+              <w:rPr>
+                <w:b/>
+              </w:rPr>
+              <w:t>(passo 3)</w:t>
+            </w:r>
+          </w:p>
+          <w:p>
+            <w:pPr>
+              <w:rPr>
+                <w:b/>
+              </w:rPr>
+            </w:pPr>
+            <w:r>
+              <w:rPr>
+                <w:b/>
+              </w:rPr>
+              <w:t>[cliente opta por acrescentar um comentário à classificação]</w:t>
+            </w:r>
+          </w:p>
+          <w:p>
+            <w:pPr>
+              <w:rPr>
+                <w:b/>
+              </w:rPr>
+            </w:pPr>
+          </w:p>
+        </w:tc>
+        <w:tc>
+          <w:tcPr>
+            <w:tcW w:w="1752" w:type="pct"/>
+          </w:tcPr>
+          <w:p>
+            <w:r>
+              <w:t xml:space="preserve">3.1. Fornece comentário relativo ao alimento </w:t>
+            </w:r>
+            <w:r>
+              <w:t>identificado</w:t>
             </w:r>
             <w:bookmarkStart w:id="0" w:name="_GoBack"/>
             <w:bookmarkEnd w:id="0"/>
           </w:p>
         </w:tc>
-      </w:tr>
-      <w:tr>
-        <w:tc>
-          <w:tcPr>
-            <w:tcW w:w="1666" w:type="pct"/>
-          </w:tcPr>
-          <w:p>
-            <w:pPr>
-              <w:rPr>
-                <w:b/>
-              </w:rPr>
-            </w:pPr>
-            <w:r>
-              <w:rPr>
-                <w:b/>
-              </w:rPr>
-              <w:t>Exceção 1</w:t>
-            </w:r>
-          </w:p>
-          <w:p>
-            <w:pPr>
-              <w:rPr>
-                <w:b/>
-              </w:rPr>
-            </w:pPr>
-            <w:r>
-              <w:rPr>
-                <w:b/>
-              </w:rPr>
-              <w:t>(passo 2)</w:t>
-            </w:r>
-          </w:p>
-          <w:p>
-            <w:pPr>
-              <w:rPr>
-                <w:b/>
-              </w:rPr>
-            </w:pPr>
-            <w:r>
-              <w:rPr>
-                <w:b/>
-              </w:rPr>
-              <w:t>[não existem resultados para o termo de pesquisa]</w:t>
-            </w:r>
-          </w:p>
-        </w:tc>
-        <w:tc>
-          <w:tcPr>
-            <w:tcW w:w="1752" w:type="pct"/>
-          </w:tcPr>
-          <w:p/>
-        </w:tc>
-        <w:tc>
-          <w:tcPr>
-            <w:tcW w:w="1582" w:type="pct"/>
-          </w:tcPr>
-          <w:p>
-            <w:r>
-              <w:t>2.1. Indica que não existem resultados para o termo de pesquisa fornecido</w:t>
-            </w:r>
-          </w:p>
-        </w:tc>
-      </w:tr>
-      <w:tr>
-        <w:tc>
-          <w:tcPr>
-            <w:tcW w:w="1666" w:type="pct"/>
-          </w:tcPr>
-          <w:p>
-            <w:pPr>
-              <w:rPr>
-                <w:b/>
-              </w:rPr>
-            </w:pPr>
-            <w:r>
-              <w:rPr>
-                <w:b/>
-              </w:rPr>
-              <w:t>Exceção 2</w:t>
-            </w:r>
-          </w:p>
-          <w:p>
-            <w:pPr>
-              <w:rPr>
-                <w:b/>
-              </w:rPr>
-            </w:pPr>
-            <w:r>
-              <w:rPr>
-                <w:b/>
-              </w:rPr>
-              <w:t>(passo 2.4.)</w:t>
-            </w:r>
-          </w:p>
-          <w:p>
-            <w:pPr>
-              <w:rPr>
-                <w:b/>
-              </w:rPr>
-            </w:pPr>
-            <w:r>
-              <w:rPr>
-                <w:b/>
-              </w:rPr>
-              <w:t>[não existem resultados</w:t>
-            </w:r>
-          </w:p>
-        </w:tc>
-        <w:tc>
-          <w:tcPr>
-            <w:tcW w:w="1752" w:type="pct"/>
-          </w:tcPr>
-          <w:p/>
-        </w:tc>
-        <w:tc>
-          <w:tcPr>
-            <w:tcW w:w="1582" w:type="pct"/>
-          </w:tcPr>
-          <w:p/>
+        <w:tc>
+          <w:tcPr>
+            <w:tcW w:w="1582" w:type="pct"/>
+          </w:tcPr>
+          <w:p/>
+        </w:tc>
+      </w:tr>
+      <w:tr>
+        <w:tc>
+          <w:tcPr>
+            <w:tcW w:w="1666" w:type="pct"/>
+            <w:vMerge/>
+          </w:tcPr>
+          <w:p>
+            <w:pPr>
+              <w:rPr>
+                <w:b/>
+              </w:rPr>
+            </w:pPr>
+          </w:p>
+        </w:tc>
+        <w:tc>
+          <w:tcPr>
+            <w:tcW w:w="1752" w:type="pct"/>
+          </w:tcPr>
+          <w:p/>
+        </w:tc>
+        <w:tc>
+          <w:tcPr>
+            <w:tcW w:w="1582" w:type="pct"/>
+          </w:tcPr>
+          <w:p>
+            <w:r>
+              <w:t>3.2. Regista comentário e classificação que o cliente deu ao alimento</w:t>
+            </w:r>
+          </w:p>
         </w:tc>
       </w:tr>
     </w:tbl>

</xml_diff>

<commit_message>
Acrescentei o use case 'Invalidar Negocio' do ator 'Gestor de Servico' e adicionei a especificacao dos restantes use cases do Cliente e do Gestor de Servico
</commit_message>
<xml_diff>
--- a/Modelacao/JM-Especificacao-Use-Cases.docx
+++ b/Modelacao/JM-Especificacao-Use-Cases.docx
@@ -379,10 +379,7 @@
               <w:t>Use Case:</w:t>
             </w:r>
             <w:r>
-              <w:t xml:space="preserve"> Indicar </w:t>
-            </w:r>
-            <w:r>
-              <w:t>Não-Preferência</w:t>
+              <w:t xml:space="preserve"> Indicar Não-Preferência</w:t>
             </w:r>
           </w:p>
         </w:tc>
@@ -401,19 +398,7 @@
               <w:t xml:space="preserve">Descrição: </w:t>
             </w:r>
             <w:r>
-              <w:t xml:space="preserve">Cliente indica uma </w:t>
-            </w:r>
-            <w:r>
-              <w:t>não-</w:t>
-            </w:r>
-            <w:r>
-              <w:t>preferência</w:t>
-            </w:r>
-            <w:r>
-              <w:t xml:space="preserve"> (restrição)</w:t>
-            </w:r>
-            <w:r>
-              <w:t xml:space="preserve"> alimentar</w:t>
+              <w:t>Cliente indica uma não-preferência (restrição) alimentar</w:t>
             </w:r>
           </w:p>
         </w:tc>
@@ -448,13 +433,7 @@
               <w:t xml:space="preserve">Pós-condição: </w:t>
             </w:r>
             <w:r>
-              <w:t xml:space="preserve">A </w:t>
-            </w:r>
-            <w:r>
-              <w:t>não-</w:t>
-            </w:r>
-            <w:r>
-              <w:t>preferência indicada pelo cliente fica registada no sistema</w:t>
+              <w:t>A não-preferência indicada pelo cliente fica registada no sistema</w:t>
             </w:r>
           </w:p>
         </w:tc>
@@ -790,10 +769,7 @@
               <w:t>Use Case:</w:t>
             </w:r>
             <w:r>
-              <w:t xml:space="preserve"> </w:t>
-            </w:r>
-            <w:r>
-              <w:t>Pesquisar Alimento por Texto</w:t>
+              <w:t xml:space="preserve"> Pesquisar Alimento por Texto</w:t>
             </w:r>
           </w:p>
         </w:tc>
@@ -944,10 +920,7 @@
           </w:tcPr>
           <w:p>
             <w:r>
-              <w:t xml:space="preserve">1. Fornece </w:t>
-            </w:r>
-            <w:r>
-              <w:t>termo de pesquisa textualmente</w:t>
+              <w:t>1. Fornece termo de pesquisa textualmente</w:t>
             </w:r>
           </w:p>
         </w:tc>
@@ -984,13 +957,7 @@
           </w:tcPr>
           <w:p>
             <w:r>
-              <w:t>2</w:t>
-            </w:r>
-            <w:r>
-              <w:t>.</w:t>
-            </w:r>
-            <w:r>
-              <w:t xml:space="preserve"> </w:t>
+              <w:t xml:space="preserve">2. </w:t>
             </w:r>
             <w:r>
               <w:t>Pesquisa estabelecimentos que sirvam o alimento pesquisado</w:t>
@@ -1027,10 +994,7 @@
               <w:t>3</w:t>
             </w:r>
             <w:r>
-              <w:t>.</w:t>
-            </w:r>
-            <w:r>
-              <w:t xml:space="preserve"> Filtra lista de resultados de acordo com as não-preferências</w:t>
+              <w:t>. Filtra lista de resultados de acordo com as não-preferências</w:t>
             </w:r>
             <w:r>
               <w:t xml:space="preserve"> do cliente</w:t>
@@ -1067,10 +1031,7 @@
               <w:t>4</w:t>
             </w:r>
             <w:r>
-              <w:t>.</w:t>
-            </w:r>
-            <w:r>
-              <w:t xml:space="preserve"> Ordena lista por preferência</w:t>
+              <w:t>. Ordena lista por preferência</w:t>
             </w:r>
           </w:p>
         </w:tc>
@@ -1104,10 +1065,7 @@
               <w:t>5</w:t>
             </w:r>
             <w:r>
-              <w:t>.</w:t>
-            </w:r>
-            <w:r>
-              <w:t xml:space="preserve"> Apresenta lista de resultados</w:t>
+              <w:t>. Apresenta lista de resultados</w:t>
             </w:r>
           </w:p>
         </w:tc>
@@ -1165,13 +1123,7 @@
               <w:rPr>
                 <w:b/>
               </w:rPr>
-              <w:t>[</w:t>
-            </w:r>
-            <w:r>
-              <w:rPr>
-                <w:b/>
-              </w:rPr>
-              <w:t>O ator é um</w:t>
+              <w:t>[O ator é um</w:t>
             </w:r>
             <w:r>
               <w:rPr>
@@ -1326,10 +1278,7 @@
               <w:t>Use Case:</w:t>
             </w:r>
             <w:r>
-              <w:t xml:space="preserve"> Pesquisar Alimento por </w:t>
-            </w:r>
-            <w:r>
-              <w:t>Voz</w:t>
+              <w:t xml:space="preserve"> Pesquisar Alimento por Voz</w:t>
             </w:r>
           </w:p>
         </w:tc>
@@ -1348,10 +1297,7 @@
               <w:t xml:space="preserve">Descrição: </w:t>
             </w:r>
             <w:r>
-              <w:t xml:space="preserve">Cliente ou utilizador não-autenticado pesquisa alimento no sistema por </w:t>
-            </w:r>
-            <w:r>
-              <w:t>voz</w:t>
+              <w:t>Cliente ou utilizador não-autenticado pesquisa alimento no sistema por voz</w:t>
             </w:r>
           </w:p>
         </w:tc>
@@ -1474,10 +1420,7 @@
           </w:tcPr>
           <w:p>
             <w:r>
-              <w:t xml:space="preserve">1. Fornece termo de pesquisa </w:t>
-            </w:r>
-            <w:r>
-              <w:t>verbalmente</w:t>
+              <w:t>1. Fornece termo de pesquisa verbalmente</w:t>
             </w:r>
           </w:p>
         </w:tc>
@@ -1545,10 +1488,7 @@
           </w:tcPr>
           <w:p>
             <w:r>
-              <w:t>3</w:t>
-            </w:r>
-            <w:r>
-              <w:t>. Pesquisa estabelecimentos que sirvam o alimento pesquisado</w:t>
+              <w:t>3. Pesquisa estabelecimentos que sirvam o alimento pesquisado</w:t>
             </w:r>
           </w:p>
         </w:tc>
@@ -1579,10 +1519,7 @@
           </w:tcPr>
           <w:p>
             <w:r>
-              <w:t>4</w:t>
-            </w:r>
-            <w:r>
-              <w:t>. Filtra lista de resultados de acordo com as não-preferências do cliente</w:t>
+              <w:t>4. Filtra lista de resultados de acordo com as não-preferências do cliente</w:t>
             </w:r>
           </w:p>
         </w:tc>
@@ -1613,10 +1550,7 @@
           </w:tcPr>
           <w:p>
             <w:r>
-              <w:t>5</w:t>
-            </w:r>
-            <w:r>
-              <w:t>. Ordena lista por preferência</w:t>
+              <w:t>5. Ordena lista por preferência</w:t>
             </w:r>
           </w:p>
         </w:tc>
@@ -1647,10 +1581,7 @@
           </w:tcPr>
           <w:p>
             <w:r>
-              <w:t>6</w:t>
-            </w:r>
-            <w:r>
-              <w:t>. Apresenta lista de resultados</w:t>
+              <w:t>6. Apresenta lista de resultados</w:t>
             </w:r>
           </w:p>
         </w:tc>
@@ -1683,19 +1614,7 @@
               <w:rPr>
                 <w:b/>
               </w:rPr>
-              <w:t xml:space="preserve">(passo </w:t>
-            </w:r>
-            <w:r>
-              <w:rPr>
-                <w:b/>
-              </w:rPr>
-              <w:t>4</w:t>
-            </w:r>
-            <w:r>
-              <w:rPr>
-                <w:b/>
-              </w:rPr>
-              <w:t>)</w:t>
+              <w:t>(passo 4)</w:t>
             </w:r>
           </w:p>
           <w:p>
@@ -1724,13 +1643,7 @@
           </w:tcPr>
           <w:p>
             <w:r>
-              <w:t>4</w:t>
-            </w:r>
-            <w:r>
-              <w:t xml:space="preserve">.1. Regressa a </w:t>
-            </w:r>
-            <w:r>
-              <w:t>6</w:t>
+              <w:t>4.1. Regressa a 6</w:t>
             </w:r>
           </w:p>
         </w:tc>
@@ -1763,19 +1676,7 @@
               <w:rPr>
                 <w:b/>
               </w:rPr>
-              <w:t xml:space="preserve">(passo </w:t>
-            </w:r>
-            <w:r>
-              <w:rPr>
-                <w:b/>
-              </w:rPr>
-              <w:t>6</w:t>
-            </w:r>
-            <w:r>
-              <w:rPr>
-                <w:b/>
-              </w:rPr>
-              <w:t>)</w:t>
+              <w:t>(passo 6)</w:t>
             </w:r>
           </w:p>
           <w:p>
@@ -1804,10 +1705,7 @@
           </w:tcPr>
           <w:p>
             <w:r>
-              <w:t>6</w:t>
-            </w:r>
-            <w:r>
-              <w:t>.1. Indica que não foram encontrados estabelecimentos que sirvam o alimento escolhido</w:t>
+              <w:t>6.1. Indica que não foram encontrados estabelecimentos que sirvam o alimento escolhido</w:t>
             </w:r>
           </w:p>
         </w:tc>
@@ -1839,10 +1737,7 @@
               <w:t>Use Case:</w:t>
             </w:r>
             <w:r>
-              <w:t xml:space="preserve"> </w:t>
-            </w:r>
-            <w:r>
-              <w:t>Classificar Alimento</w:t>
+              <w:t xml:space="preserve"> Classificar Alimento</w:t>
             </w:r>
           </w:p>
         </w:tc>
@@ -1907,6 +1802,9 @@
             <w:r>
               <w:t>cliente atribuiu</w:t>
             </w:r>
+            <w:r>
+              <w:t xml:space="preserve"> ao alimento identificado</w:t>
+            </w:r>
           </w:p>
         </w:tc>
       </w:tr>
@@ -1966,13 +1864,6 @@
                 <w:b/>
               </w:rPr>
             </w:pPr>
-          </w:p>
-          <w:p>
-            <w:pPr>
-              <w:rPr>
-                <w:b/>
-              </w:rPr>
-            </w:pPr>
             <w:r>
               <w:rPr>
                 <w:b/>
@@ -2031,13 +1922,7 @@
           </w:tcPr>
           <w:p>
             <w:r>
-              <w:t>2</w:t>
-            </w:r>
-            <w:r>
-              <w:t xml:space="preserve">. </w:t>
-            </w:r>
-            <w:r>
-              <w:t>Indica classificação de 1 a 5 para o alimento identificado</w:t>
+              <w:t>2. Indica classificação de 1 a 5 para o alimento identificado</w:t>
             </w:r>
           </w:p>
         </w:tc>
@@ -2142,9 +2027,589 @@
             </w:r>
             <w:r>
               <w:t>identificado</w:t>
+            </w:r>
+          </w:p>
+        </w:tc>
+        <w:tc>
+          <w:tcPr>
+            <w:tcW w:w="1582" w:type="pct"/>
+          </w:tcPr>
+          <w:p/>
+        </w:tc>
+      </w:tr>
+      <w:tr>
+        <w:tc>
+          <w:tcPr>
+            <w:tcW w:w="1666" w:type="pct"/>
+            <w:vMerge/>
+          </w:tcPr>
+          <w:p>
+            <w:pPr>
+              <w:rPr>
+                <w:b/>
+              </w:rPr>
+            </w:pPr>
+          </w:p>
+        </w:tc>
+        <w:tc>
+          <w:tcPr>
+            <w:tcW w:w="1752" w:type="pct"/>
+          </w:tcPr>
+          <w:p/>
+        </w:tc>
+        <w:tc>
+          <w:tcPr>
+            <w:tcW w:w="1582" w:type="pct"/>
+          </w:tcPr>
+          <w:p>
+            <w:r>
+              <w:t>3.2. Regista comentário e classificação que o cliente deu ao alimento</w:t>
+            </w:r>
+          </w:p>
+        </w:tc>
+      </w:tr>
+    </w:tbl>
+    <w:p>
+      <w:r>
+        <w:br w:type="page"/>
+      </w:r>
+    </w:p>
+    <w:tbl>
+      <w:tblPr>
+        <w:tblStyle w:val="Tabelacomgrelha"/>
+        <w:tblW w:w="5000" w:type="pct"/>
+        <w:tblLook w:val="04A0" w:firstRow="1" w:lastRow="0" w:firstColumn="1" w:lastColumn="0" w:noHBand="0" w:noVBand="1"/>
+      </w:tblPr>
+      <w:tblGrid>
+        <w:gridCol w:w="2830"/>
+        <w:gridCol w:w="2976"/>
+        <w:gridCol w:w="2688"/>
+      </w:tblGrid>
+      <w:tr>
+        <w:tc>
+          <w:tcPr>
+            <w:tcW w:w="5000" w:type="pct"/>
+            <w:gridSpan w:val="3"/>
+          </w:tcPr>
+          <w:p>
+            <w:r>
+              <w:rPr>
+                <w:b/>
+              </w:rPr>
+              <w:lastRenderedPageBreak/>
+              <w:t>Use Case:</w:t>
+            </w:r>
+            <w:r>
+              <w:t xml:space="preserve"> Classificar Restaurante</w:t>
+            </w:r>
+          </w:p>
+        </w:tc>
+      </w:tr>
+      <w:tr>
+        <w:tc>
+          <w:tcPr>
+            <w:tcW w:w="5000" w:type="pct"/>
+            <w:gridSpan w:val="3"/>
+          </w:tcPr>
+          <w:p>
+            <w:r>
+              <w:rPr>
+                <w:b/>
+              </w:rPr>
+              <w:t xml:space="preserve">Descrição: </w:t>
+            </w:r>
+            <w:r>
+              <w:t>Cliente classifica um estabelecimento</w:t>
+            </w:r>
+          </w:p>
+        </w:tc>
+      </w:tr>
+      <w:tr>
+        <w:tc>
+          <w:tcPr>
+            <w:tcW w:w="5000" w:type="pct"/>
+            <w:gridSpan w:val="3"/>
+          </w:tcPr>
+          <w:p>
+            <w:r>
+              <w:rPr>
+                <w:b/>
+              </w:rPr>
+              <w:t>Pré-condição:</w:t>
+            </w:r>
+          </w:p>
+        </w:tc>
+      </w:tr>
+      <w:tr>
+        <w:tc>
+          <w:tcPr>
+            <w:tcW w:w="5000" w:type="pct"/>
+            <w:gridSpan w:val="3"/>
+          </w:tcPr>
+          <w:p>
+            <w:r>
+              <w:rPr>
+                <w:b/>
+              </w:rPr>
+              <w:t xml:space="preserve">Pós-condição: </w:t>
+            </w:r>
+            <w:r>
+              <w:t>Sistema regista classificação que o cliente atribuiu ao estabelecimento identificado</w:t>
+            </w:r>
+          </w:p>
+        </w:tc>
+      </w:tr>
+      <w:tr>
+        <w:tc>
+          <w:tcPr>
+            <w:tcW w:w="1666" w:type="pct"/>
+          </w:tcPr>
+          <w:p/>
+        </w:tc>
+        <w:tc>
+          <w:tcPr>
+            <w:tcW w:w="1752" w:type="pct"/>
+          </w:tcPr>
+          <w:p>
+            <w:pPr>
+              <w:rPr>
+                <w:b/>
+              </w:rPr>
+            </w:pPr>
+            <w:r>
+              <w:rPr>
+                <w:b/>
+              </w:rPr>
+              <w:t>Ator</w:t>
+            </w:r>
+          </w:p>
+        </w:tc>
+        <w:tc>
+          <w:tcPr>
+            <w:tcW w:w="1582" w:type="pct"/>
+          </w:tcPr>
+          <w:p>
+            <w:pPr>
+              <w:rPr>
+                <w:b/>
+              </w:rPr>
+            </w:pPr>
+            <w:r>
+              <w:rPr>
+                <w:b/>
+              </w:rPr>
+              <w:t>Sistema</w:t>
+            </w:r>
+          </w:p>
+        </w:tc>
+      </w:tr>
+      <w:tr>
+        <w:tc>
+          <w:tcPr>
+            <w:tcW w:w="1666" w:type="pct"/>
+            <w:vMerge w:val="restart"/>
+          </w:tcPr>
+          <w:p>
+            <w:pPr>
+              <w:rPr>
+                <w:b/>
+              </w:rPr>
+            </w:pPr>
+            <w:r>
+              <w:rPr>
+                <w:b/>
+              </w:rPr>
+              <w:t>Comportamento</w:t>
+            </w:r>
+          </w:p>
+          <w:p>
+            <w:pPr>
+              <w:rPr>
+                <w:b/>
+              </w:rPr>
+            </w:pPr>
+            <w:r>
+              <w:rPr>
+                <w:b/>
+              </w:rPr>
+              <w:t>Normal</w:t>
+            </w:r>
+          </w:p>
+        </w:tc>
+        <w:tc>
+          <w:tcPr>
+            <w:tcW w:w="1752" w:type="pct"/>
+          </w:tcPr>
+          <w:p>
+            <w:r>
+              <w:t>1. Identifica o estabelecimento que pretende classificar</w:t>
+            </w:r>
+          </w:p>
+        </w:tc>
+        <w:tc>
+          <w:tcPr>
+            <w:tcW w:w="1582" w:type="pct"/>
+          </w:tcPr>
+          <w:p/>
+        </w:tc>
+      </w:tr>
+      <w:tr>
+        <w:tc>
+          <w:tcPr>
+            <w:tcW w:w="1666" w:type="pct"/>
+            <w:vMerge/>
+          </w:tcPr>
+          <w:p>
+            <w:pPr>
+              <w:rPr>
+                <w:b/>
+              </w:rPr>
+            </w:pPr>
+          </w:p>
+        </w:tc>
+        <w:tc>
+          <w:tcPr>
+            <w:tcW w:w="1752" w:type="pct"/>
+          </w:tcPr>
+          <w:p>
+            <w:r>
+              <w:t>2. Indica classificação de 1 a 5 para o estabelecimento identificado</w:t>
+            </w:r>
+          </w:p>
+        </w:tc>
+        <w:tc>
+          <w:tcPr>
+            <w:tcW w:w="1582" w:type="pct"/>
+          </w:tcPr>
+          <w:p/>
+        </w:tc>
+      </w:tr>
+      <w:tr>
+        <w:tc>
+          <w:tcPr>
+            <w:tcW w:w="1666" w:type="pct"/>
+            <w:vMerge/>
+          </w:tcPr>
+          <w:p>
+            <w:pPr>
+              <w:rPr>
+                <w:b/>
+              </w:rPr>
+            </w:pPr>
+          </w:p>
+        </w:tc>
+        <w:tc>
+          <w:tcPr>
+            <w:tcW w:w="1752" w:type="pct"/>
+          </w:tcPr>
+          <w:p/>
+        </w:tc>
+        <w:tc>
+          <w:tcPr>
+            <w:tcW w:w="1582" w:type="pct"/>
+          </w:tcPr>
+          <w:p>
+            <w:r>
+              <w:t>3. Regista classificação que o cliente deu ao estabelecimento</w:t>
+            </w:r>
+          </w:p>
+        </w:tc>
+      </w:tr>
+      <w:tr>
+        <w:tc>
+          <w:tcPr>
+            <w:tcW w:w="1666" w:type="pct"/>
+            <w:vMerge w:val="restart"/>
+          </w:tcPr>
+          <w:p>
+            <w:pPr>
+              <w:rPr>
+                <w:b/>
+              </w:rPr>
+            </w:pPr>
+            <w:r>
+              <w:rPr>
+                <w:b/>
+              </w:rPr>
+              <w:t>Comportamento Alternativo</w:t>
+            </w:r>
+          </w:p>
+          <w:p>
+            <w:pPr>
+              <w:rPr>
+                <w:b/>
+              </w:rPr>
+            </w:pPr>
+            <w:r>
+              <w:rPr>
+                <w:b/>
+              </w:rPr>
+              <w:t>(passo 3)</w:t>
+            </w:r>
+          </w:p>
+          <w:p>
+            <w:pPr>
+              <w:rPr>
+                <w:b/>
+              </w:rPr>
+            </w:pPr>
+            <w:r>
+              <w:rPr>
+                <w:b/>
+              </w:rPr>
+              <w:t>[cliente opta por acrescentar um comentário à classificação]</w:t>
+            </w:r>
+          </w:p>
+          <w:p>
+            <w:pPr>
+              <w:rPr>
+                <w:b/>
+              </w:rPr>
+            </w:pPr>
+          </w:p>
+        </w:tc>
+        <w:tc>
+          <w:tcPr>
+            <w:tcW w:w="1752" w:type="pct"/>
+          </w:tcPr>
+          <w:p>
+            <w:r>
+              <w:t>3.1. Fornece comentário relativo ao estabelecimento identificado</w:t>
+            </w:r>
+          </w:p>
+        </w:tc>
+        <w:tc>
+          <w:tcPr>
+            <w:tcW w:w="1582" w:type="pct"/>
+          </w:tcPr>
+          <w:p/>
+        </w:tc>
+      </w:tr>
+      <w:tr>
+        <w:tc>
+          <w:tcPr>
+            <w:tcW w:w="1666" w:type="pct"/>
+            <w:vMerge/>
+          </w:tcPr>
+          <w:p>
+            <w:pPr>
+              <w:rPr>
+                <w:b/>
+              </w:rPr>
+            </w:pPr>
+          </w:p>
+        </w:tc>
+        <w:tc>
+          <w:tcPr>
+            <w:tcW w:w="1752" w:type="pct"/>
+          </w:tcPr>
+          <w:p/>
+        </w:tc>
+        <w:tc>
+          <w:tcPr>
+            <w:tcW w:w="1582" w:type="pct"/>
+          </w:tcPr>
+          <w:p>
+            <w:r>
+              <w:t>3.2. Regista comentário e classificação que o cliente deu ao estabelecimento</w:t>
+            </w:r>
+          </w:p>
+        </w:tc>
+      </w:tr>
+    </w:tbl>
+    <w:p/>
+    <w:tbl>
+      <w:tblPr>
+        <w:tblStyle w:val="Tabelacomgrelha"/>
+        <w:tblW w:w="5000" w:type="pct"/>
+        <w:tblLook w:val="04A0" w:firstRow="1" w:lastRow="0" w:firstColumn="1" w:lastColumn="0" w:noHBand="0" w:noVBand="1"/>
+      </w:tblPr>
+      <w:tblGrid>
+        <w:gridCol w:w="2830"/>
+        <w:gridCol w:w="2976"/>
+        <w:gridCol w:w="2688"/>
+      </w:tblGrid>
+      <w:tr>
+        <w:tc>
+          <w:tcPr>
+            <w:tcW w:w="5000" w:type="pct"/>
+            <w:gridSpan w:val="3"/>
+          </w:tcPr>
+          <w:p>
+            <w:r>
+              <w:rPr>
+                <w:b/>
+              </w:rPr>
+              <w:t>Use Case:</w:t>
+            </w:r>
+            <w:r>
+              <w:t xml:space="preserve"> Validar Negócio</w:t>
+            </w:r>
+          </w:p>
+        </w:tc>
+      </w:tr>
+      <w:tr>
+        <w:tc>
+          <w:tcPr>
+            <w:tcW w:w="5000" w:type="pct"/>
+            <w:gridSpan w:val="3"/>
+          </w:tcPr>
+          <w:p>
+            <w:r>
+              <w:rPr>
+                <w:b/>
+              </w:rPr>
+              <w:t xml:space="preserve">Descrição: </w:t>
+            </w:r>
+            <w:r>
+              <w:t>Gestor de serviço</w:t>
+            </w:r>
+            <w:r>
+              <w:t xml:space="preserve"> valida a fidedignidade de uma conta de negócio</w:t>
+            </w:r>
+          </w:p>
+        </w:tc>
+      </w:tr>
+      <w:tr>
+        <w:tc>
+          <w:tcPr>
+            <w:tcW w:w="5000" w:type="pct"/>
+            <w:gridSpan w:val="3"/>
+          </w:tcPr>
+          <w:p>
+            <w:r>
+              <w:rPr>
+                <w:b/>
+              </w:rPr>
+              <w:t>Pré-condição:</w:t>
+            </w:r>
+            <w:r>
+              <w:rPr>
+                <w:b/>
+              </w:rPr>
+              <w:t xml:space="preserve"> </w:t>
+            </w:r>
+            <w:r>
+              <w:t>Existe pelo menos uma conta de negócio inativa e por validar</w:t>
+            </w:r>
+          </w:p>
+        </w:tc>
+      </w:tr>
+      <w:tr>
+        <w:tc>
+          <w:tcPr>
+            <w:tcW w:w="5000" w:type="pct"/>
+            <w:gridSpan w:val="3"/>
+          </w:tcPr>
+          <w:p>
+            <w:r>
+              <w:rPr>
+                <w:b/>
+              </w:rPr>
+              <w:t xml:space="preserve">Pós-condição: </w:t>
+            </w:r>
+            <w:r>
+              <w:t>A conta de negócio</w:t>
+            </w:r>
+            <w:r>
+              <w:t xml:space="preserve"> identificada </w:t>
             </w:r>
             <w:bookmarkStart w:id="0" w:name="_GoBack"/>
             <w:bookmarkEnd w:id="0"/>
+            <w:r>
+              <w:t>fica ativa</w:t>
+            </w:r>
+          </w:p>
+        </w:tc>
+      </w:tr>
+      <w:tr>
+        <w:tc>
+          <w:tcPr>
+            <w:tcW w:w="1666" w:type="pct"/>
+          </w:tcPr>
+          <w:p/>
+        </w:tc>
+        <w:tc>
+          <w:tcPr>
+            <w:tcW w:w="1752" w:type="pct"/>
+          </w:tcPr>
+          <w:p>
+            <w:pPr>
+              <w:rPr>
+                <w:b/>
+              </w:rPr>
+            </w:pPr>
+            <w:r>
+              <w:rPr>
+                <w:b/>
+              </w:rPr>
+              <w:t>Ator</w:t>
+            </w:r>
+          </w:p>
+        </w:tc>
+        <w:tc>
+          <w:tcPr>
+            <w:tcW w:w="1582" w:type="pct"/>
+          </w:tcPr>
+          <w:p>
+            <w:pPr>
+              <w:rPr>
+                <w:b/>
+              </w:rPr>
+            </w:pPr>
+            <w:r>
+              <w:rPr>
+                <w:b/>
+              </w:rPr>
+              <w:t>Sistema</w:t>
+            </w:r>
+          </w:p>
+        </w:tc>
+      </w:tr>
+      <w:tr>
+        <w:tc>
+          <w:tcPr>
+            <w:tcW w:w="1666" w:type="pct"/>
+            <w:vMerge w:val="restart"/>
+          </w:tcPr>
+          <w:p>
+            <w:pPr>
+              <w:rPr>
+                <w:b/>
+              </w:rPr>
+            </w:pPr>
+            <w:r>
+              <w:rPr>
+                <w:b/>
+              </w:rPr>
+              <w:t>Comportamento</w:t>
+            </w:r>
+          </w:p>
+          <w:p>
+            <w:pPr>
+              <w:rPr>
+                <w:b/>
+              </w:rPr>
+            </w:pPr>
+            <w:r>
+              <w:rPr>
+                <w:b/>
+              </w:rPr>
+              <w:t>Normal</w:t>
+            </w:r>
+          </w:p>
+        </w:tc>
+        <w:tc>
+          <w:tcPr>
+            <w:tcW w:w="1752" w:type="pct"/>
+          </w:tcPr>
+          <w:p>
+            <w:r>
+              <w:t xml:space="preserve">1. Identifica </w:t>
+            </w:r>
+            <w:r>
+              <w:t>a conta de negócio que pretende validar</w:t>
+            </w:r>
           </w:p>
         </w:tc>
         <w:tc>
@@ -2180,7 +2645,236 @@
           </w:tcPr>
           <w:p>
             <w:r>
-              <w:t>3.2. Regista comentário e classificação que o cliente deu ao alimento</w:t>
+              <w:t>2. Regista a conta de negócio validada como estando ativa</w:t>
+            </w:r>
+          </w:p>
+        </w:tc>
+      </w:tr>
+    </w:tbl>
+    <w:p/>
+    <w:tbl>
+      <w:tblPr>
+        <w:tblStyle w:val="Tabelacomgrelha"/>
+        <w:tblW w:w="5000" w:type="pct"/>
+        <w:tblLook w:val="04A0" w:firstRow="1" w:lastRow="0" w:firstColumn="1" w:lastColumn="0" w:noHBand="0" w:noVBand="1"/>
+      </w:tblPr>
+      <w:tblGrid>
+        <w:gridCol w:w="2830"/>
+        <w:gridCol w:w="2976"/>
+        <w:gridCol w:w="2688"/>
+      </w:tblGrid>
+      <w:tr>
+        <w:tc>
+          <w:tcPr>
+            <w:tcW w:w="5000" w:type="pct"/>
+            <w:gridSpan w:val="3"/>
+          </w:tcPr>
+          <w:p>
+            <w:r>
+              <w:rPr>
+                <w:b/>
+              </w:rPr>
+              <w:t>Use Case:</w:t>
+            </w:r>
+            <w:r>
+              <w:t xml:space="preserve"> Invalidar Negócio</w:t>
+            </w:r>
+          </w:p>
+        </w:tc>
+      </w:tr>
+      <w:tr>
+        <w:tc>
+          <w:tcPr>
+            <w:tcW w:w="5000" w:type="pct"/>
+            <w:gridSpan w:val="3"/>
+          </w:tcPr>
+          <w:p>
+            <w:r>
+              <w:rPr>
+                <w:b/>
+              </w:rPr>
+              <w:t xml:space="preserve">Descrição: </w:t>
+            </w:r>
+            <w:r>
+              <w:t>Gestor de serviço invalida uma conta de negócio inicialmente por validar</w:t>
+            </w:r>
+          </w:p>
+        </w:tc>
+      </w:tr>
+      <w:tr>
+        <w:tc>
+          <w:tcPr>
+            <w:tcW w:w="5000" w:type="pct"/>
+            <w:gridSpan w:val="3"/>
+          </w:tcPr>
+          <w:p>
+            <w:r>
+              <w:rPr>
+                <w:b/>
+              </w:rPr>
+              <w:t xml:space="preserve">Pré-condição: </w:t>
+            </w:r>
+            <w:r>
+              <w:t>Existe pelo menos uma conta de negócio inativa e por validar</w:t>
+            </w:r>
+          </w:p>
+        </w:tc>
+      </w:tr>
+      <w:tr>
+        <w:tc>
+          <w:tcPr>
+            <w:tcW w:w="5000" w:type="pct"/>
+            <w:gridSpan w:val="3"/>
+          </w:tcPr>
+          <w:p>
+            <w:r>
+              <w:rPr>
+                <w:b/>
+              </w:rPr>
+              <w:t xml:space="preserve">Pós-condição: </w:t>
+            </w:r>
+            <w:r>
+              <w:t>A conta de negócio inativa por validar</w:t>
+            </w:r>
+            <w:r>
+              <w:t xml:space="preserve"> identificada</w:t>
+            </w:r>
+            <w:r>
+              <w:t xml:space="preserve"> fica inativa </w:t>
+            </w:r>
+            <w:r>
+              <w:t xml:space="preserve">e </w:t>
+            </w:r>
+            <w:r>
+              <w:t>com validação reprovada</w:t>
+            </w:r>
+          </w:p>
+        </w:tc>
+      </w:tr>
+      <w:tr>
+        <w:tc>
+          <w:tcPr>
+            <w:tcW w:w="1666" w:type="pct"/>
+          </w:tcPr>
+          <w:p/>
+        </w:tc>
+        <w:tc>
+          <w:tcPr>
+            <w:tcW w:w="1752" w:type="pct"/>
+          </w:tcPr>
+          <w:p>
+            <w:pPr>
+              <w:rPr>
+                <w:b/>
+              </w:rPr>
+            </w:pPr>
+            <w:r>
+              <w:rPr>
+                <w:b/>
+              </w:rPr>
+              <w:t>Ator</w:t>
+            </w:r>
+          </w:p>
+        </w:tc>
+        <w:tc>
+          <w:tcPr>
+            <w:tcW w:w="1582" w:type="pct"/>
+          </w:tcPr>
+          <w:p>
+            <w:pPr>
+              <w:rPr>
+                <w:b/>
+              </w:rPr>
+            </w:pPr>
+            <w:r>
+              <w:rPr>
+                <w:b/>
+              </w:rPr>
+              <w:t>Sistema</w:t>
+            </w:r>
+          </w:p>
+        </w:tc>
+      </w:tr>
+      <w:tr>
+        <w:tc>
+          <w:tcPr>
+            <w:tcW w:w="1666" w:type="pct"/>
+            <w:vMerge w:val="restart"/>
+          </w:tcPr>
+          <w:p>
+            <w:pPr>
+              <w:rPr>
+                <w:b/>
+              </w:rPr>
+            </w:pPr>
+            <w:r>
+              <w:rPr>
+                <w:b/>
+              </w:rPr>
+              <w:t>Comportamento</w:t>
+            </w:r>
+          </w:p>
+          <w:p>
+            <w:pPr>
+              <w:rPr>
+                <w:b/>
+              </w:rPr>
+            </w:pPr>
+            <w:r>
+              <w:rPr>
+                <w:b/>
+              </w:rPr>
+              <w:t>Normal</w:t>
+            </w:r>
+          </w:p>
+        </w:tc>
+        <w:tc>
+          <w:tcPr>
+            <w:tcW w:w="1752" w:type="pct"/>
+          </w:tcPr>
+          <w:p>
+            <w:r>
+              <w:t>1. Identifica a conta de negócio que pretende invalidar</w:t>
+            </w:r>
+          </w:p>
+        </w:tc>
+        <w:tc>
+          <w:tcPr>
+            <w:tcW w:w="1582" w:type="pct"/>
+          </w:tcPr>
+          <w:p/>
+        </w:tc>
+      </w:tr>
+      <w:tr>
+        <w:tc>
+          <w:tcPr>
+            <w:tcW w:w="1666" w:type="pct"/>
+            <w:vMerge/>
+          </w:tcPr>
+          <w:p>
+            <w:pPr>
+              <w:rPr>
+                <w:b/>
+              </w:rPr>
+            </w:pPr>
+          </w:p>
+        </w:tc>
+        <w:tc>
+          <w:tcPr>
+            <w:tcW w:w="1752" w:type="pct"/>
+          </w:tcPr>
+          <w:p/>
+        </w:tc>
+        <w:tc>
+          <w:tcPr>
+            <w:tcW w:w="1582" w:type="pct"/>
+          </w:tcPr>
+          <w:p>
+            <w:r>
+              <w:t xml:space="preserve">2. Regista a conta de negócio identificada </w:t>
+            </w:r>
+            <w:r>
+              <w:t>como estando inativa e com validação reprovada</w:t>
             </w:r>
           </w:p>
         </w:tc>
@@ -2948,4 +3642,16 @@
     </a:ext>
   </a:extLst>
 </a:theme>
+</file>
+
+<file path=customXml/item1.xml><?xml version="1.0" encoding="utf-8"?>
+<b:Sources xmlns:b="http://schemas.openxmlformats.org/officeDocument/2006/bibliography" xmlns="http://schemas.openxmlformats.org/officeDocument/2006/bibliography" SelectedStyle="\APASixthEditionOfficeOnline.xsl" StyleName="APA" Version="6"/>
+</file>
+
+<file path=customXml/itemProps1.xml><?xml version="1.0" encoding="utf-8"?>
+<ds:datastoreItem xmlns:ds="http://schemas.openxmlformats.org/officeDocument/2006/customXml" ds:itemID="{55338D82-F9DF-4C53-ACE2-2AA9D7DD9EA4}">
+  <ds:schemaRefs>
+    <ds:schemaRef ds:uri="http://schemas.openxmlformats.org/officeDocument/2006/bibliography"/>
+  </ds:schemaRefs>
+</ds:datastoreItem>
 </file>
</xml_diff>

<commit_message>
Atualizei o diagrama de use cases e dividi-o em varios diagramas, para ficar mais organizado. Atualizei a especificacao do use case 'Pesquisar alimento por texto'
</commit_message>
<xml_diff>
--- a/Modelacao/JM-Especificacao-Use-Cases.docx
+++ b/Modelacao/JM-Especificacao-Use-Cases.docx
@@ -960,8 +960,10 @@
               <w:t xml:space="preserve">2. </w:t>
             </w:r>
             <w:r>
-              <w:t>Pesquisa estabelecimentos que sirvam o alimento pesquisado</w:t>
-            </w:r>
+              <w:t>Pesquisa termo de pesquisa no nome dos alimentos registados</w:t>
+            </w:r>
+            <w:bookmarkStart w:id="0" w:name="_GoBack"/>
+            <w:bookmarkEnd w:id="0"/>
           </w:p>
         </w:tc>
       </w:tr>
@@ -2514,8 +2516,6 @@
             <w:r>
               <w:t xml:space="preserve"> identificada </w:t>
             </w:r>
-            <w:bookmarkStart w:id="0" w:name="_GoBack"/>
-            <w:bookmarkEnd w:id="0"/>
             <w:r>
               <w:t>fica ativa</w:t>
             </w:r>
@@ -3649,7 +3649,7 @@
 </file>
 
 <file path=customXml/itemProps1.xml><?xml version="1.0" encoding="utf-8"?>
-<ds:datastoreItem xmlns:ds="http://schemas.openxmlformats.org/officeDocument/2006/customXml" ds:itemID="{55338D82-F9DF-4C53-ACE2-2AA9D7DD9EA4}">
+<ds:datastoreItem xmlns:ds="http://schemas.openxmlformats.org/officeDocument/2006/customXml" ds:itemID="{C8D1C816-D6E0-4923-A906-92B9646471B4}">
   <ds:schemaRefs>
     <ds:schemaRef ds:uri="http://schemas.openxmlformats.org/officeDocument/2006/bibliography"/>
   </ds:schemaRefs>

</xml_diff>

<commit_message>
Mudei 'Eliminar' para 'Remover' nos use cases de remocao de preferencias e nao preferencias
</commit_message>
<xml_diff>
--- a/Modelacao/JM-Especificacao-Use-Cases.docx
+++ b/Modelacao/JM-Especificacao-Use-Cases.docx
@@ -30,7 +30,10 @@
               <w:t xml:space="preserve"> </w:t>
             </w:r>
             <w:r>
-              <w:t>Indicar Preferência</w:t>
+              <w:t>Registar</w:t>
+            </w:r>
+            <w:r>
+              <w:t xml:space="preserve"> Preferência</w:t>
             </w:r>
           </w:p>
         </w:tc>
@@ -178,7 +181,13 @@
           </w:tcPr>
           <w:p>
             <w:r>
-              <w:t>1. Fornece nome da preferência</w:t>
+              <w:t xml:space="preserve">1. Fornece </w:t>
+            </w:r>
+            <w:r>
+              <w:t>designação</w:t>
+            </w:r>
+            <w:r>
+              <w:t xml:space="preserve"> da preferência</w:t>
             </w:r>
           </w:p>
         </w:tc>
@@ -379,7 +388,15 @@
               <w:t>Use Case:</w:t>
             </w:r>
             <w:r>
-              <w:t xml:space="preserve"> Indicar Não-Preferência</w:t>
+              <w:t xml:space="preserve"> </w:t>
+            </w:r>
+            <w:r>
+              <w:t>Registar</w:t>
+            </w:r>
+            <w:bookmarkStart w:id="0" w:name="_GoBack"/>
+            <w:bookmarkEnd w:id="0"/>
+            <w:r>
+              <w:t xml:space="preserve"> Não-Preferência</w:t>
             </w:r>
           </w:p>
         </w:tc>
@@ -962,8 +979,6 @@
             <w:r>
               <w:t>Pesquisa termo de pesquisa no nome dos alimentos registados</w:t>
             </w:r>
-            <w:bookmarkStart w:id="0" w:name="_GoBack"/>
-            <w:bookmarkEnd w:id="0"/>
           </w:p>
         </w:tc>
       </w:tr>
@@ -3649,7 +3664,7 @@
 </file>
 
 <file path=customXml/itemProps1.xml><?xml version="1.0" encoding="utf-8"?>
-<ds:datastoreItem xmlns:ds="http://schemas.openxmlformats.org/officeDocument/2006/customXml" ds:itemID="{C8D1C816-D6E0-4923-A906-92B9646471B4}">
+<ds:datastoreItem xmlns:ds="http://schemas.openxmlformats.org/officeDocument/2006/customXml" ds:itemID="{297BD050-3846-4AF2-8934-BA65D52CB4B6}">
   <ds:schemaRefs>
     <ds:schemaRef ds:uri="http://schemas.openxmlformats.org/officeDocument/2006/bibliography"/>
   </ds:schemaRefs>

</xml_diff>

<commit_message>
Removi os relacionamentos 'tem preferencia' e 'tem nao preferencia' do diagrama ER
</commit_message>
<xml_diff>
--- a/Modelacao/JM-Especificacao-Use-Cases.docx
+++ b/Modelacao/JM-Especificacao-Use-Cases.docx
@@ -393,10 +393,11 @@
             <w:r>
               <w:t>Registar</w:t>
             </w:r>
-            <w:bookmarkStart w:id="0" w:name="_GoBack"/>
-            <w:bookmarkEnd w:id="0"/>
-            <w:r>
-              <w:t xml:space="preserve"> Não-Preferência</w:t>
+            <w:r>
+              <w:t xml:space="preserve"> Não </w:t>
+            </w:r>
+            <w:r>
+              <w:t>Preferência</w:t>
             </w:r>
           </w:p>
         </w:tc>
@@ -415,7 +416,13 @@
               <w:t xml:space="preserve">Descrição: </w:t>
             </w:r>
             <w:r>
-              <w:t>Cliente indica uma não-preferência (restrição) alimentar</w:t>
+              <w:t>Cliente in</w:t>
+            </w:r>
+            <w:r>
+              <w:t xml:space="preserve">dica uma não </w:t>
+            </w:r>
+            <w:r>
+              <w:t>preferência (restrição) alimentar</w:t>
             </w:r>
           </w:p>
         </w:tc>
@@ -450,7 +457,10 @@
               <w:t xml:space="preserve">Pós-condição: </w:t>
             </w:r>
             <w:r>
-              <w:t>A não-preferência indicada pelo cliente fica registada no sistema</w:t>
+              <w:t xml:space="preserve">A não </w:t>
+            </w:r>
+            <w:r>
+              <w:t>preferência indicada pelo cliente fica registada no sistema</w:t>
             </w:r>
           </w:p>
         </w:tc>
@@ -538,10 +548,16 @@
           </w:tcPr>
           <w:p>
             <w:r>
-              <w:t xml:space="preserve">1. Fornece nome da </w:t>
-            </w:r>
-            <w:r>
-              <w:t>não-</w:t>
+              <w:t xml:space="preserve">1. Fornece </w:t>
+            </w:r>
+            <w:r>
+              <w:t>designação</w:t>
+            </w:r>
+            <w:r>
+              <w:t xml:space="preserve"> da </w:t>
+            </w:r>
+            <w:r>
+              <w:t xml:space="preserve">não </w:t>
             </w:r>
             <w:r>
               <w:t>preferência</w:t>
@@ -786,8 +802,882 @@
               <w:t>Use Case:</w:t>
             </w:r>
             <w:r>
-              <w:t xml:space="preserve"> Pesquisar Alimento por Texto</w:t>
-            </w:r>
+              <w:t xml:space="preserve"> </w:t>
+            </w:r>
+            <w:r>
+              <w:t>Remover</w:t>
+            </w:r>
+            <w:r>
+              <w:t xml:space="preserve"> Preferência</w:t>
+            </w:r>
+          </w:p>
+        </w:tc>
+      </w:tr>
+      <w:tr>
+        <w:tc>
+          <w:tcPr>
+            <w:tcW w:w="5000" w:type="pct"/>
+            <w:gridSpan w:val="3"/>
+          </w:tcPr>
+          <w:p>
+            <w:r>
+              <w:rPr>
+                <w:b/>
+              </w:rPr>
+              <w:t xml:space="preserve">Descrição: </w:t>
+            </w:r>
+            <w:r>
+              <w:t>Cliente</w:t>
+            </w:r>
+            <w:r>
+              <w:t xml:space="preserve"> remove</w:t>
+            </w:r>
+            <w:r>
+              <w:t xml:space="preserve"> </w:t>
+            </w:r>
+            <w:r>
+              <w:t>uma das suas preferências</w:t>
+            </w:r>
+          </w:p>
+        </w:tc>
+      </w:tr>
+      <w:tr>
+        <w:tc>
+          <w:tcPr>
+            <w:tcW w:w="5000" w:type="pct"/>
+            <w:gridSpan w:val="3"/>
+          </w:tcPr>
+          <w:p>
+            <w:r>
+              <w:rPr>
+                <w:b/>
+              </w:rPr>
+              <w:t>Pré-condição:</w:t>
+            </w:r>
+            <w:r>
+              <w:t xml:space="preserve"> Cliente tem pelo menos uma preferência registada no sistema</w:t>
+            </w:r>
+          </w:p>
+        </w:tc>
+      </w:tr>
+      <w:tr>
+        <w:tc>
+          <w:tcPr>
+            <w:tcW w:w="5000" w:type="pct"/>
+            <w:gridSpan w:val="3"/>
+          </w:tcPr>
+          <w:p>
+            <w:r>
+              <w:rPr>
+                <w:b/>
+              </w:rPr>
+              <w:t xml:space="preserve">Pós-condição: </w:t>
+            </w:r>
+            <w:r>
+              <w:t xml:space="preserve">A preferência indicada pelo cliente </w:t>
+            </w:r>
+            <w:r>
+              <w:t>é removida</w:t>
+            </w:r>
+            <w:r>
+              <w:t xml:space="preserve"> </w:t>
+            </w:r>
+            <w:r>
+              <w:t>d</w:t>
+            </w:r>
+            <w:r>
+              <w:t>o sistema</w:t>
+            </w:r>
+            <w:r>
+              <w:t xml:space="preserve"> para parte ou para todos os alimentos a que estava associada</w:t>
+            </w:r>
+          </w:p>
+        </w:tc>
+      </w:tr>
+      <w:tr>
+        <w:tc>
+          <w:tcPr>
+            <w:tcW w:w="1666" w:type="pct"/>
+          </w:tcPr>
+          <w:p/>
+        </w:tc>
+        <w:tc>
+          <w:tcPr>
+            <w:tcW w:w="1752" w:type="pct"/>
+          </w:tcPr>
+          <w:p>
+            <w:pPr>
+              <w:rPr>
+                <w:b/>
+              </w:rPr>
+            </w:pPr>
+            <w:r>
+              <w:rPr>
+                <w:b/>
+              </w:rPr>
+              <w:t>Ator</w:t>
+            </w:r>
+          </w:p>
+        </w:tc>
+        <w:tc>
+          <w:tcPr>
+            <w:tcW w:w="1582" w:type="pct"/>
+          </w:tcPr>
+          <w:p>
+            <w:pPr>
+              <w:rPr>
+                <w:b/>
+              </w:rPr>
+            </w:pPr>
+            <w:r>
+              <w:rPr>
+                <w:b/>
+              </w:rPr>
+              <w:t>Sistema</w:t>
+            </w:r>
+          </w:p>
+        </w:tc>
+      </w:tr>
+      <w:tr>
+        <w:tc>
+          <w:tcPr>
+            <w:tcW w:w="1666" w:type="pct"/>
+            <w:vMerge w:val="restart"/>
+          </w:tcPr>
+          <w:p>
+            <w:pPr>
+              <w:rPr>
+                <w:b/>
+              </w:rPr>
+            </w:pPr>
+            <w:r>
+              <w:rPr>
+                <w:b/>
+              </w:rPr>
+              <w:t>Comportamento</w:t>
+            </w:r>
+          </w:p>
+          <w:p>
+            <w:pPr>
+              <w:rPr>
+                <w:b/>
+              </w:rPr>
+            </w:pPr>
+            <w:r>
+              <w:rPr>
+                <w:b/>
+              </w:rPr>
+              <w:t>Normal</w:t>
+            </w:r>
+          </w:p>
+        </w:tc>
+        <w:tc>
+          <w:tcPr>
+            <w:tcW w:w="1752" w:type="pct"/>
+          </w:tcPr>
+          <w:p>
+            <w:r>
+              <w:t>1. Ide</w:t>
+            </w:r>
+            <w:r>
+              <w:t xml:space="preserve">ntifica preferência que pretende remover </w:t>
+            </w:r>
+          </w:p>
+        </w:tc>
+        <w:tc>
+          <w:tcPr>
+            <w:tcW w:w="1582" w:type="pct"/>
+          </w:tcPr>
+          <w:p/>
+        </w:tc>
+      </w:tr>
+      <w:tr>
+        <w:tc>
+          <w:tcPr>
+            <w:tcW w:w="1666" w:type="pct"/>
+            <w:vMerge/>
+          </w:tcPr>
+          <w:p>
+            <w:pPr>
+              <w:rPr>
+                <w:b/>
+              </w:rPr>
+            </w:pPr>
+          </w:p>
+        </w:tc>
+        <w:tc>
+          <w:tcPr>
+            <w:tcW w:w="1752" w:type="pct"/>
+          </w:tcPr>
+          <w:p/>
+        </w:tc>
+        <w:tc>
+          <w:tcPr>
+            <w:tcW w:w="1582" w:type="pct"/>
+          </w:tcPr>
+          <w:p>
+            <w:r>
+              <w:t>2. Apresenta a lista de alimentos a que o cliente associou a preferência</w:t>
+            </w:r>
+          </w:p>
+        </w:tc>
+      </w:tr>
+      <w:tr>
+        <w:tc>
+          <w:tcPr>
+            <w:tcW w:w="1666" w:type="pct"/>
+            <w:vMerge/>
+          </w:tcPr>
+          <w:p>
+            <w:pPr>
+              <w:rPr>
+                <w:b/>
+              </w:rPr>
+            </w:pPr>
+          </w:p>
+        </w:tc>
+        <w:tc>
+          <w:tcPr>
+            <w:tcW w:w="1752" w:type="pct"/>
+          </w:tcPr>
+          <w:p>
+            <w:r>
+              <w:t xml:space="preserve">3. Indica que pretende remover a preferência </w:t>
+            </w:r>
+            <w:r>
+              <w:t>para</w:t>
+            </w:r>
+            <w:r>
+              <w:t xml:space="preserve"> todos os alimentos apresentados</w:t>
+            </w:r>
+          </w:p>
+        </w:tc>
+        <w:tc>
+          <w:tcPr>
+            <w:tcW w:w="1582" w:type="pct"/>
+          </w:tcPr>
+          <w:p/>
+        </w:tc>
+      </w:tr>
+      <w:tr>
+        <w:tc>
+          <w:tcPr>
+            <w:tcW w:w="1666" w:type="pct"/>
+            <w:vMerge/>
+          </w:tcPr>
+          <w:p>
+            <w:pPr>
+              <w:rPr>
+                <w:b/>
+              </w:rPr>
+            </w:pPr>
+          </w:p>
+        </w:tc>
+        <w:tc>
+          <w:tcPr>
+            <w:tcW w:w="1752" w:type="pct"/>
+          </w:tcPr>
+          <w:p/>
+        </w:tc>
+        <w:tc>
+          <w:tcPr>
+            <w:tcW w:w="1582" w:type="pct"/>
+          </w:tcPr>
+          <w:p>
+            <w:r>
+              <w:t>4. Remove a preferência de todos os alimentos a</w:t>
+            </w:r>
+            <w:r>
+              <w:t xml:space="preserve"> que o cliente a tinha associado</w:t>
+            </w:r>
+          </w:p>
+        </w:tc>
+      </w:tr>
+      <w:tr>
+        <w:tc>
+          <w:tcPr>
+            <w:tcW w:w="1666" w:type="pct"/>
+            <w:vMerge w:val="restart"/>
+          </w:tcPr>
+          <w:p>
+            <w:pPr>
+              <w:rPr>
+                <w:b/>
+              </w:rPr>
+            </w:pPr>
+            <w:r>
+              <w:rPr>
+                <w:b/>
+              </w:rPr>
+              <w:t>Comportamento Alternativo</w:t>
+            </w:r>
+          </w:p>
+          <w:p>
+            <w:pPr>
+              <w:rPr>
+                <w:b/>
+              </w:rPr>
+            </w:pPr>
+            <w:r>
+              <w:rPr>
+                <w:b/>
+              </w:rPr>
+              <w:t>(passo 3</w:t>
+            </w:r>
+            <w:r>
+              <w:rPr>
+                <w:b/>
+              </w:rPr>
+              <w:t>)</w:t>
+            </w:r>
+          </w:p>
+          <w:p>
+            <w:pPr>
+              <w:rPr>
+                <w:b/>
+              </w:rPr>
+            </w:pPr>
+            <w:r>
+              <w:rPr>
+                <w:b/>
+              </w:rPr>
+              <w:t>[</w:t>
+            </w:r>
+            <w:r>
+              <w:rPr>
+                <w:b/>
+              </w:rPr>
+              <w:t>cliente pretende remover a preferência para parte dos alimentos a que estava associada</w:t>
+            </w:r>
+            <w:r>
+              <w:rPr>
+                <w:b/>
+              </w:rPr>
+              <w:t>]</w:t>
+            </w:r>
+          </w:p>
+        </w:tc>
+        <w:tc>
+          <w:tcPr>
+            <w:tcW w:w="1752" w:type="pct"/>
+          </w:tcPr>
+          <w:p>
+            <w:r>
+              <w:t xml:space="preserve">3.1. </w:t>
+            </w:r>
+            <w:r>
+              <w:t>Identifica alimentos para os quais pretende remover a preferência</w:t>
+            </w:r>
+          </w:p>
+        </w:tc>
+        <w:tc>
+          <w:tcPr>
+            <w:tcW w:w="1582" w:type="pct"/>
+          </w:tcPr>
+          <w:p/>
+        </w:tc>
+      </w:tr>
+      <w:tr>
+        <w:tc>
+          <w:tcPr>
+            <w:tcW w:w="1666" w:type="pct"/>
+            <w:vMerge/>
+          </w:tcPr>
+          <w:p>
+            <w:pPr>
+              <w:rPr>
+                <w:b/>
+              </w:rPr>
+            </w:pPr>
+          </w:p>
+        </w:tc>
+        <w:tc>
+          <w:tcPr>
+            <w:tcW w:w="1752" w:type="pct"/>
+          </w:tcPr>
+          <w:p/>
+        </w:tc>
+        <w:tc>
+          <w:tcPr>
+            <w:tcW w:w="1582" w:type="pct"/>
+          </w:tcPr>
+          <w:p>
+            <w:r>
+              <w:t xml:space="preserve">3.2. </w:t>
+            </w:r>
+            <w:r>
+              <w:t>Remove a preferência para os alimentos identificados pelo cliente</w:t>
+            </w:r>
+          </w:p>
+        </w:tc>
+      </w:tr>
+    </w:tbl>
+    <w:p/>
+    <w:tbl>
+      <w:tblPr>
+        <w:tblStyle w:val="Tabelacomgrelha"/>
+        <w:tblW w:w="5000" w:type="pct"/>
+        <w:tblLook w:val="04A0" w:firstRow="1" w:lastRow="0" w:firstColumn="1" w:lastColumn="0" w:noHBand="0" w:noVBand="1"/>
+      </w:tblPr>
+      <w:tblGrid>
+        <w:gridCol w:w="2830"/>
+        <w:gridCol w:w="2976"/>
+        <w:gridCol w:w="2688"/>
+      </w:tblGrid>
+      <w:tr>
+        <w:tc>
+          <w:tcPr>
+            <w:tcW w:w="5000" w:type="pct"/>
+            <w:gridSpan w:val="3"/>
+          </w:tcPr>
+          <w:p>
+            <w:r>
+              <w:rPr>
+                <w:b/>
+              </w:rPr>
+              <w:t>Use Case:</w:t>
+            </w:r>
+            <w:r>
+              <w:t xml:space="preserve"> Remover</w:t>
+            </w:r>
+            <w:r>
+              <w:t xml:space="preserve"> Não</w:t>
+            </w:r>
+            <w:r>
+              <w:t xml:space="preserve"> Preferência</w:t>
+            </w:r>
+          </w:p>
+        </w:tc>
+      </w:tr>
+      <w:tr>
+        <w:tc>
+          <w:tcPr>
+            <w:tcW w:w="5000" w:type="pct"/>
+            <w:gridSpan w:val="3"/>
+          </w:tcPr>
+          <w:p>
+            <w:r>
+              <w:rPr>
+                <w:b/>
+              </w:rPr>
+              <w:t xml:space="preserve">Descrição: </w:t>
+            </w:r>
+            <w:r>
+              <w:t>Cliente remove uma das suas</w:t>
+            </w:r>
+            <w:r>
+              <w:t xml:space="preserve"> não</w:t>
+            </w:r>
+            <w:r>
+              <w:t xml:space="preserve"> preferências</w:t>
+            </w:r>
+          </w:p>
+        </w:tc>
+      </w:tr>
+      <w:tr>
+        <w:tc>
+          <w:tcPr>
+            <w:tcW w:w="5000" w:type="pct"/>
+            <w:gridSpan w:val="3"/>
+          </w:tcPr>
+          <w:p>
+            <w:r>
+              <w:rPr>
+                <w:b/>
+              </w:rPr>
+              <w:t>Pré-condição:</w:t>
+            </w:r>
+            <w:r>
+              <w:t xml:space="preserve"> Cliente tem pelo menos uma </w:t>
+            </w:r>
+            <w:r>
+              <w:t xml:space="preserve">não </w:t>
+            </w:r>
+            <w:r>
+              <w:t>preferência registada no sistema</w:t>
+            </w:r>
+          </w:p>
+        </w:tc>
+      </w:tr>
+      <w:tr>
+        <w:tc>
+          <w:tcPr>
+            <w:tcW w:w="5000" w:type="pct"/>
+            <w:gridSpan w:val="3"/>
+          </w:tcPr>
+          <w:p>
+            <w:r>
+              <w:rPr>
+                <w:b/>
+              </w:rPr>
+              <w:t xml:space="preserve">Pós-condição: </w:t>
+            </w:r>
+            <w:r>
+              <w:t xml:space="preserve">A </w:t>
+            </w:r>
+            <w:r>
+              <w:t xml:space="preserve">não </w:t>
+            </w:r>
+            <w:r>
+              <w:t>preferência indicada pelo cliente é removida do sistema para parte ou para todos os alimentos a que estava associada</w:t>
+            </w:r>
+          </w:p>
+        </w:tc>
+      </w:tr>
+      <w:tr>
+        <w:tc>
+          <w:tcPr>
+            <w:tcW w:w="1666" w:type="pct"/>
+          </w:tcPr>
+          <w:p/>
+        </w:tc>
+        <w:tc>
+          <w:tcPr>
+            <w:tcW w:w="1752" w:type="pct"/>
+          </w:tcPr>
+          <w:p>
+            <w:pPr>
+              <w:rPr>
+                <w:b/>
+              </w:rPr>
+            </w:pPr>
+            <w:r>
+              <w:rPr>
+                <w:b/>
+              </w:rPr>
+              <w:t>Ator</w:t>
+            </w:r>
+          </w:p>
+        </w:tc>
+        <w:tc>
+          <w:tcPr>
+            <w:tcW w:w="1582" w:type="pct"/>
+          </w:tcPr>
+          <w:p>
+            <w:pPr>
+              <w:rPr>
+                <w:b/>
+              </w:rPr>
+            </w:pPr>
+            <w:r>
+              <w:rPr>
+                <w:b/>
+              </w:rPr>
+              <w:t>Sistema</w:t>
+            </w:r>
+          </w:p>
+        </w:tc>
+      </w:tr>
+      <w:tr>
+        <w:tc>
+          <w:tcPr>
+            <w:tcW w:w="1666" w:type="pct"/>
+            <w:vMerge w:val="restart"/>
+          </w:tcPr>
+          <w:p>
+            <w:pPr>
+              <w:rPr>
+                <w:b/>
+              </w:rPr>
+            </w:pPr>
+            <w:r>
+              <w:rPr>
+                <w:b/>
+              </w:rPr>
+              <w:t>Comportamento</w:t>
+            </w:r>
+          </w:p>
+          <w:p>
+            <w:pPr>
+              <w:rPr>
+                <w:b/>
+              </w:rPr>
+            </w:pPr>
+            <w:r>
+              <w:rPr>
+                <w:b/>
+              </w:rPr>
+              <w:t>Normal</w:t>
+            </w:r>
+          </w:p>
+        </w:tc>
+        <w:tc>
+          <w:tcPr>
+            <w:tcW w:w="1752" w:type="pct"/>
+          </w:tcPr>
+          <w:p>
+            <w:r>
+              <w:t>1. Identifica</w:t>
+            </w:r>
+            <w:r>
+              <w:t xml:space="preserve"> não</w:t>
+            </w:r>
+            <w:r>
+              <w:t xml:space="preserve"> preferência que pretende remover </w:t>
+            </w:r>
+          </w:p>
+        </w:tc>
+        <w:tc>
+          <w:tcPr>
+            <w:tcW w:w="1582" w:type="pct"/>
+          </w:tcPr>
+          <w:p/>
+        </w:tc>
+      </w:tr>
+      <w:tr>
+        <w:tc>
+          <w:tcPr>
+            <w:tcW w:w="1666" w:type="pct"/>
+            <w:vMerge/>
+          </w:tcPr>
+          <w:p>
+            <w:pPr>
+              <w:rPr>
+                <w:b/>
+              </w:rPr>
+            </w:pPr>
+          </w:p>
+        </w:tc>
+        <w:tc>
+          <w:tcPr>
+            <w:tcW w:w="1752" w:type="pct"/>
+          </w:tcPr>
+          <w:p/>
+        </w:tc>
+        <w:tc>
+          <w:tcPr>
+            <w:tcW w:w="1582" w:type="pct"/>
+          </w:tcPr>
+          <w:p>
+            <w:r>
+              <w:t xml:space="preserve">2. Apresenta a lista de alimentos a que o cliente associou a </w:t>
+            </w:r>
+            <w:r>
+              <w:t xml:space="preserve">não </w:t>
+            </w:r>
+            <w:r>
+              <w:t>preferência</w:t>
+            </w:r>
+          </w:p>
+        </w:tc>
+      </w:tr>
+      <w:tr>
+        <w:tc>
+          <w:tcPr>
+            <w:tcW w:w="1666" w:type="pct"/>
+            <w:vMerge/>
+          </w:tcPr>
+          <w:p>
+            <w:pPr>
+              <w:rPr>
+                <w:b/>
+              </w:rPr>
+            </w:pPr>
+          </w:p>
+        </w:tc>
+        <w:tc>
+          <w:tcPr>
+            <w:tcW w:w="1752" w:type="pct"/>
+          </w:tcPr>
+          <w:p>
+            <w:r>
+              <w:t>3. Indica que pretende remover a</w:t>
+            </w:r>
+            <w:r>
+              <w:t xml:space="preserve"> não</w:t>
+            </w:r>
+            <w:r>
+              <w:t xml:space="preserve"> preferência </w:t>
+            </w:r>
+            <w:r>
+              <w:t>para</w:t>
+            </w:r>
+            <w:r>
+              <w:t xml:space="preserve"> todos os alimentos apresentados</w:t>
+            </w:r>
+          </w:p>
+        </w:tc>
+        <w:tc>
+          <w:tcPr>
+            <w:tcW w:w="1582" w:type="pct"/>
+          </w:tcPr>
+          <w:p/>
+        </w:tc>
+      </w:tr>
+      <w:tr>
+        <w:tc>
+          <w:tcPr>
+            <w:tcW w:w="1666" w:type="pct"/>
+            <w:vMerge/>
+          </w:tcPr>
+          <w:p>
+            <w:pPr>
+              <w:rPr>
+                <w:b/>
+              </w:rPr>
+            </w:pPr>
+          </w:p>
+        </w:tc>
+        <w:tc>
+          <w:tcPr>
+            <w:tcW w:w="1752" w:type="pct"/>
+          </w:tcPr>
+          <w:p/>
+        </w:tc>
+        <w:tc>
+          <w:tcPr>
+            <w:tcW w:w="1582" w:type="pct"/>
+          </w:tcPr>
+          <w:p>
+            <w:r>
+              <w:t xml:space="preserve">4. Remove a </w:t>
+            </w:r>
+            <w:r>
+              <w:t xml:space="preserve">não </w:t>
+            </w:r>
+            <w:r>
+              <w:t xml:space="preserve">preferência </w:t>
+            </w:r>
+            <w:r>
+              <w:t>para</w:t>
+            </w:r>
+            <w:r>
+              <w:t xml:space="preserve"> todos os alimentos a que o cliente a tinha associado</w:t>
+            </w:r>
+          </w:p>
+        </w:tc>
+      </w:tr>
+      <w:tr>
+        <w:tc>
+          <w:tcPr>
+            <w:tcW w:w="1666" w:type="pct"/>
+            <w:vMerge w:val="restart"/>
+          </w:tcPr>
+          <w:p>
+            <w:pPr>
+              <w:rPr>
+                <w:b/>
+              </w:rPr>
+            </w:pPr>
+            <w:r>
+              <w:rPr>
+                <w:b/>
+              </w:rPr>
+              <w:t>Comportamento Alternativo</w:t>
+            </w:r>
+          </w:p>
+          <w:p>
+            <w:pPr>
+              <w:rPr>
+                <w:b/>
+              </w:rPr>
+            </w:pPr>
+            <w:r>
+              <w:rPr>
+                <w:b/>
+              </w:rPr>
+              <w:t>(passo 3)</w:t>
+            </w:r>
+          </w:p>
+          <w:p>
+            <w:pPr>
+              <w:rPr>
+                <w:b/>
+              </w:rPr>
+            </w:pPr>
+            <w:r>
+              <w:rPr>
+                <w:b/>
+              </w:rPr>
+              <w:t>[cliente pretende remover a preferência para parte dos alimentos a que estava associada]</w:t>
+            </w:r>
+          </w:p>
+        </w:tc>
+        <w:tc>
+          <w:tcPr>
+            <w:tcW w:w="1752" w:type="pct"/>
+          </w:tcPr>
+          <w:p>
+            <w:r>
+              <w:t xml:space="preserve">3.1. Identifica alimentos para os quais pretende remover a </w:t>
+            </w:r>
+            <w:r>
+              <w:t xml:space="preserve">não </w:t>
+            </w:r>
+            <w:r>
+              <w:t>preferência</w:t>
+            </w:r>
+          </w:p>
+        </w:tc>
+        <w:tc>
+          <w:tcPr>
+            <w:tcW w:w="1582" w:type="pct"/>
+          </w:tcPr>
+          <w:p/>
+        </w:tc>
+      </w:tr>
+      <w:tr>
+        <w:tc>
+          <w:tcPr>
+            <w:tcW w:w="1666" w:type="pct"/>
+            <w:vMerge/>
+          </w:tcPr>
+          <w:p>
+            <w:pPr>
+              <w:rPr>
+                <w:b/>
+              </w:rPr>
+            </w:pPr>
+          </w:p>
+        </w:tc>
+        <w:tc>
+          <w:tcPr>
+            <w:tcW w:w="1752" w:type="pct"/>
+          </w:tcPr>
+          <w:p/>
+        </w:tc>
+        <w:tc>
+          <w:tcPr>
+            <w:tcW w:w="1582" w:type="pct"/>
+          </w:tcPr>
+          <w:p>
+            <w:r>
+              <w:t>3.2. Remove a preferência para os alimentos identificados pelo cliente</w:t>
+            </w:r>
+          </w:p>
+        </w:tc>
+      </w:tr>
+    </w:tbl>
+    <w:p/>
+    <w:tbl>
+      <w:tblPr>
+        <w:tblStyle w:val="Tabelacomgrelha"/>
+        <w:tblW w:w="5000" w:type="pct"/>
+        <w:tblLook w:val="04A0" w:firstRow="1" w:lastRow="0" w:firstColumn="1" w:lastColumn="0" w:noHBand="0" w:noVBand="1"/>
+      </w:tblPr>
+      <w:tblGrid>
+        <w:gridCol w:w="2830"/>
+        <w:gridCol w:w="2976"/>
+        <w:gridCol w:w="2688"/>
+      </w:tblGrid>
+      <w:tr>
+        <w:tc>
+          <w:tcPr>
+            <w:tcW w:w="5000" w:type="pct"/>
+            <w:gridSpan w:val="3"/>
+          </w:tcPr>
+          <w:p>
+            <w:r>
+              <w:rPr>
+                <w:b/>
+              </w:rPr>
+              <w:t>Use Case:</w:t>
+            </w:r>
+            <w:r>
+              <w:t xml:space="preserve"> Pesquisar Alimento</w:t>
+            </w:r>
+            <w:bookmarkStart w:id="0" w:name="_GoBack"/>
+            <w:bookmarkEnd w:id="0"/>
           </w:p>
         </w:tc>
       </w:tr>
@@ -2904,6 +3794,103 @@
     </w:sectPr>
   </w:body>
 </w:document>
+</file>
+
+<file path=word/numbering.xml><?xml version="1.0" encoding="utf-8"?>
+<w:numbering xmlns:wpc="http://schemas.microsoft.com/office/word/2010/wordprocessingCanvas" xmlns:cx="http://schemas.microsoft.com/office/drawing/2014/chartex" xmlns:cx1="http://schemas.microsoft.com/office/drawing/2015/9/8/chartex" xmlns:cx2="http://schemas.microsoft.com/office/drawing/2015/10/21/chartex" xmlns:cx3="http://schemas.microsoft.com/office/drawing/2016/5/9/chartex" xmlns:cx4="http://schemas.microsoft.com/office/drawing/2016/5/10/chartex" xmlns:cx5="http://schemas.microsoft.com/office/drawing/2016/5/11/chartex" xmlns:cx6="http://schemas.microsoft.com/office/drawing/2016/5/12/chartex" xmlns:cx7="http://schemas.microsoft.com/office/drawing/2016/5/13/chartex" xmlns:cx8="http://schemas.microsoft.com/office/drawing/2016/5/14/chartex" xmlns:mc="http://schemas.openxmlformats.org/markup-compatibility/2006" xmlns:o="urn:schemas-microsoft-com:office:office" xmlns:r="http://schemas.openxmlformats.org/officeDocument/2006/relationships" xmlns:m="http://schemas.openxmlformats.org/officeDocument/2006/math" xmlns:v="urn:schemas-microsoft-com:vml" xmlns:wp14="http://schemas.microsoft.com/office/word/2010/wordprocessingDrawing" xmlns:wp="http://schemas.openxmlformats.org/drawingml/2006/wordprocessingDrawing" xmlns:w10="urn:schemas-microsoft-com:office:word" xmlns:w="http://schemas.openxmlformats.org/wordprocessingml/2006/main" xmlns:w14="http://schemas.microsoft.com/office/word/2010/wordml" xmlns:w15="http://schemas.microsoft.com/office/word/2012/wordml" xmlns:w16se="http://schemas.microsoft.com/office/word/2015/wordml/symex" xmlns:wpg="http://schemas.microsoft.com/office/word/2010/wordprocessingGroup" xmlns:wpi="http://schemas.microsoft.com/office/word/2010/wordprocessingInk" xmlns:wne="http://schemas.microsoft.com/office/word/2006/wordml" xmlns:wps="http://schemas.microsoft.com/office/word/2010/wordprocessingShape" mc:Ignorable="w14 w15 w16se wp14">
+  <w:abstractNum w:abstractNumId="0" w15:restartNumberingAfterBreak="0">
+    <w:nsid w:val="2C1555F7"/>
+    <w:multiLevelType w:val="hybridMultilevel"/>
+    <w:tmpl w:val="10C8269E"/>
+    <w:lvl w:ilvl="0" w:tplc="0816000F">
+      <w:start w:val="1"/>
+      <w:numFmt w:val="decimal"/>
+      <w:lvlText w:val="%1."/>
+      <w:lvlJc w:val="left"/>
+      <w:pPr>
+        <w:ind w:left="720" w:hanging="360"/>
+      </w:pPr>
+      <w:rPr>
+        <w:rFonts w:hint="default"/>
+      </w:rPr>
+    </w:lvl>
+    <w:lvl w:ilvl="1" w:tplc="08160019" w:tentative="1">
+      <w:start w:val="1"/>
+      <w:numFmt w:val="lowerLetter"/>
+      <w:lvlText w:val="%2."/>
+      <w:lvlJc w:val="left"/>
+      <w:pPr>
+        <w:ind w:left="1440" w:hanging="360"/>
+      </w:pPr>
+    </w:lvl>
+    <w:lvl w:ilvl="2" w:tplc="0816001B" w:tentative="1">
+      <w:start w:val="1"/>
+      <w:numFmt w:val="lowerRoman"/>
+      <w:lvlText w:val="%3."/>
+      <w:lvlJc w:val="right"/>
+      <w:pPr>
+        <w:ind w:left="2160" w:hanging="180"/>
+      </w:pPr>
+    </w:lvl>
+    <w:lvl w:ilvl="3" w:tplc="0816000F" w:tentative="1">
+      <w:start w:val="1"/>
+      <w:numFmt w:val="decimal"/>
+      <w:lvlText w:val="%4."/>
+      <w:lvlJc w:val="left"/>
+      <w:pPr>
+        <w:ind w:left="2880" w:hanging="360"/>
+      </w:pPr>
+    </w:lvl>
+    <w:lvl w:ilvl="4" w:tplc="08160019" w:tentative="1">
+      <w:start w:val="1"/>
+      <w:numFmt w:val="lowerLetter"/>
+      <w:lvlText w:val="%5."/>
+      <w:lvlJc w:val="left"/>
+      <w:pPr>
+        <w:ind w:left="3600" w:hanging="360"/>
+      </w:pPr>
+    </w:lvl>
+    <w:lvl w:ilvl="5" w:tplc="0816001B" w:tentative="1">
+      <w:start w:val="1"/>
+      <w:numFmt w:val="lowerRoman"/>
+      <w:lvlText w:val="%6."/>
+      <w:lvlJc w:val="right"/>
+      <w:pPr>
+        <w:ind w:left="4320" w:hanging="180"/>
+      </w:pPr>
+    </w:lvl>
+    <w:lvl w:ilvl="6" w:tplc="0816000F" w:tentative="1">
+      <w:start w:val="1"/>
+      <w:numFmt w:val="decimal"/>
+      <w:lvlText w:val="%7."/>
+      <w:lvlJc w:val="left"/>
+      <w:pPr>
+        <w:ind w:left="5040" w:hanging="360"/>
+      </w:pPr>
+    </w:lvl>
+    <w:lvl w:ilvl="7" w:tplc="08160019" w:tentative="1">
+      <w:start w:val="1"/>
+      <w:numFmt w:val="lowerLetter"/>
+      <w:lvlText w:val="%8."/>
+      <w:lvlJc w:val="left"/>
+      <w:pPr>
+        <w:ind w:left="5760" w:hanging="360"/>
+      </w:pPr>
+    </w:lvl>
+    <w:lvl w:ilvl="8" w:tplc="0816001B" w:tentative="1">
+      <w:start w:val="1"/>
+      <w:numFmt w:val="lowerRoman"/>
+      <w:lvlText w:val="%9."/>
+      <w:lvlJc w:val="right"/>
+      <w:pPr>
+        <w:ind w:left="6480" w:hanging="180"/>
+      </w:pPr>
+    </w:lvl>
+  </w:abstractNum>
+  <w:num w:numId="1">
+    <w:abstractNumId w:val="0"/>
+  </w:num>
+</w:numbering>
 </file>
 
 <file path=word/styles.xml><?xml version="1.0" encoding="utf-8"?>
@@ -3664,7 +4651,7 @@
 </file>
 
 <file path=customXml/itemProps1.xml><?xml version="1.0" encoding="utf-8"?>
-<ds:datastoreItem xmlns:ds="http://schemas.openxmlformats.org/officeDocument/2006/customXml" ds:itemID="{297BD050-3846-4AF2-8934-BA65D52CB4B6}">
+<ds:datastoreItem xmlns:ds="http://schemas.openxmlformats.org/officeDocument/2006/customXml" ds:itemID="{54D9D22A-FE12-44D6-8122-BD6DBBF1B2C3}">
   <ds:schemaRefs>
     <ds:schemaRef ds:uri="http://schemas.openxmlformats.org/officeDocument/2006/bibliography"/>
   </ds:schemaRefs>

</xml_diff>

<commit_message>
Riscadas especificações relativas à validação de negócio
</commit_message>
<xml_diff>
--- a/Modelacao/JM-Especificacao-Use-Cases.docx
+++ b/Modelacao/JM-Especificacao-Use-Cases.docx
@@ -802,13 +802,7 @@
               <w:t>Use Case:</w:t>
             </w:r>
             <w:r>
-              <w:t xml:space="preserve"> </w:t>
-            </w:r>
-            <w:r>
-              <w:t>Remover</w:t>
-            </w:r>
-            <w:r>
-              <w:t xml:space="preserve"> Preferência</w:t>
+              <w:t xml:space="preserve"> Remover Preferência</w:t>
             </w:r>
           </w:p>
         </w:tc>
@@ -827,16 +821,7 @@
               <w:t xml:space="preserve">Descrição: </w:t>
             </w:r>
             <w:r>
-              <w:t>Cliente</w:t>
-            </w:r>
-            <w:r>
-              <w:t xml:space="preserve"> remove</w:t>
-            </w:r>
-            <w:r>
-              <w:t xml:space="preserve"> </w:t>
-            </w:r>
-            <w:r>
-              <w:t>uma das suas preferências</w:t>
+              <w:t>Cliente remove uma das suas preferências</w:t>
             </w:r>
           </w:p>
         </w:tc>
@@ -1238,13 +1223,7 @@
               <w:t>Use Case:</w:t>
             </w:r>
             <w:r>
-              <w:t xml:space="preserve"> Remover</w:t>
-            </w:r>
-            <w:r>
-              <w:t xml:space="preserve"> Não</w:t>
-            </w:r>
-            <w:r>
-              <w:t xml:space="preserve"> Preferência</w:t>
+              <w:t xml:space="preserve"> Remover Não Preferência</w:t>
             </w:r>
           </w:p>
         </w:tc>
@@ -1263,13 +1242,7 @@
               <w:t xml:space="preserve">Descrição: </w:t>
             </w:r>
             <w:r>
-              <w:t>Cliente remove uma das suas</w:t>
-            </w:r>
-            <w:r>
-              <w:t xml:space="preserve"> não</w:t>
-            </w:r>
-            <w:r>
-              <w:t xml:space="preserve"> preferências</w:t>
+              <w:t>Cliente remove uma das suas não preferências</w:t>
             </w:r>
           </w:p>
         </w:tc>
@@ -1288,13 +1261,7 @@
               <w:t>Pré-condição:</w:t>
             </w:r>
             <w:r>
-              <w:t xml:space="preserve"> Cliente tem pelo menos uma </w:t>
-            </w:r>
-            <w:r>
-              <w:t xml:space="preserve">não </w:t>
-            </w:r>
-            <w:r>
-              <w:t>preferência registada no sistema</w:t>
+              <w:t xml:space="preserve"> Cliente tem pelo menos uma não preferência registada no sistema</w:t>
             </w:r>
           </w:p>
         </w:tc>
@@ -1313,13 +1280,7 @@
               <w:t xml:space="preserve">Pós-condição: </w:t>
             </w:r>
             <w:r>
-              <w:t xml:space="preserve">A </w:t>
-            </w:r>
-            <w:r>
-              <w:t xml:space="preserve">não </w:t>
-            </w:r>
-            <w:r>
-              <w:t>preferência indicada pelo cliente é removida do sistema para parte ou para todos os alimentos a que estava associada</w:t>
+              <w:t>A não preferência indicada pelo cliente é removida do sistema para parte ou para todos os alimentos a que estava associada</w:t>
             </w:r>
           </w:p>
         </w:tc>
@@ -1407,13 +1368,7 @@
           </w:tcPr>
           <w:p>
             <w:r>
-              <w:t>1. Identifica</w:t>
-            </w:r>
-            <w:r>
-              <w:t xml:space="preserve"> não</w:t>
-            </w:r>
-            <w:r>
-              <w:t xml:space="preserve"> preferência que pretende remover </w:t>
+              <w:t xml:space="preserve">1. Identifica não preferência que pretende remover </w:t>
             </w:r>
           </w:p>
         </w:tc>
@@ -1450,13 +1405,7 @@
           </w:tcPr>
           <w:p>
             <w:r>
-              <w:t xml:space="preserve">2. Apresenta a lista de alimentos a que o cliente associou a </w:t>
-            </w:r>
-            <w:r>
-              <w:t xml:space="preserve">não </w:t>
-            </w:r>
-            <w:r>
-              <w:t>preferência</w:t>
+              <w:t>2. Apresenta a lista de alimentos a que o cliente associou a não preferência</w:t>
             </w:r>
           </w:p>
         </w:tc>
@@ -1481,19 +1430,7 @@
           </w:tcPr>
           <w:p>
             <w:r>
-              <w:t>3. Indica que pretende remover a</w:t>
-            </w:r>
-            <w:r>
-              <w:t xml:space="preserve"> não</w:t>
-            </w:r>
-            <w:r>
-              <w:t xml:space="preserve"> preferência </w:t>
-            </w:r>
-            <w:r>
-              <w:t>para</w:t>
-            </w:r>
-            <w:r>
-              <w:t xml:space="preserve"> todos os alimentos apresentados</w:t>
+              <w:t>3. Indica que pretende remover a não preferência para todos os alimentos apresentados</w:t>
             </w:r>
           </w:p>
         </w:tc>
@@ -1530,19 +1467,7 @@
           </w:tcPr>
           <w:p>
             <w:r>
-              <w:t xml:space="preserve">4. Remove a </w:t>
-            </w:r>
-            <w:r>
-              <w:t xml:space="preserve">não </w:t>
-            </w:r>
-            <w:r>
-              <w:t xml:space="preserve">preferência </w:t>
-            </w:r>
-            <w:r>
-              <w:t>para</w:t>
-            </w:r>
-            <w:r>
-              <w:t xml:space="preserve"> todos os alimentos a que o cliente a tinha associado</w:t>
+              <w:t>4. Remove a não preferência para todos os alimentos a que o cliente a tinha associado</w:t>
             </w:r>
           </w:p>
         </w:tc>
@@ -1599,13 +1524,7 @@
           </w:tcPr>
           <w:p>
             <w:r>
-              <w:t xml:space="preserve">3.1. Identifica alimentos para os quais pretende remover a </w:t>
-            </w:r>
-            <w:r>
-              <w:t xml:space="preserve">não </w:t>
-            </w:r>
-            <w:r>
-              <w:t>preferência</w:t>
+              <w:t>3.1. Identifica alimentos para os quais pretende remover a não preferência</w:t>
             </w:r>
           </w:p>
         </w:tc>
@@ -1676,8 +1595,6 @@
             <w:r>
               <w:t xml:space="preserve"> Pesquisar Alimento</w:t>
             </w:r>
-            <w:bookmarkStart w:id="0" w:name="_GoBack"/>
-            <w:bookmarkEnd w:id="0"/>
           </w:p>
         </w:tc>
       </w:tr>
@@ -3343,13 +3260,22 @@
             <w:gridSpan w:val="3"/>
           </w:tcPr>
           <w:p>
-            <w:r>
-              <w:rPr>
-                <w:b/>
+            <w:pPr>
+              <w:rPr>
+                <w:strike/>
+              </w:rPr>
+            </w:pPr>
+            <w:r>
+              <w:rPr>
+                <w:b/>
+                <w:strike/>
               </w:rPr>
               <w:t>Use Case:</w:t>
             </w:r>
             <w:r>
+              <w:rPr>
+                <w:strike/>
+              </w:rPr>
               <w:t xml:space="preserve"> Validar Negócio</w:t>
             </w:r>
           </w:p>
@@ -3362,16 +3288,28 @@
             <w:gridSpan w:val="3"/>
           </w:tcPr>
           <w:p>
-            <w:r>
-              <w:rPr>
-                <w:b/>
+            <w:pPr>
+              <w:rPr>
+                <w:strike/>
+              </w:rPr>
+            </w:pPr>
+            <w:r>
+              <w:rPr>
+                <w:b/>
+                <w:strike/>
               </w:rPr>
               <w:t xml:space="preserve">Descrição: </w:t>
             </w:r>
             <w:r>
+              <w:rPr>
+                <w:strike/>
+              </w:rPr>
               <w:t>Gestor de serviço</w:t>
             </w:r>
             <w:r>
+              <w:rPr>
+                <w:strike/>
+              </w:rPr>
               <w:t xml:space="preserve"> valida a fidedignidade de uma conta de negócio</w:t>
             </w:r>
           </w:p>
@@ -3384,19 +3322,29 @@
             <w:gridSpan w:val="3"/>
           </w:tcPr>
           <w:p>
-            <w:r>
-              <w:rPr>
-                <w:b/>
+            <w:pPr>
+              <w:rPr>
+                <w:strike/>
+              </w:rPr>
+            </w:pPr>
+            <w:r>
+              <w:rPr>
+                <w:b/>
+                <w:strike/>
               </w:rPr>
               <w:t>Pré-condição:</w:t>
             </w:r>
             <w:r>
               <w:rPr>
                 <w:b/>
+                <w:strike/>
               </w:rPr>
               <w:t xml:space="preserve"> </w:t>
             </w:r>
             <w:r>
+              <w:rPr>
+                <w:strike/>
+              </w:rPr>
               <w:t>Existe pelo menos uma conta de negócio inativa e por validar</w:t>
             </w:r>
           </w:p>
@@ -3409,19 +3357,34 @@
             <w:gridSpan w:val="3"/>
           </w:tcPr>
           <w:p>
-            <w:r>
-              <w:rPr>
-                <w:b/>
+            <w:pPr>
+              <w:rPr>
+                <w:strike/>
+              </w:rPr>
+            </w:pPr>
+            <w:r>
+              <w:rPr>
+                <w:b/>
+                <w:strike/>
               </w:rPr>
               <w:t xml:space="preserve">Pós-condição: </w:t>
             </w:r>
             <w:r>
+              <w:rPr>
+                <w:strike/>
+              </w:rPr>
               <w:t>A conta de negócio</w:t>
             </w:r>
             <w:r>
+              <w:rPr>
+                <w:strike/>
+              </w:rPr>
               <w:t xml:space="preserve"> identificada </w:t>
             </w:r>
             <w:r>
+              <w:rPr>
+                <w:strike/>
+              </w:rPr>
               <w:t>fica ativa</w:t>
             </w:r>
           </w:p>
@@ -3432,21 +3395,29 @@
           <w:tcPr>
             <w:tcW w:w="1666" w:type="pct"/>
           </w:tcPr>
-          <w:p/>
-        </w:tc>
-        <w:tc>
-          <w:tcPr>
-            <w:tcW w:w="1752" w:type="pct"/>
-          </w:tcPr>
-          <w:p>
-            <w:pPr>
-              <w:rPr>
-                <w:b/>
-              </w:rPr>
-            </w:pPr>
-            <w:r>
-              <w:rPr>
-                <w:b/>
+          <w:p>
+            <w:pPr>
+              <w:rPr>
+                <w:strike/>
+              </w:rPr>
+            </w:pPr>
+          </w:p>
+        </w:tc>
+        <w:tc>
+          <w:tcPr>
+            <w:tcW w:w="1752" w:type="pct"/>
+          </w:tcPr>
+          <w:p>
+            <w:pPr>
+              <w:rPr>
+                <w:b/>
+                <w:strike/>
+              </w:rPr>
+            </w:pPr>
+            <w:r>
+              <w:rPr>
+                <w:b/>
+                <w:strike/>
               </w:rPr>
               <w:t>Ator</w:t>
             </w:r>
@@ -3460,11 +3431,13 @@
             <w:pPr>
               <w:rPr>
                 <w:b/>
-              </w:rPr>
-            </w:pPr>
-            <w:r>
-              <w:rPr>
-                <w:b/>
+                <w:strike/>
+              </w:rPr>
+            </w:pPr>
+            <w:r>
+              <w:rPr>
+                <w:b/>
+                <w:strike/>
               </w:rPr>
               <w:t>Sistema</w:t>
             </w:r>
@@ -3481,11 +3454,13 @@
             <w:pPr>
               <w:rPr>
                 <w:b/>
-              </w:rPr>
-            </w:pPr>
-            <w:r>
-              <w:rPr>
-                <w:b/>
+                <w:strike/>
+              </w:rPr>
+            </w:pPr>
+            <w:r>
+              <w:rPr>
+                <w:b/>
+                <w:strike/>
               </w:rPr>
               <w:t>Comportamento</w:t>
             </w:r>
@@ -3494,11 +3469,13 @@
             <w:pPr>
               <w:rPr>
                 <w:b/>
-              </w:rPr>
-            </w:pPr>
-            <w:r>
-              <w:rPr>
-                <w:b/>
+                <w:strike/>
+              </w:rPr>
+            </w:pPr>
+            <w:r>
+              <w:rPr>
+                <w:b/>
+                <w:strike/>
               </w:rPr>
               <w:t>Normal</w:t>
             </w:r>
@@ -3509,10 +3486,21 @@
             <w:tcW w:w="1752" w:type="pct"/>
           </w:tcPr>
           <w:p>
-            <w:r>
+            <w:pPr>
+              <w:rPr>
+                <w:strike/>
+              </w:rPr>
+            </w:pPr>
+            <w:r>
+              <w:rPr>
+                <w:strike/>
+              </w:rPr>
               <w:t xml:space="preserve">1. Identifica </w:t>
             </w:r>
             <w:r>
+              <w:rPr>
+                <w:strike/>
+              </w:rPr>
               <w:t>a conta de negócio que pretende validar</w:t>
             </w:r>
           </w:p>
@@ -3521,7 +3509,13 @@
           <w:tcPr>
             <w:tcW w:w="1582" w:type="pct"/>
           </w:tcPr>
-          <w:p/>
+          <w:p>
+            <w:pPr>
+              <w:rPr>
+                <w:strike/>
+              </w:rPr>
+            </w:pPr>
+          </w:p>
         </w:tc>
       </w:tr>
       <w:tr>
@@ -3534,29 +3528,50 @@
             <w:pPr>
               <w:rPr>
                 <w:b/>
-              </w:rPr>
-            </w:pPr>
-          </w:p>
-        </w:tc>
-        <w:tc>
-          <w:tcPr>
-            <w:tcW w:w="1752" w:type="pct"/>
-          </w:tcPr>
-          <w:p/>
-        </w:tc>
-        <w:tc>
-          <w:tcPr>
-            <w:tcW w:w="1582" w:type="pct"/>
-          </w:tcPr>
-          <w:p>
-            <w:r>
+                <w:strike/>
+              </w:rPr>
+            </w:pPr>
+          </w:p>
+        </w:tc>
+        <w:tc>
+          <w:tcPr>
+            <w:tcW w:w="1752" w:type="pct"/>
+          </w:tcPr>
+          <w:p>
+            <w:pPr>
+              <w:rPr>
+                <w:strike/>
+              </w:rPr>
+            </w:pPr>
+          </w:p>
+        </w:tc>
+        <w:tc>
+          <w:tcPr>
+            <w:tcW w:w="1582" w:type="pct"/>
+          </w:tcPr>
+          <w:p>
+            <w:pPr>
+              <w:rPr>
+                <w:strike/>
+              </w:rPr>
+            </w:pPr>
+            <w:r>
+              <w:rPr>
+                <w:strike/>
+              </w:rPr>
               <w:t>2. Regista a conta de negócio validada como estando ativa</w:t>
             </w:r>
           </w:p>
         </w:tc>
       </w:tr>
     </w:tbl>
-    <w:p/>
+    <w:p>
+      <w:pPr>
+        <w:rPr>
+          <w:strike/>
+        </w:rPr>
+      </w:pPr>
+    </w:p>
     <w:tbl>
       <w:tblPr>
         <w:tblStyle w:val="Tabelacomgrelha"/>
@@ -3575,13 +3590,22 @@
             <w:gridSpan w:val="3"/>
           </w:tcPr>
           <w:p>
-            <w:r>
-              <w:rPr>
-                <w:b/>
+            <w:pPr>
+              <w:rPr>
+                <w:strike/>
+              </w:rPr>
+            </w:pPr>
+            <w:r>
+              <w:rPr>
+                <w:b/>
+                <w:strike/>
               </w:rPr>
               <w:t>Use Case:</w:t>
             </w:r>
             <w:r>
+              <w:rPr>
+                <w:strike/>
+              </w:rPr>
               <w:t xml:space="preserve"> Invalidar Negócio</w:t>
             </w:r>
           </w:p>
@@ -3594,13 +3618,22 @@
             <w:gridSpan w:val="3"/>
           </w:tcPr>
           <w:p>
-            <w:r>
-              <w:rPr>
-                <w:b/>
+            <w:pPr>
+              <w:rPr>
+                <w:strike/>
+              </w:rPr>
+            </w:pPr>
+            <w:r>
+              <w:rPr>
+                <w:b/>
+                <w:strike/>
               </w:rPr>
               <w:t xml:space="preserve">Descrição: </w:t>
             </w:r>
             <w:r>
+              <w:rPr>
+                <w:strike/>
+              </w:rPr>
               <w:t>Gestor de serviço invalida uma conta de negócio inicialmente por validar</w:t>
             </w:r>
           </w:p>
@@ -3613,13 +3646,22 @@
             <w:gridSpan w:val="3"/>
           </w:tcPr>
           <w:p>
-            <w:r>
-              <w:rPr>
-                <w:b/>
+            <w:pPr>
+              <w:rPr>
+                <w:strike/>
+              </w:rPr>
+            </w:pPr>
+            <w:r>
+              <w:rPr>
+                <w:b/>
+                <w:strike/>
               </w:rPr>
               <w:t xml:space="preserve">Pré-condição: </w:t>
             </w:r>
             <w:r>
+              <w:rPr>
+                <w:strike/>
+              </w:rPr>
               <w:t>Existe pelo menos uma conta de negócio inativa e por validar</w:t>
             </w:r>
           </w:p>
@@ -3632,25 +3674,46 @@
             <w:gridSpan w:val="3"/>
           </w:tcPr>
           <w:p>
-            <w:r>
-              <w:rPr>
-                <w:b/>
+            <w:pPr>
+              <w:rPr>
+                <w:strike/>
+              </w:rPr>
+            </w:pPr>
+            <w:r>
+              <w:rPr>
+                <w:b/>
+                <w:strike/>
               </w:rPr>
               <w:t xml:space="preserve">Pós-condição: </w:t>
             </w:r>
             <w:r>
+              <w:rPr>
+                <w:strike/>
+              </w:rPr>
               <w:t>A conta de negócio inativa por validar</w:t>
             </w:r>
             <w:r>
+              <w:rPr>
+                <w:strike/>
+              </w:rPr>
               <w:t xml:space="preserve"> identificada</w:t>
             </w:r>
             <w:r>
+              <w:rPr>
+                <w:strike/>
+              </w:rPr>
               <w:t xml:space="preserve"> fica inativa </w:t>
             </w:r>
             <w:r>
+              <w:rPr>
+                <w:strike/>
+              </w:rPr>
               <w:t xml:space="preserve">e </w:t>
             </w:r>
             <w:r>
+              <w:rPr>
+                <w:strike/>
+              </w:rPr>
               <w:t>com validação reprovada</w:t>
             </w:r>
           </w:p>
@@ -3661,21 +3724,29 @@
           <w:tcPr>
             <w:tcW w:w="1666" w:type="pct"/>
           </w:tcPr>
-          <w:p/>
-        </w:tc>
-        <w:tc>
-          <w:tcPr>
-            <w:tcW w:w="1752" w:type="pct"/>
-          </w:tcPr>
-          <w:p>
-            <w:pPr>
-              <w:rPr>
-                <w:b/>
-              </w:rPr>
-            </w:pPr>
-            <w:r>
-              <w:rPr>
-                <w:b/>
+          <w:p>
+            <w:pPr>
+              <w:rPr>
+                <w:strike/>
+              </w:rPr>
+            </w:pPr>
+          </w:p>
+        </w:tc>
+        <w:tc>
+          <w:tcPr>
+            <w:tcW w:w="1752" w:type="pct"/>
+          </w:tcPr>
+          <w:p>
+            <w:pPr>
+              <w:rPr>
+                <w:b/>
+                <w:strike/>
+              </w:rPr>
+            </w:pPr>
+            <w:r>
+              <w:rPr>
+                <w:b/>
+                <w:strike/>
               </w:rPr>
               <w:t>Ator</w:t>
             </w:r>
@@ -3689,11 +3760,13 @@
             <w:pPr>
               <w:rPr>
                 <w:b/>
-              </w:rPr>
-            </w:pPr>
-            <w:r>
-              <w:rPr>
-                <w:b/>
+                <w:strike/>
+              </w:rPr>
+            </w:pPr>
+            <w:r>
+              <w:rPr>
+                <w:b/>
+                <w:strike/>
               </w:rPr>
               <w:t>Sistema</w:t>
             </w:r>
@@ -3710,11 +3783,13 @@
             <w:pPr>
               <w:rPr>
                 <w:b/>
-              </w:rPr>
-            </w:pPr>
-            <w:r>
-              <w:rPr>
-                <w:b/>
+                <w:strike/>
+              </w:rPr>
+            </w:pPr>
+            <w:r>
+              <w:rPr>
+                <w:b/>
+                <w:strike/>
               </w:rPr>
               <w:t>Comportamento</w:t>
             </w:r>
@@ -3723,11 +3798,13 @@
             <w:pPr>
               <w:rPr>
                 <w:b/>
-              </w:rPr>
-            </w:pPr>
-            <w:r>
-              <w:rPr>
-                <w:b/>
+                <w:strike/>
+              </w:rPr>
+            </w:pPr>
+            <w:r>
+              <w:rPr>
+                <w:b/>
+                <w:strike/>
               </w:rPr>
               <w:t>Normal</w:t>
             </w:r>
@@ -3738,7 +3815,15 @@
             <w:tcW w:w="1752" w:type="pct"/>
           </w:tcPr>
           <w:p>
-            <w:r>
+            <w:pPr>
+              <w:rPr>
+                <w:strike/>
+              </w:rPr>
+            </w:pPr>
+            <w:r>
+              <w:rPr>
+                <w:strike/>
+              </w:rPr>
               <w:t>1. Identifica a conta de negócio que pretende invalidar</w:t>
             </w:r>
           </w:p>
@@ -3747,7 +3832,13 @@
           <w:tcPr>
             <w:tcW w:w="1582" w:type="pct"/>
           </w:tcPr>
-          <w:p/>
+          <w:p>
+            <w:pPr>
+              <w:rPr>
+                <w:strike/>
+              </w:rPr>
+            </w:pPr>
+          </w:p>
         </w:tc>
       </w:tr>
       <w:tr>
@@ -3760,32 +3851,53 @@
             <w:pPr>
               <w:rPr>
                 <w:b/>
-              </w:rPr>
-            </w:pPr>
-          </w:p>
-        </w:tc>
-        <w:tc>
-          <w:tcPr>
-            <w:tcW w:w="1752" w:type="pct"/>
-          </w:tcPr>
-          <w:p/>
-        </w:tc>
-        <w:tc>
-          <w:tcPr>
-            <w:tcW w:w="1582" w:type="pct"/>
-          </w:tcPr>
-          <w:p>
-            <w:r>
+                <w:strike/>
+              </w:rPr>
+            </w:pPr>
+          </w:p>
+        </w:tc>
+        <w:tc>
+          <w:tcPr>
+            <w:tcW w:w="1752" w:type="pct"/>
+          </w:tcPr>
+          <w:p>
+            <w:pPr>
+              <w:rPr>
+                <w:strike/>
+              </w:rPr>
+            </w:pPr>
+          </w:p>
+        </w:tc>
+        <w:tc>
+          <w:tcPr>
+            <w:tcW w:w="1582" w:type="pct"/>
+          </w:tcPr>
+          <w:p>
+            <w:pPr>
+              <w:rPr>
+                <w:strike/>
+              </w:rPr>
+            </w:pPr>
+            <w:r>
+              <w:rPr>
+                <w:strike/>
+              </w:rPr>
               <w:t xml:space="preserve">2. Regista a conta de negócio identificada </w:t>
             </w:r>
             <w:r>
+              <w:rPr>
+                <w:strike/>
+              </w:rPr>
               <w:t>como estando inativa e com validação reprovada</w:t>
             </w:r>
           </w:p>
         </w:tc>
       </w:tr>
     </w:tbl>
-    <w:p/>
+    <w:p>
+      <w:bookmarkStart w:id="0" w:name="_GoBack"/>
+      <w:bookmarkEnd w:id="0"/>
+    </w:p>
     <w:sectPr>
       <w:pgSz w:w="11906" w:h="16838"/>
       <w:pgMar w:top="1417" w:right="1701" w:bottom="1417" w:left="1701" w:header="708" w:footer="708" w:gutter="0"/>
@@ -4651,7 +4763,7 @@
 </file>
 
 <file path=customXml/itemProps1.xml><?xml version="1.0" encoding="utf-8"?>
-<ds:datastoreItem xmlns:ds="http://schemas.openxmlformats.org/officeDocument/2006/customXml" ds:itemID="{54D9D22A-FE12-44D6-8122-BD6DBBF1B2C3}">
+<ds:datastoreItem xmlns:ds="http://schemas.openxmlformats.org/officeDocument/2006/customXml" ds:itemID="{B98C2CB8-DDB7-4B6E-83E9-391C8EA593FD}">
   <ds:schemaRefs>
     <ds:schemaRef ds:uri="http://schemas.openxmlformats.org/officeDocument/2006/bibliography"/>
   </ds:schemaRefs>

</xml_diff>

<commit_message>
No diagra ER, adicionei atributos do proprietario que estavam em falta. Na especificacao dos use cases 'Remover preferencia' e 'Remover nao preferencia', adicionei comportamento alternativo para os casos em que a preferencia ou nao preferencia e relativa a todos os alimentos
</commit_message>
<xml_diff>
--- a/Modelacao/JM-Especificacao-Use-Cases.docx
+++ b/Modelacao/JM-Especificacao-Use-Cases.docx
@@ -18,6 +18,13 @@
           <w:tcPr>
             <w:tcW w:w="5000" w:type="pct"/>
             <w:gridSpan w:val="3"/>
+            <w:tcBorders>
+              <w:top w:val="single" w:sz="4" w:space="0" w:color="auto"/>
+              <w:left w:val="single" w:sz="4" w:space="0" w:color="auto"/>
+              <w:bottom w:val="single" w:sz="4" w:space="0" w:color="auto"/>
+              <w:right w:val="single" w:sz="4" w:space="0" w:color="auto"/>
+            </w:tcBorders>
+            <w:hideMark/>
           </w:tcPr>
           <w:p>
             <w:r>
@@ -27,13 +34,7 @@
               <w:t>Use Case:</w:t>
             </w:r>
             <w:r>
-              <w:t xml:space="preserve"> </w:t>
-            </w:r>
-            <w:r>
-              <w:t>Registar</w:t>
-            </w:r>
-            <w:r>
-              <w:t xml:space="preserve"> Preferência</w:t>
+              <w:t xml:space="preserve"> Registar Preferência</w:t>
             </w:r>
           </w:p>
         </w:tc>
@@ -43,6 +44,13 @@
           <w:tcPr>
             <w:tcW w:w="5000" w:type="pct"/>
             <w:gridSpan w:val="3"/>
+            <w:tcBorders>
+              <w:top w:val="single" w:sz="4" w:space="0" w:color="auto"/>
+              <w:left w:val="single" w:sz="4" w:space="0" w:color="auto"/>
+              <w:bottom w:val="single" w:sz="4" w:space="0" w:color="auto"/>
+              <w:right w:val="single" w:sz="4" w:space="0" w:color="auto"/>
+            </w:tcBorders>
+            <w:hideMark/>
           </w:tcPr>
           <w:p>
             <w:r>
@@ -62,6 +70,13 @@
           <w:tcPr>
             <w:tcW w:w="5000" w:type="pct"/>
             <w:gridSpan w:val="3"/>
+            <w:tcBorders>
+              <w:top w:val="single" w:sz="4" w:space="0" w:color="auto"/>
+              <w:left w:val="single" w:sz="4" w:space="0" w:color="auto"/>
+              <w:bottom w:val="single" w:sz="4" w:space="0" w:color="auto"/>
+              <w:right w:val="single" w:sz="4" w:space="0" w:color="auto"/>
+            </w:tcBorders>
+            <w:hideMark/>
           </w:tcPr>
           <w:p>
             <w:r>
@@ -78,6 +93,13 @@
           <w:tcPr>
             <w:tcW w:w="5000" w:type="pct"/>
             <w:gridSpan w:val="3"/>
+            <w:tcBorders>
+              <w:top w:val="single" w:sz="4" w:space="0" w:color="auto"/>
+              <w:left w:val="single" w:sz="4" w:space="0" w:color="auto"/>
+              <w:bottom w:val="single" w:sz="4" w:space="0" w:color="auto"/>
+              <w:right w:val="single" w:sz="4" w:space="0" w:color="auto"/>
+            </w:tcBorders>
+            <w:hideMark/>
           </w:tcPr>
           <w:p>
             <w:r>
@@ -87,13 +109,7 @@
               <w:t xml:space="preserve">Pós-condição: </w:t>
             </w:r>
             <w:r>
-              <w:t xml:space="preserve">A preferência indicada </w:t>
-            </w:r>
-            <w:r>
-              <w:t xml:space="preserve">pelo cliente </w:t>
-            </w:r>
-            <w:r>
-              <w:t>fica registada no sistema</w:t>
+              <w:t>A preferência indicada pelo cliente fica registada no sistema</w:t>
             </w:r>
           </w:p>
         </w:tc>
@@ -102,12 +118,25 @@
         <w:tc>
           <w:tcPr>
             <w:tcW w:w="1666" w:type="pct"/>
+            <w:tcBorders>
+              <w:top w:val="single" w:sz="4" w:space="0" w:color="auto"/>
+              <w:left w:val="single" w:sz="4" w:space="0" w:color="auto"/>
+              <w:bottom w:val="single" w:sz="4" w:space="0" w:color="auto"/>
+              <w:right w:val="single" w:sz="4" w:space="0" w:color="auto"/>
+            </w:tcBorders>
           </w:tcPr>
           <w:p/>
         </w:tc>
         <w:tc>
           <w:tcPr>
             <w:tcW w:w="1752" w:type="pct"/>
+            <w:tcBorders>
+              <w:top w:val="single" w:sz="4" w:space="0" w:color="auto"/>
+              <w:left w:val="single" w:sz="4" w:space="0" w:color="auto"/>
+              <w:bottom w:val="single" w:sz="4" w:space="0" w:color="auto"/>
+              <w:right w:val="single" w:sz="4" w:space="0" w:color="auto"/>
+            </w:tcBorders>
+            <w:hideMark/>
           </w:tcPr>
           <w:p>
             <w:pPr>
@@ -126,6 +155,13 @@
         <w:tc>
           <w:tcPr>
             <w:tcW w:w="1582" w:type="pct"/>
+            <w:tcBorders>
+              <w:top w:val="single" w:sz="4" w:space="0" w:color="auto"/>
+              <w:left w:val="single" w:sz="4" w:space="0" w:color="auto"/>
+              <w:bottom w:val="single" w:sz="4" w:space="0" w:color="auto"/>
+              <w:right w:val="single" w:sz="4" w:space="0" w:color="auto"/>
+            </w:tcBorders>
+            <w:hideMark/>
           </w:tcPr>
           <w:p>
             <w:pPr>
@@ -147,6 +183,13 @@
           <w:tcPr>
             <w:tcW w:w="1666" w:type="pct"/>
             <w:vMerge w:val="restart"/>
+            <w:tcBorders>
+              <w:top w:val="single" w:sz="4" w:space="0" w:color="auto"/>
+              <w:left w:val="single" w:sz="4" w:space="0" w:color="auto"/>
+              <w:bottom w:val="single" w:sz="4" w:space="0" w:color="auto"/>
+              <w:right w:val="single" w:sz="4" w:space="0" w:color="auto"/>
+            </w:tcBorders>
+            <w:hideMark/>
           </w:tcPr>
           <w:p>
             <w:pPr>
@@ -178,31 +221,46 @@
         <w:tc>
           <w:tcPr>
             <w:tcW w:w="1752" w:type="pct"/>
-          </w:tcPr>
-          <w:p>
-            <w:r>
-              <w:t xml:space="preserve">1. Fornece </w:t>
-            </w:r>
-            <w:r>
-              <w:t>designação</w:t>
-            </w:r>
-            <w:r>
-              <w:t xml:space="preserve"> da preferência</w:t>
-            </w:r>
-          </w:p>
-        </w:tc>
-        <w:tc>
-          <w:tcPr>
-            <w:tcW w:w="1582" w:type="pct"/>
-          </w:tcPr>
-          <w:p/>
-        </w:tc>
-      </w:tr>
-      <w:tr>
-        <w:tc>
-          <w:tcPr>
-            <w:tcW w:w="1666" w:type="pct"/>
+            <w:tcBorders>
+              <w:top w:val="single" w:sz="4" w:space="0" w:color="auto"/>
+              <w:left w:val="single" w:sz="4" w:space="0" w:color="auto"/>
+              <w:bottom w:val="single" w:sz="4" w:space="0" w:color="auto"/>
+              <w:right w:val="single" w:sz="4" w:space="0" w:color="auto"/>
+            </w:tcBorders>
+            <w:hideMark/>
+          </w:tcPr>
+          <w:p>
+            <w:r>
+              <w:t>1. Fornece designação da preferência</w:t>
+            </w:r>
+          </w:p>
+        </w:tc>
+        <w:tc>
+          <w:tcPr>
+            <w:tcW w:w="1582" w:type="pct"/>
+            <w:tcBorders>
+              <w:top w:val="single" w:sz="4" w:space="0" w:color="auto"/>
+              <w:left w:val="single" w:sz="4" w:space="0" w:color="auto"/>
+              <w:bottom w:val="single" w:sz="4" w:space="0" w:color="auto"/>
+              <w:right w:val="single" w:sz="4" w:space="0" w:color="auto"/>
+            </w:tcBorders>
+          </w:tcPr>
+          <w:p/>
+        </w:tc>
+      </w:tr>
+      <w:tr>
+        <w:tc>
+          <w:tcPr>
+            <w:tcW w:w="0" w:type="auto"/>
             <w:vMerge/>
+            <w:tcBorders>
+              <w:top w:val="single" w:sz="4" w:space="0" w:color="auto"/>
+              <w:left w:val="single" w:sz="4" w:space="0" w:color="auto"/>
+              <w:bottom w:val="single" w:sz="4" w:space="0" w:color="auto"/>
+              <w:right w:val="single" w:sz="4" w:space="0" w:color="auto"/>
+            </w:tcBorders>
+            <w:vAlign w:val="center"/>
+            <w:hideMark/>
           </w:tcPr>
           <w:p>
             <w:pPr>
@@ -215,6 +273,13 @@
         <w:tc>
           <w:tcPr>
             <w:tcW w:w="1752" w:type="pct"/>
+            <w:tcBorders>
+              <w:top w:val="single" w:sz="4" w:space="0" w:color="auto"/>
+              <w:left w:val="single" w:sz="4" w:space="0" w:color="auto"/>
+              <w:bottom w:val="single" w:sz="4" w:space="0" w:color="auto"/>
+              <w:right w:val="single" w:sz="4" w:space="0" w:color="auto"/>
+            </w:tcBorders>
+            <w:hideMark/>
           </w:tcPr>
           <w:p>
             <w:r>
@@ -225,15 +290,29 @@
         <w:tc>
           <w:tcPr>
             <w:tcW w:w="1582" w:type="pct"/>
-          </w:tcPr>
-          <w:p/>
-        </w:tc>
-      </w:tr>
-      <w:tr>
-        <w:tc>
-          <w:tcPr>
-            <w:tcW w:w="1666" w:type="pct"/>
+            <w:tcBorders>
+              <w:top w:val="single" w:sz="4" w:space="0" w:color="auto"/>
+              <w:left w:val="single" w:sz="4" w:space="0" w:color="auto"/>
+              <w:bottom w:val="single" w:sz="4" w:space="0" w:color="auto"/>
+              <w:right w:val="single" w:sz="4" w:space="0" w:color="auto"/>
+            </w:tcBorders>
+          </w:tcPr>
+          <w:p/>
+        </w:tc>
+      </w:tr>
+      <w:tr>
+        <w:tc>
+          <w:tcPr>
+            <w:tcW w:w="0" w:type="auto"/>
             <w:vMerge/>
+            <w:tcBorders>
+              <w:top w:val="single" w:sz="4" w:space="0" w:color="auto"/>
+              <w:left w:val="single" w:sz="4" w:space="0" w:color="auto"/>
+              <w:bottom w:val="single" w:sz="4" w:space="0" w:color="auto"/>
+              <w:right w:val="single" w:sz="4" w:space="0" w:color="auto"/>
+            </w:tcBorders>
+            <w:vAlign w:val="center"/>
+            <w:hideMark/>
           </w:tcPr>
           <w:p>
             <w:pPr>
@@ -246,12 +325,25 @@
         <w:tc>
           <w:tcPr>
             <w:tcW w:w="1752" w:type="pct"/>
-          </w:tcPr>
-          <w:p/>
-        </w:tc>
-        <w:tc>
-          <w:tcPr>
-            <w:tcW w:w="1582" w:type="pct"/>
+            <w:tcBorders>
+              <w:top w:val="single" w:sz="4" w:space="0" w:color="auto"/>
+              <w:left w:val="single" w:sz="4" w:space="0" w:color="auto"/>
+              <w:bottom w:val="single" w:sz="4" w:space="0" w:color="auto"/>
+              <w:right w:val="single" w:sz="4" w:space="0" w:color="auto"/>
+            </w:tcBorders>
+          </w:tcPr>
+          <w:p/>
+        </w:tc>
+        <w:tc>
+          <w:tcPr>
+            <w:tcW w:w="1582" w:type="pct"/>
+            <w:tcBorders>
+              <w:top w:val="single" w:sz="4" w:space="0" w:color="auto"/>
+              <w:left w:val="single" w:sz="4" w:space="0" w:color="auto"/>
+              <w:bottom w:val="single" w:sz="4" w:space="0" w:color="auto"/>
+              <w:right w:val="single" w:sz="4" w:space="0" w:color="auto"/>
+            </w:tcBorders>
+            <w:hideMark/>
           </w:tcPr>
           <w:p>
             <w:r>
@@ -265,6 +357,12 @@
           <w:tcPr>
             <w:tcW w:w="1666" w:type="pct"/>
             <w:vMerge w:val="restart"/>
+            <w:tcBorders>
+              <w:top w:val="single" w:sz="4" w:space="0" w:color="auto"/>
+              <w:left w:val="single" w:sz="4" w:space="0" w:color="auto"/>
+              <w:bottom w:val="single" w:sz="4" w:space="0" w:color="auto"/>
+              <w:right w:val="single" w:sz="4" w:space="0" w:color="auto"/>
+            </w:tcBorders>
           </w:tcPr>
           <w:p>
             <w:pPr>
@@ -316,6 +414,13 @@
         <w:tc>
           <w:tcPr>
             <w:tcW w:w="1752" w:type="pct"/>
+            <w:tcBorders>
+              <w:top w:val="single" w:sz="4" w:space="0" w:color="auto"/>
+              <w:left w:val="single" w:sz="4" w:space="0" w:color="auto"/>
+              <w:bottom w:val="single" w:sz="4" w:space="0" w:color="auto"/>
+              <w:right w:val="single" w:sz="4" w:space="0" w:color="auto"/>
+            </w:tcBorders>
+            <w:hideMark/>
           </w:tcPr>
           <w:p>
             <w:r>
@@ -326,15 +431,29 @@
         <w:tc>
           <w:tcPr>
             <w:tcW w:w="1582" w:type="pct"/>
-          </w:tcPr>
-          <w:p/>
-        </w:tc>
-      </w:tr>
-      <w:tr>
-        <w:tc>
-          <w:tcPr>
-            <w:tcW w:w="1666" w:type="pct"/>
+            <w:tcBorders>
+              <w:top w:val="single" w:sz="4" w:space="0" w:color="auto"/>
+              <w:left w:val="single" w:sz="4" w:space="0" w:color="auto"/>
+              <w:bottom w:val="single" w:sz="4" w:space="0" w:color="auto"/>
+              <w:right w:val="single" w:sz="4" w:space="0" w:color="auto"/>
+            </w:tcBorders>
+          </w:tcPr>
+          <w:p/>
+        </w:tc>
+      </w:tr>
+      <w:tr>
+        <w:tc>
+          <w:tcPr>
+            <w:tcW w:w="0" w:type="auto"/>
             <w:vMerge/>
+            <w:tcBorders>
+              <w:top w:val="single" w:sz="4" w:space="0" w:color="auto"/>
+              <w:left w:val="single" w:sz="4" w:space="0" w:color="auto"/>
+              <w:bottom w:val="single" w:sz="4" w:space="0" w:color="auto"/>
+              <w:right w:val="single" w:sz="4" w:space="0" w:color="auto"/>
+            </w:tcBorders>
+            <w:vAlign w:val="center"/>
+            <w:hideMark/>
           </w:tcPr>
           <w:p>
             <w:pPr>
@@ -347,12 +466,25 @@
         <w:tc>
           <w:tcPr>
             <w:tcW w:w="1752" w:type="pct"/>
-          </w:tcPr>
-          <w:p/>
-        </w:tc>
-        <w:tc>
-          <w:tcPr>
-            <w:tcW w:w="1582" w:type="pct"/>
+            <w:tcBorders>
+              <w:top w:val="single" w:sz="4" w:space="0" w:color="auto"/>
+              <w:left w:val="single" w:sz="4" w:space="0" w:color="auto"/>
+              <w:bottom w:val="single" w:sz="4" w:space="0" w:color="auto"/>
+              <w:right w:val="single" w:sz="4" w:space="0" w:color="auto"/>
+            </w:tcBorders>
+          </w:tcPr>
+          <w:p/>
+        </w:tc>
+        <w:tc>
+          <w:tcPr>
+            <w:tcW w:w="1582" w:type="pct"/>
+            <w:tcBorders>
+              <w:top w:val="single" w:sz="4" w:space="0" w:color="auto"/>
+              <w:left w:val="single" w:sz="4" w:space="0" w:color="auto"/>
+              <w:bottom w:val="single" w:sz="4" w:space="0" w:color="auto"/>
+              <w:right w:val="single" w:sz="4" w:space="0" w:color="auto"/>
+            </w:tcBorders>
+            <w:hideMark/>
           </w:tcPr>
           <w:p>
             <w:r>
@@ -379,6 +511,13 @@
           <w:tcPr>
             <w:tcW w:w="5000" w:type="pct"/>
             <w:gridSpan w:val="3"/>
+            <w:tcBorders>
+              <w:top w:val="single" w:sz="4" w:space="0" w:color="auto"/>
+              <w:left w:val="single" w:sz="4" w:space="0" w:color="auto"/>
+              <w:bottom w:val="single" w:sz="4" w:space="0" w:color="auto"/>
+              <w:right w:val="single" w:sz="4" w:space="0" w:color="auto"/>
+            </w:tcBorders>
+            <w:hideMark/>
           </w:tcPr>
           <w:p>
             <w:r>
@@ -388,16 +527,7 @@
               <w:t>Use Case:</w:t>
             </w:r>
             <w:r>
-              <w:t xml:space="preserve"> </w:t>
-            </w:r>
-            <w:r>
-              <w:t>Registar</w:t>
-            </w:r>
-            <w:r>
-              <w:t xml:space="preserve"> Não </w:t>
-            </w:r>
-            <w:r>
-              <w:t>Preferência</w:t>
+              <w:t xml:space="preserve"> Registar Não Preferência</w:t>
             </w:r>
           </w:p>
         </w:tc>
@@ -407,6 +537,13 @@
           <w:tcPr>
             <w:tcW w:w="5000" w:type="pct"/>
             <w:gridSpan w:val="3"/>
+            <w:tcBorders>
+              <w:top w:val="single" w:sz="4" w:space="0" w:color="auto"/>
+              <w:left w:val="single" w:sz="4" w:space="0" w:color="auto"/>
+              <w:bottom w:val="single" w:sz="4" w:space="0" w:color="auto"/>
+              <w:right w:val="single" w:sz="4" w:space="0" w:color="auto"/>
+            </w:tcBorders>
+            <w:hideMark/>
           </w:tcPr>
           <w:p>
             <w:r>
@@ -416,13 +553,7 @@
               <w:t xml:space="preserve">Descrição: </w:t>
             </w:r>
             <w:r>
-              <w:t>Cliente in</w:t>
-            </w:r>
-            <w:r>
-              <w:t xml:space="preserve">dica uma não </w:t>
-            </w:r>
-            <w:r>
-              <w:t>preferência (restrição) alimentar</w:t>
+              <w:t>Cliente indica uma não preferência (restrição) alimentar</w:t>
             </w:r>
           </w:p>
         </w:tc>
@@ -432,6 +563,13 @@
           <w:tcPr>
             <w:tcW w:w="5000" w:type="pct"/>
             <w:gridSpan w:val="3"/>
+            <w:tcBorders>
+              <w:top w:val="single" w:sz="4" w:space="0" w:color="auto"/>
+              <w:left w:val="single" w:sz="4" w:space="0" w:color="auto"/>
+              <w:bottom w:val="single" w:sz="4" w:space="0" w:color="auto"/>
+              <w:right w:val="single" w:sz="4" w:space="0" w:color="auto"/>
+            </w:tcBorders>
+            <w:hideMark/>
           </w:tcPr>
           <w:p>
             <w:r>
@@ -448,6 +586,13 @@
           <w:tcPr>
             <w:tcW w:w="5000" w:type="pct"/>
             <w:gridSpan w:val="3"/>
+            <w:tcBorders>
+              <w:top w:val="single" w:sz="4" w:space="0" w:color="auto"/>
+              <w:left w:val="single" w:sz="4" w:space="0" w:color="auto"/>
+              <w:bottom w:val="single" w:sz="4" w:space="0" w:color="auto"/>
+              <w:right w:val="single" w:sz="4" w:space="0" w:color="auto"/>
+            </w:tcBorders>
+            <w:hideMark/>
           </w:tcPr>
           <w:p>
             <w:r>
@@ -457,10 +602,7 @@
               <w:t xml:space="preserve">Pós-condição: </w:t>
             </w:r>
             <w:r>
-              <w:t xml:space="preserve">A não </w:t>
-            </w:r>
-            <w:r>
-              <w:t>preferência indicada pelo cliente fica registada no sistema</w:t>
+              <w:t>A não preferência indicada pelo cliente fica registada no sistema</w:t>
             </w:r>
           </w:p>
         </w:tc>
@@ -469,12 +611,25 @@
         <w:tc>
           <w:tcPr>
             <w:tcW w:w="1666" w:type="pct"/>
+            <w:tcBorders>
+              <w:top w:val="single" w:sz="4" w:space="0" w:color="auto"/>
+              <w:left w:val="single" w:sz="4" w:space="0" w:color="auto"/>
+              <w:bottom w:val="single" w:sz="4" w:space="0" w:color="auto"/>
+              <w:right w:val="single" w:sz="4" w:space="0" w:color="auto"/>
+            </w:tcBorders>
           </w:tcPr>
           <w:p/>
         </w:tc>
         <w:tc>
           <w:tcPr>
             <w:tcW w:w="1752" w:type="pct"/>
+            <w:tcBorders>
+              <w:top w:val="single" w:sz="4" w:space="0" w:color="auto"/>
+              <w:left w:val="single" w:sz="4" w:space="0" w:color="auto"/>
+              <w:bottom w:val="single" w:sz="4" w:space="0" w:color="auto"/>
+              <w:right w:val="single" w:sz="4" w:space="0" w:color="auto"/>
+            </w:tcBorders>
+            <w:hideMark/>
           </w:tcPr>
           <w:p>
             <w:pPr>
@@ -493,6 +648,13 @@
         <w:tc>
           <w:tcPr>
             <w:tcW w:w="1582" w:type="pct"/>
+            <w:tcBorders>
+              <w:top w:val="single" w:sz="4" w:space="0" w:color="auto"/>
+              <w:left w:val="single" w:sz="4" w:space="0" w:color="auto"/>
+              <w:bottom w:val="single" w:sz="4" w:space="0" w:color="auto"/>
+              <w:right w:val="single" w:sz="4" w:space="0" w:color="auto"/>
+            </w:tcBorders>
+            <w:hideMark/>
           </w:tcPr>
           <w:p>
             <w:pPr>
@@ -514,6 +676,13 @@
           <w:tcPr>
             <w:tcW w:w="1666" w:type="pct"/>
             <w:vMerge w:val="restart"/>
+            <w:tcBorders>
+              <w:top w:val="single" w:sz="4" w:space="0" w:color="auto"/>
+              <w:left w:val="single" w:sz="4" w:space="0" w:color="auto"/>
+              <w:bottom w:val="single" w:sz="4" w:space="0" w:color="auto"/>
+              <w:right w:val="single" w:sz="4" w:space="0" w:color="auto"/>
+            </w:tcBorders>
+            <w:hideMark/>
           </w:tcPr>
           <w:p>
             <w:pPr>
@@ -545,37 +714,46 @@
         <w:tc>
           <w:tcPr>
             <w:tcW w:w="1752" w:type="pct"/>
-          </w:tcPr>
-          <w:p>
-            <w:r>
-              <w:t xml:space="preserve">1. Fornece </w:t>
-            </w:r>
-            <w:r>
-              <w:t>designação</w:t>
-            </w:r>
-            <w:r>
-              <w:t xml:space="preserve"> da </w:t>
-            </w:r>
-            <w:r>
-              <w:t xml:space="preserve">não </w:t>
-            </w:r>
-            <w:r>
-              <w:t>preferência</w:t>
-            </w:r>
-          </w:p>
-        </w:tc>
-        <w:tc>
-          <w:tcPr>
-            <w:tcW w:w="1582" w:type="pct"/>
-          </w:tcPr>
-          <w:p/>
-        </w:tc>
-      </w:tr>
-      <w:tr>
-        <w:tc>
-          <w:tcPr>
-            <w:tcW w:w="1666" w:type="pct"/>
+            <w:tcBorders>
+              <w:top w:val="single" w:sz="4" w:space="0" w:color="auto"/>
+              <w:left w:val="single" w:sz="4" w:space="0" w:color="auto"/>
+              <w:bottom w:val="single" w:sz="4" w:space="0" w:color="auto"/>
+              <w:right w:val="single" w:sz="4" w:space="0" w:color="auto"/>
+            </w:tcBorders>
+            <w:hideMark/>
+          </w:tcPr>
+          <w:p>
+            <w:r>
+              <w:t>1. Fornece designação da não preferência</w:t>
+            </w:r>
+          </w:p>
+        </w:tc>
+        <w:tc>
+          <w:tcPr>
+            <w:tcW w:w="1582" w:type="pct"/>
+            <w:tcBorders>
+              <w:top w:val="single" w:sz="4" w:space="0" w:color="auto"/>
+              <w:left w:val="single" w:sz="4" w:space="0" w:color="auto"/>
+              <w:bottom w:val="single" w:sz="4" w:space="0" w:color="auto"/>
+              <w:right w:val="single" w:sz="4" w:space="0" w:color="auto"/>
+            </w:tcBorders>
+          </w:tcPr>
+          <w:p/>
+        </w:tc>
+      </w:tr>
+      <w:tr>
+        <w:tc>
+          <w:tcPr>
+            <w:tcW w:w="0" w:type="auto"/>
             <w:vMerge/>
+            <w:tcBorders>
+              <w:top w:val="single" w:sz="4" w:space="0" w:color="auto"/>
+              <w:left w:val="single" w:sz="4" w:space="0" w:color="auto"/>
+              <w:bottom w:val="single" w:sz="4" w:space="0" w:color="auto"/>
+              <w:right w:val="single" w:sz="4" w:space="0" w:color="auto"/>
+            </w:tcBorders>
+            <w:vAlign w:val="center"/>
+            <w:hideMark/>
           </w:tcPr>
           <w:p>
             <w:pPr>
@@ -588,31 +766,46 @@
         <w:tc>
           <w:tcPr>
             <w:tcW w:w="1752" w:type="pct"/>
-          </w:tcPr>
-          <w:p>
-            <w:r>
-              <w:t xml:space="preserve">2. Indica a que alimento(s) a </w:t>
-            </w:r>
-            <w:r>
-              <w:t>não-</w:t>
-            </w:r>
-            <w:r>
-              <w:t>preferência diz respeito</w:t>
-            </w:r>
-          </w:p>
-        </w:tc>
-        <w:tc>
-          <w:tcPr>
-            <w:tcW w:w="1582" w:type="pct"/>
-          </w:tcPr>
-          <w:p/>
-        </w:tc>
-      </w:tr>
-      <w:tr>
-        <w:tc>
-          <w:tcPr>
-            <w:tcW w:w="1666" w:type="pct"/>
+            <w:tcBorders>
+              <w:top w:val="single" w:sz="4" w:space="0" w:color="auto"/>
+              <w:left w:val="single" w:sz="4" w:space="0" w:color="auto"/>
+              <w:bottom w:val="single" w:sz="4" w:space="0" w:color="auto"/>
+              <w:right w:val="single" w:sz="4" w:space="0" w:color="auto"/>
+            </w:tcBorders>
+            <w:hideMark/>
+          </w:tcPr>
+          <w:p>
+            <w:r>
+              <w:t>2. Indica a que alimento(s) a não-preferência diz respeito</w:t>
+            </w:r>
+          </w:p>
+        </w:tc>
+        <w:tc>
+          <w:tcPr>
+            <w:tcW w:w="1582" w:type="pct"/>
+            <w:tcBorders>
+              <w:top w:val="single" w:sz="4" w:space="0" w:color="auto"/>
+              <w:left w:val="single" w:sz="4" w:space="0" w:color="auto"/>
+              <w:bottom w:val="single" w:sz="4" w:space="0" w:color="auto"/>
+              <w:right w:val="single" w:sz="4" w:space="0" w:color="auto"/>
+            </w:tcBorders>
+          </w:tcPr>
+          <w:p/>
+        </w:tc>
+      </w:tr>
+      <w:tr>
+        <w:tc>
+          <w:tcPr>
+            <w:tcW w:w="0" w:type="auto"/>
             <w:vMerge/>
+            <w:tcBorders>
+              <w:top w:val="single" w:sz="4" w:space="0" w:color="auto"/>
+              <w:left w:val="single" w:sz="4" w:space="0" w:color="auto"/>
+              <w:bottom w:val="single" w:sz="4" w:space="0" w:color="auto"/>
+              <w:right w:val="single" w:sz="4" w:space="0" w:color="auto"/>
+            </w:tcBorders>
+            <w:vAlign w:val="center"/>
+            <w:hideMark/>
           </w:tcPr>
           <w:p>
             <w:pPr>
@@ -625,22 +818,29 @@
         <w:tc>
           <w:tcPr>
             <w:tcW w:w="1752" w:type="pct"/>
-          </w:tcPr>
-          <w:p/>
-        </w:tc>
-        <w:tc>
-          <w:tcPr>
-            <w:tcW w:w="1582" w:type="pct"/>
-          </w:tcPr>
-          <w:p>
-            <w:r>
-              <w:t xml:space="preserve">3. Regista </w:t>
-            </w:r>
-            <w:r>
-              <w:t>não-</w:t>
-            </w:r>
-            <w:r>
-              <w:t>preferência associada ao(s) alimento(s) indicado(s)</w:t>
+            <w:tcBorders>
+              <w:top w:val="single" w:sz="4" w:space="0" w:color="auto"/>
+              <w:left w:val="single" w:sz="4" w:space="0" w:color="auto"/>
+              <w:bottom w:val="single" w:sz="4" w:space="0" w:color="auto"/>
+              <w:right w:val="single" w:sz="4" w:space="0" w:color="auto"/>
+            </w:tcBorders>
+          </w:tcPr>
+          <w:p/>
+        </w:tc>
+        <w:tc>
+          <w:tcPr>
+            <w:tcW w:w="1582" w:type="pct"/>
+            <w:tcBorders>
+              <w:top w:val="single" w:sz="4" w:space="0" w:color="auto"/>
+              <w:left w:val="single" w:sz="4" w:space="0" w:color="auto"/>
+              <w:bottom w:val="single" w:sz="4" w:space="0" w:color="auto"/>
+              <w:right w:val="single" w:sz="4" w:space="0" w:color="auto"/>
+            </w:tcBorders>
+            <w:hideMark/>
+          </w:tcPr>
+          <w:p>
+            <w:r>
+              <w:t>3. Regista não-preferência associada ao(s) alimento(s) indicado(s)</w:t>
             </w:r>
           </w:p>
         </w:tc>
@@ -650,6 +850,12 @@
           <w:tcPr>
             <w:tcW w:w="1666" w:type="pct"/>
             <w:vMerge w:val="restart"/>
+            <w:tcBorders>
+              <w:top w:val="single" w:sz="4" w:space="0" w:color="auto"/>
+              <w:left w:val="single" w:sz="4" w:space="0" w:color="auto"/>
+              <w:bottom w:val="single" w:sz="4" w:space="0" w:color="auto"/>
+              <w:right w:val="single" w:sz="4" w:space="0" w:color="auto"/>
+            </w:tcBorders>
           </w:tcPr>
           <w:p>
             <w:pPr>
@@ -687,19 +893,7 @@
               <w:rPr>
                 <w:b/>
               </w:rPr>
-              <w:t xml:space="preserve">[Cliente pretende associar </w:t>
-            </w:r>
-            <w:r>
-              <w:rPr>
-                <w:b/>
-              </w:rPr>
-              <w:t>não-</w:t>
-            </w:r>
-            <w:r>
-              <w:rPr>
-                <w:b/>
-              </w:rPr>
-              <w:t>preferência a todos os alimentos]</w:t>
+              <w:t>[Cliente pretende associar não-preferência a todos os alimentos]</w:t>
             </w:r>
           </w:p>
           <w:p>
@@ -713,31 +907,46 @@
         <w:tc>
           <w:tcPr>
             <w:tcW w:w="1752" w:type="pct"/>
-          </w:tcPr>
-          <w:p>
-            <w:r>
-              <w:t xml:space="preserve">2.1. Indica que pretende associar a </w:t>
-            </w:r>
-            <w:r>
-              <w:t>não-</w:t>
-            </w:r>
-            <w:r>
-              <w:t>preferência a todos os alimentos</w:t>
-            </w:r>
-          </w:p>
-        </w:tc>
-        <w:tc>
-          <w:tcPr>
-            <w:tcW w:w="1582" w:type="pct"/>
-          </w:tcPr>
-          <w:p/>
-        </w:tc>
-      </w:tr>
-      <w:tr>
-        <w:tc>
-          <w:tcPr>
-            <w:tcW w:w="1666" w:type="pct"/>
+            <w:tcBorders>
+              <w:top w:val="single" w:sz="4" w:space="0" w:color="auto"/>
+              <w:left w:val="single" w:sz="4" w:space="0" w:color="auto"/>
+              <w:bottom w:val="single" w:sz="4" w:space="0" w:color="auto"/>
+              <w:right w:val="single" w:sz="4" w:space="0" w:color="auto"/>
+            </w:tcBorders>
+            <w:hideMark/>
+          </w:tcPr>
+          <w:p>
+            <w:r>
+              <w:t>2.1. Indica que pretende associar a não-preferência a todos os alimentos</w:t>
+            </w:r>
+          </w:p>
+        </w:tc>
+        <w:tc>
+          <w:tcPr>
+            <w:tcW w:w="1582" w:type="pct"/>
+            <w:tcBorders>
+              <w:top w:val="single" w:sz="4" w:space="0" w:color="auto"/>
+              <w:left w:val="single" w:sz="4" w:space="0" w:color="auto"/>
+              <w:bottom w:val="single" w:sz="4" w:space="0" w:color="auto"/>
+              <w:right w:val="single" w:sz="4" w:space="0" w:color="auto"/>
+            </w:tcBorders>
+          </w:tcPr>
+          <w:p/>
+        </w:tc>
+      </w:tr>
+      <w:tr>
+        <w:tc>
+          <w:tcPr>
+            <w:tcW w:w="0" w:type="auto"/>
             <w:vMerge/>
+            <w:tcBorders>
+              <w:top w:val="single" w:sz="4" w:space="0" w:color="auto"/>
+              <w:left w:val="single" w:sz="4" w:space="0" w:color="auto"/>
+              <w:bottom w:val="single" w:sz="4" w:space="0" w:color="auto"/>
+              <w:right w:val="single" w:sz="4" w:space="0" w:color="auto"/>
+            </w:tcBorders>
+            <w:vAlign w:val="center"/>
+            <w:hideMark/>
           </w:tcPr>
           <w:p>
             <w:pPr>
@@ -750,22 +959,29 @@
         <w:tc>
           <w:tcPr>
             <w:tcW w:w="1752" w:type="pct"/>
-          </w:tcPr>
-          <w:p/>
-        </w:tc>
-        <w:tc>
-          <w:tcPr>
-            <w:tcW w:w="1582" w:type="pct"/>
-          </w:tcPr>
-          <w:p>
-            <w:r>
-              <w:t xml:space="preserve">2.2. Associa </w:t>
-            </w:r>
-            <w:r>
-              <w:t>não-</w:t>
-            </w:r>
-            <w:r>
-              <w:t>preferência a todos os alimentos</w:t>
+            <w:tcBorders>
+              <w:top w:val="single" w:sz="4" w:space="0" w:color="auto"/>
+              <w:left w:val="single" w:sz="4" w:space="0" w:color="auto"/>
+              <w:bottom w:val="single" w:sz="4" w:space="0" w:color="auto"/>
+              <w:right w:val="single" w:sz="4" w:space="0" w:color="auto"/>
+            </w:tcBorders>
+          </w:tcPr>
+          <w:p/>
+        </w:tc>
+        <w:tc>
+          <w:tcPr>
+            <w:tcW w:w="1582" w:type="pct"/>
+            <w:tcBorders>
+              <w:top w:val="single" w:sz="4" w:space="0" w:color="auto"/>
+              <w:left w:val="single" w:sz="4" w:space="0" w:color="auto"/>
+              <w:bottom w:val="single" w:sz="4" w:space="0" w:color="auto"/>
+              <w:right w:val="single" w:sz="4" w:space="0" w:color="auto"/>
+            </w:tcBorders>
+            <w:hideMark/>
+          </w:tcPr>
+          <w:p>
+            <w:r>
+              <w:t>2.2. Associa não-preferência a todos os alimentos</w:t>
             </w:r>
           </w:p>
         </w:tc>
@@ -783,8 +999,8 @@
         <w:tblLook w:val="04A0" w:firstRow="1" w:lastRow="0" w:firstColumn="1" w:lastColumn="0" w:noHBand="0" w:noVBand="1"/>
       </w:tblPr>
       <w:tblGrid>
-        <w:gridCol w:w="2830"/>
-        <w:gridCol w:w="2976"/>
+        <w:gridCol w:w="3113"/>
+        <w:gridCol w:w="2693"/>
         <w:gridCol w:w="2688"/>
       </w:tblGrid>
       <w:tr>
@@ -792,6 +1008,13 @@
           <w:tcPr>
             <w:tcW w:w="5000" w:type="pct"/>
             <w:gridSpan w:val="3"/>
+            <w:tcBorders>
+              <w:top w:val="single" w:sz="4" w:space="0" w:color="auto"/>
+              <w:left w:val="single" w:sz="4" w:space="0" w:color="auto"/>
+              <w:bottom w:val="single" w:sz="4" w:space="0" w:color="auto"/>
+              <w:right w:val="single" w:sz="4" w:space="0" w:color="auto"/>
+            </w:tcBorders>
+            <w:hideMark/>
           </w:tcPr>
           <w:p>
             <w:r>
@@ -812,6 +1035,13 @@
           <w:tcPr>
             <w:tcW w:w="5000" w:type="pct"/>
             <w:gridSpan w:val="3"/>
+            <w:tcBorders>
+              <w:top w:val="single" w:sz="4" w:space="0" w:color="auto"/>
+              <w:left w:val="single" w:sz="4" w:space="0" w:color="auto"/>
+              <w:bottom w:val="single" w:sz="4" w:space="0" w:color="auto"/>
+              <w:right w:val="single" w:sz="4" w:space="0" w:color="auto"/>
+            </w:tcBorders>
+            <w:hideMark/>
           </w:tcPr>
           <w:p>
             <w:r>
@@ -831,6 +1061,13 @@
           <w:tcPr>
             <w:tcW w:w="5000" w:type="pct"/>
             <w:gridSpan w:val="3"/>
+            <w:tcBorders>
+              <w:top w:val="single" w:sz="4" w:space="0" w:color="auto"/>
+              <w:left w:val="single" w:sz="4" w:space="0" w:color="auto"/>
+              <w:bottom w:val="single" w:sz="4" w:space="0" w:color="auto"/>
+              <w:right w:val="single" w:sz="4" w:space="0" w:color="auto"/>
+            </w:tcBorders>
+            <w:hideMark/>
           </w:tcPr>
           <w:p>
             <w:r>
@@ -850,6 +1087,13 @@
           <w:tcPr>
             <w:tcW w:w="5000" w:type="pct"/>
             <w:gridSpan w:val="3"/>
+            <w:tcBorders>
+              <w:top w:val="single" w:sz="4" w:space="0" w:color="auto"/>
+              <w:left w:val="single" w:sz="4" w:space="0" w:color="auto"/>
+              <w:bottom w:val="single" w:sz="4" w:space="0" w:color="auto"/>
+              <w:right w:val="single" w:sz="4" w:space="0" w:color="auto"/>
+            </w:tcBorders>
+            <w:hideMark/>
           </w:tcPr>
           <w:p>
             <w:r>
@@ -859,36 +1103,34 @@
               <w:t xml:space="preserve">Pós-condição: </w:t>
             </w:r>
             <w:r>
-              <w:t xml:space="preserve">A preferência indicada pelo cliente </w:t>
-            </w:r>
-            <w:r>
-              <w:t>é removida</w:t>
-            </w:r>
-            <w:r>
-              <w:t xml:space="preserve"> </w:t>
-            </w:r>
-            <w:r>
-              <w:t>d</w:t>
-            </w:r>
-            <w:r>
-              <w:t>o sistema</w:t>
-            </w:r>
-            <w:r>
-              <w:t xml:space="preserve"> para parte ou para todos os alimentos a que estava associada</w:t>
-            </w:r>
-          </w:p>
-        </w:tc>
-      </w:tr>
-      <w:tr>
-        <w:tc>
-          <w:tcPr>
-            <w:tcW w:w="1666" w:type="pct"/>
-          </w:tcPr>
-          <w:p/>
-        </w:tc>
-        <w:tc>
-          <w:tcPr>
-            <w:tcW w:w="1752" w:type="pct"/>
+              <w:t>A preferência indicada pelo cliente é removida do sistema para parte ou para todos os alimentos a que estava associada</w:t>
+            </w:r>
+          </w:p>
+        </w:tc>
+      </w:tr>
+      <w:tr>
+        <w:tc>
+          <w:tcPr>
+            <w:tcW w:w="1833" w:type="pct"/>
+            <w:tcBorders>
+              <w:top w:val="single" w:sz="4" w:space="0" w:color="auto"/>
+              <w:left w:val="single" w:sz="4" w:space="0" w:color="auto"/>
+              <w:bottom w:val="single" w:sz="4" w:space="0" w:color="auto"/>
+              <w:right w:val="single" w:sz="4" w:space="0" w:color="auto"/>
+            </w:tcBorders>
+          </w:tcPr>
+          <w:p/>
+        </w:tc>
+        <w:tc>
+          <w:tcPr>
+            <w:tcW w:w="1585" w:type="pct"/>
+            <w:tcBorders>
+              <w:top w:val="single" w:sz="4" w:space="0" w:color="auto"/>
+              <w:left w:val="single" w:sz="4" w:space="0" w:color="auto"/>
+              <w:bottom w:val="single" w:sz="4" w:space="0" w:color="auto"/>
+              <w:right w:val="single" w:sz="4" w:space="0" w:color="auto"/>
+            </w:tcBorders>
+            <w:hideMark/>
           </w:tcPr>
           <w:p>
             <w:pPr>
@@ -907,6 +1149,13 @@
         <w:tc>
           <w:tcPr>
             <w:tcW w:w="1582" w:type="pct"/>
+            <w:tcBorders>
+              <w:top w:val="single" w:sz="4" w:space="0" w:color="auto"/>
+              <w:left w:val="single" w:sz="4" w:space="0" w:color="auto"/>
+              <w:bottom w:val="single" w:sz="4" w:space="0" w:color="auto"/>
+              <w:right w:val="single" w:sz="4" w:space="0" w:color="auto"/>
+            </w:tcBorders>
+            <w:hideMark/>
           </w:tcPr>
           <w:p>
             <w:pPr>
@@ -926,8 +1175,15 @@
       <w:tr>
         <w:tc>
           <w:tcPr>
-            <w:tcW w:w="1666" w:type="pct"/>
+            <w:tcW w:w="1833" w:type="pct"/>
             <w:vMerge w:val="restart"/>
+            <w:tcBorders>
+              <w:top w:val="single" w:sz="4" w:space="0" w:color="auto"/>
+              <w:left w:val="single" w:sz="4" w:space="0" w:color="auto"/>
+              <w:bottom w:val="single" w:sz="4" w:space="0" w:color="auto"/>
+              <w:right w:val="single" w:sz="4" w:space="0" w:color="auto"/>
+            </w:tcBorders>
+            <w:hideMark/>
           </w:tcPr>
           <w:p>
             <w:pPr>
@@ -958,47 +1214,78 @@
         </w:tc>
         <w:tc>
           <w:tcPr>
-            <w:tcW w:w="1752" w:type="pct"/>
-          </w:tcPr>
-          <w:p>
-            <w:r>
-              <w:t>1. Ide</w:t>
-            </w:r>
-            <w:r>
-              <w:t xml:space="preserve">ntifica preferência que pretende remover </w:t>
-            </w:r>
-          </w:p>
-        </w:tc>
-        <w:tc>
-          <w:tcPr>
-            <w:tcW w:w="1582" w:type="pct"/>
-          </w:tcPr>
-          <w:p/>
-        </w:tc>
-      </w:tr>
-      <w:tr>
-        <w:tc>
-          <w:tcPr>
-            <w:tcW w:w="1666" w:type="pct"/>
+            <w:tcW w:w="1585" w:type="pct"/>
+            <w:tcBorders>
+              <w:top w:val="single" w:sz="4" w:space="0" w:color="auto"/>
+              <w:left w:val="single" w:sz="4" w:space="0" w:color="auto"/>
+              <w:bottom w:val="single" w:sz="4" w:space="0" w:color="auto"/>
+              <w:right w:val="single" w:sz="4" w:space="0" w:color="auto"/>
+            </w:tcBorders>
+            <w:hideMark/>
+          </w:tcPr>
+          <w:p>
+            <w:r>
+              <w:t xml:space="preserve">1. Identifica preferência que pretende remover </w:t>
+            </w:r>
+          </w:p>
+        </w:tc>
+        <w:tc>
+          <w:tcPr>
+            <w:tcW w:w="1582" w:type="pct"/>
+            <w:tcBorders>
+              <w:top w:val="single" w:sz="4" w:space="0" w:color="auto"/>
+              <w:left w:val="single" w:sz="4" w:space="0" w:color="auto"/>
+              <w:bottom w:val="single" w:sz="4" w:space="0" w:color="auto"/>
+              <w:right w:val="single" w:sz="4" w:space="0" w:color="auto"/>
+            </w:tcBorders>
+          </w:tcPr>
+          <w:p/>
+        </w:tc>
+      </w:tr>
+      <w:tr>
+        <w:tc>
+          <w:tcPr>
+            <w:tcW w:w="0" w:type="auto"/>
             <w:vMerge/>
-          </w:tcPr>
-          <w:p>
-            <w:pPr>
-              <w:rPr>
-                <w:b/>
-              </w:rPr>
-            </w:pPr>
-          </w:p>
-        </w:tc>
-        <w:tc>
-          <w:tcPr>
-            <w:tcW w:w="1752" w:type="pct"/>
-          </w:tcPr>
-          <w:p/>
-        </w:tc>
-        <w:tc>
-          <w:tcPr>
-            <w:tcW w:w="1582" w:type="pct"/>
+            <w:tcBorders>
+              <w:top w:val="single" w:sz="4" w:space="0" w:color="auto"/>
+              <w:left w:val="single" w:sz="4" w:space="0" w:color="auto"/>
+              <w:bottom w:val="single" w:sz="4" w:space="0" w:color="auto"/>
+              <w:right w:val="single" w:sz="4" w:space="0" w:color="auto"/>
+            </w:tcBorders>
+            <w:vAlign w:val="center"/>
+            <w:hideMark/>
+          </w:tcPr>
+          <w:p>
+            <w:pPr>
+              <w:rPr>
+                <w:b/>
+              </w:rPr>
+            </w:pPr>
+          </w:p>
+        </w:tc>
+        <w:tc>
+          <w:tcPr>
+            <w:tcW w:w="1585" w:type="pct"/>
+            <w:tcBorders>
+              <w:top w:val="single" w:sz="4" w:space="0" w:color="auto"/>
+              <w:left w:val="single" w:sz="4" w:space="0" w:color="auto"/>
+              <w:bottom w:val="single" w:sz="4" w:space="0" w:color="auto"/>
+              <w:right w:val="single" w:sz="4" w:space="0" w:color="auto"/>
+            </w:tcBorders>
+          </w:tcPr>
+          <w:p/>
+        </w:tc>
+        <w:tc>
+          <w:tcPr>
+            <w:tcW w:w="1582" w:type="pct"/>
+            <w:tcBorders>
+              <w:top w:val="single" w:sz="4" w:space="0" w:color="auto"/>
+              <w:left w:val="single" w:sz="4" w:space="0" w:color="auto"/>
+              <w:bottom w:val="single" w:sz="4" w:space="0" w:color="auto"/>
+              <w:right w:val="single" w:sz="4" w:space="0" w:color="auto"/>
+            </w:tcBorders>
+            <w:hideMark/>
           </w:tcPr>
           <w:p>
             <w:r>
@@ -1010,188 +1297,940 @@
       <w:tr>
         <w:tc>
           <w:tcPr>
-            <w:tcW w:w="1666" w:type="pct"/>
+            <w:tcW w:w="0" w:type="auto"/>
             <w:vMerge/>
-          </w:tcPr>
-          <w:p>
-            <w:pPr>
-              <w:rPr>
-                <w:b/>
-              </w:rPr>
-            </w:pPr>
-          </w:p>
-        </w:tc>
-        <w:tc>
-          <w:tcPr>
-            <w:tcW w:w="1752" w:type="pct"/>
-          </w:tcPr>
-          <w:p>
-            <w:r>
-              <w:t xml:space="preserve">3. Indica que pretende remover a preferência </w:t>
-            </w:r>
-            <w:r>
-              <w:t>para</w:t>
-            </w:r>
-            <w:r>
-              <w:t xml:space="preserve"> todos os alimentos apresentados</w:t>
-            </w:r>
-          </w:p>
-        </w:tc>
-        <w:tc>
-          <w:tcPr>
-            <w:tcW w:w="1582" w:type="pct"/>
-          </w:tcPr>
-          <w:p/>
-        </w:tc>
-      </w:tr>
-      <w:tr>
-        <w:tc>
-          <w:tcPr>
-            <w:tcW w:w="1666" w:type="pct"/>
+            <w:tcBorders>
+              <w:top w:val="single" w:sz="4" w:space="0" w:color="auto"/>
+              <w:left w:val="single" w:sz="4" w:space="0" w:color="auto"/>
+              <w:bottom w:val="single" w:sz="4" w:space="0" w:color="auto"/>
+              <w:right w:val="single" w:sz="4" w:space="0" w:color="auto"/>
+            </w:tcBorders>
+            <w:vAlign w:val="center"/>
+            <w:hideMark/>
+          </w:tcPr>
+          <w:p>
+            <w:pPr>
+              <w:rPr>
+                <w:b/>
+              </w:rPr>
+            </w:pPr>
+          </w:p>
+        </w:tc>
+        <w:tc>
+          <w:tcPr>
+            <w:tcW w:w="1585" w:type="pct"/>
+            <w:tcBorders>
+              <w:top w:val="single" w:sz="4" w:space="0" w:color="auto"/>
+              <w:left w:val="single" w:sz="4" w:space="0" w:color="auto"/>
+              <w:bottom w:val="single" w:sz="4" w:space="0" w:color="auto"/>
+              <w:right w:val="single" w:sz="4" w:space="0" w:color="auto"/>
+            </w:tcBorders>
+            <w:hideMark/>
+          </w:tcPr>
+          <w:p>
+            <w:r>
+              <w:t>3. Indica que pretende remover a preferência para todos os alimentos apresentados</w:t>
+            </w:r>
+          </w:p>
+        </w:tc>
+        <w:tc>
+          <w:tcPr>
+            <w:tcW w:w="1582" w:type="pct"/>
+            <w:tcBorders>
+              <w:top w:val="single" w:sz="4" w:space="0" w:color="auto"/>
+              <w:left w:val="single" w:sz="4" w:space="0" w:color="auto"/>
+              <w:bottom w:val="single" w:sz="4" w:space="0" w:color="auto"/>
+              <w:right w:val="single" w:sz="4" w:space="0" w:color="auto"/>
+            </w:tcBorders>
+          </w:tcPr>
+          <w:p/>
+        </w:tc>
+      </w:tr>
+      <w:tr>
+        <w:tc>
+          <w:tcPr>
+            <w:tcW w:w="0" w:type="auto"/>
             <w:vMerge/>
-          </w:tcPr>
-          <w:p>
-            <w:pPr>
-              <w:rPr>
-                <w:b/>
-              </w:rPr>
-            </w:pPr>
-          </w:p>
-        </w:tc>
-        <w:tc>
-          <w:tcPr>
-            <w:tcW w:w="1752" w:type="pct"/>
-          </w:tcPr>
-          <w:p/>
-        </w:tc>
-        <w:tc>
-          <w:tcPr>
-            <w:tcW w:w="1582" w:type="pct"/>
-          </w:tcPr>
-          <w:p>
-            <w:r>
-              <w:t>4. Remove a preferência de todos os alimentos a</w:t>
-            </w:r>
-            <w:r>
-              <w:t xml:space="preserve"> que o cliente a tinha associado</w:t>
-            </w:r>
-          </w:p>
-        </w:tc>
-      </w:tr>
-      <w:tr>
-        <w:tc>
-          <w:tcPr>
-            <w:tcW w:w="1666" w:type="pct"/>
+            <w:tcBorders>
+              <w:top w:val="single" w:sz="4" w:space="0" w:color="auto"/>
+              <w:left w:val="single" w:sz="4" w:space="0" w:color="auto"/>
+              <w:bottom w:val="single" w:sz="4" w:space="0" w:color="auto"/>
+              <w:right w:val="single" w:sz="4" w:space="0" w:color="auto"/>
+            </w:tcBorders>
+            <w:vAlign w:val="center"/>
+            <w:hideMark/>
+          </w:tcPr>
+          <w:p>
+            <w:pPr>
+              <w:rPr>
+                <w:b/>
+              </w:rPr>
+            </w:pPr>
+          </w:p>
+        </w:tc>
+        <w:tc>
+          <w:tcPr>
+            <w:tcW w:w="1585" w:type="pct"/>
+            <w:tcBorders>
+              <w:top w:val="single" w:sz="4" w:space="0" w:color="auto"/>
+              <w:left w:val="single" w:sz="4" w:space="0" w:color="auto"/>
+              <w:bottom w:val="single" w:sz="4" w:space="0" w:color="auto"/>
+              <w:right w:val="single" w:sz="4" w:space="0" w:color="auto"/>
+            </w:tcBorders>
+          </w:tcPr>
+          <w:p/>
+        </w:tc>
+        <w:tc>
+          <w:tcPr>
+            <w:tcW w:w="1582" w:type="pct"/>
+            <w:tcBorders>
+              <w:top w:val="single" w:sz="4" w:space="0" w:color="auto"/>
+              <w:left w:val="single" w:sz="4" w:space="0" w:color="auto"/>
+              <w:bottom w:val="single" w:sz="4" w:space="0" w:color="auto"/>
+              <w:right w:val="single" w:sz="4" w:space="0" w:color="auto"/>
+            </w:tcBorders>
+            <w:hideMark/>
+          </w:tcPr>
+          <w:p>
+            <w:r>
+              <w:t>4. Remove a preferência de todos os alimentos a que o cliente a tinha associado</w:t>
+            </w:r>
+          </w:p>
+        </w:tc>
+      </w:tr>
+      <w:tr>
+        <w:tc>
+          <w:tcPr>
+            <w:tcW w:w="1833" w:type="pct"/>
+            <w:tcBorders>
+              <w:top w:val="single" w:sz="4" w:space="0" w:color="auto"/>
+              <w:left w:val="single" w:sz="4" w:space="0" w:color="auto"/>
+              <w:bottom w:val="single" w:sz="4" w:space="0" w:color="auto"/>
+              <w:right w:val="single" w:sz="4" w:space="0" w:color="auto"/>
+            </w:tcBorders>
+            <w:hideMark/>
+          </w:tcPr>
+          <w:p>
+            <w:pPr>
+              <w:rPr>
+                <w:b/>
+              </w:rPr>
+            </w:pPr>
+            <w:r>
+              <w:rPr>
+                <w:b/>
+              </w:rPr>
+              <w:t>Comportamento Alternativo 1</w:t>
+            </w:r>
+          </w:p>
+          <w:p>
+            <w:pPr>
+              <w:rPr>
+                <w:b/>
+              </w:rPr>
+            </w:pPr>
+            <w:r>
+              <w:rPr>
+                <w:b/>
+              </w:rPr>
+              <w:t>(passo 2)</w:t>
+            </w:r>
+          </w:p>
+          <w:p>
+            <w:pPr>
+              <w:rPr>
+                <w:b/>
+              </w:rPr>
+            </w:pPr>
+            <w:r>
+              <w:rPr>
+                <w:b/>
+              </w:rPr>
+              <w:t>[a preferência identificada está associada a todos os alimentos]</w:t>
+            </w:r>
+          </w:p>
+        </w:tc>
+        <w:tc>
+          <w:tcPr>
+            <w:tcW w:w="1585" w:type="pct"/>
+            <w:tcBorders>
+              <w:top w:val="single" w:sz="4" w:space="0" w:color="auto"/>
+              <w:left w:val="single" w:sz="4" w:space="0" w:color="auto"/>
+              <w:bottom w:val="single" w:sz="4" w:space="0" w:color="auto"/>
+              <w:right w:val="single" w:sz="4" w:space="0" w:color="auto"/>
+            </w:tcBorders>
+          </w:tcPr>
+          <w:p/>
+        </w:tc>
+        <w:tc>
+          <w:tcPr>
+            <w:tcW w:w="1582" w:type="pct"/>
+            <w:tcBorders>
+              <w:top w:val="single" w:sz="4" w:space="0" w:color="auto"/>
+              <w:left w:val="single" w:sz="4" w:space="0" w:color="auto"/>
+              <w:bottom w:val="single" w:sz="4" w:space="0" w:color="auto"/>
+              <w:right w:val="single" w:sz="4" w:space="0" w:color="auto"/>
+            </w:tcBorders>
+            <w:hideMark/>
+          </w:tcPr>
+          <w:p>
+            <w:r>
+              <w:t>2.1. Remove a preferência identificada pelo cliente</w:t>
+            </w:r>
+          </w:p>
+        </w:tc>
+      </w:tr>
+      <w:tr>
+        <w:tc>
+          <w:tcPr>
+            <w:tcW w:w="1833" w:type="pct"/>
             <w:vMerge w:val="restart"/>
-          </w:tcPr>
-          <w:p>
-            <w:pPr>
-              <w:rPr>
-                <w:b/>
-              </w:rPr>
-            </w:pPr>
-            <w:r>
-              <w:rPr>
-                <w:b/>
-              </w:rPr>
-              <w:t>Comportamento Alternativo</w:t>
-            </w:r>
-          </w:p>
-          <w:p>
-            <w:pPr>
-              <w:rPr>
-                <w:b/>
-              </w:rPr>
-            </w:pPr>
-            <w:r>
-              <w:rPr>
-                <w:b/>
-              </w:rPr>
-              <w:t>(passo 3</w:t>
-            </w:r>
-            <w:r>
-              <w:rPr>
-                <w:b/>
-              </w:rPr>
-              <w:t>)</w:t>
-            </w:r>
-          </w:p>
-          <w:p>
-            <w:pPr>
-              <w:rPr>
-                <w:b/>
-              </w:rPr>
-            </w:pPr>
-            <w:r>
-              <w:rPr>
-                <w:b/>
-              </w:rPr>
-              <w:t>[</w:t>
-            </w:r>
-            <w:r>
-              <w:rPr>
-                <w:b/>
-              </w:rPr>
-              <w:t>cliente pretende remover a preferência para parte dos alimentos a que estava associada</w:t>
-            </w:r>
-            <w:r>
-              <w:rPr>
-                <w:b/>
-              </w:rPr>
-              <w:t>]</w:t>
-            </w:r>
-          </w:p>
-        </w:tc>
-        <w:tc>
-          <w:tcPr>
-            <w:tcW w:w="1752" w:type="pct"/>
-          </w:tcPr>
-          <w:p>
-            <w:r>
-              <w:t xml:space="preserve">3.1. </w:t>
-            </w:r>
-            <w:r>
-              <w:t>Identifica alimentos para os quais pretende remover a preferência</w:t>
-            </w:r>
-          </w:p>
-        </w:tc>
-        <w:tc>
-          <w:tcPr>
-            <w:tcW w:w="1582" w:type="pct"/>
-          </w:tcPr>
-          <w:p/>
-        </w:tc>
-      </w:tr>
-      <w:tr>
-        <w:tc>
-          <w:tcPr>
-            <w:tcW w:w="1666" w:type="pct"/>
+            <w:tcBorders>
+              <w:top w:val="single" w:sz="4" w:space="0" w:color="auto"/>
+              <w:left w:val="single" w:sz="4" w:space="0" w:color="auto"/>
+              <w:bottom w:val="single" w:sz="4" w:space="0" w:color="auto"/>
+              <w:right w:val="single" w:sz="4" w:space="0" w:color="auto"/>
+            </w:tcBorders>
+            <w:hideMark/>
+          </w:tcPr>
+          <w:p>
+            <w:pPr>
+              <w:rPr>
+                <w:b/>
+              </w:rPr>
+            </w:pPr>
+            <w:r>
+              <w:rPr>
+                <w:b/>
+              </w:rPr>
+              <w:t>Comportamento Alternativo 2</w:t>
+            </w:r>
+          </w:p>
+          <w:p>
+            <w:pPr>
+              <w:rPr>
+                <w:b/>
+              </w:rPr>
+            </w:pPr>
+            <w:r>
+              <w:rPr>
+                <w:b/>
+              </w:rPr>
+              <w:t>(passo 3)</w:t>
+            </w:r>
+          </w:p>
+          <w:p>
+            <w:pPr>
+              <w:rPr>
+                <w:b/>
+              </w:rPr>
+            </w:pPr>
+            <w:r>
+              <w:rPr>
+                <w:b/>
+              </w:rPr>
+              <w:t>[cliente pretende remover a preferência para parte dos alimentos a que estava associada]</w:t>
+            </w:r>
+          </w:p>
+        </w:tc>
+        <w:tc>
+          <w:tcPr>
+            <w:tcW w:w="1585" w:type="pct"/>
+            <w:tcBorders>
+              <w:top w:val="single" w:sz="4" w:space="0" w:color="auto"/>
+              <w:left w:val="single" w:sz="4" w:space="0" w:color="auto"/>
+              <w:bottom w:val="single" w:sz="4" w:space="0" w:color="auto"/>
+              <w:right w:val="single" w:sz="4" w:space="0" w:color="auto"/>
+            </w:tcBorders>
+            <w:hideMark/>
+          </w:tcPr>
+          <w:p>
+            <w:r>
+              <w:t>3.1. Identifica alimentos para os quais pretende remover a preferência</w:t>
+            </w:r>
+          </w:p>
+        </w:tc>
+        <w:tc>
+          <w:tcPr>
+            <w:tcW w:w="1582" w:type="pct"/>
+            <w:tcBorders>
+              <w:top w:val="single" w:sz="4" w:space="0" w:color="auto"/>
+              <w:left w:val="single" w:sz="4" w:space="0" w:color="auto"/>
+              <w:bottom w:val="single" w:sz="4" w:space="0" w:color="auto"/>
+              <w:right w:val="single" w:sz="4" w:space="0" w:color="auto"/>
+            </w:tcBorders>
+          </w:tcPr>
+          <w:p/>
+        </w:tc>
+      </w:tr>
+      <w:tr>
+        <w:tc>
+          <w:tcPr>
+            <w:tcW w:w="0" w:type="auto"/>
             <w:vMerge/>
-          </w:tcPr>
-          <w:p>
-            <w:pPr>
-              <w:rPr>
-                <w:b/>
-              </w:rPr>
-            </w:pPr>
-          </w:p>
-        </w:tc>
-        <w:tc>
-          <w:tcPr>
-            <w:tcW w:w="1752" w:type="pct"/>
-          </w:tcPr>
-          <w:p/>
-        </w:tc>
-        <w:tc>
-          <w:tcPr>
-            <w:tcW w:w="1582" w:type="pct"/>
-          </w:tcPr>
-          <w:p>
-            <w:r>
-              <w:t xml:space="preserve">3.2. </w:t>
-            </w:r>
-            <w:r>
-              <w:t>Remove a preferência para os alimentos identificados pelo cliente</w:t>
+            <w:tcBorders>
+              <w:top w:val="single" w:sz="4" w:space="0" w:color="auto"/>
+              <w:left w:val="single" w:sz="4" w:space="0" w:color="auto"/>
+              <w:bottom w:val="single" w:sz="4" w:space="0" w:color="auto"/>
+              <w:right w:val="single" w:sz="4" w:space="0" w:color="auto"/>
+            </w:tcBorders>
+            <w:vAlign w:val="center"/>
+            <w:hideMark/>
+          </w:tcPr>
+          <w:p>
+            <w:pPr>
+              <w:rPr>
+                <w:b/>
+              </w:rPr>
+            </w:pPr>
+          </w:p>
+        </w:tc>
+        <w:tc>
+          <w:tcPr>
+            <w:tcW w:w="1585" w:type="pct"/>
+            <w:tcBorders>
+              <w:top w:val="single" w:sz="4" w:space="0" w:color="auto"/>
+              <w:left w:val="single" w:sz="4" w:space="0" w:color="auto"/>
+              <w:bottom w:val="single" w:sz="4" w:space="0" w:color="auto"/>
+              <w:right w:val="single" w:sz="4" w:space="0" w:color="auto"/>
+            </w:tcBorders>
+          </w:tcPr>
+          <w:p/>
+        </w:tc>
+        <w:tc>
+          <w:tcPr>
+            <w:tcW w:w="1582" w:type="pct"/>
+            <w:tcBorders>
+              <w:top w:val="single" w:sz="4" w:space="0" w:color="auto"/>
+              <w:left w:val="single" w:sz="4" w:space="0" w:color="auto"/>
+              <w:bottom w:val="single" w:sz="4" w:space="0" w:color="auto"/>
+              <w:right w:val="single" w:sz="4" w:space="0" w:color="auto"/>
+            </w:tcBorders>
+            <w:hideMark/>
+          </w:tcPr>
+          <w:p>
+            <w:r>
+              <w:t>3.2. Remove a preferência para os alimentos identificados pelo cliente</w:t>
+            </w:r>
+          </w:p>
+        </w:tc>
+      </w:tr>
+    </w:tbl>
+    <w:p/>
+    <w:tbl>
+      <w:tblPr>
+        <w:tblStyle w:val="Tabelacomgrelha"/>
+        <w:tblW w:w="5000" w:type="pct"/>
+        <w:tblLook w:val="04A0" w:firstRow="1" w:lastRow="0" w:firstColumn="1" w:lastColumn="0" w:noHBand="0" w:noVBand="1"/>
+      </w:tblPr>
+      <w:tblGrid>
+        <w:gridCol w:w="3113"/>
+        <w:gridCol w:w="2693"/>
+        <w:gridCol w:w="2688"/>
+      </w:tblGrid>
+      <w:tr>
+        <w:tc>
+          <w:tcPr>
+            <w:tcW w:w="5000" w:type="pct"/>
+            <w:gridSpan w:val="3"/>
+            <w:tcBorders>
+              <w:top w:val="single" w:sz="4" w:space="0" w:color="auto"/>
+              <w:left w:val="single" w:sz="4" w:space="0" w:color="auto"/>
+              <w:bottom w:val="single" w:sz="4" w:space="0" w:color="auto"/>
+              <w:right w:val="single" w:sz="4" w:space="0" w:color="auto"/>
+            </w:tcBorders>
+            <w:hideMark/>
+          </w:tcPr>
+          <w:p>
+            <w:r>
+              <w:rPr>
+                <w:b/>
+              </w:rPr>
+              <w:t>Use Case:</w:t>
+            </w:r>
+            <w:r>
+              <w:t xml:space="preserve"> Remover Não Preferência</w:t>
+            </w:r>
+          </w:p>
+        </w:tc>
+      </w:tr>
+      <w:tr>
+        <w:tc>
+          <w:tcPr>
+            <w:tcW w:w="5000" w:type="pct"/>
+            <w:gridSpan w:val="3"/>
+            <w:tcBorders>
+              <w:top w:val="single" w:sz="4" w:space="0" w:color="auto"/>
+              <w:left w:val="single" w:sz="4" w:space="0" w:color="auto"/>
+              <w:bottom w:val="single" w:sz="4" w:space="0" w:color="auto"/>
+              <w:right w:val="single" w:sz="4" w:space="0" w:color="auto"/>
+            </w:tcBorders>
+            <w:hideMark/>
+          </w:tcPr>
+          <w:p>
+            <w:r>
+              <w:rPr>
+                <w:b/>
+              </w:rPr>
+              <w:t xml:space="preserve">Descrição: </w:t>
+            </w:r>
+            <w:r>
+              <w:t>Cliente remove uma das suas não preferências</w:t>
+            </w:r>
+          </w:p>
+        </w:tc>
+      </w:tr>
+      <w:tr>
+        <w:tc>
+          <w:tcPr>
+            <w:tcW w:w="5000" w:type="pct"/>
+            <w:gridSpan w:val="3"/>
+            <w:tcBorders>
+              <w:top w:val="single" w:sz="4" w:space="0" w:color="auto"/>
+              <w:left w:val="single" w:sz="4" w:space="0" w:color="auto"/>
+              <w:bottom w:val="single" w:sz="4" w:space="0" w:color="auto"/>
+              <w:right w:val="single" w:sz="4" w:space="0" w:color="auto"/>
+            </w:tcBorders>
+            <w:hideMark/>
+          </w:tcPr>
+          <w:p>
+            <w:r>
+              <w:rPr>
+                <w:b/>
+              </w:rPr>
+              <w:t>Pré-condição:</w:t>
+            </w:r>
+            <w:r>
+              <w:t xml:space="preserve"> Cliente tem pelo menos uma não preferência registada no sistema</w:t>
+            </w:r>
+          </w:p>
+        </w:tc>
+      </w:tr>
+      <w:tr>
+        <w:tc>
+          <w:tcPr>
+            <w:tcW w:w="5000" w:type="pct"/>
+            <w:gridSpan w:val="3"/>
+            <w:tcBorders>
+              <w:top w:val="single" w:sz="4" w:space="0" w:color="auto"/>
+              <w:left w:val="single" w:sz="4" w:space="0" w:color="auto"/>
+              <w:bottom w:val="single" w:sz="4" w:space="0" w:color="auto"/>
+              <w:right w:val="single" w:sz="4" w:space="0" w:color="auto"/>
+            </w:tcBorders>
+            <w:hideMark/>
+          </w:tcPr>
+          <w:p>
+            <w:r>
+              <w:rPr>
+                <w:b/>
+              </w:rPr>
+              <w:t xml:space="preserve">Pós-condição: </w:t>
+            </w:r>
+            <w:r>
+              <w:t>A não preferência indicada pelo cliente é removida do sistema para parte ou para todos os alimentos a que estava associada</w:t>
+            </w:r>
+          </w:p>
+        </w:tc>
+      </w:tr>
+      <w:tr>
+        <w:tc>
+          <w:tcPr>
+            <w:tcW w:w="1833" w:type="pct"/>
+            <w:tcBorders>
+              <w:top w:val="single" w:sz="4" w:space="0" w:color="auto"/>
+              <w:left w:val="single" w:sz="4" w:space="0" w:color="auto"/>
+              <w:bottom w:val="single" w:sz="4" w:space="0" w:color="auto"/>
+              <w:right w:val="single" w:sz="4" w:space="0" w:color="auto"/>
+            </w:tcBorders>
+          </w:tcPr>
+          <w:p/>
+        </w:tc>
+        <w:tc>
+          <w:tcPr>
+            <w:tcW w:w="1585" w:type="pct"/>
+            <w:tcBorders>
+              <w:top w:val="single" w:sz="4" w:space="0" w:color="auto"/>
+              <w:left w:val="single" w:sz="4" w:space="0" w:color="auto"/>
+              <w:bottom w:val="single" w:sz="4" w:space="0" w:color="auto"/>
+              <w:right w:val="single" w:sz="4" w:space="0" w:color="auto"/>
+            </w:tcBorders>
+            <w:hideMark/>
+          </w:tcPr>
+          <w:p>
+            <w:pPr>
+              <w:rPr>
+                <w:b/>
+              </w:rPr>
+            </w:pPr>
+            <w:r>
+              <w:rPr>
+                <w:b/>
+              </w:rPr>
+              <w:t>Ator</w:t>
+            </w:r>
+          </w:p>
+        </w:tc>
+        <w:tc>
+          <w:tcPr>
+            <w:tcW w:w="1582" w:type="pct"/>
+            <w:tcBorders>
+              <w:top w:val="single" w:sz="4" w:space="0" w:color="auto"/>
+              <w:left w:val="single" w:sz="4" w:space="0" w:color="auto"/>
+              <w:bottom w:val="single" w:sz="4" w:space="0" w:color="auto"/>
+              <w:right w:val="single" w:sz="4" w:space="0" w:color="auto"/>
+            </w:tcBorders>
+            <w:hideMark/>
+          </w:tcPr>
+          <w:p>
+            <w:pPr>
+              <w:rPr>
+                <w:b/>
+              </w:rPr>
+            </w:pPr>
+            <w:r>
+              <w:rPr>
+                <w:b/>
+              </w:rPr>
+              <w:t>Sistema</w:t>
+            </w:r>
+          </w:p>
+        </w:tc>
+      </w:tr>
+      <w:tr>
+        <w:tc>
+          <w:tcPr>
+            <w:tcW w:w="1833" w:type="pct"/>
+            <w:vMerge w:val="restart"/>
+            <w:tcBorders>
+              <w:top w:val="single" w:sz="4" w:space="0" w:color="auto"/>
+              <w:left w:val="single" w:sz="4" w:space="0" w:color="auto"/>
+              <w:bottom w:val="single" w:sz="4" w:space="0" w:color="auto"/>
+              <w:right w:val="single" w:sz="4" w:space="0" w:color="auto"/>
+            </w:tcBorders>
+            <w:hideMark/>
+          </w:tcPr>
+          <w:p>
+            <w:pPr>
+              <w:rPr>
+                <w:b/>
+              </w:rPr>
+            </w:pPr>
+            <w:r>
+              <w:rPr>
+                <w:b/>
+              </w:rPr>
+              <w:t>Comportamento</w:t>
+            </w:r>
+          </w:p>
+          <w:p>
+            <w:pPr>
+              <w:rPr>
+                <w:b/>
+              </w:rPr>
+            </w:pPr>
+            <w:r>
+              <w:rPr>
+                <w:b/>
+              </w:rPr>
+              <w:t>Normal</w:t>
+            </w:r>
+          </w:p>
+        </w:tc>
+        <w:tc>
+          <w:tcPr>
+            <w:tcW w:w="1585" w:type="pct"/>
+            <w:tcBorders>
+              <w:top w:val="single" w:sz="4" w:space="0" w:color="auto"/>
+              <w:left w:val="single" w:sz="4" w:space="0" w:color="auto"/>
+              <w:bottom w:val="single" w:sz="4" w:space="0" w:color="auto"/>
+              <w:right w:val="single" w:sz="4" w:space="0" w:color="auto"/>
+            </w:tcBorders>
+            <w:hideMark/>
+          </w:tcPr>
+          <w:p>
+            <w:r>
+              <w:t xml:space="preserve">1. Identifica não preferência que pretende remover </w:t>
+            </w:r>
+          </w:p>
+        </w:tc>
+        <w:tc>
+          <w:tcPr>
+            <w:tcW w:w="1582" w:type="pct"/>
+            <w:tcBorders>
+              <w:top w:val="single" w:sz="4" w:space="0" w:color="auto"/>
+              <w:left w:val="single" w:sz="4" w:space="0" w:color="auto"/>
+              <w:bottom w:val="single" w:sz="4" w:space="0" w:color="auto"/>
+              <w:right w:val="single" w:sz="4" w:space="0" w:color="auto"/>
+            </w:tcBorders>
+          </w:tcPr>
+          <w:p/>
+        </w:tc>
+      </w:tr>
+      <w:tr>
+        <w:tc>
+          <w:tcPr>
+            <w:tcW w:w="0" w:type="auto"/>
+            <w:vMerge/>
+            <w:tcBorders>
+              <w:top w:val="single" w:sz="4" w:space="0" w:color="auto"/>
+              <w:left w:val="single" w:sz="4" w:space="0" w:color="auto"/>
+              <w:bottom w:val="single" w:sz="4" w:space="0" w:color="auto"/>
+              <w:right w:val="single" w:sz="4" w:space="0" w:color="auto"/>
+            </w:tcBorders>
+            <w:vAlign w:val="center"/>
+            <w:hideMark/>
+          </w:tcPr>
+          <w:p>
+            <w:pPr>
+              <w:rPr>
+                <w:b/>
+              </w:rPr>
+            </w:pPr>
+          </w:p>
+        </w:tc>
+        <w:tc>
+          <w:tcPr>
+            <w:tcW w:w="1585" w:type="pct"/>
+            <w:tcBorders>
+              <w:top w:val="single" w:sz="4" w:space="0" w:color="auto"/>
+              <w:left w:val="single" w:sz="4" w:space="0" w:color="auto"/>
+              <w:bottom w:val="single" w:sz="4" w:space="0" w:color="auto"/>
+              <w:right w:val="single" w:sz="4" w:space="0" w:color="auto"/>
+            </w:tcBorders>
+          </w:tcPr>
+          <w:p/>
+        </w:tc>
+        <w:tc>
+          <w:tcPr>
+            <w:tcW w:w="1582" w:type="pct"/>
+            <w:tcBorders>
+              <w:top w:val="single" w:sz="4" w:space="0" w:color="auto"/>
+              <w:left w:val="single" w:sz="4" w:space="0" w:color="auto"/>
+              <w:bottom w:val="single" w:sz="4" w:space="0" w:color="auto"/>
+              <w:right w:val="single" w:sz="4" w:space="0" w:color="auto"/>
+            </w:tcBorders>
+            <w:hideMark/>
+          </w:tcPr>
+          <w:p>
+            <w:r>
+              <w:t>2. Apresenta a lista de alimentos a que o cliente associou a não preferência</w:t>
+            </w:r>
+          </w:p>
+        </w:tc>
+      </w:tr>
+      <w:tr>
+        <w:tc>
+          <w:tcPr>
+            <w:tcW w:w="0" w:type="auto"/>
+            <w:vMerge/>
+            <w:tcBorders>
+              <w:top w:val="single" w:sz="4" w:space="0" w:color="auto"/>
+              <w:left w:val="single" w:sz="4" w:space="0" w:color="auto"/>
+              <w:bottom w:val="single" w:sz="4" w:space="0" w:color="auto"/>
+              <w:right w:val="single" w:sz="4" w:space="0" w:color="auto"/>
+            </w:tcBorders>
+            <w:vAlign w:val="center"/>
+            <w:hideMark/>
+          </w:tcPr>
+          <w:p>
+            <w:pPr>
+              <w:rPr>
+                <w:b/>
+              </w:rPr>
+            </w:pPr>
+          </w:p>
+        </w:tc>
+        <w:tc>
+          <w:tcPr>
+            <w:tcW w:w="1585" w:type="pct"/>
+            <w:tcBorders>
+              <w:top w:val="single" w:sz="4" w:space="0" w:color="auto"/>
+              <w:left w:val="single" w:sz="4" w:space="0" w:color="auto"/>
+              <w:bottom w:val="single" w:sz="4" w:space="0" w:color="auto"/>
+              <w:right w:val="single" w:sz="4" w:space="0" w:color="auto"/>
+            </w:tcBorders>
+            <w:hideMark/>
+          </w:tcPr>
+          <w:p>
+            <w:r>
+              <w:t>3. Indica que pretende remover a não preferência para todos os alimentos apresentados</w:t>
+            </w:r>
+          </w:p>
+        </w:tc>
+        <w:tc>
+          <w:tcPr>
+            <w:tcW w:w="1582" w:type="pct"/>
+            <w:tcBorders>
+              <w:top w:val="single" w:sz="4" w:space="0" w:color="auto"/>
+              <w:left w:val="single" w:sz="4" w:space="0" w:color="auto"/>
+              <w:bottom w:val="single" w:sz="4" w:space="0" w:color="auto"/>
+              <w:right w:val="single" w:sz="4" w:space="0" w:color="auto"/>
+            </w:tcBorders>
+          </w:tcPr>
+          <w:p/>
+        </w:tc>
+      </w:tr>
+      <w:tr>
+        <w:tc>
+          <w:tcPr>
+            <w:tcW w:w="0" w:type="auto"/>
+            <w:vMerge/>
+            <w:tcBorders>
+              <w:top w:val="single" w:sz="4" w:space="0" w:color="auto"/>
+              <w:left w:val="single" w:sz="4" w:space="0" w:color="auto"/>
+              <w:bottom w:val="single" w:sz="4" w:space="0" w:color="auto"/>
+              <w:right w:val="single" w:sz="4" w:space="0" w:color="auto"/>
+            </w:tcBorders>
+            <w:vAlign w:val="center"/>
+            <w:hideMark/>
+          </w:tcPr>
+          <w:p>
+            <w:pPr>
+              <w:rPr>
+                <w:b/>
+              </w:rPr>
+            </w:pPr>
+          </w:p>
+        </w:tc>
+        <w:tc>
+          <w:tcPr>
+            <w:tcW w:w="1585" w:type="pct"/>
+            <w:tcBorders>
+              <w:top w:val="single" w:sz="4" w:space="0" w:color="auto"/>
+              <w:left w:val="single" w:sz="4" w:space="0" w:color="auto"/>
+              <w:bottom w:val="single" w:sz="4" w:space="0" w:color="auto"/>
+              <w:right w:val="single" w:sz="4" w:space="0" w:color="auto"/>
+            </w:tcBorders>
+          </w:tcPr>
+          <w:p/>
+        </w:tc>
+        <w:tc>
+          <w:tcPr>
+            <w:tcW w:w="1582" w:type="pct"/>
+            <w:tcBorders>
+              <w:top w:val="single" w:sz="4" w:space="0" w:color="auto"/>
+              <w:left w:val="single" w:sz="4" w:space="0" w:color="auto"/>
+              <w:bottom w:val="single" w:sz="4" w:space="0" w:color="auto"/>
+              <w:right w:val="single" w:sz="4" w:space="0" w:color="auto"/>
+            </w:tcBorders>
+            <w:hideMark/>
+          </w:tcPr>
+          <w:p>
+            <w:r>
+              <w:t>4. Remove a não preferência para todos os alimentos a que o cliente a tinha associado</w:t>
+            </w:r>
+          </w:p>
+        </w:tc>
+      </w:tr>
+      <w:tr>
+        <w:tc>
+          <w:tcPr>
+            <w:tcW w:w="1833" w:type="pct"/>
+            <w:tcBorders>
+              <w:top w:val="single" w:sz="4" w:space="0" w:color="auto"/>
+              <w:left w:val="single" w:sz="4" w:space="0" w:color="auto"/>
+              <w:bottom w:val="single" w:sz="4" w:space="0" w:color="auto"/>
+              <w:right w:val="single" w:sz="4" w:space="0" w:color="auto"/>
+            </w:tcBorders>
+            <w:hideMark/>
+          </w:tcPr>
+          <w:p>
+            <w:pPr>
+              <w:rPr>
+                <w:b/>
+              </w:rPr>
+            </w:pPr>
+            <w:r>
+              <w:rPr>
+                <w:b/>
+              </w:rPr>
+              <w:t>Comportamento Alternativo 1</w:t>
+            </w:r>
+          </w:p>
+          <w:p>
+            <w:pPr>
+              <w:rPr>
+                <w:b/>
+              </w:rPr>
+            </w:pPr>
+            <w:r>
+              <w:rPr>
+                <w:b/>
+              </w:rPr>
+              <w:lastRenderedPageBreak/>
+              <w:t>(passo 2)</w:t>
+            </w:r>
+          </w:p>
+          <w:p>
+            <w:pPr>
+              <w:rPr>
+                <w:b/>
+              </w:rPr>
+            </w:pPr>
+            <w:r>
+              <w:rPr>
+                <w:b/>
+              </w:rPr>
+              <w:t>[a não preferência estava associada</w:t>
+            </w:r>
+          </w:p>
+        </w:tc>
+        <w:tc>
+          <w:tcPr>
+            <w:tcW w:w="1585" w:type="pct"/>
+            <w:tcBorders>
+              <w:top w:val="single" w:sz="4" w:space="0" w:color="auto"/>
+              <w:left w:val="single" w:sz="4" w:space="0" w:color="auto"/>
+              <w:bottom w:val="single" w:sz="4" w:space="0" w:color="auto"/>
+              <w:right w:val="single" w:sz="4" w:space="0" w:color="auto"/>
+            </w:tcBorders>
+          </w:tcPr>
+          <w:p/>
+        </w:tc>
+        <w:tc>
+          <w:tcPr>
+            <w:tcW w:w="1582" w:type="pct"/>
+            <w:tcBorders>
+              <w:top w:val="single" w:sz="4" w:space="0" w:color="auto"/>
+              <w:left w:val="single" w:sz="4" w:space="0" w:color="auto"/>
+              <w:bottom w:val="single" w:sz="4" w:space="0" w:color="auto"/>
+              <w:right w:val="single" w:sz="4" w:space="0" w:color="auto"/>
+            </w:tcBorders>
+          </w:tcPr>
+          <w:p/>
+        </w:tc>
+      </w:tr>
+      <w:tr>
+        <w:tc>
+          <w:tcPr>
+            <w:tcW w:w="1833" w:type="pct"/>
+            <w:vMerge w:val="restart"/>
+            <w:tcBorders>
+              <w:top w:val="single" w:sz="4" w:space="0" w:color="auto"/>
+              <w:left w:val="single" w:sz="4" w:space="0" w:color="auto"/>
+              <w:bottom w:val="single" w:sz="4" w:space="0" w:color="auto"/>
+              <w:right w:val="single" w:sz="4" w:space="0" w:color="auto"/>
+            </w:tcBorders>
+            <w:hideMark/>
+          </w:tcPr>
+          <w:p>
+            <w:pPr>
+              <w:rPr>
+                <w:b/>
+              </w:rPr>
+            </w:pPr>
+            <w:r>
+              <w:rPr>
+                <w:b/>
+              </w:rPr>
+              <w:t>Comportamento Alternativo 2</w:t>
+            </w:r>
+          </w:p>
+          <w:p>
+            <w:pPr>
+              <w:rPr>
+                <w:b/>
+              </w:rPr>
+            </w:pPr>
+            <w:r>
+              <w:rPr>
+                <w:b/>
+              </w:rPr>
+              <w:t>(passo 3)</w:t>
+            </w:r>
+          </w:p>
+          <w:p>
+            <w:pPr>
+              <w:rPr>
+                <w:b/>
+              </w:rPr>
+            </w:pPr>
+            <w:r>
+              <w:rPr>
+                <w:b/>
+              </w:rPr>
+              <w:t>[cliente pretende remover a preferência para parte dos alimentos a que estava associada]</w:t>
+            </w:r>
+          </w:p>
+        </w:tc>
+        <w:tc>
+          <w:tcPr>
+            <w:tcW w:w="1585" w:type="pct"/>
+            <w:tcBorders>
+              <w:top w:val="single" w:sz="4" w:space="0" w:color="auto"/>
+              <w:left w:val="single" w:sz="4" w:space="0" w:color="auto"/>
+              <w:bottom w:val="single" w:sz="4" w:space="0" w:color="auto"/>
+              <w:right w:val="single" w:sz="4" w:space="0" w:color="auto"/>
+            </w:tcBorders>
+            <w:hideMark/>
+          </w:tcPr>
+          <w:p>
+            <w:r>
+              <w:t>3.1. Identifica alimentos para os quais pretende remover a não preferência</w:t>
+            </w:r>
+          </w:p>
+        </w:tc>
+        <w:tc>
+          <w:tcPr>
+            <w:tcW w:w="1582" w:type="pct"/>
+            <w:tcBorders>
+              <w:top w:val="single" w:sz="4" w:space="0" w:color="auto"/>
+              <w:left w:val="single" w:sz="4" w:space="0" w:color="auto"/>
+              <w:bottom w:val="single" w:sz="4" w:space="0" w:color="auto"/>
+              <w:right w:val="single" w:sz="4" w:space="0" w:color="auto"/>
+            </w:tcBorders>
+          </w:tcPr>
+          <w:p/>
+        </w:tc>
+      </w:tr>
+      <w:tr>
+        <w:tc>
+          <w:tcPr>
+            <w:tcW w:w="0" w:type="auto"/>
+            <w:vMerge/>
+            <w:tcBorders>
+              <w:top w:val="single" w:sz="4" w:space="0" w:color="auto"/>
+              <w:left w:val="single" w:sz="4" w:space="0" w:color="auto"/>
+              <w:bottom w:val="single" w:sz="4" w:space="0" w:color="auto"/>
+              <w:right w:val="single" w:sz="4" w:space="0" w:color="auto"/>
+            </w:tcBorders>
+            <w:vAlign w:val="center"/>
+            <w:hideMark/>
+          </w:tcPr>
+          <w:p>
+            <w:pPr>
+              <w:rPr>
+                <w:b/>
+              </w:rPr>
+            </w:pPr>
+          </w:p>
+        </w:tc>
+        <w:tc>
+          <w:tcPr>
+            <w:tcW w:w="1585" w:type="pct"/>
+            <w:tcBorders>
+              <w:top w:val="single" w:sz="4" w:space="0" w:color="auto"/>
+              <w:left w:val="single" w:sz="4" w:space="0" w:color="auto"/>
+              <w:bottom w:val="single" w:sz="4" w:space="0" w:color="auto"/>
+              <w:right w:val="single" w:sz="4" w:space="0" w:color="auto"/>
+            </w:tcBorders>
+          </w:tcPr>
+          <w:p/>
+        </w:tc>
+        <w:tc>
+          <w:tcPr>
+            <w:tcW w:w="1582" w:type="pct"/>
+            <w:tcBorders>
+              <w:top w:val="single" w:sz="4" w:space="0" w:color="auto"/>
+              <w:left w:val="single" w:sz="4" w:space="0" w:color="auto"/>
+              <w:bottom w:val="single" w:sz="4" w:space="0" w:color="auto"/>
+              <w:right w:val="single" w:sz="4" w:space="0" w:color="auto"/>
+            </w:tcBorders>
+            <w:hideMark/>
+          </w:tcPr>
+          <w:p>
+            <w:r>
+              <w:t>3.2. Remove a preferência para os alimentos identificados pelo cliente</w:t>
             </w:r>
           </w:p>
         </w:tc>
@@ -1214,6 +2253,13 @@
           <w:tcPr>
             <w:tcW w:w="5000" w:type="pct"/>
             <w:gridSpan w:val="3"/>
+            <w:tcBorders>
+              <w:top w:val="single" w:sz="4" w:space="0" w:color="auto"/>
+              <w:left w:val="single" w:sz="4" w:space="0" w:color="auto"/>
+              <w:bottom w:val="single" w:sz="4" w:space="0" w:color="auto"/>
+              <w:right w:val="single" w:sz="4" w:space="0" w:color="auto"/>
+            </w:tcBorders>
+            <w:hideMark/>
           </w:tcPr>
           <w:p>
             <w:r>
@@ -1223,7 +2269,7 @@
               <w:t>Use Case:</w:t>
             </w:r>
             <w:r>
-              <w:t xml:space="preserve"> Remover Não Preferência</w:t>
+              <w:t xml:space="preserve"> Pesquisar Alimento</w:t>
             </w:r>
           </w:p>
         </w:tc>
@@ -1233,6 +2279,13 @@
           <w:tcPr>
             <w:tcW w:w="5000" w:type="pct"/>
             <w:gridSpan w:val="3"/>
+            <w:tcBorders>
+              <w:top w:val="single" w:sz="4" w:space="0" w:color="auto"/>
+              <w:left w:val="single" w:sz="4" w:space="0" w:color="auto"/>
+              <w:bottom w:val="single" w:sz="4" w:space="0" w:color="auto"/>
+              <w:right w:val="single" w:sz="4" w:space="0" w:color="auto"/>
+            </w:tcBorders>
+            <w:hideMark/>
           </w:tcPr>
           <w:p>
             <w:r>
@@ -1242,7 +2295,7 @@
               <w:t xml:space="preserve">Descrição: </w:t>
             </w:r>
             <w:r>
-              <w:t>Cliente remove uma das suas não preferências</w:t>
+              <w:t>Cliente ou utilizador não-autenticado pesquisa alimento no sistema por texto</w:t>
             </w:r>
           </w:p>
         </w:tc>
@@ -1252,6 +2305,13 @@
           <w:tcPr>
             <w:tcW w:w="5000" w:type="pct"/>
             <w:gridSpan w:val="3"/>
+            <w:tcBorders>
+              <w:top w:val="single" w:sz="4" w:space="0" w:color="auto"/>
+              <w:left w:val="single" w:sz="4" w:space="0" w:color="auto"/>
+              <w:bottom w:val="single" w:sz="4" w:space="0" w:color="auto"/>
+              <w:right w:val="single" w:sz="4" w:space="0" w:color="auto"/>
+            </w:tcBorders>
+            <w:hideMark/>
           </w:tcPr>
           <w:p>
             <w:r>
@@ -1259,9 +2319,6 @@
                 <w:b/>
               </w:rPr>
               <w:t>Pré-condição:</w:t>
-            </w:r>
-            <w:r>
-              <w:t xml:space="preserve"> Cliente tem pelo menos uma não preferência registada no sistema</w:t>
             </w:r>
           </w:p>
         </w:tc>
@@ -1271,6 +2328,13 @@
           <w:tcPr>
             <w:tcW w:w="5000" w:type="pct"/>
             <w:gridSpan w:val="3"/>
+            <w:tcBorders>
+              <w:top w:val="single" w:sz="4" w:space="0" w:color="auto"/>
+              <w:left w:val="single" w:sz="4" w:space="0" w:color="auto"/>
+              <w:bottom w:val="single" w:sz="4" w:space="0" w:color="auto"/>
+              <w:right w:val="single" w:sz="4" w:space="0" w:color="auto"/>
+            </w:tcBorders>
+            <w:hideMark/>
           </w:tcPr>
           <w:p>
             <w:r>
@@ -1280,7 +2344,7 @@
               <w:t xml:space="preserve">Pós-condição: </w:t>
             </w:r>
             <w:r>
-              <w:t>A não preferência indicada pelo cliente é removida do sistema para parte ou para todos os alimentos a que estava associada</w:t>
+              <w:t xml:space="preserve">Sistema apresenta uma lista de locais onde o ator pode comer o que pediu </w:t>
             </w:r>
           </w:p>
         </w:tc>
@@ -1289,12 +2353,25 @@
         <w:tc>
           <w:tcPr>
             <w:tcW w:w="1666" w:type="pct"/>
+            <w:tcBorders>
+              <w:top w:val="single" w:sz="4" w:space="0" w:color="auto"/>
+              <w:left w:val="single" w:sz="4" w:space="0" w:color="auto"/>
+              <w:bottom w:val="single" w:sz="4" w:space="0" w:color="auto"/>
+              <w:right w:val="single" w:sz="4" w:space="0" w:color="auto"/>
+            </w:tcBorders>
           </w:tcPr>
           <w:p/>
         </w:tc>
         <w:tc>
           <w:tcPr>
             <w:tcW w:w="1752" w:type="pct"/>
+            <w:tcBorders>
+              <w:top w:val="single" w:sz="4" w:space="0" w:color="auto"/>
+              <w:left w:val="single" w:sz="4" w:space="0" w:color="auto"/>
+              <w:bottom w:val="single" w:sz="4" w:space="0" w:color="auto"/>
+              <w:right w:val="single" w:sz="4" w:space="0" w:color="auto"/>
+            </w:tcBorders>
+            <w:hideMark/>
           </w:tcPr>
           <w:p>
             <w:pPr>
@@ -1313,6 +2390,13 @@
         <w:tc>
           <w:tcPr>
             <w:tcW w:w="1582" w:type="pct"/>
+            <w:tcBorders>
+              <w:top w:val="single" w:sz="4" w:space="0" w:color="auto"/>
+              <w:left w:val="single" w:sz="4" w:space="0" w:color="auto"/>
+              <w:bottom w:val="single" w:sz="4" w:space="0" w:color="auto"/>
+              <w:right w:val="single" w:sz="4" w:space="0" w:color="auto"/>
+            </w:tcBorders>
+            <w:hideMark/>
           </w:tcPr>
           <w:p>
             <w:pPr>
@@ -1334,6 +2418,13 @@
           <w:tcPr>
             <w:tcW w:w="1666" w:type="pct"/>
             <w:vMerge w:val="restart"/>
+            <w:tcBorders>
+              <w:top w:val="single" w:sz="4" w:space="0" w:color="auto"/>
+              <w:left w:val="single" w:sz="4" w:space="0" w:color="auto"/>
+              <w:bottom w:val="single" w:sz="4" w:space="0" w:color="auto"/>
+              <w:right w:val="single" w:sz="4" w:space="0" w:color="auto"/>
+            </w:tcBorders>
+            <w:hideMark/>
           </w:tcPr>
           <w:p>
             <w:pPr>
@@ -1365,47 +2456,319 @@
         <w:tc>
           <w:tcPr>
             <w:tcW w:w="1752" w:type="pct"/>
-          </w:tcPr>
-          <w:p>
-            <w:r>
-              <w:t xml:space="preserve">1. Identifica não preferência que pretende remover </w:t>
-            </w:r>
-          </w:p>
-        </w:tc>
-        <w:tc>
-          <w:tcPr>
-            <w:tcW w:w="1582" w:type="pct"/>
-          </w:tcPr>
-          <w:p/>
+            <w:tcBorders>
+              <w:top w:val="single" w:sz="4" w:space="0" w:color="auto"/>
+              <w:left w:val="single" w:sz="4" w:space="0" w:color="auto"/>
+              <w:bottom w:val="single" w:sz="4" w:space="0" w:color="auto"/>
+              <w:right w:val="single" w:sz="4" w:space="0" w:color="auto"/>
+            </w:tcBorders>
+            <w:hideMark/>
+          </w:tcPr>
+          <w:p>
+            <w:r>
+              <w:t>1. Fornece termo de pesquisa textualmente</w:t>
+            </w:r>
+          </w:p>
+        </w:tc>
+        <w:tc>
+          <w:tcPr>
+            <w:tcW w:w="1582" w:type="pct"/>
+            <w:tcBorders>
+              <w:top w:val="single" w:sz="4" w:space="0" w:color="auto"/>
+              <w:left w:val="single" w:sz="4" w:space="0" w:color="auto"/>
+              <w:bottom w:val="single" w:sz="4" w:space="0" w:color="auto"/>
+              <w:right w:val="single" w:sz="4" w:space="0" w:color="auto"/>
+            </w:tcBorders>
+          </w:tcPr>
+          <w:p/>
+        </w:tc>
+      </w:tr>
+      <w:tr>
+        <w:tc>
+          <w:tcPr>
+            <w:tcW w:w="0" w:type="auto"/>
+            <w:vMerge/>
+            <w:tcBorders>
+              <w:top w:val="single" w:sz="4" w:space="0" w:color="auto"/>
+              <w:left w:val="single" w:sz="4" w:space="0" w:color="auto"/>
+              <w:bottom w:val="single" w:sz="4" w:space="0" w:color="auto"/>
+              <w:right w:val="single" w:sz="4" w:space="0" w:color="auto"/>
+            </w:tcBorders>
+            <w:vAlign w:val="center"/>
+            <w:hideMark/>
+          </w:tcPr>
+          <w:p>
+            <w:pPr>
+              <w:rPr>
+                <w:b/>
+              </w:rPr>
+            </w:pPr>
+          </w:p>
+        </w:tc>
+        <w:tc>
+          <w:tcPr>
+            <w:tcW w:w="1752" w:type="pct"/>
+            <w:tcBorders>
+              <w:top w:val="single" w:sz="4" w:space="0" w:color="auto"/>
+              <w:left w:val="single" w:sz="4" w:space="0" w:color="auto"/>
+              <w:bottom w:val="single" w:sz="4" w:space="0" w:color="auto"/>
+              <w:right w:val="single" w:sz="4" w:space="0" w:color="auto"/>
+            </w:tcBorders>
+          </w:tcPr>
+          <w:p/>
+        </w:tc>
+        <w:tc>
+          <w:tcPr>
+            <w:tcW w:w="1582" w:type="pct"/>
+            <w:tcBorders>
+              <w:top w:val="single" w:sz="4" w:space="0" w:color="auto"/>
+              <w:left w:val="single" w:sz="4" w:space="0" w:color="auto"/>
+              <w:bottom w:val="single" w:sz="4" w:space="0" w:color="auto"/>
+              <w:right w:val="single" w:sz="4" w:space="0" w:color="auto"/>
+            </w:tcBorders>
+            <w:hideMark/>
+          </w:tcPr>
+          <w:p>
+            <w:r>
+              <w:t>2. Pesquisa alimentos cujo nome contém o termo de pesquisa</w:t>
+            </w:r>
+          </w:p>
+        </w:tc>
+      </w:tr>
+      <w:tr>
+        <w:tc>
+          <w:tcPr>
+            <w:tcW w:w="0" w:type="auto"/>
+            <w:vMerge/>
+            <w:tcBorders>
+              <w:top w:val="single" w:sz="4" w:space="0" w:color="auto"/>
+              <w:left w:val="single" w:sz="4" w:space="0" w:color="auto"/>
+              <w:bottom w:val="single" w:sz="4" w:space="0" w:color="auto"/>
+              <w:right w:val="single" w:sz="4" w:space="0" w:color="auto"/>
+            </w:tcBorders>
+            <w:vAlign w:val="center"/>
+            <w:hideMark/>
+          </w:tcPr>
+          <w:p>
+            <w:pPr>
+              <w:rPr>
+                <w:b/>
+              </w:rPr>
+            </w:pPr>
+          </w:p>
+        </w:tc>
+        <w:tc>
+          <w:tcPr>
+            <w:tcW w:w="1752" w:type="pct"/>
+            <w:tcBorders>
+              <w:top w:val="single" w:sz="4" w:space="0" w:color="auto"/>
+              <w:left w:val="single" w:sz="4" w:space="0" w:color="auto"/>
+              <w:bottom w:val="single" w:sz="4" w:space="0" w:color="auto"/>
+              <w:right w:val="single" w:sz="4" w:space="0" w:color="auto"/>
+            </w:tcBorders>
+          </w:tcPr>
+          <w:p/>
+        </w:tc>
+        <w:tc>
+          <w:tcPr>
+            <w:tcW w:w="1582" w:type="pct"/>
+            <w:tcBorders>
+              <w:top w:val="single" w:sz="4" w:space="0" w:color="auto"/>
+              <w:left w:val="single" w:sz="4" w:space="0" w:color="auto"/>
+              <w:bottom w:val="single" w:sz="4" w:space="0" w:color="auto"/>
+              <w:right w:val="single" w:sz="4" w:space="0" w:color="auto"/>
+            </w:tcBorders>
+            <w:hideMark/>
+          </w:tcPr>
+          <w:p>
+            <w:r>
+              <w:t>3. Filtra lista de resultados de acordo com as não-preferências do cliente</w:t>
+            </w:r>
+          </w:p>
+        </w:tc>
+      </w:tr>
+      <w:tr>
+        <w:tc>
+          <w:tcPr>
+            <w:tcW w:w="0" w:type="auto"/>
+            <w:vMerge/>
+            <w:tcBorders>
+              <w:top w:val="single" w:sz="4" w:space="0" w:color="auto"/>
+              <w:left w:val="single" w:sz="4" w:space="0" w:color="auto"/>
+              <w:bottom w:val="single" w:sz="4" w:space="0" w:color="auto"/>
+              <w:right w:val="single" w:sz="4" w:space="0" w:color="auto"/>
+            </w:tcBorders>
+            <w:vAlign w:val="center"/>
+            <w:hideMark/>
+          </w:tcPr>
+          <w:p>
+            <w:pPr>
+              <w:rPr>
+                <w:b/>
+              </w:rPr>
+            </w:pPr>
+          </w:p>
+        </w:tc>
+        <w:tc>
+          <w:tcPr>
+            <w:tcW w:w="1752" w:type="pct"/>
+            <w:tcBorders>
+              <w:top w:val="single" w:sz="4" w:space="0" w:color="auto"/>
+              <w:left w:val="single" w:sz="4" w:space="0" w:color="auto"/>
+              <w:bottom w:val="single" w:sz="4" w:space="0" w:color="auto"/>
+              <w:right w:val="single" w:sz="4" w:space="0" w:color="auto"/>
+            </w:tcBorders>
+          </w:tcPr>
+          <w:p/>
+        </w:tc>
+        <w:tc>
+          <w:tcPr>
+            <w:tcW w:w="1582" w:type="pct"/>
+            <w:tcBorders>
+              <w:top w:val="single" w:sz="4" w:space="0" w:color="auto"/>
+              <w:left w:val="single" w:sz="4" w:space="0" w:color="auto"/>
+              <w:bottom w:val="single" w:sz="4" w:space="0" w:color="auto"/>
+              <w:right w:val="single" w:sz="4" w:space="0" w:color="auto"/>
+            </w:tcBorders>
+            <w:hideMark/>
+          </w:tcPr>
+          <w:p>
+            <w:r>
+              <w:t>4. Ordena lista por preferência</w:t>
+            </w:r>
+          </w:p>
+        </w:tc>
+      </w:tr>
+      <w:tr>
+        <w:tc>
+          <w:tcPr>
+            <w:tcW w:w="0" w:type="auto"/>
+            <w:vMerge/>
+            <w:tcBorders>
+              <w:top w:val="single" w:sz="4" w:space="0" w:color="auto"/>
+              <w:left w:val="single" w:sz="4" w:space="0" w:color="auto"/>
+              <w:bottom w:val="single" w:sz="4" w:space="0" w:color="auto"/>
+              <w:right w:val="single" w:sz="4" w:space="0" w:color="auto"/>
+            </w:tcBorders>
+            <w:vAlign w:val="center"/>
+            <w:hideMark/>
+          </w:tcPr>
+          <w:p>
+            <w:pPr>
+              <w:rPr>
+                <w:b/>
+              </w:rPr>
+            </w:pPr>
+          </w:p>
+        </w:tc>
+        <w:tc>
+          <w:tcPr>
+            <w:tcW w:w="1752" w:type="pct"/>
+            <w:tcBorders>
+              <w:top w:val="single" w:sz="4" w:space="0" w:color="auto"/>
+              <w:left w:val="single" w:sz="4" w:space="0" w:color="auto"/>
+              <w:bottom w:val="single" w:sz="4" w:space="0" w:color="auto"/>
+              <w:right w:val="single" w:sz="4" w:space="0" w:color="auto"/>
+            </w:tcBorders>
+          </w:tcPr>
+          <w:p/>
+        </w:tc>
+        <w:tc>
+          <w:tcPr>
+            <w:tcW w:w="1582" w:type="pct"/>
+            <w:tcBorders>
+              <w:top w:val="single" w:sz="4" w:space="0" w:color="auto"/>
+              <w:left w:val="single" w:sz="4" w:space="0" w:color="auto"/>
+              <w:bottom w:val="single" w:sz="4" w:space="0" w:color="auto"/>
+              <w:right w:val="single" w:sz="4" w:space="0" w:color="auto"/>
+            </w:tcBorders>
+            <w:hideMark/>
+          </w:tcPr>
+          <w:p>
+            <w:r>
+              <w:t>5. Apresenta lista de resultados</w:t>
+            </w:r>
+          </w:p>
         </w:tc>
       </w:tr>
       <w:tr>
         <w:tc>
           <w:tcPr>
             <w:tcW w:w="1666" w:type="pct"/>
-            <w:vMerge/>
-          </w:tcPr>
-          <w:p>
-            <w:pPr>
-              <w:rPr>
-                <w:b/>
-              </w:rPr>
-            </w:pPr>
+            <w:tcBorders>
+              <w:top w:val="single" w:sz="4" w:space="0" w:color="auto"/>
+              <w:left w:val="single" w:sz="4" w:space="0" w:color="auto"/>
+              <w:bottom w:val="single" w:sz="4" w:space="0" w:color="auto"/>
+              <w:right w:val="single" w:sz="4" w:space="0" w:color="auto"/>
+            </w:tcBorders>
+            <w:hideMark/>
+          </w:tcPr>
+          <w:p>
+            <w:pPr>
+              <w:rPr>
+                <w:b/>
+              </w:rPr>
+            </w:pPr>
+            <w:r>
+              <w:rPr>
+                <w:b/>
+              </w:rPr>
+              <w:t>Comportamento Alternativo</w:t>
+            </w:r>
+          </w:p>
+          <w:p>
+            <w:pPr>
+              <w:rPr>
+                <w:b/>
+              </w:rPr>
+            </w:pPr>
+            <w:r>
+              <w:rPr>
+                <w:b/>
+              </w:rPr>
+              <w:t>(passo 3)</w:t>
+            </w:r>
+          </w:p>
+          <w:p>
+            <w:pPr>
+              <w:rPr>
+                <w:b/>
+              </w:rPr>
+            </w:pPr>
+            <w:r>
+              <w:rPr>
+                <w:b/>
+              </w:rPr>
+              <w:t>[O ator é um utilizador não-autenticado]</w:t>
+            </w:r>
           </w:p>
         </w:tc>
         <w:tc>
           <w:tcPr>
             <w:tcW w:w="1752" w:type="pct"/>
-          </w:tcPr>
-          <w:p/>
-        </w:tc>
-        <w:tc>
-          <w:tcPr>
-            <w:tcW w:w="1582" w:type="pct"/>
-          </w:tcPr>
-          <w:p>
-            <w:r>
-              <w:t>2. Apresenta a lista de alimentos a que o cliente associou a não preferência</w:t>
+            <w:tcBorders>
+              <w:top w:val="single" w:sz="4" w:space="0" w:color="auto"/>
+              <w:left w:val="single" w:sz="4" w:space="0" w:color="auto"/>
+              <w:bottom w:val="single" w:sz="4" w:space="0" w:color="auto"/>
+              <w:right w:val="single" w:sz="4" w:space="0" w:color="auto"/>
+            </w:tcBorders>
+          </w:tcPr>
+          <w:p/>
+        </w:tc>
+        <w:tc>
+          <w:tcPr>
+            <w:tcW w:w="1582" w:type="pct"/>
+            <w:tcBorders>
+              <w:top w:val="single" w:sz="4" w:space="0" w:color="auto"/>
+              <w:left w:val="single" w:sz="4" w:space="0" w:color="auto"/>
+              <w:bottom w:val="single" w:sz="4" w:space="0" w:color="auto"/>
+              <w:right w:val="single" w:sz="4" w:space="0" w:color="auto"/>
+            </w:tcBorders>
+            <w:hideMark/>
+          </w:tcPr>
+          <w:p>
+            <w:r>
+              <w:t>3.1. Regressa a 5</w:t>
             </w:r>
           </w:p>
         </w:tc>
@@ -1414,657 +2777,80 @@
         <w:tc>
           <w:tcPr>
             <w:tcW w:w="1666" w:type="pct"/>
-            <w:vMerge/>
-          </w:tcPr>
-          <w:p>
-            <w:pPr>
-              <w:rPr>
-                <w:b/>
-              </w:rPr>
-            </w:pPr>
+            <w:tcBorders>
+              <w:top w:val="single" w:sz="4" w:space="0" w:color="auto"/>
+              <w:left w:val="single" w:sz="4" w:space="0" w:color="auto"/>
+              <w:bottom w:val="single" w:sz="4" w:space="0" w:color="auto"/>
+              <w:right w:val="single" w:sz="4" w:space="0" w:color="auto"/>
+            </w:tcBorders>
+            <w:hideMark/>
+          </w:tcPr>
+          <w:p>
+            <w:pPr>
+              <w:rPr>
+                <w:b/>
+              </w:rPr>
+            </w:pPr>
+            <w:r>
+              <w:rPr>
+                <w:b/>
+              </w:rPr>
+              <w:t>Exceção</w:t>
+            </w:r>
+          </w:p>
+          <w:p>
+            <w:pPr>
+              <w:rPr>
+                <w:b/>
+              </w:rPr>
+            </w:pPr>
+            <w:r>
+              <w:rPr>
+                <w:b/>
+              </w:rPr>
+              <w:t>(passo 5)</w:t>
+            </w:r>
+          </w:p>
+          <w:p>
+            <w:pPr>
+              <w:rPr>
+                <w:b/>
+              </w:rPr>
+            </w:pPr>
+            <w:r>
+              <w:rPr>
+                <w:b/>
+              </w:rPr>
+              <w:t>[não existem resultados para o termo de pesquisa ou filtragem realizada]</w:t>
+            </w:r>
           </w:p>
         </w:tc>
         <w:tc>
           <w:tcPr>
             <w:tcW w:w="1752" w:type="pct"/>
-          </w:tcPr>
-          <w:p>
-            <w:r>
-              <w:t>3. Indica que pretende remover a não preferência para todos os alimentos apresentados</w:t>
-            </w:r>
-          </w:p>
-        </w:tc>
-        <w:tc>
-          <w:tcPr>
-            <w:tcW w:w="1582" w:type="pct"/>
-          </w:tcPr>
-          <w:p/>
-        </w:tc>
-      </w:tr>
-      <w:tr>
-        <w:tc>
-          <w:tcPr>
-            <w:tcW w:w="1666" w:type="pct"/>
-            <w:vMerge/>
-          </w:tcPr>
-          <w:p>
-            <w:pPr>
-              <w:rPr>
-                <w:b/>
-              </w:rPr>
-            </w:pPr>
-          </w:p>
-        </w:tc>
-        <w:tc>
-          <w:tcPr>
-            <w:tcW w:w="1752" w:type="pct"/>
-          </w:tcPr>
-          <w:p/>
-        </w:tc>
-        <w:tc>
-          <w:tcPr>
-            <w:tcW w:w="1582" w:type="pct"/>
-          </w:tcPr>
-          <w:p>
-            <w:r>
-              <w:t>4. Remove a não preferência para todos os alimentos a que o cliente a tinha associado</w:t>
-            </w:r>
-          </w:p>
-        </w:tc>
-      </w:tr>
-      <w:tr>
-        <w:tc>
-          <w:tcPr>
-            <w:tcW w:w="1666" w:type="pct"/>
-            <w:vMerge w:val="restart"/>
-          </w:tcPr>
-          <w:p>
-            <w:pPr>
-              <w:rPr>
-                <w:b/>
-              </w:rPr>
-            </w:pPr>
-            <w:r>
-              <w:rPr>
-                <w:b/>
-              </w:rPr>
-              <w:t>Comportamento Alternativo</w:t>
-            </w:r>
-          </w:p>
-          <w:p>
-            <w:pPr>
-              <w:rPr>
-                <w:b/>
-              </w:rPr>
-            </w:pPr>
-            <w:r>
-              <w:rPr>
-                <w:b/>
-              </w:rPr>
-              <w:t>(passo 3)</w:t>
-            </w:r>
-          </w:p>
-          <w:p>
-            <w:pPr>
-              <w:rPr>
-                <w:b/>
-              </w:rPr>
-            </w:pPr>
-            <w:r>
-              <w:rPr>
-                <w:b/>
-              </w:rPr>
-              <w:t>[cliente pretende remover a preferência para parte dos alimentos a que estava associada]</w:t>
-            </w:r>
-          </w:p>
-        </w:tc>
-        <w:tc>
-          <w:tcPr>
-            <w:tcW w:w="1752" w:type="pct"/>
-          </w:tcPr>
-          <w:p>
-            <w:r>
-              <w:t>3.1. Identifica alimentos para os quais pretende remover a não preferência</w:t>
-            </w:r>
-          </w:p>
-        </w:tc>
-        <w:tc>
-          <w:tcPr>
-            <w:tcW w:w="1582" w:type="pct"/>
-          </w:tcPr>
-          <w:p/>
-        </w:tc>
-      </w:tr>
-      <w:tr>
-        <w:tc>
-          <w:tcPr>
-            <w:tcW w:w="1666" w:type="pct"/>
-            <w:vMerge/>
-          </w:tcPr>
-          <w:p>
-            <w:pPr>
-              <w:rPr>
-                <w:b/>
-              </w:rPr>
-            </w:pPr>
-          </w:p>
-        </w:tc>
-        <w:tc>
-          <w:tcPr>
-            <w:tcW w:w="1752" w:type="pct"/>
-          </w:tcPr>
-          <w:p/>
-        </w:tc>
-        <w:tc>
-          <w:tcPr>
-            <w:tcW w:w="1582" w:type="pct"/>
-          </w:tcPr>
-          <w:p>
-            <w:r>
-              <w:t>3.2. Remove a preferência para os alimentos identificados pelo cliente</w:t>
-            </w:r>
-          </w:p>
-        </w:tc>
-      </w:tr>
-    </w:tbl>
-    <w:p/>
-    <w:tbl>
-      <w:tblPr>
-        <w:tblStyle w:val="Tabelacomgrelha"/>
-        <w:tblW w:w="5000" w:type="pct"/>
-        <w:tblLook w:val="04A0" w:firstRow="1" w:lastRow="0" w:firstColumn="1" w:lastColumn="0" w:noHBand="0" w:noVBand="1"/>
-      </w:tblPr>
-      <w:tblGrid>
-        <w:gridCol w:w="2830"/>
-        <w:gridCol w:w="2976"/>
-        <w:gridCol w:w="2688"/>
-      </w:tblGrid>
-      <w:tr>
-        <w:tc>
-          <w:tcPr>
-            <w:tcW w:w="5000" w:type="pct"/>
-            <w:gridSpan w:val="3"/>
-          </w:tcPr>
-          <w:p>
-            <w:r>
-              <w:rPr>
-                <w:b/>
-              </w:rPr>
-              <w:t>Use Case:</w:t>
-            </w:r>
-            <w:r>
-              <w:t xml:space="preserve"> Pesquisar Alimento</w:t>
-            </w:r>
-          </w:p>
-        </w:tc>
-      </w:tr>
-      <w:tr>
-        <w:tc>
-          <w:tcPr>
-            <w:tcW w:w="5000" w:type="pct"/>
-            <w:gridSpan w:val="3"/>
-          </w:tcPr>
-          <w:p>
-            <w:r>
-              <w:rPr>
-                <w:b/>
-              </w:rPr>
-              <w:t xml:space="preserve">Descrição: </w:t>
-            </w:r>
-            <w:r>
-              <w:t>Cliente ou utilizador não-autenticado pesquisa</w:t>
-            </w:r>
-            <w:r>
-              <w:t xml:space="preserve"> </w:t>
-            </w:r>
-            <w:r>
-              <w:t>alimento no sistema</w:t>
-            </w:r>
-            <w:r>
-              <w:t xml:space="preserve"> por texto</w:t>
-            </w:r>
-          </w:p>
-        </w:tc>
-      </w:tr>
-      <w:tr>
-        <w:tc>
-          <w:tcPr>
-            <w:tcW w:w="5000" w:type="pct"/>
-            <w:gridSpan w:val="3"/>
-          </w:tcPr>
-          <w:p>
-            <w:r>
-              <w:rPr>
-                <w:b/>
-              </w:rPr>
-              <w:t>Pré-condição:</w:t>
-            </w:r>
-          </w:p>
-        </w:tc>
-      </w:tr>
-      <w:tr>
-        <w:tc>
-          <w:tcPr>
-            <w:tcW w:w="5000" w:type="pct"/>
-            <w:gridSpan w:val="3"/>
-          </w:tcPr>
-          <w:p>
-            <w:r>
-              <w:rPr>
-                <w:b/>
-              </w:rPr>
-              <w:t xml:space="preserve">Pós-condição: </w:t>
-            </w:r>
-            <w:r>
-              <w:t xml:space="preserve">Sistema apresenta uma lista de locais onde o ator pode comer o que pediu </w:t>
-            </w:r>
-          </w:p>
-        </w:tc>
-      </w:tr>
-      <w:tr>
-        <w:tc>
-          <w:tcPr>
-            <w:tcW w:w="1666" w:type="pct"/>
-          </w:tcPr>
-          <w:p/>
-        </w:tc>
-        <w:tc>
-          <w:tcPr>
-            <w:tcW w:w="1752" w:type="pct"/>
-          </w:tcPr>
-          <w:p>
-            <w:pPr>
-              <w:rPr>
-                <w:b/>
-              </w:rPr>
-            </w:pPr>
-            <w:r>
-              <w:rPr>
-                <w:b/>
-              </w:rPr>
-              <w:t>Ator</w:t>
-            </w:r>
-          </w:p>
-        </w:tc>
-        <w:tc>
-          <w:tcPr>
-            <w:tcW w:w="1582" w:type="pct"/>
-          </w:tcPr>
-          <w:p>
-            <w:pPr>
-              <w:rPr>
-                <w:b/>
-              </w:rPr>
-            </w:pPr>
-            <w:r>
-              <w:rPr>
-                <w:b/>
-              </w:rPr>
-              <w:t>Sistema</w:t>
-            </w:r>
-          </w:p>
-        </w:tc>
-      </w:tr>
-      <w:tr>
-        <w:tc>
-          <w:tcPr>
-            <w:tcW w:w="1666" w:type="pct"/>
-            <w:vMerge w:val="restart"/>
-          </w:tcPr>
-          <w:p>
-            <w:pPr>
-              <w:rPr>
-                <w:b/>
-              </w:rPr>
-            </w:pPr>
-            <w:r>
-              <w:rPr>
-                <w:b/>
-              </w:rPr>
-              <w:t>Comportamento</w:t>
-            </w:r>
-          </w:p>
-          <w:p>
-            <w:pPr>
-              <w:rPr>
-                <w:b/>
-              </w:rPr>
-            </w:pPr>
-            <w:r>
-              <w:rPr>
-                <w:b/>
-              </w:rPr>
-              <w:t>Normal</w:t>
-            </w:r>
-          </w:p>
-        </w:tc>
-        <w:tc>
-          <w:tcPr>
-            <w:tcW w:w="1752" w:type="pct"/>
-          </w:tcPr>
-          <w:p>
-            <w:r>
-              <w:t>1. Fornece termo de pesquisa textualmente</w:t>
-            </w:r>
-          </w:p>
-        </w:tc>
-        <w:tc>
-          <w:tcPr>
-            <w:tcW w:w="1582" w:type="pct"/>
-          </w:tcPr>
-          <w:p/>
-        </w:tc>
-      </w:tr>
-      <w:tr>
-        <w:tc>
-          <w:tcPr>
-            <w:tcW w:w="1666" w:type="pct"/>
-            <w:vMerge/>
-          </w:tcPr>
-          <w:p>
-            <w:pPr>
-              <w:rPr>
-                <w:b/>
-              </w:rPr>
-            </w:pPr>
-          </w:p>
-        </w:tc>
-        <w:tc>
-          <w:tcPr>
-            <w:tcW w:w="1752" w:type="pct"/>
-          </w:tcPr>
-          <w:p/>
-        </w:tc>
-        <w:tc>
-          <w:tcPr>
-            <w:tcW w:w="1582" w:type="pct"/>
-          </w:tcPr>
-          <w:p>
-            <w:r>
-              <w:t xml:space="preserve">2. </w:t>
-            </w:r>
-            <w:r>
-              <w:t>Pesquisa termo de pesquisa no nome dos alimentos registados</w:t>
-            </w:r>
-          </w:p>
-        </w:tc>
-      </w:tr>
-      <w:tr>
-        <w:tc>
-          <w:tcPr>
-            <w:tcW w:w="1666" w:type="pct"/>
-            <w:vMerge/>
-          </w:tcPr>
-          <w:p>
-            <w:pPr>
-              <w:rPr>
-                <w:b/>
-              </w:rPr>
-            </w:pPr>
-          </w:p>
-        </w:tc>
-        <w:tc>
-          <w:tcPr>
-            <w:tcW w:w="1752" w:type="pct"/>
-          </w:tcPr>
-          <w:p/>
-        </w:tc>
-        <w:tc>
-          <w:tcPr>
-            <w:tcW w:w="1582" w:type="pct"/>
-          </w:tcPr>
-          <w:p>
-            <w:r>
-              <w:t>3</w:t>
-            </w:r>
-            <w:r>
-              <w:t>. Filtra lista de resultados de acordo com as não-preferências</w:t>
-            </w:r>
-            <w:r>
-              <w:t xml:space="preserve"> do cliente</w:t>
-            </w:r>
-          </w:p>
-        </w:tc>
-      </w:tr>
-      <w:tr>
-        <w:tc>
-          <w:tcPr>
-            <w:tcW w:w="1666" w:type="pct"/>
-            <w:vMerge/>
-          </w:tcPr>
-          <w:p>
-            <w:pPr>
-              <w:rPr>
-                <w:b/>
-              </w:rPr>
-            </w:pPr>
-          </w:p>
-        </w:tc>
-        <w:tc>
-          <w:tcPr>
-            <w:tcW w:w="1752" w:type="pct"/>
-          </w:tcPr>
-          <w:p/>
-        </w:tc>
-        <w:tc>
-          <w:tcPr>
-            <w:tcW w:w="1582" w:type="pct"/>
-          </w:tcPr>
-          <w:p>
-            <w:r>
-              <w:t>4</w:t>
-            </w:r>
-            <w:r>
-              <w:t>. Ordena lista por preferência</w:t>
-            </w:r>
-          </w:p>
-        </w:tc>
-      </w:tr>
-      <w:tr>
-        <w:tc>
-          <w:tcPr>
-            <w:tcW w:w="1666" w:type="pct"/>
-            <w:vMerge/>
-          </w:tcPr>
-          <w:p>
-            <w:pPr>
-              <w:rPr>
-                <w:b/>
-              </w:rPr>
-            </w:pPr>
-          </w:p>
-        </w:tc>
-        <w:tc>
-          <w:tcPr>
-            <w:tcW w:w="1752" w:type="pct"/>
-          </w:tcPr>
-          <w:p/>
-        </w:tc>
-        <w:tc>
-          <w:tcPr>
-            <w:tcW w:w="1582" w:type="pct"/>
-          </w:tcPr>
-          <w:p>
-            <w:r>
-              <w:t>5</w:t>
-            </w:r>
-            <w:r>
-              <w:t>. Apresenta lista de resultados</w:t>
-            </w:r>
-          </w:p>
-        </w:tc>
-      </w:tr>
-      <w:tr>
-        <w:tc>
-          <w:tcPr>
-            <w:tcW w:w="1666" w:type="pct"/>
-          </w:tcPr>
-          <w:p>
-            <w:pPr>
-              <w:rPr>
-                <w:b/>
-              </w:rPr>
-            </w:pPr>
-            <w:r>
-              <w:rPr>
-                <w:b/>
-              </w:rPr>
-              <w:t>Comportamento Alternativo</w:t>
-            </w:r>
-          </w:p>
-          <w:p>
-            <w:pPr>
-              <w:rPr>
-                <w:b/>
-              </w:rPr>
-            </w:pPr>
-            <w:r>
-              <w:rPr>
-                <w:b/>
-              </w:rPr>
-              <w:t xml:space="preserve">(passo </w:t>
-            </w:r>
-            <w:r>
-              <w:rPr>
-                <w:b/>
-              </w:rPr>
-              <w:t>3</w:t>
-            </w:r>
-            <w:r>
-              <w:rPr>
-                <w:b/>
-              </w:rPr>
-              <w:t>)</w:t>
-            </w:r>
-          </w:p>
-          <w:p>
-            <w:pPr>
-              <w:rPr>
-                <w:b/>
-              </w:rPr>
-            </w:pPr>
-            <w:r>
-              <w:rPr>
-                <w:b/>
-              </w:rPr>
-              <w:t>[O ator é um</w:t>
-            </w:r>
-            <w:r>
-              <w:rPr>
-                <w:b/>
-              </w:rPr>
-              <w:t xml:space="preserve"> utilizador não-autenticado</w:t>
-            </w:r>
-            <w:r>
-              <w:rPr>
-                <w:b/>
-              </w:rPr>
-              <w:t>]</w:t>
-            </w:r>
-          </w:p>
-        </w:tc>
-        <w:tc>
-          <w:tcPr>
-            <w:tcW w:w="1752" w:type="pct"/>
-          </w:tcPr>
-          <w:p/>
-        </w:tc>
-        <w:tc>
-          <w:tcPr>
-            <w:tcW w:w="1582" w:type="pct"/>
-          </w:tcPr>
-          <w:p>
-            <w:r>
-              <w:t>3.1. Regressa a 5</w:t>
-            </w:r>
-          </w:p>
-        </w:tc>
-      </w:tr>
-      <w:tr>
-        <w:tc>
-          <w:tcPr>
-            <w:tcW w:w="1666" w:type="pct"/>
-          </w:tcPr>
-          <w:p>
-            <w:pPr>
-              <w:rPr>
-                <w:b/>
-              </w:rPr>
-            </w:pPr>
-            <w:r>
-              <w:rPr>
-                <w:b/>
-              </w:rPr>
-              <w:t>Exceção</w:t>
-            </w:r>
-          </w:p>
-          <w:p>
-            <w:pPr>
-              <w:rPr>
-                <w:b/>
-              </w:rPr>
-            </w:pPr>
-            <w:r>
-              <w:rPr>
-                <w:b/>
-              </w:rPr>
-              <w:t xml:space="preserve">(passo </w:t>
-            </w:r>
-            <w:r>
-              <w:rPr>
-                <w:b/>
-              </w:rPr>
-              <w:t>5</w:t>
-            </w:r>
-            <w:r>
-              <w:rPr>
-                <w:b/>
-              </w:rPr>
-              <w:t>)</w:t>
-            </w:r>
-          </w:p>
-          <w:p>
-            <w:pPr>
-              <w:rPr>
-                <w:b/>
-              </w:rPr>
-            </w:pPr>
-            <w:r>
-              <w:rPr>
-                <w:b/>
-              </w:rPr>
-              <w:t>[não existem resultados para o termo de pesquisa</w:t>
-            </w:r>
-            <w:r>
-              <w:rPr>
-                <w:b/>
-              </w:rPr>
-              <w:t xml:space="preserve"> ou filtragem realizada</w:t>
-            </w:r>
-            <w:r>
-              <w:rPr>
-                <w:b/>
-              </w:rPr>
-              <w:t>]</w:t>
-            </w:r>
-          </w:p>
-        </w:tc>
-        <w:tc>
-          <w:tcPr>
-            <w:tcW w:w="1752" w:type="pct"/>
-          </w:tcPr>
-          <w:p/>
-        </w:tc>
-        <w:tc>
-          <w:tcPr>
-            <w:tcW w:w="1582" w:type="pct"/>
-          </w:tcPr>
-          <w:p>
-            <w:r>
-              <w:t>5</w:t>
-            </w:r>
-            <w:r>
-              <w:t>.1. Indica que não foram encontrados estabelecimentos que sirvam o alimento escolhido</w:t>
+            <w:tcBorders>
+              <w:top w:val="single" w:sz="4" w:space="0" w:color="auto"/>
+              <w:left w:val="single" w:sz="4" w:space="0" w:color="auto"/>
+              <w:bottom w:val="single" w:sz="4" w:space="0" w:color="auto"/>
+              <w:right w:val="single" w:sz="4" w:space="0" w:color="auto"/>
+            </w:tcBorders>
+          </w:tcPr>
+          <w:p/>
+        </w:tc>
+        <w:tc>
+          <w:tcPr>
+            <w:tcW w:w="1582" w:type="pct"/>
+            <w:tcBorders>
+              <w:top w:val="single" w:sz="4" w:space="0" w:color="auto"/>
+              <w:left w:val="single" w:sz="4" w:space="0" w:color="auto"/>
+              <w:bottom w:val="single" w:sz="4" w:space="0" w:color="auto"/>
+              <w:right w:val="single" w:sz="4" w:space="0" w:color="auto"/>
+            </w:tcBorders>
+            <w:hideMark/>
+          </w:tcPr>
+          <w:p>
+            <w:r>
+              <w:t>5.1. Indica que não foram encontrados estabelecimentos que sirvam o alimento escolhido</w:t>
             </w:r>
           </w:p>
         </w:tc>
@@ -2075,6 +2861,8 @@
       <w:r>
         <w:br w:type="page"/>
       </w:r>
+      <w:bookmarkStart w:id="0" w:name="_GoBack"/>
+      <w:bookmarkEnd w:id="0"/>
     </w:p>
     <w:tbl>
       <w:tblPr>
@@ -3894,10 +4682,7 @@
         </w:tc>
       </w:tr>
     </w:tbl>
-    <w:p>
-      <w:bookmarkStart w:id="0" w:name="_GoBack"/>
-      <w:bookmarkEnd w:id="0"/>
-    </w:p>
+    <w:p/>
     <w:sectPr>
       <w:pgSz w:w="11906" w:h="16838"/>
       <w:pgMar w:top="1417" w:right="1701" w:bottom="1417" w:left="1701" w:header="708" w:footer="708" w:gutter="0"/>
@@ -4763,7 +5548,7 @@
 </file>
 
 <file path=customXml/itemProps1.xml><?xml version="1.0" encoding="utf-8"?>
-<ds:datastoreItem xmlns:ds="http://schemas.openxmlformats.org/officeDocument/2006/customXml" ds:itemID="{B98C2CB8-DDB7-4B6E-83E9-391C8EA593FD}">
+<ds:datastoreItem xmlns:ds="http://schemas.openxmlformats.org/officeDocument/2006/customXml" ds:itemID="{23D735D7-5C3F-43F4-B5CC-D20802BCB72B}">
   <ds:schemaRefs>
     <ds:schemaRef ds:uri="http://schemas.openxmlformats.org/officeDocument/2006/bibliography"/>
   </ds:schemaRefs>

</xml_diff>

<commit_message>
Da minha parte so falta acabar de especificar o requisito 'Partilhar Experiencia de Degustacao' e 'Efetuar pedido'
</commit_message>
<xml_diff>
--- a/Modelacao/JM-Especificacao-Use-Cases.docx
+++ b/Modelacao/JM-Especificacao-Use-Cases.docx
@@ -60,7 +60,16 @@
               <w:t xml:space="preserve">Descrição: </w:t>
             </w:r>
             <w:r>
-              <w:t>Cliente indica uma preferência alimentar</w:t>
+              <w:t xml:space="preserve">Cliente </w:t>
+            </w:r>
+            <w:r>
+              <w:t>regista uma</w:t>
+            </w:r>
+            <w:r>
+              <w:t xml:space="preserve"> preferência </w:t>
+            </w:r>
+            <w:r>
+              <w:t>alimentar</w:t>
             </w:r>
           </w:p>
         </w:tc>
@@ -347,7 +356,16 @@
           </w:tcPr>
           <w:p>
             <w:r>
-              <w:t>3. Regista preferência associada ao(s) alimento(s) indicado(s)</w:t>
+              <w:t xml:space="preserve">3. Regista preferência </w:t>
+            </w:r>
+            <w:r>
+              <w:t xml:space="preserve">do cliente </w:t>
+            </w:r>
+            <w:r>
+              <w:t>associa</w:t>
+            </w:r>
+            <w:r>
+              <w:t>da ao(s) alimento(s) indicado(s)</w:t>
             </w:r>
           </w:p>
         </w:tc>
@@ -403,13 +421,6 @@
               <w:t>[Cliente pretende associar preferência a todos os alimentos]</w:t>
             </w:r>
           </w:p>
-          <w:p>
-            <w:pPr>
-              <w:rPr>
-                <w:b/>
-              </w:rPr>
-            </w:pPr>
-          </w:p>
         </w:tc>
         <w:tc>
           <w:tcPr>
@@ -488,7 +499,19 @@
           </w:tcPr>
           <w:p>
             <w:r>
-              <w:t>2.2. Associa preferência a todos os alimentos</w:t>
+              <w:t xml:space="preserve">2.2. </w:t>
+            </w:r>
+            <w:r>
+              <w:t>Regista</w:t>
+            </w:r>
+            <w:r>
+              <w:t xml:space="preserve"> preferência </w:t>
+            </w:r>
+            <w:r>
+              <w:t>indicada pelo cliente, par</w:t>
+            </w:r>
+            <w:r>
+              <w:t>a todos os alimentos</w:t>
             </w:r>
           </w:p>
         </w:tc>
@@ -553,7 +576,13 @@
               <w:t xml:space="preserve">Descrição: </w:t>
             </w:r>
             <w:r>
-              <w:t>Cliente indica uma não preferência (restrição) alimentar</w:t>
+              <w:t xml:space="preserve">Cliente </w:t>
+            </w:r>
+            <w:r>
+              <w:t>regista</w:t>
+            </w:r>
+            <w:r>
+              <w:t xml:space="preserve"> uma não preferência (restrição) alimentar</w:t>
             </w:r>
           </w:p>
         </w:tc>
@@ -1289,7 +1318,13 @@
           </w:tcPr>
           <w:p>
             <w:r>
-              <w:t>2. Apresenta a lista de alimentos a que o cliente associou a preferência</w:t>
+              <w:t>2. Apresenta a lista de alimentos a que o</w:t>
+            </w:r>
+            <w:r>
+              <w:t xml:space="preserve"> cliente associou a</w:t>
+            </w:r>
+            <w:r>
+              <w:t xml:space="preserve"> preferência</w:t>
             </w:r>
           </w:p>
         </w:tc>
@@ -2044,6 +2079,7 @@
               <w:rPr>
                 <w:b/>
               </w:rPr>
+              <w:lastRenderedPageBreak/>
               <w:t>Comportamento Alternativo 1</w:t>
             </w:r>
           </w:p>
@@ -2057,7 +2093,6 @@
               <w:rPr>
                 <w:b/>
               </w:rPr>
-              <w:lastRenderedPageBreak/>
               <w:t>(passo 2)</w:t>
             </w:r>
           </w:p>
@@ -2073,6 +2108,12 @@
               </w:rPr>
               <w:t>[a não preferência estava associada</w:t>
             </w:r>
+            <w:r>
+              <w:rPr>
+                <w:b/>
+              </w:rPr>
+              <w:t xml:space="preserve"> a todos os alimentos]</w:t>
+            </w:r>
           </w:p>
         </w:tc>
         <w:tc>
@@ -2097,7 +2138,11 @@
               <w:right w:val="single" w:sz="4" w:space="0" w:color="auto"/>
             </w:tcBorders>
           </w:tcPr>
-          <w:p/>
+          <w:p>
+            <w:r>
+              <w:t>2.1. Remove não preferência identificada pelo cliente</w:t>
+            </w:r>
+          </w:p>
         </w:tc>
       </w:tr>
       <w:tr>
@@ -2253,13 +2298,6 @@
           <w:tcPr>
             <w:tcW w:w="5000" w:type="pct"/>
             <w:gridSpan w:val="3"/>
-            <w:tcBorders>
-              <w:top w:val="single" w:sz="4" w:space="0" w:color="auto"/>
-              <w:left w:val="single" w:sz="4" w:space="0" w:color="auto"/>
-              <w:bottom w:val="single" w:sz="4" w:space="0" w:color="auto"/>
-              <w:right w:val="single" w:sz="4" w:space="0" w:color="auto"/>
-            </w:tcBorders>
-            <w:hideMark/>
           </w:tcPr>
           <w:p>
             <w:r>
@@ -2269,7 +2307,7 @@
               <w:t>Use Case:</w:t>
             </w:r>
             <w:r>
-              <w:t xml:space="preserve"> Pesquisar Alimento</w:t>
+              <w:t xml:space="preserve"> Consultar Histórico</w:t>
             </w:r>
           </w:p>
         </w:tc>
@@ -2279,13 +2317,6 @@
           <w:tcPr>
             <w:tcW w:w="5000" w:type="pct"/>
             <w:gridSpan w:val="3"/>
-            <w:tcBorders>
-              <w:top w:val="single" w:sz="4" w:space="0" w:color="auto"/>
-              <w:left w:val="single" w:sz="4" w:space="0" w:color="auto"/>
-              <w:bottom w:val="single" w:sz="4" w:space="0" w:color="auto"/>
-              <w:right w:val="single" w:sz="4" w:space="0" w:color="auto"/>
-            </w:tcBorders>
-            <w:hideMark/>
           </w:tcPr>
           <w:p>
             <w:r>
@@ -2295,7 +2326,10 @@
               <w:t xml:space="preserve">Descrição: </w:t>
             </w:r>
             <w:r>
-              <w:t>Cliente ou utilizador não-autenticado pesquisa alimento no sistema por texto</w:t>
+              <w:t xml:space="preserve">Utilizador não autenticado ou cliente consulta o seu histórico de </w:t>
+            </w:r>
+            <w:r>
+              <w:t>pedidos</w:t>
             </w:r>
           </w:p>
         </w:tc>
@@ -2305,13 +2339,6 @@
           <w:tcPr>
             <w:tcW w:w="5000" w:type="pct"/>
             <w:gridSpan w:val="3"/>
-            <w:tcBorders>
-              <w:top w:val="single" w:sz="4" w:space="0" w:color="auto"/>
-              <w:left w:val="single" w:sz="4" w:space="0" w:color="auto"/>
-              <w:bottom w:val="single" w:sz="4" w:space="0" w:color="auto"/>
-              <w:right w:val="single" w:sz="4" w:space="0" w:color="auto"/>
-            </w:tcBorders>
-            <w:hideMark/>
           </w:tcPr>
           <w:p>
             <w:r>
@@ -2319,6 +2346,21 @@
                 <w:b/>
               </w:rPr>
               <w:t>Pré-condição:</w:t>
+            </w:r>
+            <w:r>
+              <w:rPr>
+                <w:b/>
+              </w:rPr>
+              <w:t xml:space="preserve"> </w:t>
+            </w:r>
+            <w:r>
+              <w:t xml:space="preserve">O histórico de </w:t>
+            </w:r>
+            <w:r>
+              <w:t>pedidos</w:t>
+            </w:r>
+            <w:r>
+              <w:t xml:space="preserve"> do ator não se encontra vazio</w:t>
             </w:r>
           </w:p>
         </w:tc>
@@ -2328,13 +2370,6 @@
           <w:tcPr>
             <w:tcW w:w="5000" w:type="pct"/>
             <w:gridSpan w:val="3"/>
-            <w:tcBorders>
-              <w:top w:val="single" w:sz="4" w:space="0" w:color="auto"/>
-              <w:left w:val="single" w:sz="4" w:space="0" w:color="auto"/>
-              <w:bottom w:val="single" w:sz="4" w:space="0" w:color="auto"/>
-              <w:right w:val="single" w:sz="4" w:space="0" w:color="auto"/>
-            </w:tcBorders>
-            <w:hideMark/>
           </w:tcPr>
           <w:p>
             <w:r>
@@ -2344,7 +2379,13 @@
               <w:t xml:space="preserve">Pós-condição: </w:t>
             </w:r>
             <w:r>
-              <w:t xml:space="preserve">Sistema apresenta uma lista de locais onde o ator pode comer o que pediu </w:t>
+              <w:t xml:space="preserve">Sistema apresenta </w:t>
+            </w:r>
+            <w:r>
+              <w:t xml:space="preserve">ao ator o respetivo histórico de </w:t>
+            </w:r>
+            <w:r>
+              <w:t>pedido</w:t>
             </w:r>
           </w:p>
         </w:tc>
@@ -2353,25 +2394,12 @@
         <w:tc>
           <w:tcPr>
             <w:tcW w:w="1666" w:type="pct"/>
-            <w:tcBorders>
-              <w:top w:val="single" w:sz="4" w:space="0" w:color="auto"/>
-              <w:left w:val="single" w:sz="4" w:space="0" w:color="auto"/>
-              <w:bottom w:val="single" w:sz="4" w:space="0" w:color="auto"/>
-              <w:right w:val="single" w:sz="4" w:space="0" w:color="auto"/>
-            </w:tcBorders>
-          </w:tcPr>
-          <w:p/>
-        </w:tc>
-        <w:tc>
-          <w:tcPr>
-            <w:tcW w:w="1752" w:type="pct"/>
-            <w:tcBorders>
-              <w:top w:val="single" w:sz="4" w:space="0" w:color="auto"/>
-              <w:left w:val="single" w:sz="4" w:space="0" w:color="auto"/>
-              <w:bottom w:val="single" w:sz="4" w:space="0" w:color="auto"/>
-              <w:right w:val="single" w:sz="4" w:space="0" w:color="auto"/>
-            </w:tcBorders>
-            <w:hideMark/>
+          </w:tcPr>
+          <w:p/>
+        </w:tc>
+        <w:tc>
+          <w:tcPr>
+            <w:tcW w:w="1752" w:type="pct"/>
           </w:tcPr>
           <w:p>
             <w:pPr>
@@ -2390,13 +2418,6 @@
         <w:tc>
           <w:tcPr>
             <w:tcW w:w="1582" w:type="pct"/>
-            <w:tcBorders>
-              <w:top w:val="single" w:sz="4" w:space="0" w:color="auto"/>
-              <w:left w:val="single" w:sz="4" w:space="0" w:color="auto"/>
-              <w:bottom w:val="single" w:sz="4" w:space="0" w:color="auto"/>
-              <w:right w:val="single" w:sz="4" w:space="0" w:color="auto"/>
-            </w:tcBorders>
-            <w:hideMark/>
           </w:tcPr>
           <w:p>
             <w:pPr>
@@ -2418,13 +2439,6 @@
           <w:tcPr>
             <w:tcW w:w="1666" w:type="pct"/>
             <w:vMerge w:val="restart"/>
-            <w:tcBorders>
-              <w:top w:val="single" w:sz="4" w:space="0" w:color="auto"/>
-              <w:left w:val="single" w:sz="4" w:space="0" w:color="auto"/>
-              <w:bottom w:val="single" w:sz="4" w:space="0" w:color="auto"/>
-              <w:right w:val="single" w:sz="4" w:space="0" w:color="auto"/>
-            </w:tcBorders>
-            <w:hideMark/>
           </w:tcPr>
           <w:p>
             <w:pPr>
@@ -2456,17 +2470,492 @@
         <w:tc>
           <w:tcPr>
             <w:tcW w:w="1752" w:type="pct"/>
-            <w:tcBorders>
-              <w:top w:val="single" w:sz="4" w:space="0" w:color="auto"/>
-              <w:left w:val="single" w:sz="4" w:space="0" w:color="auto"/>
-              <w:bottom w:val="single" w:sz="4" w:space="0" w:color="auto"/>
-              <w:right w:val="single" w:sz="4" w:space="0" w:color="auto"/>
-            </w:tcBorders>
-            <w:hideMark/>
-          </w:tcPr>
-          <w:p>
-            <w:r>
-              <w:t>1. Fornece termo de pesquisa textualmente</w:t>
+          </w:tcPr>
+          <w:p>
+            <w:r>
+              <w:t xml:space="preserve">1. Pede para consultar o seu histórico de </w:t>
+            </w:r>
+            <w:r>
+              <w:t>pedido</w:t>
+            </w:r>
+            <w:r>
+              <w:t>s</w:t>
+            </w:r>
+          </w:p>
+        </w:tc>
+        <w:tc>
+          <w:tcPr>
+            <w:tcW w:w="1582" w:type="pct"/>
+          </w:tcPr>
+          <w:p/>
+        </w:tc>
+      </w:tr>
+      <w:tr>
+        <w:tc>
+          <w:tcPr>
+            <w:tcW w:w="1666" w:type="pct"/>
+            <w:vMerge/>
+          </w:tcPr>
+          <w:p>
+            <w:pPr>
+              <w:rPr>
+                <w:b/>
+              </w:rPr>
+            </w:pPr>
+          </w:p>
+        </w:tc>
+        <w:tc>
+          <w:tcPr>
+            <w:tcW w:w="1752" w:type="pct"/>
+          </w:tcPr>
+          <w:p/>
+        </w:tc>
+        <w:tc>
+          <w:tcPr>
+            <w:tcW w:w="1582" w:type="pct"/>
+          </w:tcPr>
+          <w:p>
+            <w:r>
+              <w:t xml:space="preserve">2. </w:t>
+            </w:r>
+            <w:r>
+              <w:t xml:space="preserve">Obtém histórico de </w:t>
+            </w:r>
+            <w:r>
+              <w:t>pedido</w:t>
+            </w:r>
+            <w:r>
+              <w:t>s do cliente</w:t>
+            </w:r>
+          </w:p>
+        </w:tc>
+      </w:tr>
+      <w:tr>
+        <w:tc>
+          <w:tcPr>
+            <w:tcW w:w="1666" w:type="pct"/>
+            <w:vMerge/>
+          </w:tcPr>
+          <w:p>
+            <w:pPr>
+              <w:rPr>
+                <w:b/>
+              </w:rPr>
+            </w:pPr>
+          </w:p>
+        </w:tc>
+        <w:tc>
+          <w:tcPr>
+            <w:tcW w:w="1752" w:type="pct"/>
+          </w:tcPr>
+          <w:p/>
+        </w:tc>
+        <w:tc>
+          <w:tcPr>
+            <w:tcW w:w="1582" w:type="pct"/>
+          </w:tcPr>
+          <w:p>
+            <w:r>
+              <w:t>3. Apresenta o histórico de pedidos obtido</w:t>
+            </w:r>
+          </w:p>
+        </w:tc>
+      </w:tr>
+      <w:tr>
+        <w:tc>
+          <w:tcPr>
+            <w:tcW w:w="1666" w:type="pct"/>
+            <w:vMerge w:val="restart"/>
+          </w:tcPr>
+          <w:p>
+            <w:pPr>
+              <w:rPr>
+                <w:b/>
+              </w:rPr>
+            </w:pPr>
+            <w:r>
+              <w:rPr>
+                <w:b/>
+              </w:rPr>
+              <w:t>Comportamento Alternativo</w:t>
+            </w:r>
+          </w:p>
+          <w:p>
+            <w:pPr>
+              <w:rPr>
+                <w:b/>
+              </w:rPr>
+            </w:pPr>
+            <w:r>
+              <w:rPr>
+                <w:b/>
+              </w:rPr>
+              <w:t>(passo 2</w:t>
+            </w:r>
+            <w:r>
+              <w:rPr>
+                <w:b/>
+              </w:rPr>
+              <w:t>)</w:t>
+            </w:r>
+          </w:p>
+          <w:p>
+            <w:pPr>
+              <w:rPr>
+                <w:b/>
+              </w:rPr>
+            </w:pPr>
+            <w:r>
+              <w:rPr>
+                <w:b/>
+              </w:rPr>
+              <w:t>[</w:t>
+            </w:r>
+            <w:r>
+              <w:rPr>
+                <w:b/>
+              </w:rPr>
+              <w:t>o ator é um utilizador não autenticado</w:t>
+            </w:r>
+            <w:r>
+              <w:rPr>
+                <w:b/>
+              </w:rPr>
+              <w:t>]</w:t>
+            </w:r>
+          </w:p>
+          <w:p>
+            <w:pPr>
+              <w:rPr>
+                <w:b/>
+              </w:rPr>
+            </w:pPr>
+          </w:p>
+        </w:tc>
+        <w:tc>
+          <w:tcPr>
+            <w:tcW w:w="1752" w:type="pct"/>
+          </w:tcPr>
+          <w:p/>
+        </w:tc>
+        <w:tc>
+          <w:tcPr>
+            <w:tcW w:w="1582" w:type="pct"/>
+          </w:tcPr>
+          <w:p>
+            <w:r>
+              <w:t xml:space="preserve">2.1. Obtém o histórico de </w:t>
+            </w:r>
+            <w:r>
+              <w:t>pedido</w:t>
+            </w:r>
+            <w:r>
+              <w:t xml:space="preserve">s registado no dispositivo atual do </w:t>
+            </w:r>
+            <w:r>
+              <w:t>utilizador não autenticado</w:t>
+            </w:r>
+          </w:p>
+        </w:tc>
+      </w:tr>
+      <w:tr>
+        <w:tc>
+          <w:tcPr>
+            <w:tcW w:w="1666" w:type="pct"/>
+            <w:vMerge/>
+          </w:tcPr>
+          <w:p>
+            <w:pPr>
+              <w:rPr>
+                <w:b/>
+              </w:rPr>
+            </w:pPr>
+          </w:p>
+        </w:tc>
+        <w:tc>
+          <w:tcPr>
+            <w:tcW w:w="1752" w:type="pct"/>
+          </w:tcPr>
+          <w:p/>
+        </w:tc>
+        <w:tc>
+          <w:tcPr>
+            <w:tcW w:w="1582" w:type="pct"/>
+          </w:tcPr>
+          <w:p>
+            <w:r>
+              <w:t>2</w:t>
+            </w:r>
+            <w:r>
+              <w:t xml:space="preserve">.2. </w:t>
+            </w:r>
+            <w:r>
+              <w:t xml:space="preserve">Apresenta histórico de </w:t>
+            </w:r>
+            <w:r>
+              <w:t>pedido</w:t>
+            </w:r>
+            <w:r>
+              <w:t>s obtido</w:t>
+            </w:r>
+          </w:p>
+        </w:tc>
+      </w:tr>
+    </w:tbl>
+    <w:p/>
+    <w:p>
+      <w:r>
+        <w:rPr>
+          <w:b/>
+        </w:rPr>
+        <w:t>Nota:</w:t>
+      </w:r>
+      <w:r>
+        <w:t xml:space="preserve"> o histórico de </w:t>
+      </w:r>
+      <w:r>
+        <w:t>pedido</w:t>
+      </w:r>
+      <w:r>
+        <w:t>s do cliente é independente do dispositivo.</w:t>
+      </w:r>
+    </w:p>
+    <w:p/>
+    <w:tbl>
+      <w:tblPr>
+        <w:tblStyle w:val="Tabelacomgrelha"/>
+        <w:tblW w:w="5000" w:type="pct"/>
+        <w:tblLook w:val="04A0" w:firstRow="1" w:lastRow="0" w:firstColumn="1" w:lastColumn="0" w:noHBand="0" w:noVBand="1"/>
+      </w:tblPr>
+      <w:tblGrid>
+        <w:gridCol w:w="2830"/>
+        <w:gridCol w:w="2976"/>
+        <w:gridCol w:w="2688"/>
+      </w:tblGrid>
+      <w:tr>
+        <w:tc>
+          <w:tcPr>
+            <w:tcW w:w="5000" w:type="pct"/>
+            <w:gridSpan w:val="3"/>
+            <w:tcBorders>
+              <w:top w:val="single" w:sz="4" w:space="0" w:color="auto"/>
+              <w:left w:val="single" w:sz="4" w:space="0" w:color="auto"/>
+              <w:bottom w:val="single" w:sz="4" w:space="0" w:color="auto"/>
+              <w:right w:val="single" w:sz="4" w:space="0" w:color="auto"/>
+            </w:tcBorders>
+            <w:hideMark/>
+          </w:tcPr>
+          <w:p>
+            <w:r>
+              <w:rPr>
+                <w:b/>
+              </w:rPr>
+              <w:t>Use Case:</w:t>
+            </w:r>
+            <w:r>
+              <w:t xml:space="preserve"> </w:t>
+            </w:r>
+            <w:r>
+              <w:t>Efetuar pedido</w:t>
+            </w:r>
+          </w:p>
+        </w:tc>
+      </w:tr>
+      <w:tr>
+        <w:tc>
+          <w:tcPr>
+            <w:tcW w:w="5000" w:type="pct"/>
+            <w:gridSpan w:val="3"/>
+            <w:tcBorders>
+              <w:top w:val="single" w:sz="4" w:space="0" w:color="auto"/>
+              <w:left w:val="single" w:sz="4" w:space="0" w:color="auto"/>
+              <w:bottom w:val="single" w:sz="4" w:space="0" w:color="auto"/>
+              <w:right w:val="single" w:sz="4" w:space="0" w:color="auto"/>
+            </w:tcBorders>
+            <w:hideMark/>
+          </w:tcPr>
+          <w:p>
+            <w:r>
+              <w:rPr>
+                <w:b/>
+              </w:rPr>
+              <w:t xml:space="preserve">Descrição: </w:t>
+            </w:r>
+            <w:r>
+              <w:t>Cliente ou utilizador não-autentica</w:t>
+            </w:r>
+            <w:r>
+              <w:t>do pesquisa alimento no sistema</w:t>
+            </w:r>
+          </w:p>
+        </w:tc>
+      </w:tr>
+      <w:tr>
+        <w:tc>
+          <w:tcPr>
+            <w:tcW w:w="5000" w:type="pct"/>
+            <w:gridSpan w:val="3"/>
+            <w:tcBorders>
+              <w:top w:val="single" w:sz="4" w:space="0" w:color="auto"/>
+              <w:left w:val="single" w:sz="4" w:space="0" w:color="auto"/>
+              <w:bottom w:val="single" w:sz="4" w:space="0" w:color="auto"/>
+              <w:right w:val="single" w:sz="4" w:space="0" w:color="auto"/>
+            </w:tcBorders>
+            <w:hideMark/>
+          </w:tcPr>
+          <w:p>
+            <w:r>
+              <w:rPr>
+                <w:b/>
+              </w:rPr>
+              <w:t>Pré-condição:</w:t>
+            </w:r>
+          </w:p>
+        </w:tc>
+      </w:tr>
+      <w:tr>
+        <w:tc>
+          <w:tcPr>
+            <w:tcW w:w="5000" w:type="pct"/>
+            <w:gridSpan w:val="3"/>
+            <w:tcBorders>
+              <w:top w:val="single" w:sz="4" w:space="0" w:color="auto"/>
+              <w:left w:val="single" w:sz="4" w:space="0" w:color="auto"/>
+              <w:bottom w:val="single" w:sz="4" w:space="0" w:color="auto"/>
+              <w:right w:val="single" w:sz="4" w:space="0" w:color="auto"/>
+            </w:tcBorders>
+            <w:hideMark/>
+          </w:tcPr>
+          <w:p>
+            <w:r>
+              <w:rPr>
+                <w:b/>
+              </w:rPr>
+              <w:t xml:space="preserve">Pós-condição: </w:t>
+            </w:r>
+            <w:r>
+              <w:t xml:space="preserve">Sistema apresenta uma lista de locais onde o ator pode comer o que pediu </w:t>
+            </w:r>
+          </w:p>
+        </w:tc>
+      </w:tr>
+      <w:tr>
+        <w:tc>
+          <w:tcPr>
+            <w:tcW w:w="1666" w:type="pct"/>
+            <w:tcBorders>
+              <w:top w:val="single" w:sz="4" w:space="0" w:color="auto"/>
+              <w:left w:val="single" w:sz="4" w:space="0" w:color="auto"/>
+              <w:bottom w:val="single" w:sz="4" w:space="0" w:color="auto"/>
+              <w:right w:val="single" w:sz="4" w:space="0" w:color="auto"/>
+            </w:tcBorders>
+          </w:tcPr>
+          <w:p/>
+        </w:tc>
+        <w:tc>
+          <w:tcPr>
+            <w:tcW w:w="1752" w:type="pct"/>
+            <w:tcBorders>
+              <w:top w:val="single" w:sz="4" w:space="0" w:color="auto"/>
+              <w:left w:val="single" w:sz="4" w:space="0" w:color="auto"/>
+              <w:bottom w:val="single" w:sz="4" w:space="0" w:color="auto"/>
+              <w:right w:val="single" w:sz="4" w:space="0" w:color="auto"/>
+            </w:tcBorders>
+            <w:hideMark/>
+          </w:tcPr>
+          <w:p>
+            <w:pPr>
+              <w:rPr>
+                <w:b/>
+              </w:rPr>
+            </w:pPr>
+            <w:r>
+              <w:rPr>
+                <w:b/>
+              </w:rPr>
+              <w:t>Ator</w:t>
+            </w:r>
+          </w:p>
+        </w:tc>
+        <w:tc>
+          <w:tcPr>
+            <w:tcW w:w="1582" w:type="pct"/>
+            <w:tcBorders>
+              <w:top w:val="single" w:sz="4" w:space="0" w:color="auto"/>
+              <w:left w:val="single" w:sz="4" w:space="0" w:color="auto"/>
+              <w:bottom w:val="single" w:sz="4" w:space="0" w:color="auto"/>
+              <w:right w:val="single" w:sz="4" w:space="0" w:color="auto"/>
+            </w:tcBorders>
+            <w:hideMark/>
+          </w:tcPr>
+          <w:p>
+            <w:pPr>
+              <w:rPr>
+                <w:b/>
+              </w:rPr>
+            </w:pPr>
+            <w:r>
+              <w:rPr>
+                <w:b/>
+              </w:rPr>
+              <w:t>Sistema</w:t>
+            </w:r>
+          </w:p>
+        </w:tc>
+      </w:tr>
+      <w:tr>
+        <w:tc>
+          <w:tcPr>
+            <w:tcW w:w="1666" w:type="pct"/>
+            <w:vMerge w:val="restart"/>
+            <w:tcBorders>
+              <w:top w:val="single" w:sz="4" w:space="0" w:color="auto"/>
+              <w:left w:val="single" w:sz="4" w:space="0" w:color="auto"/>
+              <w:right w:val="single" w:sz="4" w:space="0" w:color="auto"/>
+            </w:tcBorders>
+            <w:hideMark/>
+          </w:tcPr>
+          <w:p>
+            <w:pPr>
+              <w:rPr>
+                <w:b/>
+              </w:rPr>
+            </w:pPr>
+            <w:r>
+              <w:rPr>
+                <w:b/>
+              </w:rPr>
+              <w:t>Comportamento</w:t>
+            </w:r>
+          </w:p>
+          <w:p>
+            <w:pPr>
+              <w:rPr>
+                <w:b/>
+              </w:rPr>
+            </w:pPr>
+            <w:r>
+              <w:rPr>
+                <w:b/>
+              </w:rPr>
+              <w:t>Normal</w:t>
+            </w:r>
+          </w:p>
+        </w:tc>
+        <w:tc>
+          <w:tcPr>
+            <w:tcW w:w="1752" w:type="pct"/>
+            <w:tcBorders>
+              <w:top w:val="single" w:sz="4" w:space="0" w:color="auto"/>
+              <w:left w:val="single" w:sz="4" w:space="0" w:color="auto"/>
+              <w:bottom w:val="single" w:sz="4" w:space="0" w:color="auto"/>
+              <w:right w:val="single" w:sz="4" w:space="0" w:color="auto"/>
+            </w:tcBorders>
+            <w:hideMark/>
+          </w:tcPr>
+          <w:p>
+            <w:r>
+              <w:t>1. Fornece termo de pesquisa</w:t>
             </w:r>
           </w:p>
         </w:tc>
@@ -2489,9 +2978,7 @@
             <w:tcW w:w="0" w:type="auto"/>
             <w:vMerge/>
             <w:tcBorders>
-              <w:top w:val="single" w:sz="4" w:space="0" w:color="auto"/>
-              <w:left w:val="single" w:sz="4" w:space="0" w:color="auto"/>
-              <w:bottom w:val="single" w:sz="4" w:space="0" w:color="auto"/>
+              <w:left w:val="single" w:sz="4" w:space="0" w:color="auto"/>
               <w:right w:val="single" w:sz="4" w:space="0" w:color="auto"/>
             </w:tcBorders>
             <w:vAlign w:val="center"/>
@@ -2530,7 +3017,7 @@
           </w:tcPr>
           <w:p>
             <w:r>
-              <w:t>2. Pesquisa alimentos cujo nome contém o termo de pesquisa</w:t>
+              <w:t>2. Obtém alimentos cujo nome contém o termo de pesquisa</w:t>
             </w:r>
           </w:p>
         </w:tc>
@@ -2541,9 +3028,7 @@
             <w:tcW w:w="0" w:type="auto"/>
             <w:vMerge/>
             <w:tcBorders>
-              <w:top w:val="single" w:sz="4" w:space="0" w:color="auto"/>
-              <w:left w:val="single" w:sz="4" w:space="0" w:color="auto"/>
-              <w:bottom w:val="single" w:sz="4" w:space="0" w:color="auto"/>
+              <w:left w:val="single" w:sz="4" w:space="0" w:color="auto"/>
               <w:right w:val="single" w:sz="4" w:space="0" w:color="auto"/>
             </w:tcBorders>
             <w:vAlign w:val="center"/>
@@ -2582,7 +3067,7 @@
           </w:tcPr>
           <w:p>
             <w:r>
-              <w:t>3. Filtra lista de resultados de acordo com as não-preferências do cliente</w:t>
+              <w:t>3. Obtém não preferências relativas ao alimento pesquisado</w:t>
             </w:r>
           </w:p>
         </w:tc>
@@ -2593,9 +3078,7 @@
             <w:tcW w:w="0" w:type="auto"/>
             <w:vMerge/>
             <w:tcBorders>
-              <w:top w:val="single" w:sz="4" w:space="0" w:color="auto"/>
-              <w:left w:val="single" w:sz="4" w:space="0" w:color="auto"/>
-              <w:bottom w:val="single" w:sz="4" w:space="0" w:color="auto"/>
+              <w:left w:val="single" w:sz="4" w:space="0" w:color="auto"/>
               <w:right w:val="single" w:sz="4" w:space="0" w:color="auto"/>
             </w:tcBorders>
             <w:vAlign w:val="center"/>
@@ -2634,7 +3117,7 @@
           </w:tcPr>
           <w:p>
             <w:r>
-              <w:t>4. Ordena lista por preferência</w:t>
+              <w:t>4. Remove da lista de alimentos obtida todos os alimentos que contenham pelo menos uma não preferência</w:t>
             </w:r>
           </w:p>
         </w:tc>
@@ -2645,9 +3128,7 @@
             <w:tcW w:w="0" w:type="auto"/>
             <w:vMerge/>
             <w:tcBorders>
-              <w:top w:val="single" w:sz="4" w:space="0" w:color="auto"/>
-              <w:left w:val="single" w:sz="4" w:space="0" w:color="auto"/>
-              <w:bottom w:val="single" w:sz="4" w:space="0" w:color="auto"/>
+              <w:left w:val="single" w:sz="4" w:space="0" w:color="auto"/>
               <w:right w:val="single" w:sz="4" w:space="0" w:color="auto"/>
             </w:tcBorders>
             <w:vAlign w:val="center"/>
@@ -2686,7 +3167,152 @@
           </w:tcPr>
           <w:p>
             <w:r>
-              <w:t>5. Apresenta lista de resultados</w:t>
+              <w:t>5. Obtém dados do estabelecimento de cada alimento da lista resultante</w:t>
+            </w:r>
+          </w:p>
+        </w:tc>
+      </w:tr>
+      <w:tr>
+        <w:tc>
+          <w:tcPr>
+            <w:tcW w:w="0" w:type="auto"/>
+            <w:vMerge/>
+            <w:tcBorders>
+              <w:left w:val="single" w:sz="4" w:space="0" w:color="auto"/>
+              <w:right w:val="single" w:sz="4" w:space="0" w:color="auto"/>
+            </w:tcBorders>
+            <w:vAlign w:val="center"/>
+          </w:tcPr>
+          <w:p>
+            <w:pPr>
+              <w:rPr>
+                <w:b/>
+              </w:rPr>
+            </w:pPr>
+          </w:p>
+        </w:tc>
+        <w:tc>
+          <w:tcPr>
+            <w:tcW w:w="1752" w:type="pct"/>
+            <w:tcBorders>
+              <w:top w:val="single" w:sz="4" w:space="0" w:color="auto"/>
+              <w:left w:val="single" w:sz="4" w:space="0" w:color="auto"/>
+              <w:bottom w:val="single" w:sz="4" w:space="0" w:color="auto"/>
+              <w:right w:val="single" w:sz="4" w:space="0" w:color="auto"/>
+            </w:tcBorders>
+          </w:tcPr>
+          <w:p/>
+        </w:tc>
+        <w:tc>
+          <w:tcPr>
+            <w:tcW w:w="1582" w:type="pct"/>
+            <w:tcBorders>
+              <w:top w:val="single" w:sz="4" w:space="0" w:color="auto"/>
+              <w:left w:val="single" w:sz="4" w:space="0" w:color="auto"/>
+              <w:bottom w:val="single" w:sz="4" w:space="0" w:color="auto"/>
+              <w:right w:val="single" w:sz="4" w:space="0" w:color="auto"/>
+            </w:tcBorders>
+          </w:tcPr>
+          <w:p>
+            <w:r>
+              <w:t>6. Obtém preferências relativas ao termo de pesquisa</w:t>
+            </w:r>
+          </w:p>
+        </w:tc>
+      </w:tr>
+      <w:tr>
+        <w:tc>
+          <w:tcPr>
+            <w:tcW w:w="0" w:type="auto"/>
+            <w:vMerge/>
+            <w:tcBorders>
+              <w:left w:val="single" w:sz="4" w:space="0" w:color="auto"/>
+              <w:bottom w:val="single" w:sz="4" w:space="0" w:color="auto"/>
+              <w:right w:val="single" w:sz="4" w:space="0" w:color="auto"/>
+            </w:tcBorders>
+            <w:vAlign w:val="center"/>
+          </w:tcPr>
+          <w:p>
+            <w:pPr>
+              <w:rPr>
+                <w:b/>
+              </w:rPr>
+            </w:pPr>
+          </w:p>
+        </w:tc>
+        <w:tc>
+          <w:tcPr>
+            <w:tcW w:w="1752" w:type="pct"/>
+            <w:tcBorders>
+              <w:top w:val="single" w:sz="4" w:space="0" w:color="auto"/>
+              <w:left w:val="single" w:sz="4" w:space="0" w:color="auto"/>
+              <w:bottom w:val="single" w:sz="4" w:space="0" w:color="auto"/>
+              <w:right w:val="single" w:sz="4" w:space="0" w:color="auto"/>
+            </w:tcBorders>
+          </w:tcPr>
+          <w:p/>
+        </w:tc>
+        <w:tc>
+          <w:tcPr>
+            <w:tcW w:w="1582" w:type="pct"/>
+            <w:tcBorders>
+              <w:top w:val="single" w:sz="4" w:space="0" w:color="auto"/>
+              <w:left w:val="single" w:sz="4" w:space="0" w:color="auto"/>
+              <w:bottom w:val="single" w:sz="4" w:space="0" w:color="auto"/>
+              <w:right w:val="single" w:sz="4" w:space="0" w:color="auto"/>
+            </w:tcBorders>
+          </w:tcPr>
+          <w:p>
+            <w:r>
+              <w:t>7. Ordena lista de estabelecimentos resultante de acordo com o maior número de preferências que tenham correspondência. Em caso de empate, ordena decrescentemente pela classificação média do alimento, do estabelecimento e da distância ao estabelecimento</w:t>
+            </w:r>
+          </w:p>
+        </w:tc>
+      </w:tr>
+      <w:tr>
+        <w:tc>
+          <w:tcPr>
+            <w:tcW w:w="0" w:type="auto"/>
+            <w:tcBorders>
+              <w:left w:val="single" w:sz="4" w:space="0" w:color="auto"/>
+              <w:bottom w:val="single" w:sz="4" w:space="0" w:color="auto"/>
+              <w:right w:val="single" w:sz="4" w:space="0" w:color="auto"/>
+            </w:tcBorders>
+            <w:vAlign w:val="center"/>
+          </w:tcPr>
+          <w:p>
+            <w:pPr>
+              <w:rPr>
+                <w:b/>
+              </w:rPr>
+            </w:pPr>
+          </w:p>
+        </w:tc>
+        <w:tc>
+          <w:tcPr>
+            <w:tcW w:w="1752" w:type="pct"/>
+            <w:tcBorders>
+              <w:top w:val="single" w:sz="4" w:space="0" w:color="auto"/>
+              <w:left w:val="single" w:sz="4" w:space="0" w:color="auto"/>
+              <w:bottom w:val="single" w:sz="4" w:space="0" w:color="auto"/>
+              <w:right w:val="single" w:sz="4" w:space="0" w:color="auto"/>
+            </w:tcBorders>
+          </w:tcPr>
+          <w:p/>
+        </w:tc>
+        <w:tc>
+          <w:tcPr>
+            <w:tcW w:w="1582" w:type="pct"/>
+            <w:tcBorders>
+              <w:top w:val="single" w:sz="4" w:space="0" w:color="auto"/>
+              <w:left w:val="single" w:sz="4" w:space="0" w:color="auto"/>
+              <w:bottom w:val="single" w:sz="4" w:space="0" w:color="auto"/>
+              <w:right w:val="single" w:sz="4" w:space="0" w:color="auto"/>
+            </w:tcBorders>
+          </w:tcPr>
+          <w:p>
+            <w:r>
+              <w:t>8. Apresenta resultados</w:t>
             </w:r>
           </w:p>
         </w:tc>
@@ -2707,11 +3333,13 @@
             <w:pPr>
               <w:rPr>
                 <w:b/>
-              </w:rPr>
-            </w:pPr>
-            <w:r>
-              <w:rPr>
-                <w:b/>
+                <w:highlight w:val="yellow"/>
+              </w:rPr>
+            </w:pPr>
+            <w:r>
+              <w:rPr>
+                <w:b/>
+                <w:highlight w:val="yellow"/>
               </w:rPr>
               <w:t>Comportamento Alternativo</w:t>
             </w:r>
@@ -2720,11 +3348,13 @@
             <w:pPr>
               <w:rPr>
                 <w:b/>
-              </w:rPr>
-            </w:pPr>
-            <w:r>
-              <w:rPr>
-                <w:b/>
+                <w:highlight w:val="yellow"/>
+              </w:rPr>
+            </w:pPr>
+            <w:r>
+              <w:rPr>
+                <w:b/>
+                <w:highlight w:val="yellow"/>
               </w:rPr>
               <w:t>(passo 3)</w:t>
             </w:r>
@@ -2733,11 +3363,13 @@
             <w:pPr>
               <w:rPr>
                 <w:b/>
-              </w:rPr>
-            </w:pPr>
-            <w:r>
-              <w:rPr>
-                <w:b/>
+                <w:highlight w:val="yellow"/>
+              </w:rPr>
+            </w:pPr>
+            <w:r>
+              <w:rPr>
+                <w:b/>
+                <w:highlight w:val="yellow"/>
               </w:rPr>
               <w:t>[O ator é um utilizador não-autenticado]</w:t>
             </w:r>
@@ -2753,21 +3385,35 @@
               <w:right w:val="single" w:sz="4" w:space="0" w:color="auto"/>
             </w:tcBorders>
           </w:tcPr>
-          <w:p/>
-        </w:tc>
-        <w:tc>
-          <w:tcPr>
-            <w:tcW w:w="1582" w:type="pct"/>
-            <w:tcBorders>
-              <w:top w:val="single" w:sz="4" w:space="0" w:color="auto"/>
-              <w:left w:val="single" w:sz="4" w:space="0" w:color="auto"/>
-              <w:bottom w:val="single" w:sz="4" w:space="0" w:color="auto"/>
-              <w:right w:val="single" w:sz="4" w:space="0" w:color="auto"/>
-            </w:tcBorders>
-            <w:hideMark/>
-          </w:tcPr>
-          <w:p>
-            <w:r>
+          <w:p>
+            <w:pPr>
+              <w:rPr>
+                <w:highlight w:val="yellow"/>
+              </w:rPr>
+            </w:pPr>
+          </w:p>
+        </w:tc>
+        <w:tc>
+          <w:tcPr>
+            <w:tcW w:w="1582" w:type="pct"/>
+            <w:tcBorders>
+              <w:top w:val="single" w:sz="4" w:space="0" w:color="auto"/>
+              <w:left w:val="single" w:sz="4" w:space="0" w:color="auto"/>
+              <w:bottom w:val="single" w:sz="4" w:space="0" w:color="auto"/>
+              <w:right w:val="single" w:sz="4" w:space="0" w:color="auto"/>
+            </w:tcBorders>
+            <w:hideMark/>
+          </w:tcPr>
+          <w:p>
+            <w:pPr>
+              <w:rPr>
+                <w:highlight w:val="yellow"/>
+              </w:rPr>
+            </w:pPr>
+            <w:r>
+              <w:rPr>
+                <w:highlight w:val="yellow"/>
+              </w:rPr>
               <w:t>3.1. Regressa a 5</w:t>
             </w:r>
           </w:p>
@@ -2861,8 +3507,6 @@
       <w:r>
         <w:br w:type="page"/>
       </w:r>
-      <w:bookmarkStart w:id="0" w:name="_GoBack"/>
-      <w:bookmarkEnd w:id="0"/>
     </w:p>
     <w:tbl>
       <w:tblPr>
@@ -2882,14 +3526,23 @@
             <w:gridSpan w:val="3"/>
           </w:tcPr>
           <w:p>
-            <w:r>
-              <w:rPr>
-                <w:b/>
+            <w:pPr>
+              <w:rPr>
+                <w:strike/>
+              </w:rPr>
+            </w:pPr>
+            <w:r>
+              <w:rPr>
+                <w:b/>
+                <w:strike/>
               </w:rPr>
               <w:lastRenderedPageBreak/>
               <w:t>Use Case:</w:t>
             </w:r>
             <w:r>
+              <w:rPr>
+                <w:strike/>
+              </w:rPr>
               <w:t xml:space="preserve"> Pesquisar Alimento por Voz</w:t>
             </w:r>
           </w:p>
@@ -2902,13 +3555,22 @@
             <w:gridSpan w:val="3"/>
           </w:tcPr>
           <w:p>
-            <w:r>
-              <w:rPr>
-                <w:b/>
+            <w:pPr>
+              <w:rPr>
+                <w:strike/>
+              </w:rPr>
+            </w:pPr>
+            <w:r>
+              <w:rPr>
+                <w:b/>
+                <w:strike/>
               </w:rPr>
               <w:t xml:space="preserve">Descrição: </w:t>
             </w:r>
             <w:r>
+              <w:rPr>
+                <w:strike/>
+              </w:rPr>
               <w:t>Cliente ou utilizador não-autenticado pesquisa alimento no sistema por voz</w:t>
             </w:r>
           </w:p>
@@ -2921,9 +3583,15 @@
             <w:gridSpan w:val="3"/>
           </w:tcPr>
           <w:p>
-            <w:r>
-              <w:rPr>
-                <w:b/>
+            <w:pPr>
+              <w:rPr>
+                <w:strike/>
+              </w:rPr>
+            </w:pPr>
+            <w:r>
+              <w:rPr>
+                <w:b/>
+                <w:strike/>
               </w:rPr>
               <w:t>Pré-condição:</w:t>
             </w:r>
@@ -2937,13 +3605,22 @@
             <w:gridSpan w:val="3"/>
           </w:tcPr>
           <w:p>
-            <w:r>
-              <w:rPr>
-                <w:b/>
+            <w:pPr>
+              <w:rPr>
+                <w:strike/>
+              </w:rPr>
+            </w:pPr>
+            <w:r>
+              <w:rPr>
+                <w:b/>
+                <w:strike/>
               </w:rPr>
               <w:t xml:space="preserve">Pós-condição: </w:t>
             </w:r>
             <w:r>
+              <w:rPr>
+                <w:strike/>
+              </w:rPr>
               <w:t xml:space="preserve">Sistema apresenta uma lista de locais onde o ator pode comer o que pediu </w:t>
             </w:r>
           </w:p>
@@ -2954,21 +3631,29 @@
           <w:tcPr>
             <w:tcW w:w="1666" w:type="pct"/>
           </w:tcPr>
-          <w:p/>
-        </w:tc>
-        <w:tc>
-          <w:tcPr>
-            <w:tcW w:w="1752" w:type="pct"/>
-          </w:tcPr>
-          <w:p>
-            <w:pPr>
-              <w:rPr>
-                <w:b/>
-              </w:rPr>
-            </w:pPr>
-            <w:r>
-              <w:rPr>
-                <w:b/>
+          <w:p>
+            <w:pPr>
+              <w:rPr>
+                <w:strike/>
+              </w:rPr>
+            </w:pPr>
+          </w:p>
+        </w:tc>
+        <w:tc>
+          <w:tcPr>
+            <w:tcW w:w="1752" w:type="pct"/>
+          </w:tcPr>
+          <w:p>
+            <w:pPr>
+              <w:rPr>
+                <w:b/>
+                <w:strike/>
+              </w:rPr>
+            </w:pPr>
+            <w:r>
+              <w:rPr>
+                <w:b/>
+                <w:strike/>
               </w:rPr>
               <w:t>Ator</w:t>
             </w:r>
@@ -2982,11 +3667,13 @@
             <w:pPr>
               <w:rPr>
                 <w:b/>
-              </w:rPr>
-            </w:pPr>
-            <w:r>
-              <w:rPr>
-                <w:b/>
+                <w:strike/>
+              </w:rPr>
+            </w:pPr>
+            <w:r>
+              <w:rPr>
+                <w:b/>
+                <w:strike/>
               </w:rPr>
               <w:t>Sistema</w:t>
             </w:r>
@@ -3003,11 +3690,13 @@
             <w:pPr>
               <w:rPr>
                 <w:b/>
-              </w:rPr>
-            </w:pPr>
-            <w:r>
-              <w:rPr>
-                <w:b/>
+                <w:strike/>
+              </w:rPr>
+            </w:pPr>
+            <w:r>
+              <w:rPr>
+                <w:b/>
+                <w:strike/>
               </w:rPr>
               <w:t>Comportamento</w:t>
             </w:r>
@@ -3016,11 +3705,13 @@
             <w:pPr>
               <w:rPr>
                 <w:b/>
-              </w:rPr>
-            </w:pPr>
-            <w:r>
-              <w:rPr>
-                <w:b/>
+                <w:strike/>
+              </w:rPr>
+            </w:pPr>
+            <w:r>
+              <w:rPr>
+                <w:b/>
+                <w:strike/>
               </w:rPr>
               <w:t>Normal</w:t>
             </w:r>
@@ -3031,7 +3722,15 @@
             <w:tcW w:w="1752" w:type="pct"/>
           </w:tcPr>
           <w:p>
-            <w:r>
+            <w:pPr>
+              <w:rPr>
+                <w:strike/>
+              </w:rPr>
+            </w:pPr>
+            <w:r>
+              <w:rPr>
+                <w:strike/>
+              </w:rPr>
               <w:t>1. Fornece termo de pesquisa verbalmente</w:t>
             </w:r>
           </w:p>
@@ -3040,7 +3739,13 @@
           <w:tcPr>
             <w:tcW w:w="1582" w:type="pct"/>
           </w:tcPr>
-          <w:p/>
+          <w:p>
+            <w:pPr>
+              <w:rPr>
+                <w:strike/>
+              </w:rPr>
+            </w:pPr>
+          </w:p>
         </w:tc>
       </w:tr>
       <w:tr>
@@ -3053,22 +3758,37 @@
             <w:pPr>
               <w:rPr>
                 <w:b/>
-              </w:rPr>
-            </w:pPr>
-          </w:p>
-        </w:tc>
-        <w:tc>
-          <w:tcPr>
-            <w:tcW w:w="1752" w:type="pct"/>
-          </w:tcPr>
-          <w:p/>
-        </w:tc>
-        <w:tc>
-          <w:tcPr>
-            <w:tcW w:w="1582" w:type="pct"/>
-          </w:tcPr>
-          <w:p>
-            <w:r>
+                <w:strike/>
+              </w:rPr>
+            </w:pPr>
+          </w:p>
+        </w:tc>
+        <w:tc>
+          <w:tcPr>
+            <w:tcW w:w="1752" w:type="pct"/>
+          </w:tcPr>
+          <w:p>
+            <w:pPr>
+              <w:rPr>
+                <w:strike/>
+              </w:rPr>
+            </w:pPr>
+          </w:p>
+        </w:tc>
+        <w:tc>
+          <w:tcPr>
+            <w:tcW w:w="1582" w:type="pct"/>
+          </w:tcPr>
+          <w:p>
+            <w:pPr>
+              <w:rPr>
+                <w:strike/>
+              </w:rPr>
+            </w:pPr>
+            <w:r>
+              <w:rPr>
+                <w:strike/>
+              </w:rPr>
               <w:t>2. Converte termo de pesquisa para texto</w:t>
             </w:r>
           </w:p>
@@ -3084,22 +3804,37 @@
             <w:pPr>
               <w:rPr>
                 <w:b/>
-              </w:rPr>
-            </w:pPr>
-          </w:p>
-        </w:tc>
-        <w:tc>
-          <w:tcPr>
-            <w:tcW w:w="1752" w:type="pct"/>
-          </w:tcPr>
-          <w:p/>
-        </w:tc>
-        <w:tc>
-          <w:tcPr>
-            <w:tcW w:w="1582" w:type="pct"/>
-          </w:tcPr>
-          <w:p>
-            <w:r>
+                <w:strike/>
+              </w:rPr>
+            </w:pPr>
+          </w:p>
+        </w:tc>
+        <w:tc>
+          <w:tcPr>
+            <w:tcW w:w="1752" w:type="pct"/>
+          </w:tcPr>
+          <w:p>
+            <w:pPr>
+              <w:rPr>
+                <w:strike/>
+              </w:rPr>
+            </w:pPr>
+          </w:p>
+        </w:tc>
+        <w:tc>
+          <w:tcPr>
+            <w:tcW w:w="1582" w:type="pct"/>
+          </w:tcPr>
+          <w:p>
+            <w:pPr>
+              <w:rPr>
+                <w:strike/>
+              </w:rPr>
+            </w:pPr>
+            <w:r>
+              <w:rPr>
+                <w:strike/>
+              </w:rPr>
               <w:t>3. Pesquisa estabelecimentos que sirvam o alimento pesquisado</w:t>
             </w:r>
           </w:p>
@@ -3115,22 +3850,37 @@
             <w:pPr>
               <w:rPr>
                 <w:b/>
-              </w:rPr>
-            </w:pPr>
-          </w:p>
-        </w:tc>
-        <w:tc>
-          <w:tcPr>
-            <w:tcW w:w="1752" w:type="pct"/>
-          </w:tcPr>
-          <w:p/>
-        </w:tc>
-        <w:tc>
-          <w:tcPr>
-            <w:tcW w:w="1582" w:type="pct"/>
-          </w:tcPr>
-          <w:p>
-            <w:r>
+                <w:strike/>
+              </w:rPr>
+            </w:pPr>
+          </w:p>
+        </w:tc>
+        <w:tc>
+          <w:tcPr>
+            <w:tcW w:w="1752" w:type="pct"/>
+          </w:tcPr>
+          <w:p>
+            <w:pPr>
+              <w:rPr>
+                <w:strike/>
+              </w:rPr>
+            </w:pPr>
+          </w:p>
+        </w:tc>
+        <w:tc>
+          <w:tcPr>
+            <w:tcW w:w="1582" w:type="pct"/>
+          </w:tcPr>
+          <w:p>
+            <w:pPr>
+              <w:rPr>
+                <w:strike/>
+              </w:rPr>
+            </w:pPr>
+            <w:r>
+              <w:rPr>
+                <w:strike/>
+              </w:rPr>
               <w:t>4. Filtra lista de resultados de acordo com as não-preferências do cliente</w:t>
             </w:r>
           </w:p>
@@ -3146,22 +3896,37 @@
             <w:pPr>
               <w:rPr>
                 <w:b/>
-              </w:rPr>
-            </w:pPr>
-          </w:p>
-        </w:tc>
-        <w:tc>
-          <w:tcPr>
-            <w:tcW w:w="1752" w:type="pct"/>
-          </w:tcPr>
-          <w:p/>
-        </w:tc>
-        <w:tc>
-          <w:tcPr>
-            <w:tcW w:w="1582" w:type="pct"/>
-          </w:tcPr>
-          <w:p>
-            <w:r>
+                <w:strike/>
+              </w:rPr>
+            </w:pPr>
+          </w:p>
+        </w:tc>
+        <w:tc>
+          <w:tcPr>
+            <w:tcW w:w="1752" w:type="pct"/>
+          </w:tcPr>
+          <w:p>
+            <w:pPr>
+              <w:rPr>
+                <w:strike/>
+              </w:rPr>
+            </w:pPr>
+          </w:p>
+        </w:tc>
+        <w:tc>
+          <w:tcPr>
+            <w:tcW w:w="1582" w:type="pct"/>
+          </w:tcPr>
+          <w:p>
+            <w:pPr>
+              <w:rPr>
+                <w:strike/>
+              </w:rPr>
+            </w:pPr>
+            <w:r>
+              <w:rPr>
+                <w:strike/>
+              </w:rPr>
               <w:t>5. Ordena lista por preferência</w:t>
             </w:r>
           </w:p>
@@ -3177,22 +3942,37 @@
             <w:pPr>
               <w:rPr>
                 <w:b/>
-              </w:rPr>
-            </w:pPr>
-          </w:p>
-        </w:tc>
-        <w:tc>
-          <w:tcPr>
-            <w:tcW w:w="1752" w:type="pct"/>
-          </w:tcPr>
-          <w:p/>
-        </w:tc>
-        <w:tc>
-          <w:tcPr>
-            <w:tcW w:w="1582" w:type="pct"/>
-          </w:tcPr>
-          <w:p>
-            <w:r>
+                <w:strike/>
+              </w:rPr>
+            </w:pPr>
+          </w:p>
+        </w:tc>
+        <w:tc>
+          <w:tcPr>
+            <w:tcW w:w="1752" w:type="pct"/>
+          </w:tcPr>
+          <w:p>
+            <w:pPr>
+              <w:rPr>
+                <w:strike/>
+              </w:rPr>
+            </w:pPr>
+          </w:p>
+        </w:tc>
+        <w:tc>
+          <w:tcPr>
+            <w:tcW w:w="1582" w:type="pct"/>
+          </w:tcPr>
+          <w:p>
+            <w:pPr>
+              <w:rPr>
+                <w:strike/>
+              </w:rPr>
+            </w:pPr>
+            <w:r>
+              <w:rPr>
+                <w:strike/>
+              </w:rPr>
               <w:t>6. Apresenta lista de resultados</w:t>
             </w:r>
           </w:p>
@@ -3207,11 +3987,13 @@
             <w:pPr>
               <w:rPr>
                 <w:b/>
-              </w:rPr>
-            </w:pPr>
-            <w:r>
-              <w:rPr>
-                <w:b/>
+                <w:strike/>
+              </w:rPr>
+            </w:pPr>
+            <w:r>
+              <w:rPr>
+                <w:b/>
+                <w:strike/>
               </w:rPr>
               <w:t>Comportamento Alternativo</w:t>
             </w:r>
@@ -3220,11 +4002,13 @@
             <w:pPr>
               <w:rPr>
                 <w:b/>
-              </w:rPr>
-            </w:pPr>
-            <w:r>
-              <w:rPr>
-                <w:b/>
+                <w:strike/>
+              </w:rPr>
+            </w:pPr>
+            <w:r>
+              <w:rPr>
+                <w:b/>
+                <w:strike/>
               </w:rPr>
               <w:t>(passo 4)</w:t>
             </w:r>
@@ -3233,11 +4017,13 @@
             <w:pPr>
               <w:rPr>
                 <w:b/>
-              </w:rPr>
-            </w:pPr>
-            <w:r>
-              <w:rPr>
-                <w:b/>
+                <w:strike/>
+              </w:rPr>
+            </w:pPr>
+            <w:r>
+              <w:rPr>
+                <w:b/>
+                <w:strike/>
               </w:rPr>
               <w:t>[O ator é um utilizador não-autenticado]</w:t>
             </w:r>
@@ -3247,14 +4033,28 @@
           <w:tcPr>
             <w:tcW w:w="1752" w:type="pct"/>
           </w:tcPr>
-          <w:p/>
-        </w:tc>
-        <w:tc>
-          <w:tcPr>
-            <w:tcW w:w="1582" w:type="pct"/>
-          </w:tcPr>
-          <w:p>
-            <w:r>
+          <w:p>
+            <w:pPr>
+              <w:rPr>
+                <w:strike/>
+              </w:rPr>
+            </w:pPr>
+          </w:p>
+        </w:tc>
+        <w:tc>
+          <w:tcPr>
+            <w:tcW w:w="1582" w:type="pct"/>
+          </w:tcPr>
+          <w:p>
+            <w:pPr>
+              <w:rPr>
+                <w:strike/>
+              </w:rPr>
+            </w:pPr>
+            <w:r>
+              <w:rPr>
+                <w:strike/>
+              </w:rPr>
               <w:t>4.1. Regressa a 6</w:t>
             </w:r>
           </w:p>
@@ -3269,11 +4069,13 @@
             <w:pPr>
               <w:rPr>
                 <w:b/>
-              </w:rPr>
-            </w:pPr>
-            <w:r>
-              <w:rPr>
-                <w:b/>
+                <w:strike/>
+              </w:rPr>
+            </w:pPr>
+            <w:r>
+              <w:rPr>
+                <w:b/>
+                <w:strike/>
               </w:rPr>
               <w:t>Exceção</w:t>
             </w:r>
@@ -3282,11 +4084,13 @@
             <w:pPr>
               <w:rPr>
                 <w:b/>
-              </w:rPr>
-            </w:pPr>
-            <w:r>
-              <w:rPr>
-                <w:b/>
+                <w:strike/>
+              </w:rPr>
+            </w:pPr>
+            <w:r>
+              <w:rPr>
+                <w:b/>
+                <w:strike/>
               </w:rPr>
               <w:t>(passo 6)</w:t>
             </w:r>
@@ -3295,11 +4099,13 @@
             <w:pPr>
               <w:rPr>
                 <w:b/>
-              </w:rPr>
-            </w:pPr>
-            <w:r>
-              <w:rPr>
-                <w:b/>
+                <w:strike/>
+              </w:rPr>
+            </w:pPr>
+            <w:r>
+              <w:rPr>
+                <w:b/>
+                <w:strike/>
               </w:rPr>
               <w:t>[não existem resultados para o termo de pesquisa ou filtragem realizada]</w:t>
             </w:r>
@@ -3309,14 +4115,28 @@
           <w:tcPr>
             <w:tcW w:w="1752" w:type="pct"/>
           </w:tcPr>
-          <w:p/>
-        </w:tc>
-        <w:tc>
-          <w:tcPr>
-            <w:tcW w:w="1582" w:type="pct"/>
-          </w:tcPr>
-          <w:p>
-            <w:r>
+          <w:p>
+            <w:pPr>
+              <w:rPr>
+                <w:strike/>
+              </w:rPr>
+            </w:pPr>
+          </w:p>
+        </w:tc>
+        <w:tc>
+          <w:tcPr>
+            <w:tcW w:w="1582" w:type="pct"/>
+          </w:tcPr>
+          <w:p>
+            <w:pPr>
+              <w:rPr>
+                <w:strike/>
+              </w:rPr>
+            </w:pPr>
+            <w:r>
+              <w:rPr>
+                <w:strike/>
+              </w:rPr>
               <w:t>6.1. Indica que não foram encontrados estabelecimentos que sirvam o alimento escolhido</w:t>
             </w:r>
           </w:p>
@@ -4025,6 +4845,2416 @@
             <w:r>
               <w:t>3.2. Regista comentário e classificação que o cliente deu ao estabelecimento</w:t>
             </w:r>
+          </w:p>
+        </w:tc>
+      </w:tr>
+    </w:tbl>
+    <w:p/>
+    <w:tbl>
+      <w:tblPr>
+        <w:tblStyle w:val="Tabelacomgrelha"/>
+        <w:tblW w:w="5000" w:type="pct"/>
+        <w:tblLook w:val="04A0" w:firstRow="1" w:lastRow="0" w:firstColumn="1" w:lastColumn="0" w:noHBand="0" w:noVBand="1"/>
+      </w:tblPr>
+      <w:tblGrid>
+        <w:gridCol w:w="2830"/>
+        <w:gridCol w:w="2976"/>
+        <w:gridCol w:w="2688"/>
+      </w:tblGrid>
+      <w:tr>
+        <w:tc>
+          <w:tcPr>
+            <w:tcW w:w="5000" w:type="pct"/>
+            <w:gridSpan w:val="3"/>
+          </w:tcPr>
+          <w:p>
+            <w:pPr>
+              <w:rPr>
+                <w:highlight w:val="yellow"/>
+              </w:rPr>
+            </w:pPr>
+            <w:r>
+              <w:rPr>
+                <w:b/>
+                <w:highlight w:val="yellow"/>
+              </w:rPr>
+              <w:t>Use Case:</w:t>
+            </w:r>
+            <w:r>
+              <w:rPr>
+                <w:highlight w:val="yellow"/>
+              </w:rPr>
+              <w:t xml:space="preserve"> Partilhar Classificação</w:t>
+            </w:r>
+          </w:p>
+        </w:tc>
+      </w:tr>
+      <w:tr>
+        <w:tc>
+          <w:tcPr>
+            <w:tcW w:w="5000" w:type="pct"/>
+            <w:gridSpan w:val="3"/>
+          </w:tcPr>
+          <w:p>
+            <w:pPr>
+              <w:rPr>
+                <w:highlight w:val="yellow"/>
+              </w:rPr>
+            </w:pPr>
+            <w:r>
+              <w:rPr>
+                <w:b/>
+                <w:highlight w:val="yellow"/>
+              </w:rPr>
+              <w:t xml:space="preserve">Descrição: </w:t>
+            </w:r>
+            <w:r>
+              <w:rPr>
+                <w:highlight w:val="yellow"/>
+              </w:rPr>
+              <w:t xml:space="preserve">Cliente </w:t>
+            </w:r>
+            <w:r>
+              <w:rPr>
+                <w:highlight w:val="yellow"/>
+              </w:rPr>
+              <w:t xml:space="preserve">partilha </w:t>
+            </w:r>
+            <w:r>
+              <w:rPr>
+                <w:highlight w:val="yellow"/>
+              </w:rPr>
+              <w:t>no Twitter ou na Facebook a classificação que deu a um alimento</w:t>
+            </w:r>
+            <w:r>
+              <w:rPr>
+                <w:highlight w:val="yellow"/>
+              </w:rPr>
+              <w:t xml:space="preserve"> ou a um restaurante</w:t>
+            </w:r>
+          </w:p>
+        </w:tc>
+      </w:tr>
+      <w:tr>
+        <w:tc>
+          <w:tcPr>
+            <w:tcW w:w="5000" w:type="pct"/>
+            <w:gridSpan w:val="3"/>
+          </w:tcPr>
+          <w:p>
+            <w:pPr>
+              <w:rPr>
+                <w:highlight w:val="yellow"/>
+              </w:rPr>
+            </w:pPr>
+            <w:r>
+              <w:rPr>
+                <w:b/>
+                <w:highlight w:val="yellow"/>
+              </w:rPr>
+              <w:t xml:space="preserve">Pré-condição: </w:t>
+            </w:r>
+          </w:p>
+        </w:tc>
+      </w:tr>
+      <w:tr>
+        <w:tc>
+          <w:tcPr>
+            <w:tcW w:w="5000" w:type="pct"/>
+            <w:gridSpan w:val="3"/>
+          </w:tcPr>
+          <w:p>
+            <w:pPr>
+              <w:rPr>
+                <w:highlight w:val="yellow"/>
+              </w:rPr>
+            </w:pPr>
+            <w:r>
+              <w:rPr>
+                <w:b/>
+                <w:highlight w:val="yellow"/>
+              </w:rPr>
+              <w:t xml:space="preserve">Pós-condição: </w:t>
+            </w:r>
+            <w:r>
+              <w:rPr>
+                <w:highlight w:val="yellow"/>
+              </w:rPr>
+              <w:t>Sistema regista classificação que o cliente atribuiu ao estabelecimento identificado</w:t>
+            </w:r>
+          </w:p>
+        </w:tc>
+      </w:tr>
+      <w:tr>
+        <w:tc>
+          <w:tcPr>
+            <w:tcW w:w="1666" w:type="pct"/>
+          </w:tcPr>
+          <w:p>
+            <w:pPr>
+              <w:rPr>
+                <w:highlight w:val="yellow"/>
+              </w:rPr>
+            </w:pPr>
+          </w:p>
+        </w:tc>
+        <w:tc>
+          <w:tcPr>
+            <w:tcW w:w="1752" w:type="pct"/>
+          </w:tcPr>
+          <w:p>
+            <w:pPr>
+              <w:rPr>
+                <w:b/>
+                <w:highlight w:val="yellow"/>
+              </w:rPr>
+            </w:pPr>
+            <w:r>
+              <w:rPr>
+                <w:b/>
+                <w:highlight w:val="yellow"/>
+              </w:rPr>
+              <w:t>Ator</w:t>
+            </w:r>
+          </w:p>
+        </w:tc>
+        <w:tc>
+          <w:tcPr>
+            <w:tcW w:w="1582" w:type="pct"/>
+          </w:tcPr>
+          <w:p>
+            <w:pPr>
+              <w:rPr>
+                <w:b/>
+                <w:highlight w:val="yellow"/>
+              </w:rPr>
+            </w:pPr>
+            <w:r>
+              <w:rPr>
+                <w:b/>
+                <w:highlight w:val="yellow"/>
+              </w:rPr>
+              <w:t>Sistema</w:t>
+            </w:r>
+          </w:p>
+        </w:tc>
+      </w:tr>
+      <w:tr>
+        <w:tc>
+          <w:tcPr>
+            <w:tcW w:w="1666" w:type="pct"/>
+            <w:vMerge w:val="restart"/>
+          </w:tcPr>
+          <w:p>
+            <w:pPr>
+              <w:rPr>
+                <w:b/>
+                <w:highlight w:val="yellow"/>
+              </w:rPr>
+            </w:pPr>
+            <w:r>
+              <w:rPr>
+                <w:b/>
+                <w:highlight w:val="yellow"/>
+              </w:rPr>
+              <w:t>Comportamento</w:t>
+            </w:r>
+          </w:p>
+          <w:p>
+            <w:pPr>
+              <w:rPr>
+                <w:b/>
+                <w:highlight w:val="yellow"/>
+              </w:rPr>
+            </w:pPr>
+            <w:r>
+              <w:rPr>
+                <w:b/>
+                <w:highlight w:val="yellow"/>
+              </w:rPr>
+              <w:t>Normal</w:t>
+            </w:r>
+          </w:p>
+        </w:tc>
+        <w:tc>
+          <w:tcPr>
+            <w:tcW w:w="1752" w:type="pct"/>
+          </w:tcPr>
+          <w:p>
+            <w:pPr>
+              <w:rPr>
+                <w:highlight w:val="yellow"/>
+              </w:rPr>
+            </w:pPr>
+            <w:r>
+              <w:rPr>
+                <w:highlight w:val="yellow"/>
+              </w:rPr>
+              <w:t>1. &lt;&lt;include&gt;&gt; ??? (tanto pode ser “Classificar Estabelecimento” como “Classificar Alimento”)</w:t>
+            </w:r>
+          </w:p>
+        </w:tc>
+        <w:tc>
+          <w:tcPr>
+            <w:tcW w:w="1582" w:type="pct"/>
+          </w:tcPr>
+          <w:p>
+            <w:pPr>
+              <w:rPr>
+                <w:highlight w:val="yellow"/>
+              </w:rPr>
+            </w:pPr>
+          </w:p>
+        </w:tc>
+      </w:tr>
+      <w:tr>
+        <w:tc>
+          <w:tcPr>
+            <w:tcW w:w="1666" w:type="pct"/>
+            <w:vMerge/>
+          </w:tcPr>
+          <w:p>
+            <w:pPr>
+              <w:rPr>
+                <w:b/>
+                <w:highlight w:val="yellow"/>
+              </w:rPr>
+            </w:pPr>
+          </w:p>
+        </w:tc>
+        <w:tc>
+          <w:tcPr>
+            <w:tcW w:w="1752" w:type="pct"/>
+          </w:tcPr>
+          <w:p>
+            <w:pPr>
+              <w:rPr>
+                <w:highlight w:val="yellow"/>
+              </w:rPr>
+            </w:pPr>
+          </w:p>
+        </w:tc>
+        <w:tc>
+          <w:tcPr>
+            <w:tcW w:w="1582" w:type="pct"/>
+          </w:tcPr>
+          <w:p>
+            <w:pPr>
+              <w:rPr>
+                <w:highlight w:val="yellow"/>
+              </w:rPr>
+            </w:pPr>
+          </w:p>
+        </w:tc>
+      </w:tr>
+      <w:tr>
+        <w:tc>
+          <w:tcPr>
+            <w:tcW w:w="1666" w:type="pct"/>
+            <w:vMerge/>
+          </w:tcPr>
+          <w:p>
+            <w:pPr>
+              <w:rPr>
+                <w:b/>
+                <w:highlight w:val="yellow"/>
+              </w:rPr>
+            </w:pPr>
+          </w:p>
+        </w:tc>
+        <w:tc>
+          <w:tcPr>
+            <w:tcW w:w="1752" w:type="pct"/>
+          </w:tcPr>
+          <w:p>
+            <w:pPr>
+              <w:rPr>
+                <w:highlight w:val="yellow"/>
+              </w:rPr>
+            </w:pPr>
+          </w:p>
+        </w:tc>
+        <w:tc>
+          <w:tcPr>
+            <w:tcW w:w="1582" w:type="pct"/>
+          </w:tcPr>
+          <w:p>
+            <w:pPr>
+              <w:rPr>
+                <w:highlight w:val="yellow"/>
+              </w:rPr>
+            </w:pPr>
+          </w:p>
+        </w:tc>
+      </w:tr>
+      <w:tr>
+        <w:tc>
+          <w:tcPr>
+            <w:tcW w:w="1666" w:type="pct"/>
+            <w:vMerge w:val="restart"/>
+          </w:tcPr>
+          <w:p>
+            <w:pPr>
+              <w:rPr>
+                <w:b/>
+                <w:highlight w:val="yellow"/>
+              </w:rPr>
+            </w:pPr>
+            <w:r>
+              <w:rPr>
+                <w:b/>
+                <w:highlight w:val="yellow"/>
+              </w:rPr>
+              <w:t>Comportamento Alternativo</w:t>
+            </w:r>
+          </w:p>
+          <w:p>
+            <w:pPr>
+              <w:rPr>
+                <w:b/>
+                <w:highlight w:val="yellow"/>
+              </w:rPr>
+            </w:pPr>
+            <w:r>
+              <w:rPr>
+                <w:b/>
+                <w:highlight w:val="yellow"/>
+              </w:rPr>
+              <w:t>(</w:t>
+            </w:r>
+            <w:r>
+              <w:rPr>
+                <w:b/>
+                <w:highlight w:val="yellow"/>
+              </w:rPr>
+              <w:t xml:space="preserve">passo </w:t>
+            </w:r>
+          </w:p>
+          <w:p>
+            <w:pPr>
+              <w:rPr>
+                <w:b/>
+                <w:highlight w:val="yellow"/>
+              </w:rPr>
+            </w:pPr>
+          </w:p>
+        </w:tc>
+        <w:tc>
+          <w:tcPr>
+            <w:tcW w:w="1752" w:type="pct"/>
+          </w:tcPr>
+          <w:p>
+            <w:pPr>
+              <w:rPr>
+                <w:highlight w:val="yellow"/>
+              </w:rPr>
+            </w:pPr>
+          </w:p>
+        </w:tc>
+        <w:tc>
+          <w:tcPr>
+            <w:tcW w:w="1582" w:type="pct"/>
+          </w:tcPr>
+          <w:p>
+            <w:pPr>
+              <w:rPr>
+                <w:highlight w:val="yellow"/>
+              </w:rPr>
+            </w:pPr>
+          </w:p>
+        </w:tc>
+      </w:tr>
+      <w:tr>
+        <w:tc>
+          <w:tcPr>
+            <w:tcW w:w="1666" w:type="pct"/>
+            <w:vMerge/>
+          </w:tcPr>
+          <w:p>
+            <w:pPr>
+              <w:rPr>
+                <w:b/>
+                <w:highlight w:val="yellow"/>
+              </w:rPr>
+            </w:pPr>
+          </w:p>
+        </w:tc>
+        <w:tc>
+          <w:tcPr>
+            <w:tcW w:w="1752" w:type="pct"/>
+          </w:tcPr>
+          <w:p>
+            <w:pPr>
+              <w:rPr>
+                <w:highlight w:val="yellow"/>
+              </w:rPr>
+            </w:pPr>
+          </w:p>
+        </w:tc>
+        <w:tc>
+          <w:tcPr>
+            <w:tcW w:w="1582" w:type="pct"/>
+          </w:tcPr>
+          <w:p>
+            <w:pPr>
+              <w:rPr>
+                <w:highlight w:val="yellow"/>
+              </w:rPr>
+            </w:pPr>
+          </w:p>
+        </w:tc>
+      </w:tr>
+    </w:tbl>
+    <w:p/>
+    <w:tbl>
+      <w:tblPr>
+        <w:tblStyle w:val="Tabelacomgrelha"/>
+        <w:tblW w:w="5000" w:type="pct"/>
+        <w:tblLook w:val="04A0" w:firstRow="1" w:lastRow="0" w:firstColumn="1" w:lastColumn="0" w:noHBand="0" w:noVBand="1"/>
+      </w:tblPr>
+      <w:tblGrid>
+        <w:gridCol w:w="2830"/>
+        <w:gridCol w:w="2976"/>
+        <w:gridCol w:w="2688"/>
+      </w:tblGrid>
+      <w:tr>
+        <w:tc>
+          <w:tcPr>
+            <w:tcW w:w="5000" w:type="pct"/>
+            <w:gridSpan w:val="3"/>
+          </w:tcPr>
+          <w:p>
+            <w:r>
+              <w:rPr>
+                <w:b/>
+              </w:rPr>
+              <w:t>Use Case:</w:t>
+            </w:r>
+            <w:r>
+              <w:t xml:space="preserve"> Partilhar Classificação de Alimento</w:t>
+            </w:r>
+          </w:p>
+        </w:tc>
+      </w:tr>
+      <w:tr>
+        <w:tc>
+          <w:tcPr>
+            <w:tcW w:w="5000" w:type="pct"/>
+            <w:gridSpan w:val="3"/>
+          </w:tcPr>
+          <w:p>
+            <w:r>
+              <w:rPr>
+                <w:b/>
+              </w:rPr>
+              <w:t xml:space="preserve">Descrição: </w:t>
+            </w:r>
+            <w:r>
+              <w:t>Cliente partilha no Twitter ou na Facebook a classificação que deu a um alimento</w:t>
+            </w:r>
+          </w:p>
+        </w:tc>
+      </w:tr>
+      <w:tr>
+        <w:tc>
+          <w:tcPr>
+            <w:tcW w:w="5000" w:type="pct"/>
+            <w:gridSpan w:val="3"/>
+          </w:tcPr>
+          <w:p>
+            <w:r>
+              <w:rPr>
+                <w:b/>
+              </w:rPr>
+              <w:t>Pré-condição:</w:t>
+            </w:r>
+          </w:p>
+        </w:tc>
+      </w:tr>
+      <w:tr>
+        <w:tc>
+          <w:tcPr>
+            <w:tcW w:w="5000" w:type="pct"/>
+            <w:gridSpan w:val="3"/>
+          </w:tcPr>
+          <w:p>
+            <w:r>
+              <w:rPr>
+                <w:b/>
+              </w:rPr>
+              <w:t xml:space="preserve">Pós-condição: </w:t>
+            </w:r>
+            <w:r>
+              <w:t xml:space="preserve">Cliente partilha </w:t>
+            </w:r>
+            <w:r>
+              <w:t xml:space="preserve">com sucesso </w:t>
+            </w:r>
+            <w:r>
+              <w:t xml:space="preserve">a classificação </w:t>
+            </w:r>
+            <w:r>
+              <w:t>do</w:t>
+            </w:r>
+            <w:r>
+              <w:t xml:space="preserve"> alimento </w:t>
+            </w:r>
+            <w:r>
+              <w:t xml:space="preserve">avaliado, </w:t>
+            </w:r>
+            <w:r>
+              <w:t>na rede social em que optou por partilhá-la (Twitter ou Facebook)</w:t>
+            </w:r>
+          </w:p>
+        </w:tc>
+      </w:tr>
+      <w:tr>
+        <w:tc>
+          <w:tcPr>
+            <w:tcW w:w="1666" w:type="pct"/>
+          </w:tcPr>
+          <w:p/>
+        </w:tc>
+        <w:tc>
+          <w:tcPr>
+            <w:tcW w:w="1752" w:type="pct"/>
+          </w:tcPr>
+          <w:p>
+            <w:pPr>
+              <w:rPr>
+                <w:b/>
+              </w:rPr>
+            </w:pPr>
+            <w:r>
+              <w:rPr>
+                <w:b/>
+              </w:rPr>
+              <w:t>Ator</w:t>
+            </w:r>
+          </w:p>
+        </w:tc>
+        <w:tc>
+          <w:tcPr>
+            <w:tcW w:w="1582" w:type="pct"/>
+          </w:tcPr>
+          <w:p>
+            <w:pPr>
+              <w:rPr>
+                <w:b/>
+              </w:rPr>
+            </w:pPr>
+            <w:r>
+              <w:rPr>
+                <w:b/>
+              </w:rPr>
+              <w:t>Sistema</w:t>
+            </w:r>
+          </w:p>
+        </w:tc>
+      </w:tr>
+      <w:tr>
+        <w:tc>
+          <w:tcPr>
+            <w:tcW w:w="1666" w:type="pct"/>
+            <w:vMerge w:val="restart"/>
+          </w:tcPr>
+          <w:p>
+            <w:pPr>
+              <w:rPr>
+                <w:b/>
+              </w:rPr>
+            </w:pPr>
+            <w:r>
+              <w:rPr>
+                <w:b/>
+              </w:rPr>
+              <w:t>Comportamento</w:t>
+            </w:r>
+          </w:p>
+          <w:p>
+            <w:pPr>
+              <w:rPr>
+                <w:b/>
+              </w:rPr>
+            </w:pPr>
+            <w:r>
+              <w:rPr>
+                <w:b/>
+              </w:rPr>
+              <w:t>Normal</w:t>
+            </w:r>
+          </w:p>
+        </w:tc>
+        <w:tc>
+          <w:tcPr>
+            <w:tcW w:w="1752" w:type="pct"/>
+          </w:tcPr>
+          <w:p>
+            <w:r>
+              <w:t>1. &lt;&lt;include&gt;&gt; Classificar Alimento</w:t>
+            </w:r>
+          </w:p>
+        </w:tc>
+        <w:tc>
+          <w:tcPr>
+            <w:tcW w:w="1582" w:type="pct"/>
+          </w:tcPr>
+          <w:p/>
+        </w:tc>
+      </w:tr>
+      <w:tr>
+        <w:tc>
+          <w:tcPr>
+            <w:tcW w:w="1666" w:type="pct"/>
+            <w:vMerge/>
+          </w:tcPr>
+          <w:p>
+            <w:pPr>
+              <w:rPr>
+                <w:b/>
+              </w:rPr>
+            </w:pPr>
+          </w:p>
+        </w:tc>
+        <w:tc>
+          <w:tcPr>
+            <w:tcW w:w="1752" w:type="pct"/>
+          </w:tcPr>
+          <w:p/>
+        </w:tc>
+        <w:tc>
+          <w:tcPr>
+            <w:tcW w:w="1582" w:type="pct"/>
+          </w:tcPr>
+          <w:p>
+            <w:r>
+              <w:t xml:space="preserve">2. Pergunta se pretende partilhar no Twitter ou no </w:t>
+            </w:r>
+            <w:r>
+              <w:lastRenderedPageBreak/>
+              <w:t>Facebook a classificação que acabou de dar ao alimento</w:t>
+            </w:r>
+          </w:p>
+        </w:tc>
+      </w:tr>
+      <w:tr>
+        <w:tc>
+          <w:tcPr>
+            <w:tcW w:w="1666" w:type="pct"/>
+            <w:vMerge/>
+          </w:tcPr>
+          <w:p>
+            <w:pPr>
+              <w:rPr>
+                <w:b/>
+              </w:rPr>
+            </w:pPr>
+          </w:p>
+        </w:tc>
+        <w:tc>
+          <w:tcPr>
+            <w:tcW w:w="1752" w:type="pct"/>
+          </w:tcPr>
+          <w:p>
+            <w:r>
+              <w:t>3. Indica que pretende partilhar no Twitter</w:t>
+            </w:r>
+          </w:p>
+        </w:tc>
+        <w:tc>
+          <w:tcPr>
+            <w:tcW w:w="1582" w:type="pct"/>
+          </w:tcPr>
+          <w:p/>
+        </w:tc>
+      </w:tr>
+      <w:tr>
+        <w:tc>
+          <w:tcPr>
+            <w:tcW w:w="1666" w:type="pct"/>
+            <w:vMerge/>
+          </w:tcPr>
+          <w:p>
+            <w:pPr>
+              <w:rPr>
+                <w:b/>
+              </w:rPr>
+            </w:pPr>
+          </w:p>
+        </w:tc>
+        <w:tc>
+          <w:tcPr>
+            <w:tcW w:w="1752" w:type="pct"/>
+          </w:tcPr>
+          <w:p>
+            <w:r>
+              <w:t>4. Introduz credenciais da sua conta do Twitter</w:t>
+            </w:r>
+          </w:p>
+        </w:tc>
+        <w:tc>
+          <w:tcPr>
+            <w:tcW w:w="1582" w:type="pct"/>
+          </w:tcPr>
+          <w:p/>
+        </w:tc>
+      </w:tr>
+      <w:tr>
+        <w:tc>
+          <w:tcPr>
+            <w:tcW w:w="1666" w:type="pct"/>
+            <w:vMerge/>
+          </w:tcPr>
+          <w:p>
+            <w:pPr>
+              <w:rPr>
+                <w:b/>
+              </w:rPr>
+            </w:pPr>
+          </w:p>
+        </w:tc>
+        <w:tc>
+          <w:tcPr>
+            <w:tcW w:w="1752" w:type="pct"/>
+          </w:tcPr>
+          <w:p/>
+        </w:tc>
+        <w:tc>
+          <w:tcPr>
+            <w:tcW w:w="1582" w:type="pct"/>
+          </w:tcPr>
+          <w:p>
+            <w:r>
+              <w:t>5. Valida credenciais (</w:t>
+            </w:r>
+            <w:r>
+              <w:rPr>
+                <w:u w:val="single"/>
+              </w:rPr>
+              <w:t>recorre a APIs do Twitter</w:t>
+            </w:r>
+            <w:r>
+              <w:t>)</w:t>
+            </w:r>
+          </w:p>
+        </w:tc>
+      </w:tr>
+      <w:tr>
+        <w:tc>
+          <w:tcPr>
+            <w:tcW w:w="1666" w:type="pct"/>
+            <w:vMerge/>
+          </w:tcPr>
+          <w:p>
+            <w:pPr>
+              <w:rPr>
+                <w:b/>
+              </w:rPr>
+            </w:pPr>
+          </w:p>
+        </w:tc>
+        <w:tc>
+          <w:tcPr>
+            <w:tcW w:w="1752" w:type="pct"/>
+          </w:tcPr>
+          <w:p/>
+        </w:tc>
+        <w:tc>
+          <w:tcPr>
+            <w:tcW w:w="1582" w:type="pct"/>
+          </w:tcPr>
+          <w:p>
+            <w:r>
+              <w:t>6. Partilha classificação no Twitter, incluindo o comentário que possa estar associado</w:t>
+            </w:r>
+          </w:p>
+        </w:tc>
+      </w:tr>
+      <w:tr>
+        <w:tc>
+          <w:tcPr>
+            <w:tcW w:w="1666" w:type="pct"/>
+            <w:vMerge w:val="restart"/>
+          </w:tcPr>
+          <w:p>
+            <w:pPr>
+              <w:rPr>
+                <w:b/>
+              </w:rPr>
+            </w:pPr>
+            <w:r>
+              <w:rPr>
+                <w:b/>
+              </w:rPr>
+              <w:t>Comportamento Alternativo</w:t>
+            </w:r>
+            <w:r>
+              <w:rPr>
+                <w:b/>
+              </w:rPr>
+              <w:t xml:space="preserve"> 1</w:t>
+            </w:r>
+          </w:p>
+          <w:p>
+            <w:pPr>
+              <w:rPr>
+                <w:b/>
+              </w:rPr>
+            </w:pPr>
+            <w:r>
+              <w:rPr>
+                <w:b/>
+              </w:rPr>
+              <w:t>(passo 3)</w:t>
+            </w:r>
+          </w:p>
+          <w:p>
+            <w:pPr>
+              <w:rPr>
+                <w:b/>
+              </w:rPr>
+            </w:pPr>
+            <w:r>
+              <w:rPr>
+                <w:b/>
+              </w:rPr>
+              <w:t>[cliente indica que pretende partilhar no Facebook]</w:t>
+            </w:r>
+          </w:p>
+        </w:tc>
+        <w:tc>
+          <w:tcPr>
+            <w:tcW w:w="1752" w:type="pct"/>
+          </w:tcPr>
+          <w:p>
+            <w:r>
+              <w:t>3.1. Indica que pretende partilhar no Facebook</w:t>
+            </w:r>
+          </w:p>
+        </w:tc>
+        <w:tc>
+          <w:tcPr>
+            <w:tcW w:w="1582" w:type="pct"/>
+          </w:tcPr>
+          <w:p/>
+        </w:tc>
+      </w:tr>
+      <w:tr>
+        <w:tc>
+          <w:tcPr>
+            <w:tcW w:w="1666" w:type="pct"/>
+            <w:vMerge/>
+          </w:tcPr>
+          <w:p>
+            <w:pPr>
+              <w:rPr>
+                <w:b/>
+              </w:rPr>
+            </w:pPr>
+          </w:p>
+        </w:tc>
+        <w:tc>
+          <w:tcPr>
+            <w:tcW w:w="1752" w:type="pct"/>
+          </w:tcPr>
+          <w:p>
+            <w:r>
+              <w:t>3.2. Introduz as credenciais da sua conta do Facebook</w:t>
+            </w:r>
+          </w:p>
+        </w:tc>
+        <w:tc>
+          <w:tcPr>
+            <w:tcW w:w="1582" w:type="pct"/>
+          </w:tcPr>
+          <w:p/>
+        </w:tc>
+      </w:tr>
+      <w:tr>
+        <w:tc>
+          <w:tcPr>
+            <w:tcW w:w="1666" w:type="pct"/>
+            <w:vMerge/>
+          </w:tcPr>
+          <w:p>
+            <w:pPr>
+              <w:rPr>
+                <w:b/>
+              </w:rPr>
+            </w:pPr>
+          </w:p>
+        </w:tc>
+        <w:tc>
+          <w:tcPr>
+            <w:tcW w:w="1752" w:type="pct"/>
+          </w:tcPr>
+          <w:p/>
+        </w:tc>
+        <w:tc>
+          <w:tcPr>
+            <w:tcW w:w="1582" w:type="pct"/>
+          </w:tcPr>
+          <w:p>
+            <w:r>
+              <w:t>3.3. Valida credenciais (</w:t>
+            </w:r>
+            <w:r>
+              <w:rPr>
+                <w:u w:val="single"/>
+              </w:rPr>
+              <w:t>recorre a APIs do Facebook)</w:t>
+            </w:r>
+          </w:p>
+        </w:tc>
+      </w:tr>
+      <w:tr>
+        <w:tc>
+          <w:tcPr>
+            <w:tcW w:w="1666" w:type="pct"/>
+            <w:vMerge/>
+          </w:tcPr>
+          <w:p>
+            <w:pPr>
+              <w:rPr>
+                <w:b/>
+              </w:rPr>
+            </w:pPr>
+          </w:p>
+        </w:tc>
+        <w:tc>
+          <w:tcPr>
+            <w:tcW w:w="1752" w:type="pct"/>
+          </w:tcPr>
+          <w:p/>
+        </w:tc>
+        <w:tc>
+          <w:tcPr>
+            <w:tcW w:w="1582" w:type="pct"/>
+          </w:tcPr>
+          <w:p>
+            <w:r>
+              <w:t>3.4. Partilha classificação no Facebook, incluindo o comentário que possa estar associado</w:t>
+            </w:r>
+          </w:p>
+        </w:tc>
+      </w:tr>
+      <w:tr>
+        <w:tc>
+          <w:tcPr>
+            <w:tcW w:w="1666" w:type="pct"/>
+          </w:tcPr>
+          <w:p>
+            <w:pPr>
+              <w:rPr>
+                <w:b/>
+              </w:rPr>
+            </w:pPr>
+            <w:r>
+              <w:rPr>
+                <w:b/>
+              </w:rPr>
+              <w:t>Comportamento Alternativo 2</w:t>
+            </w:r>
+          </w:p>
+          <w:p>
+            <w:pPr>
+              <w:rPr>
+                <w:b/>
+              </w:rPr>
+            </w:pPr>
+            <w:r>
+              <w:rPr>
+                <w:b/>
+              </w:rPr>
+              <w:t>(passo 4)</w:t>
+            </w:r>
+          </w:p>
+          <w:p>
+            <w:pPr>
+              <w:rPr>
+                <w:b/>
+              </w:rPr>
+            </w:pPr>
+            <w:r>
+              <w:rPr>
+                <w:b/>
+              </w:rPr>
+              <w:t>[clie</w:t>
+            </w:r>
+            <w:r>
+              <w:rPr>
+                <w:b/>
+              </w:rPr>
+              <w:t>nte já tinha a sessão iniciada no Twitter]</w:t>
+            </w:r>
+          </w:p>
+        </w:tc>
+        <w:tc>
+          <w:tcPr>
+            <w:tcW w:w="1752" w:type="pct"/>
+          </w:tcPr>
+          <w:p>
+            <w:r>
+              <w:t>4.1. Regressa a 6</w:t>
+            </w:r>
+          </w:p>
+        </w:tc>
+        <w:tc>
+          <w:tcPr>
+            <w:tcW w:w="1582" w:type="pct"/>
+          </w:tcPr>
+          <w:p/>
+        </w:tc>
+      </w:tr>
+      <w:tr>
+        <w:tc>
+          <w:tcPr>
+            <w:tcW w:w="1666" w:type="pct"/>
+          </w:tcPr>
+          <w:p>
+            <w:pPr>
+              <w:rPr>
+                <w:b/>
+              </w:rPr>
+            </w:pPr>
+            <w:r>
+              <w:rPr>
+                <w:b/>
+              </w:rPr>
+              <w:t>Comportamento Alternativo 3</w:t>
+            </w:r>
+          </w:p>
+          <w:p>
+            <w:pPr>
+              <w:rPr>
+                <w:b/>
+              </w:rPr>
+            </w:pPr>
+            <w:r>
+              <w:rPr>
+                <w:b/>
+              </w:rPr>
+              <w:t>(passo 3.2.)</w:t>
+            </w:r>
+          </w:p>
+          <w:p>
+            <w:pPr>
+              <w:rPr>
+                <w:b/>
+              </w:rPr>
+            </w:pPr>
+            <w:r>
+              <w:rPr>
+                <w:b/>
+              </w:rPr>
+              <w:t>[cliente já tinha a sessão iniciada no Facebook]</w:t>
+            </w:r>
+          </w:p>
+        </w:tc>
+        <w:tc>
+          <w:tcPr>
+            <w:tcW w:w="1752" w:type="pct"/>
+          </w:tcPr>
+          <w:p>
+            <w:r>
+              <w:t>3.2.1. Regressa a 3.4.</w:t>
+            </w:r>
+          </w:p>
+        </w:tc>
+        <w:tc>
+          <w:tcPr>
+            <w:tcW w:w="1582" w:type="pct"/>
+          </w:tcPr>
+          <w:p/>
+        </w:tc>
+      </w:tr>
+    </w:tbl>
+    <w:p/>
+    <w:tbl>
+      <w:tblPr>
+        <w:tblStyle w:val="Tabelacomgrelha"/>
+        <w:tblW w:w="5000" w:type="pct"/>
+        <w:tblLook w:val="04A0" w:firstRow="1" w:lastRow="0" w:firstColumn="1" w:lastColumn="0" w:noHBand="0" w:noVBand="1"/>
+      </w:tblPr>
+      <w:tblGrid>
+        <w:gridCol w:w="2830"/>
+        <w:gridCol w:w="2976"/>
+        <w:gridCol w:w="2688"/>
+      </w:tblGrid>
+      <w:tr>
+        <w:tc>
+          <w:tcPr>
+            <w:tcW w:w="5000" w:type="pct"/>
+            <w:gridSpan w:val="3"/>
+          </w:tcPr>
+          <w:p>
+            <w:r>
+              <w:rPr>
+                <w:b/>
+              </w:rPr>
+              <w:t>Use Case:</w:t>
+            </w:r>
+            <w:r>
+              <w:t xml:space="preserve"> Partilhar Classificação de Estabelecimento</w:t>
+            </w:r>
+          </w:p>
+        </w:tc>
+      </w:tr>
+      <w:tr>
+        <w:tc>
+          <w:tcPr>
+            <w:tcW w:w="5000" w:type="pct"/>
+            <w:gridSpan w:val="3"/>
+          </w:tcPr>
+          <w:p>
+            <w:r>
+              <w:rPr>
+                <w:b/>
+              </w:rPr>
+              <w:t xml:space="preserve">Descrição: </w:t>
+            </w:r>
+            <w:r>
+              <w:t>Cliente partilha no Twitter ou na Facebook a classificação que deu a um estabelecimento</w:t>
+            </w:r>
+          </w:p>
+        </w:tc>
+      </w:tr>
+      <w:tr>
+        <w:tc>
+          <w:tcPr>
+            <w:tcW w:w="5000" w:type="pct"/>
+            <w:gridSpan w:val="3"/>
+          </w:tcPr>
+          <w:p>
+            <w:r>
+              <w:rPr>
+                <w:b/>
+              </w:rPr>
+              <w:t>Pré-condição:</w:t>
+            </w:r>
+          </w:p>
+        </w:tc>
+      </w:tr>
+      <w:tr>
+        <w:tc>
+          <w:tcPr>
+            <w:tcW w:w="5000" w:type="pct"/>
+            <w:gridSpan w:val="3"/>
+          </w:tcPr>
+          <w:p>
+            <w:r>
+              <w:rPr>
+                <w:b/>
+              </w:rPr>
+              <w:t xml:space="preserve">Pós-condição: </w:t>
+            </w:r>
+            <w:r>
+              <w:t xml:space="preserve">Cliente partilha com sucesso a classificação do estabelecimento avaliado, </w:t>
+            </w:r>
+            <w:r>
+              <w:t>na rede social em que optou por partilhá-la (Twitter ou Facebook)</w:t>
+            </w:r>
+          </w:p>
+        </w:tc>
+      </w:tr>
+      <w:tr>
+        <w:tc>
+          <w:tcPr>
+            <w:tcW w:w="1666" w:type="pct"/>
+          </w:tcPr>
+          <w:p/>
+        </w:tc>
+        <w:tc>
+          <w:tcPr>
+            <w:tcW w:w="1752" w:type="pct"/>
+          </w:tcPr>
+          <w:p>
+            <w:pPr>
+              <w:rPr>
+                <w:b/>
+              </w:rPr>
+            </w:pPr>
+            <w:r>
+              <w:rPr>
+                <w:b/>
+              </w:rPr>
+              <w:t>Ator</w:t>
+            </w:r>
+          </w:p>
+        </w:tc>
+        <w:tc>
+          <w:tcPr>
+            <w:tcW w:w="1582" w:type="pct"/>
+          </w:tcPr>
+          <w:p>
+            <w:pPr>
+              <w:rPr>
+                <w:b/>
+              </w:rPr>
+            </w:pPr>
+            <w:r>
+              <w:rPr>
+                <w:b/>
+              </w:rPr>
+              <w:t>Sistema</w:t>
+            </w:r>
+          </w:p>
+        </w:tc>
+      </w:tr>
+      <w:tr>
+        <w:tc>
+          <w:tcPr>
+            <w:tcW w:w="1666" w:type="pct"/>
+            <w:vMerge w:val="restart"/>
+          </w:tcPr>
+          <w:p>
+            <w:pPr>
+              <w:rPr>
+                <w:b/>
+              </w:rPr>
+            </w:pPr>
+            <w:r>
+              <w:rPr>
+                <w:b/>
+              </w:rPr>
+              <w:t>Comportamento</w:t>
+            </w:r>
+          </w:p>
+          <w:p>
+            <w:pPr>
+              <w:rPr>
+                <w:b/>
+              </w:rPr>
+            </w:pPr>
+            <w:r>
+              <w:rPr>
+                <w:b/>
+              </w:rPr>
+              <w:t>Normal</w:t>
+            </w:r>
+          </w:p>
+        </w:tc>
+        <w:tc>
+          <w:tcPr>
+            <w:tcW w:w="1752" w:type="pct"/>
+          </w:tcPr>
+          <w:p>
+            <w:r>
+              <w:t>1. &lt;&lt;include&gt;&gt; Classificar Estabelecimento</w:t>
+            </w:r>
+          </w:p>
+        </w:tc>
+        <w:tc>
+          <w:tcPr>
+            <w:tcW w:w="1582" w:type="pct"/>
+          </w:tcPr>
+          <w:p/>
+        </w:tc>
+      </w:tr>
+      <w:tr>
+        <w:tc>
+          <w:tcPr>
+            <w:tcW w:w="1666" w:type="pct"/>
+            <w:vMerge/>
+          </w:tcPr>
+          <w:p>
+            <w:pPr>
+              <w:rPr>
+                <w:b/>
+              </w:rPr>
+            </w:pPr>
+          </w:p>
+        </w:tc>
+        <w:tc>
+          <w:tcPr>
+            <w:tcW w:w="1752" w:type="pct"/>
+          </w:tcPr>
+          <w:p/>
+        </w:tc>
+        <w:tc>
+          <w:tcPr>
+            <w:tcW w:w="1582" w:type="pct"/>
+          </w:tcPr>
+          <w:p>
+            <w:r>
+              <w:t>2. Pergunta se pretende partilhar no Twitter ou no Facebook a classificação que acabou de dar ao estabelecimento</w:t>
+            </w:r>
+          </w:p>
+        </w:tc>
+      </w:tr>
+      <w:tr>
+        <w:tc>
+          <w:tcPr>
+            <w:tcW w:w="1666" w:type="pct"/>
+            <w:vMerge/>
+          </w:tcPr>
+          <w:p>
+            <w:pPr>
+              <w:rPr>
+                <w:b/>
+              </w:rPr>
+            </w:pPr>
+          </w:p>
+        </w:tc>
+        <w:tc>
+          <w:tcPr>
+            <w:tcW w:w="1752" w:type="pct"/>
+          </w:tcPr>
+          <w:p>
+            <w:r>
+              <w:t>3. Indica que pretende partilhar no Twitter</w:t>
+            </w:r>
+          </w:p>
+        </w:tc>
+        <w:tc>
+          <w:tcPr>
+            <w:tcW w:w="1582" w:type="pct"/>
+          </w:tcPr>
+          <w:p/>
+        </w:tc>
+      </w:tr>
+      <w:tr>
+        <w:tc>
+          <w:tcPr>
+            <w:tcW w:w="1666" w:type="pct"/>
+            <w:vMerge/>
+          </w:tcPr>
+          <w:p>
+            <w:pPr>
+              <w:rPr>
+                <w:b/>
+              </w:rPr>
+            </w:pPr>
+          </w:p>
+        </w:tc>
+        <w:tc>
+          <w:tcPr>
+            <w:tcW w:w="1752" w:type="pct"/>
+          </w:tcPr>
+          <w:p>
+            <w:r>
+              <w:t>4. Introduz credenciais da sua conta do Twitter</w:t>
+            </w:r>
+          </w:p>
+        </w:tc>
+        <w:tc>
+          <w:tcPr>
+            <w:tcW w:w="1582" w:type="pct"/>
+          </w:tcPr>
+          <w:p/>
+        </w:tc>
+      </w:tr>
+      <w:tr>
+        <w:tc>
+          <w:tcPr>
+            <w:tcW w:w="1666" w:type="pct"/>
+            <w:vMerge/>
+          </w:tcPr>
+          <w:p>
+            <w:pPr>
+              <w:rPr>
+                <w:b/>
+              </w:rPr>
+            </w:pPr>
+          </w:p>
+        </w:tc>
+        <w:tc>
+          <w:tcPr>
+            <w:tcW w:w="1752" w:type="pct"/>
+          </w:tcPr>
+          <w:p/>
+        </w:tc>
+        <w:tc>
+          <w:tcPr>
+            <w:tcW w:w="1582" w:type="pct"/>
+          </w:tcPr>
+          <w:p>
+            <w:r>
+              <w:t>5. Valida credenciais (</w:t>
+            </w:r>
+            <w:r>
+              <w:rPr>
+                <w:u w:val="single"/>
+              </w:rPr>
+              <w:t>recorre a APIs do Twitter</w:t>
+            </w:r>
+            <w:r>
+              <w:t>)</w:t>
+            </w:r>
+          </w:p>
+        </w:tc>
+      </w:tr>
+      <w:tr>
+        <w:tc>
+          <w:tcPr>
+            <w:tcW w:w="1666" w:type="pct"/>
+            <w:vMerge/>
+          </w:tcPr>
+          <w:p>
+            <w:pPr>
+              <w:rPr>
+                <w:b/>
+              </w:rPr>
+            </w:pPr>
+          </w:p>
+        </w:tc>
+        <w:tc>
+          <w:tcPr>
+            <w:tcW w:w="1752" w:type="pct"/>
+          </w:tcPr>
+          <w:p/>
+        </w:tc>
+        <w:tc>
+          <w:tcPr>
+            <w:tcW w:w="1582" w:type="pct"/>
+          </w:tcPr>
+          <w:p>
+            <w:r>
+              <w:t>6. Partilha classificação no Twitter, incluindo o comentário que possa estar associado</w:t>
+            </w:r>
+          </w:p>
+        </w:tc>
+      </w:tr>
+      <w:tr>
+        <w:tc>
+          <w:tcPr>
+            <w:tcW w:w="1666" w:type="pct"/>
+            <w:vMerge w:val="restart"/>
+          </w:tcPr>
+          <w:p>
+            <w:pPr>
+              <w:rPr>
+                <w:b/>
+              </w:rPr>
+            </w:pPr>
+            <w:r>
+              <w:rPr>
+                <w:b/>
+              </w:rPr>
+              <w:t>Comportamento Alternativo 1</w:t>
+            </w:r>
+          </w:p>
+          <w:p>
+            <w:pPr>
+              <w:rPr>
+                <w:b/>
+              </w:rPr>
+            </w:pPr>
+            <w:r>
+              <w:rPr>
+                <w:b/>
+              </w:rPr>
+              <w:t>(passo 3)</w:t>
+            </w:r>
+          </w:p>
+          <w:p>
+            <w:pPr>
+              <w:rPr>
+                <w:b/>
+              </w:rPr>
+            </w:pPr>
+            <w:r>
+              <w:rPr>
+                <w:b/>
+              </w:rPr>
+              <w:t>[cliente indica que pretende partilhar no Facebook]</w:t>
+            </w:r>
+          </w:p>
+        </w:tc>
+        <w:tc>
+          <w:tcPr>
+            <w:tcW w:w="1752" w:type="pct"/>
+          </w:tcPr>
+          <w:p>
+            <w:r>
+              <w:t>3.1. Indica que pretende partilhar no Facebook</w:t>
+            </w:r>
+          </w:p>
+        </w:tc>
+        <w:tc>
+          <w:tcPr>
+            <w:tcW w:w="1582" w:type="pct"/>
+          </w:tcPr>
+          <w:p/>
+        </w:tc>
+      </w:tr>
+      <w:tr>
+        <w:tc>
+          <w:tcPr>
+            <w:tcW w:w="1666" w:type="pct"/>
+            <w:vMerge/>
+          </w:tcPr>
+          <w:p>
+            <w:pPr>
+              <w:rPr>
+                <w:b/>
+              </w:rPr>
+            </w:pPr>
+          </w:p>
+        </w:tc>
+        <w:tc>
+          <w:tcPr>
+            <w:tcW w:w="1752" w:type="pct"/>
+          </w:tcPr>
+          <w:p>
+            <w:r>
+              <w:t>3.2. Introduz as credenciais da sua conta do Facebook</w:t>
+            </w:r>
+          </w:p>
+        </w:tc>
+        <w:tc>
+          <w:tcPr>
+            <w:tcW w:w="1582" w:type="pct"/>
+          </w:tcPr>
+          <w:p/>
+        </w:tc>
+      </w:tr>
+      <w:tr>
+        <w:tc>
+          <w:tcPr>
+            <w:tcW w:w="1666" w:type="pct"/>
+            <w:vMerge/>
+          </w:tcPr>
+          <w:p>
+            <w:pPr>
+              <w:rPr>
+                <w:b/>
+              </w:rPr>
+            </w:pPr>
+          </w:p>
+        </w:tc>
+        <w:tc>
+          <w:tcPr>
+            <w:tcW w:w="1752" w:type="pct"/>
+          </w:tcPr>
+          <w:p/>
+        </w:tc>
+        <w:tc>
+          <w:tcPr>
+            <w:tcW w:w="1582" w:type="pct"/>
+          </w:tcPr>
+          <w:p>
+            <w:r>
+              <w:t>3.3. Valida credenciais (</w:t>
+            </w:r>
+            <w:r>
+              <w:rPr>
+                <w:u w:val="single"/>
+              </w:rPr>
+              <w:t>recorre a APIs do Facebook)</w:t>
+            </w:r>
+          </w:p>
+        </w:tc>
+      </w:tr>
+      <w:tr>
+        <w:tc>
+          <w:tcPr>
+            <w:tcW w:w="1666" w:type="pct"/>
+            <w:vMerge/>
+          </w:tcPr>
+          <w:p>
+            <w:pPr>
+              <w:rPr>
+                <w:b/>
+              </w:rPr>
+            </w:pPr>
+          </w:p>
+        </w:tc>
+        <w:tc>
+          <w:tcPr>
+            <w:tcW w:w="1752" w:type="pct"/>
+          </w:tcPr>
+          <w:p/>
+        </w:tc>
+        <w:tc>
+          <w:tcPr>
+            <w:tcW w:w="1582" w:type="pct"/>
+          </w:tcPr>
+          <w:p>
+            <w:r>
+              <w:t>3.4. Partilha classificação no Facebook, incluindo o comentário que possa estar associado</w:t>
+            </w:r>
+          </w:p>
+        </w:tc>
+      </w:tr>
+      <w:tr>
+        <w:tc>
+          <w:tcPr>
+            <w:tcW w:w="1666" w:type="pct"/>
+          </w:tcPr>
+          <w:p>
+            <w:pPr>
+              <w:rPr>
+                <w:b/>
+              </w:rPr>
+            </w:pPr>
+            <w:r>
+              <w:rPr>
+                <w:b/>
+              </w:rPr>
+              <w:t>Comportamento Alternativo 2</w:t>
+            </w:r>
+          </w:p>
+          <w:p>
+            <w:pPr>
+              <w:rPr>
+                <w:b/>
+              </w:rPr>
+            </w:pPr>
+            <w:r>
+              <w:rPr>
+                <w:b/>
+              </w:rPr>
+              <w:t>(passo 4)</w:t>
+            </w:r>
+          </w:p>
+          <w:p>
+            <w:pPr>
+              <w:rPr>
+                <w:b/>
+              </w:rPr>
+            </w:pPr>
+            <w:r>
+              <w:rPr>
+                <w:b/>
+              </w:rPr>
+              <w:t>[cliente já tinha a sessão iniciada no Twitter]</w:t>
+            </w:r>
+          </w:p>
+        </w:tc>
+        <w:tc>
+          <w:tcPr>
+            <w:tcW w:w="1752" w:type="pct"/>
+          </w:tcPr>
+          <w:p>
+            <w:r>
+              <w:t>4.1. Regressa a 6</w:t>
+            </w:r>
+          </w:p>
+        </w:tc>
+        <w:tc>
+          <w:tcPr>
+            <w:tcW w:w="1582" w:type="pct"/>
+          </w:tcPr>
+          <w:p/>
+        </w:tc>
+      </w:tr>
+      <w:tr>
+        <w:tc>
+          <w:tcPr>
+            <w:tcW w:w="1666" w:type="pct"/>
+          </w:tcPr>
+          <w:p>
+            <w:pPr>
+              <w:rPr>
+                <w:b/>
+              </w:rPr>
+            </w:pPr>
+            <w:r>
+              <w:rPr>
+                <w:b/>
+              </w:rPr>
+              <w:t>Comportamento Alternativo 3</w:t>
+            </w:r>
+          </w:p>
+          <w:p>
+            <w:pPr>
+              <w:rPr>
+                <w:b/>
+              </w:rPr>
+            </w:pPr>
+            <w:r>
+              <w:rPr>
+                <w:b/>
+              </w:rPr>
+              <w:t>(passo 3.2.)</w:t>
+            </w:r>
+          </w:p>
+          <w:p>
+            <w:pPr>
+              <w:rPr>
+                <w:b/>
+              </w:rPr>
+            </w:pPr>
+            <w:r>
+              <w:rPr>
+                <w:b/>
+              </w:rPr>
+              <w:t>[cliente já tinha a sessão iniciada no Facebook]</w:t>
+            </w:r>
+          </w:p>
+        </w:tc>
+        <w:tc>
+          <w:tcPr>
+            <w:tcW w:w="1752" w:type="pct"/>
+          </w:tcPr>
+          <w:p>
+            <w:r>
+              <w:t>3.2.1. Regressa a 3.4.</w:t>
+            </w:r>
+          </w:p>
+        </w:tc>
+        <w:tc>
+          <w:tcPr>
+            <w:tcW w:w="1582" w:type="pct"/>
+          </w:tcPr>
+          <w:p/>
+        </w:tc>
+      </w:tr>
+    </w:tbl>
+    <w:p/>
+    <w:tbl>
+      <w:tblPr>
+        <w:tblStyle w:val="Tabelacomgrelha"/>
+        <w:tblW w:w="5000" w:type="pct"/>
+        <w:tblLook w:val="04A0" w:firstRow="1" w:lastRow="0" w:firstColumn="1" w:lastColumn="0" w:noHBand="0" w:noVBand="1"/>
+      </w:tblPr>
+      <w:tblGrid>
+        <w:gridCol w:w="2830"/>
+        <w:gridCol w:w="2976"/>
+        <w:gridCol w:w="2688"/>
+      </w:tblGrid>
+      <w:tr>
+        <w:tc>
+          <w:tcPr>
+            <w:tcW w:w="5000" w:type="pct"/>
+            <w:gridSpan w:val="3"/>
+          </w:tcPr>
+          <w:p>
+            <w:r>
+              <w:rPr>
+                <w:b/>
+              </w:rPr>
+              <w:t>Use Case:</w:t>
+            </w:r>
+            <w:r>
+              <w:t xml:space="preserve"> Remover Classificação de Alimento</w:t>
+            </w:r>
+          </w:p>
+        </w:tc>
+      </w:tr>
+      <w:tr>
+        <w:tc>
+          <w:tcPr>
+            <w:tcW w:w="5000" w:type="pct"/>
+            <w:gridSpan w:val="3"/>
+          </w:tcPr>
+          <w:p>
+            <w:r>
+              <w:rPr>
+                <w:b/>
+              </w:rPr>
+              <w:t xml:space="preserve">Descrição: </w:t>
+            </w:r>
+            <w:r>
+              <w:t>Cliente remove a classificação que atribuiu anteriormente a um alimento</w:t>
+            </w:r>
+          </w:p>
+        </w:tc>
+      </w:tr>
+      <w:tr>
+        <w:tc>
+          <w:tcPr>
+            <w:tcW w:w="5000" w:type="pct"/>
+            <w:gridSpan w:val="3"/>
+          </w:tcPr>
+          <w:p>
+            <w:r>
+              <w:rPr>
+                <w:b/>
+              </w:rPr>
+              <w:t xml:space="preserve">Pré-condição: </w:t>
+            </w:r>
+            <w:r>
+              <w:t>O cliente tem pelo menos uma classificação de alimento registada no sistema</w:t>
+            </w:r>
+          </w:p>
+        </w:tc>
+      </w:tr>
+      <w:tr>
+        <w:tc>
+          <w:tcPr>
+            <w:tcW w:w="5000" w:type="pct"/>
+            <w:gridSpan w:val="3"/>
+          </w:tcPr>
+          <w:p>
+            <w:r>
+              <w:rPr>
+                <w:b/>
+              </w:rPr>
+              <w:t xml:space="preserve">Pós-condição: </w:t>
+            </w:r>
+            <w:r>
+              <w:t>A classificação de alimento identificada pelo cliente é removida</w:t>
+            </w:r>
+          </w:p>
+        </w:tc>
+      </w:tr>
+      <w:tr>
+        <w:tc>
+          <w:tcPr>
+            <w:tcW w:w="1666" w:type="pct"/>
+          </w:tcPr>
+          <w:p/>
+        </w:tc>
+        <w:tc>
+          <w:tcPr>
+            <w:tcW w:w="1752" w:type="pct"/>
+          </w:tcPr>
+          <w:p>
+            <w:pPr>
+              <w:rPr>
+                <w:b/>
+              </w:rPr>
+            </w:pPr>
+            <w:r>
+              <w:rPr>
+                <w:b/>
+              </w:rPr>
+              <w:t>Ator</w:t>
+            </w:r>
+          </w:p>
+        </w:tc>
+        <w:tc>
+          <w:tcPr>
+            <w:tcW w:w="1582" w:type="pct"/>
+          </w:tcPr>
+          <w:p>
+            <w:pPr>
+              <w:rPr>
+                <w:b/>
+              </w:rPr>
+            </w:pPr>
+            <w:r>
+              <w:rPr>
+                <w:b/>
+              </w:rPr>
+              <w:t>Sistema</w:t>
+            </w:r>
+          </w:p>
+        </w:tc>
+      </w:tr>
+      <w:tr>
+        <w:tc>
+          <w:tcPr>
+            <w:tcW w:w="1666" w:type="pct"/>
+            <w:vMerge w:val="restart"/>
+          </w:tcPr>
+          <w:p>
+            <w:pPr>
+              <w:rPr>
+                <w:b/>
+              </w:rPr>
+            </w:pPr>
+            <w:r>
+              <w:rPr>
+                <w:b/>
+              </w:rPr>
+              <w:t>Comportamento</w:t>
+            </w:r>
+          </w:p>
+          <w:p>
+            <w:pPr>
+              <w:rPr>
+                <w:b/>
+              </w:rPr>
+            </w:pPr>
+            <w:r>
+              <w:rPr>
+                <w:b/>
+              </w:rPr>
+              <w:t>Normal</w:t>
+            </w:r>
+          </w:p>
+        </w:tc>
+        <w:tc>
+          <w:tcPr>
+            <w:tcW w:w="1752" w:type="pct"/>
+          </w:tcPr>
+          <w:p>
+            <w:r>
+              <w:t>1. Identifica</w:t>
+            </w:r>
+            <w:r>
+              <w:t xml:space="preserve"> a</w:t>
+            </w:r>
+            <w:r>
+              <w:t xml:space="preserve"> classificação de alimento que pretende remover</w:t>
+            </w:r>
+          </w:p>
+        </w:tc>
+        <w:tc>
+          <w:tcPr>
+            <w:tcW w:w="1582" w:type="pct"/>
+          </w:tcPr>
+          <w:p/>
+        </w:tc>
+      </w:tr>
+      <w:tr>
+        <w:tc>
+          <w:tcPr>
+            <w:tcW w:w="1666" w:type="pct"/>
+            <w:vMerge/>
+          </w:tcPr>
+          <w:p>
+            <w:pPr>
+              <w:rPr>
+                <w:b/>
+              </w:rPr>
+            </w:pPr>
+          </w:p>
+        </w:tc>
+        <w:tc>
+          <w:tcPr>
+            <w:tcW w:w="1752" w:type="pct"/>
+          </w:tcPr>
+          <w:p/>
+        </w:tc>
+        <w:tc>
+          <w:tcPr>
+            <w:tcW w:w="1582" w:type="pct"/>
+          </w:tcPr>
+          <w:p>
+            <w:r>
+              <w:t>2. Remove classificação identificada</w:t>
+            </w:r>
+          </w:p>
+        </w:tc>
+      </w:tr>
+    </w:tbl>
+    <w:p/>
+    <w:tbl>
+      <w:tblPr>
+        <w:tblStyle w:val="Tabelacomgrelha"/>
+        <w:tblW w:w="5000" w:type="pct"/>
+        <w:tblLook w:val="04A0" w:firstRow="1" w:lastRow="0" w:firstColumn="1" w:lastColumn="0" w:noHBand="0" w:noVBand="1"/>
+      </w:tblPr>
+      <w:tblGrid>
+        <w:gridCol w:w="2830"/>
+        <w:gridCol w:w="2976"/>
+        <w:gridCol w:w="2688"/>
+      </w:tblGrid>
+      <w:tr>
+        <w:tc>
+          <w:tcPr>
+            <w:tcW w:w="5000" w:type="pct"/>
+            <w:gridSpan w:val="3"/>
+          </w:tcPr>
+          <w:p>
+            <w:r>
+              <w:rPr>
+                <w:b/>
+              </w:rPr>
+              <w:t>Use Case:</w:t>
+            </w:r>
+            <w:r>
+              <w:t xml:space="preserve"> Remover Classificação de Estabelecimento</w:t>
+            </w:r>
+          </w:p>
+        </w:tc>
+      </w:tr>
+      <w:tr>
+        <w:tc>
+          <w:tcPr>
+            <w:tcW w:w="5000" w:type="pct"/>
+            <w:gridSpan w:val="3"/>
+          </w:tcPr>
+          <w:p>
+            <w:r>
+              <w:rPr>
+                <w:b/>
+              </w:rPr>
+              <w:t xml:space="preserve">Descrição: </w:t>
+            </w:r>
+            <w:r>
+              <w:t>Cliente remove a classificação que atribuiu anteriormente a um estabelecimento</w:t>
+            </w:r>
+          </w:p>
+        </w:tc>
+      </w:tr>
+      <w:tr>
+        <w:tc>
+          <w:tcPr>
+            <w:tcW w:w="5000" w:type="pct"/>
+            <w:gridSpan w:val="3"/>
+          </w:tcPr>
+          <w:p>
+            <w:r>
+              <w:rPr>
+                <w:b/>
+              </w:rPr>
+              <w:t xml:space="preserve">Pré-condição: </w:t>
+            </w:r>
+            <w:r>
+              <w:t>O cliente tem pelo menos uma classificação de estabelecimento registada no sistema</w:t>
+            </w:r>
+          </w:p>
+        </w:tc>
+      </w:tr>
+      <w:tr>
+        <w:tc>
+          <w:tcPr>
+            <w:tcW w:w="5000" w:type="pct"/>
+            <w:gridSpan w:val="3"/>
+          </w:tcPr>
+          <w:p>
+            <w:r>
+              <w:rPr>
+                <w:b/>
+              </w:rPr>
+              <w:t xml:space="preserve">Pós-condição: </w:t>
+            </w:r>
+            <w:r>
+              <w:t>A classificação de estabelecimento identificada pelo cliente é removida</w:t>
+            </w:r>
+          </w:p>
+        </w:tc>
+      </w:tr>
+      <w:tr>
+        <w:tc>
+          <w:tcPr>
+            <w:tcW w:w="1666" w:type="pct"/>
+          </w:tcPr>
+          <w:p/>
+        </w:tc>
+        <w:tc>
+          <w:tcPr>
+            <w:tcW w:w="1752" w:type="pct"/>
+          </w:tcPr>
+          <w:p>
+            <w:pPr>
+              <w:rPr>
+                <w:b/>
+              </w:rPr>
+            </w:pPr>
+            <w:r>
+              <w:rPr>
+                <w:b/>
+              </w:rPr>
+              <w:t>Ator</w:t>
+            </w:r>
+          </w:p>
+        </w:tc>
+        <w:tc>
+          <w:tcPr>
+            <w:tcW w:w="1582" w:type="pct"/>
+          </w:tcPr>
+          <w:p>
+            <w:pPr>
+              <w:rPr>
+                <w:b/>
+              </w:rPr>
+            </w:pPr>
+            <w:r>
+              <w:rPr>
+                <w:b/>
+              </w:rPr>
+              <w:t>Sistema</w:t>
+            </w:r>
+          </w:p>
+        </w:tc>
+      </w:tr>
+      <w:tr>
+        <w:tc>
+          <w:tcPr>
+            <w:tcW w:w="1666" w:type="pct"/>
+            <w:vMerge w:val="restart"/>
+          </w:tcPr>
+          <w:p>
+            <w:pPr>
+              <w:rPr>
+                <w:b/>
+              </w:rPr>
+            </w:pPr>
+            <w:r>
+              <w:rPr>
+                <w:b/>
+              </w:rPr>
+              <w:lastRenderedPageBreak/>
+              <w:t>Comportamento</w:t>
+            </w:r>
+          </w:p>
+          <w:p>
+            <w:pPr>
+              <w:rPr>
+                <w:b/>
+              </w:rPr>
+            </w:pPr>
+            <w:r>
+              <w:rPr>
+                <w:b/>
+              </w:rPr>
+              <w:t>Normal</w:t>
+            </w:r>
+          </w:p>
+        </w:tc>
+        <w:tc>
+          <w:tcPr>
+            <w:tcW w:w="1752" w:type="pct"/>
+          </w:tcPr>
+          <w:p>
+            <w:r>
+              <w:t>1. Identifica</w:t>
+            </w:r>
+            <w:r>
+              <w:t xml:space="preserve"> a</w:t>
+            </w:r>
+            <w:r>
+              <w:t xml:space="preserve"> classificação de estabelecimento que pretende remover</w:t>
+            </w:r>
+          </w:p>
+        </w:tc>
+        <w:tc>
+          <w:tcPr>
+            <w:tcW w:w="1582" w:type="pct"/>
+          </w:tcPr>
+          <w:p/>
+        </w:tc>
+      </w:tr>
+      <w:tr>
+        <w:tc>
+          <w:tcPr>
+            <w:tcW w:w="1666" w:type="pct"/>
+            <w:vMerge/>
+          </w:tcPr>
+          <w:p>
+            <w:pPr>
+              <w:rPr>
+                <w:b/>
+              </w:rPr>
+            </w:pPr>
+          </w:p>
+        </w:tc>
+        <w:tc>
+          <w:tcPr>
+            <w:tcW w:w="1752" w:type="pct"/>
+          </w:tcPr>
+          <w:p/>
+        </w:tc>
+        <w:tc>
+          <w:tcPr>
+            <w:tcW w:w="1582" w:type="pct"/>
+          </w:tcPr>
+          <w:p>
+            <w:r>
+              <w:t>2. Remove classificação identificada</w:t>
+            </w:r>
+          </w:p>
+        </w:tc>
+      </w:tr>
+    </w:tbl>
+    <w:p/>
+    <w:tbl>
+      <w:tblPr>
+        <w:tblStyle w:val="Tabelacomgrelha"/>
+        <w:tblW w:w="5000" w:type="pct"/>
+        <w:tblLook w:val="04A0" w:firstRow="1" w:lastRow="0" w:firstColumn="1" w:lastColumn="0" w:noHBand="0" w:noVBand="1"/>
+      </w:tblPr>
+      <w:tblGrid>
+        <w:gridCol w:w="2830"/>
+        <w:gridCol w:w="2976"/>
+        <w:gridCol w:w="2688"/>
+      </w:tblGrid>
+      <w:tr>
+        <w:tc>
+          <w:tcPr>
+            <w:tcW w:w="5000" w:type="pct"/>
+            <w:gridSpan w:val="3"/>
+          </w:tcPr>
+          <w:p>
+            <w:r>
+              <w:rPr>
+                <w:b/>
+              </w:rPr>
+              <w:t>Use Case:</w:t>
+            </w:r>
+            <w:r>
+              <w:t xml:space="preserve"> Partilhar Experiência de Degustação</w:t>
+            </w:r>
+          </w:p>
+        </w:tc>
+      </w:tr>
+      <w:tr>
+        <w:tc>
+          <w:tcPr>
+            <w:tcW w:w="5000" w:type="pct"/>
+            <w:gridSpan w:val="3"/>
+          </w:tcPr>
+          <w:p>
+            <w:r>
+              <w:rPr>
+                <w:b/>
+              </w:rPr>
+              <w:t xml:space="preserve">Descrição: </w:t>
+            </w:r>
+            <w:r>
+              <w:t>Cliente ou utilizador não autenticado partilha a sua experiência de degustação em tempo real, no Twitter ou no Facebook</w:t>
+            </w:r>
+          </w:p>
+        </w:tc>
+      </w:tr>
+      <w:tr>
+        <w:tc>
+          <w:tcPr>
+            <w:tcW w:w="5000" w:type="pct"/>
+            <w:gridSpan w:val="3"/>
+          </w:tcPr>
+          <w:p>
+            <w:r>
+              <w:rPr>
+                <w:b/>
+              </w:rPr>
+              <w:t>Pré-condição:</w:t>
+            </w:r>
+          </w:p>
+        </w:tc>
+      </w:tr>
+      <w:tr>
+        <w:tc>
+          <w:tcPr>
+            <w:tcW w:w="5000" w:type="pct"/>
+            <w:gridSpan w:val="3"/>
+          </w:tcPr>
+          <w:p>
+            <w:r>
+              <w:rPr>
+                <w:b/>
+              </w:rPr>
+              <w:t xml:space="preserve">Pós-condição: </w:t>
+            </w:r>
+            <w:r>
+              <w:t>A experiência de degustação do cliente ou utilizador não autenticado é partilhada com sucesso na rede social em que este optou por partilhá-la (Twitter ou Facebook)</w:t>
+            </w:r>
+          </w:p>
+        </w:tc>
+      </w:tr>
+      <w:tr>
+        <w:tc>
+          <w:tcPr>
+            <w:tcW w:w="1666" w:type="pct"/>
+          </w:tcPr>
+          <w:p/>
+        </w:tc>
+        <w:tc>
+          <w:tcPr>
+            <w:tcW w:w="1752" w:type="pct"/>
+          </w:tcPr>
+          <w:p>
+            <w:pPr>
+              <w:rPr>
+                <w:b/>
+              </w:rPr>
+            </w:pPr>
+            <w:r>
+              <w:rPr>
+                <w:b/>
+              </w:rPr>
+              <w:t>Ator</w:t>
+            </w:r>
+          </w:p>
+        </w:tc>
+        <w:tc>
+          <w:tcPr>
+            <w:tcW w:w="1582" w:type="pct"/>
+          </w:tcPr>
+          <w:p>
+            <w:pPr>
+              <w:rPr>
+                <w:b/>
+              </w:rPr>
+            </w:pPr>
+            <w:r>
+              <w:rPr>
+                <w:b/>
+              </w:rPr>
+              <w:t>Sistema</w:t>
+            </w:r>
+          </w:p>
+        </w:tc>
+      </w:tr>
+      <w:tr>
+        <w:tc>
+          <w:tcPr>
+            <w:tcW w:w="1666" w:type="pct"/>
+            <w:vMerge w:val="restart"/>
+          </w:tcPr>
+          <w:p>
+            <w:pPr>
+              <w:rPr>
+                <w:b/>
+              </w:rPr>
+            </w:pPr>
+            <w:r>
+              <w:rPr>
+                <w:b/>
+              </w:rPr>
+              <w:t>Comportamento</w:t>
+            </w:r>
+          </w:p>
+          <w:p>
+            <w:pPr>
+              <w:rPr>
+                <w:b/>
+              </w:rPr>
+            </w:pPr>
+            <w:r>
+              <w:rPr>
+                <w:b/>
+              </w:rPr>
+              <w:t>Normal</w:t>
+            </w:r>
+          </w:p>
+        </w:tc>
+        <w:tc>
+          <w:tcPr>
+            <w:tcW w:w="1752" w:type="pct"/>
+          </w:tcPr>
+          <w:p>
+            <w:r>
+              <w:t xml:space="preserve">1. </w:t>
+            </w:r>
+          </w:p>
+        </w:tc>
+        <w:tc>
+          <w:tcPr>
+            <w:tcW w:w="1582" w:type="pct"/>
+          </w:tcPr>
+          <w:p/>
+        </w:tc>
+      </w:tr>
+      <w:tr>
+        <w:tc>
+          <w:tcPr>
+            <w:tcW w:w="1666" w:type="pct"/>
+            <w:vMerge/>
+          </w:tcPr>
+          <w:p>
+            <w:pPr>
+              <w:rPr>
+                <w:b/>
+              </w:rPr>
+            </w:pPr>
+          </w:p>
+        </w:tc>
+        <w:tc>
+          <w:tcPr>
+            <w:tcW w:w="1752" w:type="pct"/>
+          </w:tcPr>
+          <w:p/>
+        </w:tc>
+        <w:tc>
+          <w:tcPr>
+            <w:tcW w:w="1582" w:type="pct"/>
+          </w:tcPr>
+          <w:p>
+            <w:r>
+              <w:t>2</w:t>
+            </w:r>
+            <w:r>
+              <w:t xml:space="preserve">. </w:t>
+            </w:r>
+            <w:bookmarkStart w:id="0" w:name="_GoBack"/>
+            <w:bookmarkEnd w:id="0"/>
           </w:p>
         </w:tc>
       </w:tr>
@@ -5548,7 +8778,7 @@
 </file>
 
 <file path=customXml/itemProps1.xml><?xml version="1.0" encoding="utf-8"?>
-<ds:datastoreItem xmlns:ds="http://schemas.openxmlformats.org/officeDocument/2006/customXml" ds:itemID="{23D735D7-5C3F-43F4-B5CC-D20802BCB72B}">
+<ds:datastoreItem xmlns:ds="http://schemas.openxmlformats.org/officeDocument/2006/customXml" ds:itemID="{2BE69698-3B02-4D80-A6C5-C09D9D97757E}">
   <ds:schemaRefs>
     <ds:schemaRef ds:uri="http://schemas.openxmlformats.org/officeDocument/2006/bibliography"/>
   </ds:schemaRefs>

</xml_diff>

<commit_message>
Adicionei o sub-diagrama 'Gestao de Conta' ao diagrama de use cases e atualizei as especificacoes de use case
</commit_message>
<xml_diff>
--- a/Modelacao/JM-Especificacao-Use-Cases.docx
+++ b/Modelacao/JM-Especificacao-Use-Cases.docx
@@ -4849,7 +4849,10 @@
         </w:tc>
       </w:tr>
     </w:tbl>
-    <w:p/>
+    <w:p>
+      <w:bookmarkStart w:id="0" w:name="_GoBack"/>
+      <w:bookmarkEnd w:id="0"/>
+    </w:p>
     <w:tbl>
       <w:tblPr>
         <w:tblStyle w:val="Tabelacomgrelha"/>
@@ -4868,23 +4871,14 @@
             <w:gridSpan w:val="3"/>
           </w:tcPr>
           <w:p>
-            <w:pPr>
-              <w:rPr>
-                <w:highlight w:val="yellow"/>
-              </w:rPr>
-            </w:pPr>
-            <w:r>
-              <w:rPr>
-                <w:b/>
-                <w:highlight w:val="yellow"/>
+            <w:r>
+              <w:rPr>
+                <w:b/>
               </w:rPr>
               <w:t>Use Case:</w:t>
             </w:r>
             <w:r>
-              <w:rPr>
-                <w:highlight w:val="yellow"/>
-              </w:rPr>
-              <w:t xml:space="preserve"> Partilhar Classificação</w:t>
+              <w:t xml:space="preserve"> Partilhar Classificação de Alimento</w:t>
             </w:r>
           </w:p>
         </w:tc>
@@ -4896,41 +4890,14 @@
             <w:gridSpan w:val="3"/>
           </w:tcPr>
           <w:p>
-            <w:pPr>
-              <w:rPr>
-                <w:highlight w:val="yellow"/>
-              </w:rPr>
-            </w:pPr>
-            <w:r>
-              <w:rPr>
-                <w:b/>
-                <w:highlight w:val="yellow"/>
+            <w:r>
+              <w:rPr>
+                <w:b/>
               </w:rPr>
               <w:t xml:space="preserve">Descrição: </w:t>
             </w:r>
             <w:r>
-              <w:rPr>
-                <w:highlight w:val="yellow"/>
-              </w:rPr>
-              <w:t xml:space="preserve">Cliente </w:t>
-            </w:r>
-            <w:r>
-              <w:rPr>
-                <w:highlight w:val="yellow"/>
-              </w:rPr>
-              <w:t xml:space="preserve">partilha </w:t>
-            </w:r>
-            <w:r>
-              <w:rPr>
-                <w:highlight w:val="yellow"/>
-              </w:rPr>
-              <w:t>no Twitter ou na Facebook a classificação que deu a um alimento</w:t>
-            </w:r>
-            <w:r>
-              <w:rPr>
-                <w:highlight w:val="yellow"/>
-              </w:rPr>
-              <w:t xml:space="preserve"> ou a um restaurante</w:t>
+              <w:t>Cliente partilha no Twitter ou na Facebook a classificação que deu a um alimento</w:t>
             </w:r>
           </w:p>
         </w:tc>
@@ -4942,17 +4909,11 @@
             <w:gridSpan w:val="3"/>
           </w:tcPr>
           <w:p>
-            <w:pPr>
-              <w:rPr>
-                <w:highlight w:val="yellow"/>
-              </w:rPr>
-            </w:pPr>
-            <w:r>
-              <w:rPr>
-                <w:b/>
-                <w:highlight w:val="yellow"/>
-              </w:rPr>
-              <w:t xml:space="preserve">Pré-condição: </w:t>
+            <w:r>
+              <w:rPr>
+                <w:b/>
+              </w:rPr>
+              <w:t>Pré-condição:</w:t>
             </w:r>
           </w:p>
         </w:tc>
@@ -4964,55 +4925,56 @@
             <w:gridSpan w:val="3"/>
           </w:tcPr>
           <w:p>
-            <w:pPr>
-              <w:rPr>
-                <w:highlight w:val="yellow"/>
-              </w:rPr>
-            </w:pPr>
-            <w:r>
-              <w:rPr>
-                <w:b/>
-                <w:highlight w:val="yellow"/>
+            <w:r>
+              <w:rPr>
+                <w:b/>
               </w:rPr>
               <w:t xml:space="preserve">Pós-condição: </w:t>
             </w:r>
             <w:r>
-              <w:rPr>
-                <w:highlight w:val="yellow"/>
-              </w:rPr>
-              <w:t>Sistema regista classificação que o cliente atribuiu ao estabelecimento identificado</w:t>
-            </w:r>
-          </w:p>
-        </w:tc>
-      </w:tr>
-      <w:tr>
-        <w:tc>
-          <w:tcPr>
-            <w:tcW w:w="1666" w:type="pct"/>
-          </w:tcPr>
-          <w:p>
-            <w:pPr>
-              <w:rPr>
-                <w:highlight w:val="yellow"/>
-              </w:rPr>
-            </w:pPr>
-          </w:p>
-        </w:tc>
-        <w:tc>
-          <w:tcPr>
-            <w:tcW w:w="1752" w:type="pct"/>
-          </w:tcPr>
-          <w:p>
-            <w:pPr>
-              <w:rPr>
-                <w:b/>
-                <w:highlight w:val="yellow"/>
-              </w:rPr>
-            </w:pPr>
-            <w:r>
-              <w:rPr>
-                <w:b/>
-                <w:highlight w:val="yellow"/>
+              <w:t xml:space="preserve">Cliente partilha </w:t>
+            </w:r>
+            <w:r>
+              <w:t xml:space="preserve">com sucesso </w:t>
+            </w:r>
+            <w:r>
+              <w:t xml:space="preserve">a classificação </w:t>
+            </w:r>
+            <w:r>
+              <w:t>do</w:t>
+            </w:r>
+            <w:r>
+              <w:t xml:space="preserve"> alimento </w:t>
+            </w:r>
+            <w:r>
+              <w:t xml:space="preserve">avaliado, </w:t>
+            </w:r>
+            <w:r>
+              <w:t>na rede social em que optou por partilhá-la (Twitter ou Facebook)</w:t>
+            </w:r>
+          </w:p>
+        </w:tc>
+      </w:tr>
+      <w:tr>
+        <w:tc>
+          <w:tcPr>
+            <w:tcW w:w="1666" w:type="pct"/>
+          </w:tcPr>
+          <w:p/>
+        </w:tc>
+        <w:tc>
+          <w:tcPr>
+            <w:tcW w:w="1752" w:type="pct"/>
+          </w:tcPr>
+          <w:p>
+            <w:pPr>
+              <w:rPr>
+                <w:b/>
+              </w:rPr>
+            </w:pPr>
+            <w:r>
+              <w:rPr>
+                <w:b/>
               </w:rPr>
               <w:t>Ator</w:t>
             </w:r>
@@ -5026,13 +4988,11 @@
             <w:pPr>
               <w:rPr>
                 <w:b/>
-                <w:highlight w:val="yellow"/>
-              </w:rPr>
-            </w:pPr>
-            <w:r>
-              <w:rPr>
-                <w:b/>
-                <w:highlight w:val="yellow"/>
+              </w:rPr>
+            </w:pPr>
+            <w:r>
+              <w:rPr>
+                <w:b/>
               </w:rPr>
               <w:t>Sistema</w:t>
             </w:r>
@@ -5049,13 +5009,11 @@
             <w:pPr>
               <w:rPr>
                 <w:b/>
-                <w:highlight w:val="yellow"/>
-              </w:rPr>
-            </w:pPr>
-            <w:r>
-              <w:rPr>
-                <w:b/>
-                <w:highlight w:val="yellow"/>
+              </w:rPr>
+            </w:pPr>
+            <w:r>
+              <w:rPr>
+                <w:b/>
               </w:rPr>
               <w:t>Comportamento</w:t>
             </w:r>
@@ -5064,13 +5022,11 @@
             <w:pPr>
               <w:rPr>
                 <w:b/>
-                <w:highlight w:val="yellow"/>
-              </w:rPr>
-            </w:pPr>
-            <w:r>
-              <w:rPr>
-                <w:b/>
-                <w:highlight w:val="yellow"/>
+              </w:rPr>
+            </w:pPr>
+            <w:r>
+              <w:rPr>
+                <w:b/>
               </w:rPr>
               <w:t>Normal</w:t>
             </w:r>
@@ -5081,30 +5037,16 @@
             <w:tcW w:w="1752" w:type="pct"/>
           </w:tcPr>
           <w:p>
-            <w:pPr>
-              <w:rPr>
-                <w:highlight w:val="yellow"/>
-              </w:rPr>
-            </w:pPr>
-            <w:r>
-              <w:rPr>
-                <w:highlight w:val="yellow"/>
-              </w:rPr>
-              <w:t>1. &lt;&lt;include&gt;&gt; ??? (tanto pode ser “Classificar Estabelecimento” como “Classificar Alimento”)</w:t>
-            </w:r>
-          </w:p>
-        </w:tc>
-        <w:tc>
-          <w:tcPr>
-            <w:tcW w:w="1582" w:type="pct"/>
-          </w:tcPr>
-          <w:p>
-            <w:pPr>
-              <w:rPr>
-                <w:highlight w:val="yellow"/>
-              </w:rPr>
-            </w:pPr>
-          </w:p>
+            <w:r>
+              <w:t>1. &lt;&lt;include&gt;&gt; Classificar Alimento</w:t>
+            </w:r>
+          </w:p>
+        </w:tc>
+        <w:tc>
+          <w:tcPr>
+            <w:tcW w:w="1582" w:type="pct"/>
+          </w:tcPr>
+          <w:p/>
         </w:tc>
       </w:tr>
       <w:tr>
@@ -5117,33 +5059,24 @@
             <w:pPr>
               <w:rPr>
                 <w:b/>
-                <w:highlight w:val="yellow"/>
-              </w:rPr>
-            </w:pPr>
-          </w:p>
-        </w:tc>
-        <w:tc>
-          <w:tcPr>
-            <w:tcW w:w="1752" w:type="pct"/>
-          </w:tcPr>
-          <w:p>
-            <w:pPr>
-              <w:rPr>
-                <w:highlight w:val="yellow"/>
-              </w:rPr>
-            </w:pPr>
-          </w:p>
-        </w:tc>
-        <w:tc>
-          <w:tcPr>
-            <w:tcW w:w="1582" w:type="pct"/>
-          </w:tcPr>
-          <w:p>
-            <w:pPr>
-              <w:rPr>
-                <w:highlight w:val="yellow"/>
-              </w:rPr>
-            </w:pPr>
+              </w:rPr>
+            </w:pPr>
+          </w:p>
+        </w:tc>
+        <w:tc>
+          <w:tcPr>
+            <w:tcW w:w="1752" w:type="pct"/>
+          </w:tcPr>
+          <w:p/>
+        </w:tc>
+        <w:tc>
+          <w:tcPr>
+            <w:tcW w:w="1582" w:type="pct"/>
+          </w:tcPr>
+          <w:p>
+            <w:r>
+              <w:t>2. Pergunta se pretende partilhar no Twitter ou no Facebook a classificação que acabou de dar ao alimento</w:t>
+            </w:r>
           </w:p>
         </w:tc>
       </w:tr>
@@ -5157,33 +5090,126 @@
             <w:pPr>
               <w:rPr>
                 <w:b/>
-                <w:highlight w:val="yellow"/>
-              </w:rPr>
-            </w:pPr>
-          </w:p>
-        </w:tc>
-        <w:tc>
-          <w:tcPr>
-            <w:tcW w:w="1752" w:type="pct"/>
-          </w:tcPr>
-          <w:p>
-            <w:pPr>
-              <w:rPr>
-                <w:highlight w:val="yellow"/>
-              </w:rPr>
-            </w:pPr>
-          </w:p>
-        </w:tc>
-        <w:tc>
-          <w:tcPr>
-            <w:tcW w:w="1582" w:type="pct"/>
-          </w:tcPr>
-          <w:p>
-            <w:pPr>
-              <w:rPr>
-                <w:highlight w:val="yellow"/>
-              </w:rPr>
-            </w:pPr>
+              </w:rPr>
+            </w:pPr>
+          </w:p>
+        </w:tc>
+        <w:tc>
+          <w:tcPr>
+            <w:tcW w:w="1752" w:type="pct"/>
+          </w:tcPr>
+          <w:p>
+            <w:r>
+              <w:t>3. Indica que pretende partilhar no Twitter</w:t>
+            </w:r>
+          </w:p>
+        </w:tc>
+        <w:tc>
+          <w:tcPr>
+            <w:tcW w:w="1582" w:type="pct"/>
+          </w:tcPr>
+          <w:p/>
+        </w:tc>
+      </w:tr>
+      <w:tr>
+        <w:tc>
+          <w:tcPr>
+            <w:tcW w:w="1666" w:type="pct"/>
+            <w:vMerge/>
+          </w:tcPr>
+          <w:p>
+            <w:pPr>
+              <w:rPr>
+                <w:b/>
+              </w:rPr>
+            </w:pPr>
+          </w:p>
+        </w:tc>
+        <w:tc>
+          <w:tcPr>
+            <w:tcW w:w="1752" w:type="pct"/>
+          </w:tcPr>
+          <w:p>
+            <w:r>
+              <w:t>4. Introduz credenciais da sua conta do Twitter</w:t>
+            </w:r>
+          </w:p>
+        </w:tc>
+        <w:tc>
+          <w:tcPr>
+            <w:tcW w:w="1582" w:type="pct"/>
+          </w:tcPr>
+          <w:p/>
+        </w:tc>
+      </w:tr>
+      <w:tr>
+        <w:tc>
+          <w:tcPr>
+            <w:tcW w:w="1666" w:type="pct"/>
+            <w:vMerge/>
+          </w:tcPr>
+          <w:p>
+            <w:pPr>
+              <w:rPr>
+                <w:b/>
+              </w:rPr>
+            </w:pPr>
+          </w:p>
+        </w:tc>
+        <w:tc>
+          <w:tcPr>
+            <w:tcW w:w="1752" w:type="pct"/>
+          </w:tcPr>
+          <w:p/>
+        </w:tc>
+        <w:tc>
+          <w:tcPr>
+            <w:tcW w:w="1582" w:type="pct"/>
+          </w:tcPr>
+          <w:p>
+            <w:r>
+              <w:t>5. Valida credenciais (</w:t>
+            </w:r>
+            <w:r>
+              <w:rPr>
+                <w:u w:val="single"/>
+              </w:rPr>
+              <w:t>recorre a APIs do Twitter</w:t>
+            </w:r>
+            <w:r>
+              <w:t>)</w:t>
+            </w:r>
+          </w:p>
+        </w:tc>
+      </w:tr>
+      <w:tr>
+        <w:tc>
+          <w:tcPr>
+            <w:tcW w:w="1666" w:type="pct"/>
+            <w:vMerge/>
+          </w:tcPr>
+          <w:p>
+            <w:pPr>
+              <w:rPr>
+                <w:b/>
+              </w:rPr>
+            </w:pPr>
+          </w:p>
+        </w:tc>
+        <w:tc>
+          <w:tcPr>
+            <w:tcW w:w="1752" w:type="pct"/>
+          </w:tcPr>
+          <w:p/>
+        </w:tc>
+        <w:tc>
+          <w:tcPr>
+            <w:tcW w:w="1582" w:type="pct"/>
+          </w:tcPr>
+          <w:p>
+            <w:r>
+              <w:t>6. Partilha classificação no Twitter, incluindo o comentário que possa estar associado</w:t>
+            </w:r>
           </w:p>
         </w:tc>
       </w:tr>
@@ -5197,71 +5223,65 @@
             <w:pPr>
               <w:rPr>
                 <w:b/>
-                <w:highlight w:val="yellow"/>
-              </w:rPr>
-            </w:pPr>
-            <w:r>
-              <w:rPr>
-                <w:b/>
-                <w:highlight w:val="yellow"/>
+              </w:rPr>
+            </w:pPr>
+            <w:r>
+              <w:rPr>
+                <w:b/>
               </w:rPr>
               <w:t>Comportamento Alternativo</w:t>
             </w:r>
-          </w:p>
-          <w:p>
-            <w:pPr>
-              <w:rPr>
-                <w:b/>
-                <w:highlight w:val="yellow"/>
-              </w:rPr>
-            </w:pPr>
-            <w:r>
-              <w:rPr>
-                <w:b/>
-                <w:highlight w:val="yellow"/>
-              </w:rPr>
-              <w:t>(</w:t>
-            </w:r>
-            <w:r>
-              <w:rPr>
-                <w:b/>
-                <w:highlight w:val="yellow"/>
-              </w:rPr>
-              <w:t xml:space="preserve">passo </w:t>
-            </w:r>
-          </w:p>
-          <w:p>
-            <w:pPr>
-              <w:rPr>
-                <w:b/>
-                <w:highlight w:val="yellow"/>
-              </w:rPr>
-            </w:pPr>
-          </w:p>
-        </w:tc>
-        <w:tc>
-          <w:tcPr>
-            <w:tcW w:w="1752" w:type="pct"/>
-          </w:tcPr>
-          <w:p>
-            <w:pPr>
-              <w:rPr>
-                <w:highlight w:val="yellow"/>
-              </w:rPr>
-            </w:pPr>
-          </w:p>
-        </w:tc>
-        <w:tc>
-          <w:tcPr>
-            <w:tcW w:w="1582" w:type="pct"/>
-          </w:tcPr>
-          <w:p>
-            <w:pPr>
-              <w:rPr>
-                <w:highlight w:val="yellow"/>
-              </w:rPr>
-            </w:pPr>
-          </w:p>
+            <w:r>
+              <w:rPr>
+                <w:b/>
+              </w:rPr>
+              <w:t xml:space="preserve"> 1</w:t>
+            </w:r>
+          </w:p>
+          <w:p>
+            <w:pPr>
+              <w:rPr>
+                <w:b/>
+              </w:rPr>
+            </w:pPr>
+            <w:r>
+              <w:rPr>
+                <w:b/>
+              </w:rPr>
+              <w:t>(passo 3)</w:t>
+            </w:r>
+          </w:p>
+          <w:p>
+            <w:pPr>
+              <w:rPr>
+                <w:b/>
+              </w:rPr>
+            </w:pPr>
+            <w:r>
+              <w:rPr>
+                <w:b/>
+              </w:rPr>
+              <w:lastRenderedPageBreak/>
+              <w:t>[cliente indica que pretende partilhar no Facebook]</w:t>
+            </w:r>
+          </w:p>
+        </w:tc>
+        <w:tc>
+          <w:tcPr>
+            <w:tcW w:w="1752" w:type="pct"/>
+          </w:tcPr>
+          <w:p>
+            <w:r>
+              <w:lastRenderedPageBreak/>
+              <w:t>3.1. Indica que pretende partilhar no Facebook</w:t>
+            </w:r>
+          </w:p>
+        </w:tc>
+        <w:tc>
+          <w:tcPr>
+            <w:tcW w:w="1582" w:type="pct"/>
+          </w:tcPr>
+          <w:p/>
         </w:tc>
       </w:tr>
       <w:tr>
@@ -5274,34 +5294,223 @@
             <w:pPr>
               <w:rPr>
                 <w:b/>
-                <w:highlight w:val="yellow"/>
-              </w:rPr>
-            </w:pPr>
-          </w:p>
-        </w:tc>
-        <w:tc>
-          <w:tcPr>
-            <w:tcW w:w="1752" w:type="pct"/>
-          </w:tcPr>
-          <w:p>
-            <w:pPr>
-              <w:rPr>
-                <w:highlight w:val="yellow"/>
-              </w:rPr>
-            </w:pPr>
-          </w:p>
-        </w:tc>
-        <w:tc>
-          <w:tcPr>
-            <w:tcW w:w="1582" w:type="pct"/>
-          </w:tcPr>
-          <w:p>
-            <w:pPr>
-              <w:rPr>
-                <w:highlight w:val="yellow"/>
-              </w:rPr>
-            </w:pPr>
-          </w:p>
+              </w:rPr>
+            </w:pPr>
+          </w:p>
+        </w:tc>
+        <w:tc>
+          <w:tcPr>
+            <w:tcW w:w="1752" w:type="pct"/>
+          </w:tcPr>
+          <w:p>
+            <w:r>
+              <w:t>3.2. Introduz as credenciais da sua conta do Facebook</w:t>
+            </w:r>
+          </w:p>
+        </w:tc>
+        <w:tc>
+          <w:tcPr>
+            <w:tcW w:w="1582" w:type="pct"/>
+          </w:tcPr>
+          <w:p/>
+        </w:tc>
+      </w:tr>
+      <w:tr>
+        <w:tc>
+          <w:tcPr>
+            <w:tcW w:w="1666" w:type="pct"/>
+            <w:vMerge/>
+          </w:tcPr>
+          <w:p>
+            <w:pPr>
+              <w:rPr>
+                <w:b/>
+              </w:rPr>
+            </w:pPr>
+          </w:p>
+        </w:tc>
+        <w:tc>
+          <w:tcPr>
+            <w:tcW w:w="1752" w:type="pct"/>
+          </w:tcPr>
+          <w:p/>
+        </w:tc>
+        <w:tc>
+          <w:tcPr>
+            <w:tcW w:w="1582" w:type="pct"/>
+          </w:tcPr>
+          <w:p>
+            <w:r>
+              <w:t>3.3. Valida credenciais (</w:t>
+            </w:r>
+            <w:r>
+              <w:rPr>
+                <w:u w:val="single"/>
+              </w:rPr>
+              <w:t>recorre a APIs do Facebook)</w:t>
+            </w:r>
+          </w:p>
+        </w:tc>
+      </w:tr>
+      <w:tr>
+        <w:tc>
+          <w:tcPr>
+            <w:tcW w:w="1666" w:type="pct"/>
+            <w:vMerge/>
+          </w:tcPr>
+          <w:p>
+            <w:pPr>
+              <w:rPr>
+                <w:b/>
+              </w:rPr>
+            </w:pPr>
+          </w:p>
+        </w:tc>
+        <w:tc>
+          <w:tcPr>
+            <w:tcW w:w="1752" w:type="pct"/>
+          </w:tcPr>
+          <w:p/>
+        </w:tc>
+        <w:tc>
+          <w:tcPr>
+            <w:tcW w:w="1582" w:type="pct"/>
+          </w:tcPr>
+          <w:p>
+            <w:r>
+              <w:t>3.4. Partilha classificação no Facebook, incluindo o comentário que possa estar associado</w:t>
+            </w:r>
+          </w:p>
+        </w:tc>
+      </w:tr>
+      <w:tr>
+        <w:tc>
+          <w:tcPr>
+            <w:tcW w:w="1666" w:type="pct"/>
+          </w:tcPr>
+          <w:p>
+            <w:pPr>
+              <w:rPr>
+                <w:b/>
+              </w:rPr>
+            </w:pPr>
+            <w:r>
+              <w:rPr>
+                <w:b/>
+              </w:rPr>
+              <w:t>Comportamento Alternativo 2</w:t>
+            </w:r>
+          </w:p>
+          <w:p>
+            <w:pPr>
+              <w:rPr>
+                <w:b/>
+              </w:rPr>
+            </w:pPr>
+            <w:r>
+              <w:rPr>
+                <w:b/>
+              </w:rPr>
+              <w:t>(passo 4)</w:t>
+            </w:r>
+          </w:p>
+          <w:p>
+            <w:pPr>
+              <w:rPr>
+                <w:b/>
+              </w:rPr>
+            </w:pPr>
+            <w:r>
+              <w:rPr>
+                <w:b/>
+              </w:rPr>
+              <w:t>[clie</w:t>
+            </w:r>
+            <w:r>
+              <w:rPr>
+                <w:b/>
+              </w:rPr>
+              <w:t>nte já tinha a sessão iniciada no Twitter]</w:t>
+            </w:r>
+          </w:p>
+        </w:tc>
+        <w:tc>
+          <w:tcPr>
+            <w:tcW w:w="1752" w:type="pct"/>
+          </w:tcPr>
+          <w:p>
+            <w:r>
+              <w:t>4.1. Regressa a 6</w:t>
+            </w:r>
+          </w:p>
+        </w:tc>
+        <w:tc>
+          <w:tcPr>
+            <w:tcW w:w="1582" w:type="pct"/>
+          </w:tcPr>
+          <w:p/>
+        </w:tc>
+      </w:tr>
+      <w:tr>
+        <w:tc>
+          <w:tcPr>
+            <w:tcW w:w="1666" w:type="pct"/>
+          </w:tcPr>
+          <w:p>
+            <w:pPr>
+              <w:rPr>
+                <w:b/>
+              </w:rPr>
+            </w:pPr>
+            <w:r>
+              <w:rPr>
+                <w:b/>
+              </w:rPr>
+              <w:t>Comportamento Alternativo 3</w:t>
+            </w:r>
+          </w:p>
+          <w:p>
+            <w:pPr>
+              <w:rPr>
+                <w:b/>
+              </w:rPr>
+            </w:pPr>
+            <w:r>
+              <w:rPr>
+                <w:b/>
+              </w:rPr>
+              <w:t>(passo 3.2.)</w:t>
+            </w:r>
+          </w:p>
+          <w:p>
+            <w:pPr>
+              <w:rPr>
+                <w:b/>
+              </w:rPr>
+            </w:pPr>
+            <w:r>
+              <w:rPr>
+                <w:b/>
+              </w:rPr>
+              <w:t>[cliente já tinha a sessão iniciada no Facebook]</w:t>
+            </w:r>
+          </w:p>
+        </w:tc>
+        <w:tc>
+          <w:tcPr>
+            <w:tcW w:w="1752" w:type="pct"/>
+          </w:tcPr>
+          <w:p>
+            <w:r>
+              <w:t>3.2.1. Regressa a 3.4.</w:t>
+            </w:r>
+          </w:p>
+        </w:tc>
+        <w:tc>
+          <w:tcPr>
+            <w:tcW w:w="1582" w:type="pct"/>
+          </w:tcPr>
+          <w:p/>
         </w:tc>
       </w:tr>
     </w:tbl>
@@ -5331,7 +5540,7 @@
               <w:t>Use Case:</w:t>
             </w:r>
             <w:r>
-              <w:t xml:space="preserve"> Partilhar Classificação de Alimento</w:t>
+              <w:t xml:space="preserve"> Partilhar Classificação de Estabelecimento</w:t>
             </w:r>
           </w:p>
         </w:tc>
@@ -5350,7 +5559,7 @@
               <w:t xml:space="preserve">Descrição: </w:t>
             </w:r>
             <w:r>
-              <w:t>Cliente partilha no Twitter ou na Facebook a classificação que deu a um alimento</w:t>
+              <w:t>Cliente partilha no Twitter ou na Facebook a classificação que deu a um estabelecimento</w:t>
             </w:r>
           </w:p>
         </w:tc>
@@ -5385,22 +5594,7 @@
               <w:t xml:space="preserve">Pós-condição: </w:t>
             </w:r>
             <w:r>
-              <w:t xml:space="preserve">Cliente partilha </w:t>
-            </w:r>
-            <w:r>
-              <w:t xml:space="preserve">com sucesso </w:t>
-            </w:r>
-            <w:r>
-              <w:t xml:space="preserve">a classificação </w:t>
-            </w:r>
-            <w:r>
-              <w:t>do</w:t>
-            </w:r>
-            <w:r>
-              <w:t xml:space="preserve"> alimento </w:t>
-            </w:r>
-            <w:r>
-              <w:t xml:space="preserve">avaliado, </w:t>
+              <w:t xml:space="preserve">Cliente partilha com sucesso a classificação do estabelecimento avaliado, </w:t>
             </w:r>
             <w:r>
               <w:t>na rede social em que optou por partilhá-la (Twitter ou Facebook)</w:t>
@@ -5491,7 +5685,7 @@
           </w:tcPr>
           <w:p>
             <w:r>
-              <w:t>1. &lt;&lt;include&gt;&gt; Classificar Alimento</w:t>
+              <w:t>1. &lt;&lt;include&gt;&gt; Classificar Estabelecimento</w:t>
             </w:r>
           </w:p>
         </w:tc>
@@ -5528,11 +5722,7 @@
           </w:tcPr>
           <w:p>
             <w:r>
-              <w:t xml:space="preserve">2. Pergunta se pretende partilhar no Twitter ou no </w:t>
-            </w:r>
-            <w:r>
-              <w:lastRenderedPageBreak/>
-              <w:t>Facebook a classificação que acabou de dar ao alimento</w:t>
+              <w:t>2. Pergunta se pretende partilhar no Twitter ou no Facebook a classificação que acabou de dar ao estabelecimento</w:t>
             </w:r>
           </w:p>
         </w:tc>
@@ -5686,13 +5876,7 @@
               <w:rPr>
                 <w:b/>
               </w:rPr>
-              <w:t>Comportamento Alternativo</w:t>
-            </w:r>
-            <w:r>
-              <w:rPr>
-                <w:b/>
-              </w:rPr>
-              <w:t xml:space="preserve"> 1</w:t>
+              <w:t>Comportamento Alternativo 1</w:t>
             </w:r>
           </w:p>
           <w:p>
@@ -5879,13 +6063,7 @@
               <w:rPr>
                 <w:b/>
               </w:rPr>
-              <w:t>[clie</w:t>
-            </w:r>
-            <w:r>
-              <w:rPr>
-                <w:b/>
-              </w:rPr>
-              <w:t>nte já tinha a sessão iniciada no Twitter]</w:t>
+              <w:t>[cliente já tinha a sessão iniciada no Twitter]</w:t>
             </w:r>
           </w:p>
         </w:tc>
@@ -5966,6 +6144,201 @@
             <w:tcW w:w="1582" w:type="pct"/>
           </w:tcPr>
           <w:p/>
+        </w:tc>
+      </w:tr>
+      <w:tr>
+        <w:tc>
+          <w:tcPr>
+            <w:tcW w:w="1666" w:type="pct"/>
+            <w:vMerge w:val="restart"/>
+          </w:tcPr>
+          <w:p>
+            <w:pPr>
+              <w:rPr>
+                <w:b/>
+              </w:rPr>
+            </w:pPr>
+            <w:r>
+              <w:rPr>
+                <w:b/>
+              </w:rPr>
+              <w:t>Exceção 1</w:t>
+            </w:r>
+          </w:p>
+          <w:p>
+            <w:pPr>
+              <w:rPr>
+                <w:b/>
+              </w:rPr>
+            </w:pPr>
+            <w:r>
+              <w:rPr>
+                <w:b/>
+              </w:rPr>
+              <w:t>(passo 5)</w:t>
+            </w:r>
+          </w:p>
+          <w:p>
+            <w:pPr>
+              <w:rPr>
+                <w:b/>
+              </w:rPr>
+            </w:pPr>
+            <w:r>
+              <w:rPr>
+                <w:b/>
+              </w:rPr>
+              <w:t>[credenciais do Twitter inválidas]</w:t>
+            </w:r>
+          </w:p>
+        </w:tc>
+        <w:tc>
+          <w:tcPr>
+            <w:tcW w:w="1752" w:type="pct"/>
+          </w:tcPr>
+          <w:p/>
+        </w:tc>
+        <w:tc>
+          <w:tcPr>
+            <w:tcW w:w="1582" w:type="pct"/>
+          </w:tcPr>
+          <w:p>
+            <w:r>
+              <w:t>5.1. Indica que as credenciais do Twitter introduzidas são inválidas</w:t>
+            </w:r>
+          </w:p>
+        </w:tc>
+      </w:tr>
+      <w:tr>
+        <w:tc>
+          <w:tcPr>
+            <w:tcW w:w="1666" w:type="pct"/>
+            <w:vMerge/>
+          </w:tcPr>
+          <w:p>
+            <w:pPr>
+              <w:rPr>
+                <w:b/>
+              </w:rPr>
+            </w:pPr>
+          </w:p>
+        </w:tc>
+        <w:tc>
+          <w:tcPr>
+            <w:tcW w:w="1752" w:type="pct"/>
+          </w:tcPr>
+          <w:p/>
+        </w:tc>
+        <w:tc>
+          <w:tcPr>
+            <w:tcW w:w="1582" w:type="pct"/>
+          </w:tcPr>
+          <w:p>
+            <w:r>
+              <w:t>5.2. Cancela partilha</w:t>
+            </w:r>
+          </w:p>
+        </w:tc>
+      </w:tr>
+      <w:tr>
+        <w:tc>
+          <w:tcPr>
+            <w:tcW w:w="1666" w:type="pct"/>
+            <w:vMerge w:val="restart"/>
+          </w:tcPr>
+          <w:p>
+            <w:pPr>
+              <w:rPr>
+                <w:b/>
+              </w:rPr>
+            </w:pPr>
+            <w:r>
+              <w:rPr>
+                <w:b/>
+              </w:rPr>
+              <w:t>Exceção 2</w:t>
+            </w:r>
+          </w:p>
+          <w:p>
+            <w:pPr>
+              <w:rPr>
+                <w:b/>
+              </w:rPr>
+            </w:pPr>
+            <w:r>
+              <w:rPr>
+                <w:b/>
+              </w:rPr>
+              <w:t>(passo 3.3.)</w:t>
+            </w:r>
+          </w:p>
+          <w:p>
+            <w:pPr>
+              <w:rPr>
+                <w:b/>
+              </w:rPr>
+            </w:pPr>
+            <w:r>
+              <w:rPr>
+                <w:b/>
+              </w:rPr>
+              <w:t>[credenciais do Facebook inválidas]</w:t>
+            </w:r>
+          </w:p>
+          <w:p>
+            <w:pPr>
+              <w:rPr>
+                <w:b/>
+              </w:rPr>
+            </w:pPr>
+          </w:p>
+        </w:tc>
+        <w:tc>
+          <w:tcPr>
+            <w:tcW w:w="1752" w:type="pct"/>
+          </w:tcPr>
+          <w:p/>
+        </w:tc>
+        <w:tc>
+          <w:tcPr>
+            <w:tcW w:w="1582" w:type="pct"/>
+          </w:tcPr>
+          <w:p>
+            <w:r>
+              <w:t>3.3.1. Indica que as credenciais do Facebook introduzidas são inválidas</w:t>
+            </w:r>
+          </w:p>
+        </w:tc>
+      </w:tr>
+      <w:tr>
+        <w:tc>
+          <w:tcPr>
+            <w:tcW w:w="1666" w:type="pct"/>
+            <w:vMerge/>
+          </w:tcPr>
+          <w:p>
+            <w:pPr>
+              <w:rPr>
+                <w:b/>
+              </w:rPr>
+            </w:pPr>
+          </w:p>
+        </w:tc>
+        <w:tc>
+          <w:tcPr>
+            <w:tcW w:w="1752" w:type="pct"/>
+          </w:tcPr>
+          <w:p/>
+        </w:tc>
+        <w:tc>
+          <w:tcPr>
+            <w:tcW w:w="1582" w:type="pct"/>
+          </w:tcPr>
+          <w:p>
+            <w:r>
+              <w:t>3.3.2. Cancela partilha</w:t>
+            </w:r>
+          </w:p>
         </w:tc>
       </w:tr>
     </w:tbl>
@@ -5995,7 +6368,7 @@
               <w:t>Use Case:</w:t>
             </w:r>
             <w:r>
-              <w:t xml:space="preserve"> Partilhar Classificação de Estabelecimento</w:t>
+              <w:t xml:space="preserve"> Remover Classificação de Alimento</w:t>
             </w:r>
           </w:p>
         </w:tc>
@@ -6014,7 +6387,7 @@
               <w:t xml:space="preserve">Descrição: </w:t>
             </w:r>
             <w:r>
-              <w:t>Cliente partilha no Twitter ou na Facebook a classificação que deu a um estabelecimento</w:t>
+              <w:t>Cliente remove a classificação que atribuiu anteriormente a um alimento</w:t>
             </w:r>
           </w:p>
         </w:tc>
@@ -6030,7 +6403,10 @@
               <w:rPr>
                 <w:b/>
               </w:rPr>
-              <w:t>Pré-condição:</w:t>
+              <w:t xml:space="preserve">Pré-condição: </w:t>
+            </w:r>
+            <w:r>
+              <w:t>O cliente tem pelo menos uma classificação de alimento registada no sistema</w:t>
             </w:r>
           </w:p>
         </w:tc>
@@ -6049,10 +6425,7 @@
               <w:t xml:space="preserve">Pós-condição: </w:t>
             </w:r>
             <w:r>
-              <w:t xml:space="preserve">Cliente partilha com sucesso a classificação do estabelecimento avaliado, </w:t>
-            </w:r>
-            <w:r>
-              <w:t>na rede social em que optou por partilhá-la (Twitter ou Facebook)</w:t>
+              <w:t>A classificação de alimento identificada pelo cliente é removida</w:t>
             </w:r>
           </w:p>
         </w:tc>
@@ -6140,7 +6513,13 @@
           </w:tcPr>
           <w:p>
             <w:r>
-              <w:t>1. &lt;&lt;include&gt;&gt; Classificar Estabelecimento</w:t>
+              <w:t>1. Identifica</w:t>
+            </w:r>
+            <w:r>
+              <w:t xml:space="preserve"> a</w:t>
+            </w:r>
+            <w:r>
+              <w:t xml:space="preserve"> classificação de alimento que pretende remover</w:t>
             </w:r>
           </w:p>
         </w:tc>
@@ -6177,428 +6556,9 @@
           </w:tcPr>
           <w:p>
             <w:r>
-              <w:t>2. Pergunta se pretende partilhar no Twitter ou no Facebook a classificação que acabou de dar ao estabelecimento</w:t>
-            </w:r>
-          </w:p>
-        </w:tc>
-      </w:tr>
-      <w:tr>
-        <w:tc>
-          <w:tcPr>
-            <w:tcW w:w="1666" w:type="pct"/>
-            <w:vMerge/>
-          </w:tcPr>
-          <w:p>
-            <w:pPr>
-              <w:rPr>
-                <w:b/>
-              </w:rPr>
-            </w:pPr>
-          </w:p>
-        </w:tc>
-        <w:tc>
-          <w:tcPr>
-            <w:tcW w:w="1752" w:type="pct"/>
-          </w:tcPr>
-          <w:p>
-            <w:r>
-              <w:t>3. Indica que pretende partilhar no Twitter</w:t>
-            </w:r>
-          </w:p>
-        </w:tc>
-        <w:tc>
-          <w:tcPr>
-            <w:tcW w:w="1582" w:type="pct"/>
-          </w:tcPr>
-          <w:p/>
-        </w:tc>
-      </w:tr>
-      <w:tr>
-        <w:tc>
-          <w:tcPr>
-            <w:tcW w:w="1666" w:type="pct"/>
-            <w:vMerge/>
-          </w:tcPr>
-          <w:p>
-            <w:pPr>
-              <w:rPr>
-                <w:b/>
-              </w:rPr>
-            </w:pPr>
-          </w:p>
-        </w:tc>
-        <w:tc>
-          <w:tcPr>
-            <w:tcW w:w="1752" w:type="pct"/>
-          </w:tcPr>
-          <w:p>
-            <w:r>
-              <w:t>4. Introduz credenciais da sua conta do Twitter</w:t>
-            </w:r>
-          </w:p>
-        </w:tc>
-        <w:tc>
-          <w:tcPr>
-            <w:tcW w:w="1582" w:type="pct"/>
-          </w:tcPr>
-          <w:p/>
-        </w:tc>
-      </w:tr>
-      <w:tr>
-        <w:tc>
-          <w:tcPr>
-            <w:tcW w:w="1666" w:type="pct"/>
-            <w:vMerge/>
-          </w:tcPr>
-          <w:p>
-            <w:pPr>
-              <w:rPr>
-                <w:b/>
-              </w:rPr>
-            </w:pPr>
-          </w:p>
-        </w:tc>
-        <w:tc>
-          <w:tcPr>
-            <w:tcW w:w="1752" w:type="pct"/>
-          </w:tcPr>
-          <w:p/>
-        </w:tc>
-        <w:tc>
-          <w:tcPr>
-            <w:tcW w:w="1582" w:type="pct"/>
-          </w:tcPr>
-          <w:p>
-            <w:r>
-              <w:t>5. Valida credenciais (</w:t>
-            </w:r>
-            <w:r>
-              <w:rPr>
-                <w:u w:val="single"/>
-              </w:rPr>
-              <w:t>recorre a APIs do Twitter</w:t>
-            </w:r>
-            <w:r>
-              <w:t>)</w:t>
-            </w:r>
-          </w:p>
-        </w:tc>
-      </w:tr>
-      <w:tr>
-        <w:tc>
-          <w:tcPr>
-            <w:tcW w:w="1666" w:type="pct"/>
-            <w:vMerge/>
-          </w:tcPr>
-          <w:p>
-            <w:pPr>
-              <w:rPr>
-                <w:b/>
-              </w:rPr>
-            </w:pPr>
-          </w:p>
-        </w:tc>
-        <w:tc>
-          <w:tcPr>
-            <w:tcW w:w="1752" w:type="pct"/>
-          </w:tcPr>
-          <w:p/>
-        </w:tc>
-        <w:tc>
-          <w:tcPr>
-            <w:tcW w:w="1582" w:type="pct"/>
-          </w:tcPr>
-          <w:p>
-            <w:r>
-              <w:t>6. Partilha classificação no Twitter, incluindo o comentário que possa estar associado</w:t>
-            </w:r>
-          </w:p>
-        </w:tc>
-      </w:tr>
-      <w:tr>
-        <w:tc>
-          <w:tcPr>
-            <w:tcW w:w="1666" w:type="pct"/>
-            <w:vMerge w:val="restart"/>
-          </w:tcPr>
-          <w:p>
-            <w:pPr>
-              <w:rPr>
-                <w:b/>
-              </w:rPr>
-            </w:pPr>
-            <w:r>
-              <w:rPr>
-                <w:b/>
-              </w:rPr>
-              <w:t>Comportamento Alternativo 1</w:t>
-            </w:r>
-          </w:p>
-          <w:p>
-            <w:pPr>
-              <w:rPr>
-                <w:b/>
-              </w:rPr>
-            </w:pPr>
-            <w:r>
-              <w:rPr>
-                <w:b/>
-              </w:rPr>
-              <w:t>(passo 3)</w:t>
-            </w:r>
-          </w:p>
-          <w:p>
-            <w:pPr>
-              <w:rPr>
-                <w:b/>
-              </w:rPr>
-            </w:pPr>
-            <w:r>
-              <w:rPr>
-                <w:b/>
-              </w:rPr>
-              <w:t>[cliente indica que pretende partilhar no Facebook]</w:t>
-            </w:r>
-          </w:p>
-        </w:tc>
-        <w:tc>
-          <w:tcPr>
-            <w:tcW w:w="1752" w:type="pct"/>
-          </w:tcPr>
-          <w:p>
-            <w:r>
-              <w:t>3.1. Indica que pretende partilhar no Facebook</w:t>
-            </w:r>
-          </w:p>
-        </w:tc>
-        <w:tc>
-          <w:tcPr>
-            <w:tcW w:w="1582" w:type="pct"/>
-          </w:tcPr>
-          <w:p/>
-        </w:tc>
-      </w:tr>
-      <w:tr>
-        <w:tc>
-          <w:tcPr>
-            <w:tcW w:w="1666" w:type="pct"/>
-            <w:vMerge/>
-          </w:tcPr>
-          <w:p>
-            <w:pPr>
-              <w:rPr>
-                <w:b/>
-              </w:rPr>
-            </w:pPr>
-          </w:p>
-        </w:tc>
-        <w:tc>
-          <w:tcPr>
-            <w:tcW w:w="1752" w:type="pct"/>
-          </w:tcPr>
-          <w:p>
-            <w:r>
-              <w:t>3.2. Introduz as credenciais da sua conta do Facebook</w:t>
-            </w:r>
-          </w:p>
-        </w:tc>
-        <w:tc>
-          <w:tcPr>
-            <w:tcW w:w="1582" w:type="pct"/>
-          </w:tcPr>
-          <w:p/>
-        </w:tc>
-      </w:tr>
-      <w:tr>
-        <w:tc>
-          <w:tcPr>
-            <w:tcW w:w="1666" w:type="pct"/>
-            <w:vMerge/>
-          </w:tcPr>
-          <w:p>
-            <w:pPr>
-              <w:rPr>
-                <w:b/>
-              </w:rPr>
-            </w:pPr>
-          </w:p>
-        </w:tc>
-        <w:tc>
-          <w:tcPr>
-            <w:tcW w:w="1752" w:type="pct"/>
-          </w:tcPr>
-          <w:p/>
-        </w:tc>
-        <w:tc>
-          <w:tcPr>
-            <w:tcW w:w="1582" w:type="pct"/>
-          </w:tcPr>
-          <w:p>
-            <w:r>
-              <w:t>3.3. Valida credenciais (</w:t>
-            </w:r>
-            <w:r>
-              <w:rPr>
-                <w:u w:val="single"/>
-              </w:rPr>
-              <w:t>recorre a APIs do Facebook)</w:t>
-            </w:r>
-          </w:p>
-        </w:tc>
-      </w:tr>
-      <w:tr>
-        <w:tc>
-          <w:tcPr>
-            <w:tcW w:w="1666" w:type="pct"/>
-            <w:vMerge/>
-          </w:tcPr>
-          <w:p>
-            <w:pPr>
-              <w:rPr>
-                <w:b/>
-              </w:rPr>
-            </w:pPr>
-          </w:p>
-        </w:tc>
-        <w:tc>
-          <w:tcPr>
-            <w:tcW w:w="1752" w:type="pct"/>
-          </w:tcPr>
-          <w:p/>
-        </w:tc>
-        <w:tc>
-          <w:tcPr>
-            <w:tcW w:w="1582" w:type="pct"/>
-          </w:tcPr>
-          <w:p>
-            <w:r>
-              <w:t>3.4. Partilha classificação no Facebook, incluindo o comentário que possa estar associado</w:t>
-            </w:r>
-          </w:p>
-        </w:tc>
-      </w:tr>
-      <w:tr>
-        <w:tc>
-          <w:tcPr>
-            <w:tcW w:w="1666" w:type="pct"/>
-          </w:tcPr>
-          <w:p>
-            <w:pPr>
-              <w:rPr>
-                <w:b/>
-              </w:rPr>
-            </w:pPr>
-            <w:r>
-              <w:rPr>
-                <w:b/>
-              </w:rPr>
-              <w:t>Comportamento Alternativo 2</w:t>
-            </w:r>
-          </w:p>
-          <w:p>
-            <w:pPr>
-              <w:rPr>
-                <w:b/>
-              </w:rPr>
-            </w:pPr>
-            <w:r>
-              <w:rPr>
-                <w:b/>
-              </w:rPr>
-              <w:t>(passo 4)</w:t>
-            </w:r>
-          </w:p>
-          <w:p>
-            <w:pPr>
-              <w:rPr>
-                <w:b/>
-              </w:rPr>
-            </w:pPr>
-            <w:r>
-              <w:rPr>
-                <w:b/>
-              </w:rPr>
-              <w:t>[cliente já tinha a sessão iniciada no Twitter]</w:t>
-            </w:r>
-          </w:p>
-        </w:tc>
-        <w:tc>
-          <w:tcPr>
-            <w:tcW w:w="1752" w:type="pct"/>
-          </w:tcPr>
-          <w:p>
-            <w:r>
-              <w:t>4.1. Regressa a 6</w:t>
-            </w:r>
-          </w:p>
-        </w:tc>
-        <w:tc>
-          <w:tcPr>
-            <w:tcW w:w="1582" w:type="pct"/>
-          </w:tcPr>
-          <w:p/>
-        </w:tc>
-      </w:tr>
-      <w:tr>
-        <w:tc>
-          <w:tcPr>
-            <w:tcW w:w="1666" w:type="pct"/>
-          </w:tcPr>
-          <w:p>
-            <w:pPr>
-              <w:rPr>
-                <w:b/>
-              </w:rPr>
-            </w:pPr>
-            <w:r>
-              <w:rPr>
-                <w:b/>
-              </w:rPr>
-              <w:t>Comportamento Alternativo 3</w:t>
-            </w:r>
-          </w:p>
-          <w:p>
-            <w:pPr>
-              <w:rPr>
-                <w:b/>
-              </w:rPr>
-            </w:pPr>
-            <w:r>
-              <w:rPr>
-                <w:b/>
-              </w:rPr>
-              <w:t>(passo 3.2.)</w:t>
-            </w:r>
-          </w:p>
-          <w:p>
-            <w:pPr>
-              <w:rPr>
-                <w:b/>
-              </w:rPr>
-            </w:pPr>
-            <w:r>
-              <w:rPr>
-                <w:b/>
-              </w:rPr>
-              <w:t>[cliente já tinha a sessão iniciada no Facebook]</w:t>
-            </w:r>
-          </w:p>
-        </w:tc>
-        <w:tc>
-          <w:tcPr>
-            <w:tcW w:w="1752" w:type="pct"/>
-          </w:tcPr>
-          <w:p>
-            <w:r>
-              <w:t>3.2.1. Regressa a 3.4.</w:t>
-            </w:r>
-          </w:p>
-        </w:tc>
-        <w:tc>
-          <w:tcPr>
-            <w:tcW w:w="1582" w:type="pct"/>
-          </w:tcPr>
-          <w:p/>
+              <w:t>2. Remove classificação identificada</w:t>
+            </w:r>
+          </w:p>
         </w:tc>
       </w:tr>
     </w:tbl>
@@ -6628,7 +6588,7 @@
               <w:t>Use Case:</w:t>
             </w:r>
             <w:r>
-              <w:t xml:space="preserve"> Remover Classificação de Alimento</w:t>
+              <w:t xml:space="preserve"> Remover Classificação de Estabelecimento</w:t>
             </w:r>
           </w:p>
         </w:tc>
@@ -6647,7 +6607,7 @@
               <w:t xml:space="preserve">Descrição: </w:t>
             </w:r>
             <w:r>
-              <w:t>Cliente remove a classificação que atribuiu anteriormente a um alimento</w:t>
+              <w:t>Cliente remove a classificação que atribuiu anteriormente a um estabelecimento</w:t>
             </w:r>
           </w:p>
         </w:tc>
@@ -6666,7 +6626,7 @@
               <w:t xml:space="preserve">Pré-condição: </w:t>
             </w:r>
             <w:r>
-              <w:t>O cliente tem pelo menos uma classificação de alimento registada no sistema</w:t>
+              <w:t>O cliente tem pelo menos uma classificação de estabelecimento registada no sistema</w:t>
             </w:r>
           </w:p>
         </w:tc>
@@ -6685,7 +6645,7 @@
               <w:t xml:space="preserve">Pós-condição: </w:t>
             </w:r>
             <w:r>
-              <w:t>A classificação de alimento identificada pelo cliente é removida</w:t>
+              <w:t>A classificação de estabelecimento identificada pelo cliente é removida</w:t>
             </w:r>
           </w:p>
         </w:tc>
@@ -6779,7 +6739,7 @@
               <w:t xml:space="preserve"> a</w:t>
             </w:r>
             <w:r>
-              <w:t xml:space="preserve"> classificação de alimento que pretende remover</w:t>
+              <w:t xml:space="preserve"> classificação de estabelecimento que pretende remover</w:t>
             </w:r>
           </w:p>
         </w:tc>
@@ -6848,7 +6808,7 @@
               <w:t>Use Case:</w:t>
             </w:r>
             <w:r>
-              <w:t xml:space="preserve"> Remover Classificação de Estabelecimento</w:t>
+              <w:t xml:space="preserve"> Partilhar Experiência de Degustação</w:t>
             </w:r>
           </w:p>
         </w:tc>
@@ -6864,10 +6824,11 @@
               <w:rPr>
                 <w:b/>
               </w:rPr>
+              <w:lastRenderedPageBreak/>
               <w:t xml:space="preserve">Descrição: </w:t>
             </w:r>
             <w:r>
-              <w:t>Cliente remove a classificação que atribuiu anteriormente a um estabelecimento</w:t>
+              <w:t>Cliente ou utilizador não autenticado partilha a sua experiência de degustação em tempo real, no Twitter ou no Facebook</w:t>
             </w:r>
           </w:p>
         </w:tc>
@@ -6883,10 +6844,7 @@
               <w:rPr>
                 <w:b/>
               </w:rPr>
-              <w:t xml:space="preserve">Pré-condição: </w:t>
-            </w:r>
-            <w:r>
-              <w:t>O cliente tem pelo menos uma classificação de estabelecimento registada no sistema</w:t>
+              <w:t>Pré-condição:</w:t>
             </w:r>
           </w:p>
         </w:tc>
@@ -6905,7 +6863,7 @@
               <w:t xml:space="preserve">Pós-condição: </w:t>
             </w:r>
             <w:r>
-              <w:t>A classificação de estabelecimento identificada pelo cliente é removida</w:t>
+              <w:t>A experiência de degustação do cliente ou utilizador não autenticado é partilhada com sucesso na rede social em que este optou por partilhá-la (Twitter ou Facebook)</w:t>
             </w:r>
           </w:p>
         </w:tc>
@@ -6970,7 +6928,6 @@
               <w:rPr>
                 <w:b/>
               </w:rPr>
-              <w:lastRenderedPageBreak/>
               <w:t>Comportamento</w:t>
             </w:r>
           </w:p>
@@ -6987,28 +6944,29 @@
               <w:t>Normal</w:t>
             </w:r>
           </w:p>
-        </w:tc>
-        <w:tc>
-          <w:tcPr>
-            <w:tcW w:w="1752" w:type="pct"/>
-          </w:tcPr>
-          <w:p>
-            <w:r>
-              <w:t>1. Identifica</w:t>
-            </w:r>
-            <w:r>
-              <w:t xml:space="preserve"> a</w:t>
-            </w:r>
-            <w:r>
-              <w:t xml:space="preserve"> classificação de estabelecimento que pretende remover</w:t>
-            </w:r>
-          </w:p>
-        </w:tc>
-        <w:tc>
-          <w:tcPr>
-            <w:tcW w:w="1582" w:type="pct"/>
-          </w:tcPr>
-          <w:p/>
+          <w:p>
+            <w:pPr>
+              <w:rPr>
+                <w:b/>
+              </w:rPr>
+            </w:pPr>
+          </w:p>
+        </w:tc>
+        <w:tc>
+          <w:tcPr>
+            <w:tcW w:w="1752" w:type="pct"/>
+          </w:tcPr>
+          <w:p/>
+        </w:tc>
+        <w:tc>
+          <w:tcPr>
+            <w:tcW w:w="1582" w:type="pct"/>
+          </w:tcPr>
+          <w:p>
+            <w:r>
+              <w:t>1. Pergunta se pretende partilhar a experiência de degustação no Twitter ou no Facebook</w:t>
+            </w:r>
+          </w:p>
         </w:tc>
       </w:tr>
       <w:tr>
@@ -7029,189 +6987,9 @@
           <w:tcPr>
             <w:tcW w:w="1752" w:type="pct"/>
           </w:tcPr>
-          <w:p/>
-        </w:tc>
-        <w:tc>
-          <w:tcPr>
-            <w:tcW w:w="1582" w:type="pct"/>
-          </w:tcPr>
-          <w:p>
-            <w:r>
-              <w:t>2. Remove classificação identificada</w:t>
-            </w:r>
-          </w:p>
-        </w:tc>
-      </w:tr>
-    </w:tbl>
-    <w:p/>
-    <w:tbl>
-      <w:tblPr>
-        <w:tblStyle w:val="Tabelacomgrelha"/>
-        <w:tblW w:w="5000" w:type="pct"/>
-        <w:tblLook w:val="04A0" w:firstRow="1" w:lastRow="0" w:firstColumn="1" w:lastColumn="0" w:noHBand="0" w:noVBand="1"/>
-      </w:tblPr>
-      <w:tblGrid>
-        <w:gridCol w:w="2830"/>
-        <w:gridCol w:w="2976"/>
-        <w:gridCol w:w="2688"/>
-      </w:tblGrid>
-      <w:tr>
-        <w:tc>
-          <w:tcPr>
-            <w:tcW w:w="5000" w:type="pct"/>
-            <w:gridSpan w:val="3"/>
-          </w:tcPr>
-          <w:p>
-            <w:r>
-              <w:rPr>
-                <w:b/>
-              </w:rPr>
-              <w:t>Use Case:</w:t>
-            </w:r>
-            <w:r>
-              <w:t xml:space="preserve"> Partilhar Experiência de Degustação</w:t>
-            </w:r>
-          </w:p>
-        </w:tc>
-      </w:tr>
-      <w:tr>
-        <w:tc>
-          <w:tcPr>
-            <w:tcW w:w="5000" w:type="pct"/>
-            <w:gridSpan w:val="3"/>
-          </w:tcPr>
-          <w:p>
-            <w:r>
-              <w:rPr>
-                <w:b/>
-              </w:rPr>
-              <w:t xml:space="preserve">Descrição: </w:t>
-            </w:r>
-            <w:r>
-              <w:t>Cliente ou utilizador não autenticado partilha a sua experiência de degustação em tempo real, no Twitter ou no Facebook</w:t>
-            </w:r>
-          </w:p>
-        </w:tc>
-      </w:tr>
-      <w:tr>
-        <w:tc>
-          <w:tcPr>
-            <w:tcW w:w="5000" w:type="pct"/>
-            <w:gridSpan w:val="3"/>
-          </w:tcPr>
-          <w:p>
-            <w:r>
-              <w:rPr>
-                <w:b/>
-              </w:rPr>
-              <w:t>Pré-condição:</w:t>
-            </w:r>
-          </w:p>
-        </w:tc>
-      </w:tr>
-      <w:tr>
-        <w:tc>
-          <w:tcPr>
-            <w:tcW w:w="5000" w:type="pct"/>
-            <w:gridSpan w:val="3"/>
-          </w:tcPr>
-          <w:p>
-            <w:r>
-              <w:rPr>
-                <w:b/>
-              </w:rPr>
-              <w:t xml:space="preserve">Pós-condição: </w:t>
-            </w:r>
-            <w:r>
-              <w:t>A experiência de degustação do cliente ou utilizador não autenticado é partilhada com sucesso na rede social em que este optou por partilhá-la (Twitter ou Facebook)</w:t>
-            </w:r>
-          </w:p>
-        </w:tc>
-      </w:tr>
-      <w:tr>
-        <w:tc>
-          <w:tcPr>
-            <w:tcW w:w="1666" w:type="pct"/>
-          </w:tcPr>
-          <w:p/>
-        </w:tc>
-        <w:tc>
-          <w:tcPr>
-            <w:tcW w:w="1752" w:type="pct"/>
-          </w:tcPr>
-          <w:p>
-            <w:pPr>
-              <w:rPr>
-                <w:b/>
-              </w:rPr>
-            </w:pPr>
-            <w:r>
-              <w:rPr>
-                <w:b/>
-              </w:rPr>
-              <w:t>Ator</w:t>
-            </w:r>
-          </w:p>
-        </w:tc>
-        <w:tc>
-          <w:tcPr>
-            <w:tcW w:w="1582" w:type="pct"/>
-          </w:tcPr>
-          <w:p>
-            <w:pPr>
-              <w:rPr>
-                <w:b/>
-              </w:rPr>
-            </w:pPr>
-            <w:r>
-              <w:rPr>
-                <w:b/>
-              </w:rPr>
-              <w:t>Sistema</w:t>
-            </w:r>
-          </w:p>
-        </w:tc>
-      </w:tr>
-      <w:tr>
-        <w:tc>
-          <w:tcPr>
-            <w:tcW w:w="1666" w:type="pct"/>
-            <w:vMerge w:val="restart"/>
-          </w:tcPr>
-          <w:p>
-            <w:pPr>
-              <w:rPr>
-                <w:b/>
-              </w:rPr>
-            </w:pPr>
-            <w:r>
-              <w:rPr>
-                <w:b/>
-              </w:rPr>
-              <w:t>Comportamento</w:t>
-            </w:r>
-          </w:p>
-          <w:p>
-            <w:pPr>
-              <w:rPr>
-                <w:b/>
-              </w:rPr>
-            </w:pPr>
-            <w:r>
-              <w:rPr>
-                <w:b/>
-              </w:rPr>
-              <w:t>Normal</w:t>
-            </w:r>
-          </w:p>
-        </w:tc>
-        <w:tc>
-          <w:tcPr>
-            <w:tcW w:w="1752" w:type="pct"/>
-          </w:tcPr>
-          <w:p>
-            <w:r>
-              <w:t xml:space="preserve">1. </w:t>
+          <w:p>
+            <w:r>
+              <w:t>2. Indica que pretende partilhar no Twitter</w:t>
             </w:r>
           </w:p>
         </w:tc>
@@ -7240,21 +7018,223 @@
           <w:tcPr>
             <w:tcW w:w="1752" w:type="pct"/>
           </w:tcPr>
-          <w:p/>
-        </w:tc>
-        <w:tc>
-          <w:tcPr>
-            <w:tcW w:w="1582" w:type="pct"/>
-          </w:tcPr>
-          <w:p>
-            <w:r>
-              <w:t>2</w:t>
-            </w:r>
-            <w:r>
-              <w:t xml:space="preserve">. </w:t>
-            </w:r>
-            <w:bookmarkStart w:id="0" w:name="_GoBack"/>
-            <w:bookmarkEnd w:id="0"/>
+          <w:p>
+            <w:r>
+              <w:t>3. Introduz credenciais do Twitter</w:t>
+            </w:r>
+          </w:p>
+        </w:tc>
+        <w:tc>
+          <w:tcPr>
+            <w:tcW w:w="1582" w:type="pct"/>
+          </w:tcPr>
+          <w:p/>
+        </w:tc>
+      </w:tr>
+      <w:tr>
+        <w:tc>
+          <w:tcPr>
+            <w:tcW w:w="1666" w:type="pct"/>
+            <w:vMerge/>
+          </w:tcPr>
+          <w:p>
+            <w:pPr>
+              <w:rPr>
+                <w:b/>
+              </w:rPr>
+            </w:pPr>
+          </w:p>
+        </w:tc>
+        <w:tc>
+          <w:tcPr>
+            <w:tcW w:w="1752" w:type="pct"/>
+          </w:tcPr>
+          <w:p/>
+        </w:tc>
+        <w:tc>
+          <w:tcPr>
+            <w:tcW w:w="1582" w:type="pct"/>
+          </w:tcPr>
+          <w:p>
+            <w:r>
+              <w:t>4. Valida credenciais (</w:t>
+            </w:r>
+            <w:r>
+              <w:rPr>
+                <w:u w:val="single"/>
+              </w:rPr>
+              <w:t>recorre a APIs do Twitter</w:t>
+            </w:r>
+            <w:r>
+              <w:t>)</w:t>
+            </w:r>
+          </w:p>
+        </w:tc>
+      </w:tr>
+      <w:tr>
+        <w:tc>
+          <w:tcPr>
+            <w:tcW w:w="1666" w:type="pct"/>
+            <w:vMerge/>
+          </w:tcPr>
+          <w:p>
+            <w:pPr>
+              <w:rPr>
+                <w:b/>
+              </w:rPr>
+            </w:pPr>
+          </w:p>
+        </w:tc>
+        <w:tc>
+          <w:tcPr>
+            <w:tcW w:w="1752" w:type="pct"/>
+          </w:tcPr>
+          <w:p>
+            <w:r>
+              <w:t>5. Fo</w:t>
+            </w:r>
+            <w:r>
+              <w:t>rnece comentário a partilhar como Tweet</w:t>
+            </w:r>
+          </w:p>
+        </w:tc>
+        <w:tc>
+          <w:tcPr>
+            <w:tcW w:w="1582" w:type="pct"/>
+          </w:tcPr>
+          <w:p/>
+        </w:tc>
+      </w:tr>
+      <w:tr>
+        <w:tc>
+          <w:tcPr>
+            <w:tcW w:w="1666" w:type="pct"/>
+            <w:vMerge/>
+          </w:tcPr>
+          <w:p>
+            <w:pPr>
+              <w:rPr>
+                <w:b/>
+              </w:rPr>
+            </w:pPr>
+          </w:p>
+        </w:tc>
+        <w:tc>
+          <w:tcPr>
+            <w:tcW w:w="1752" w:type="pct"/>
+          </w:tcPr>
+          <w:p/>
+        </w:tc>
+        <w:tc>
+          <w:tcPr>
+            <w:tcW w:w="1582" w:type="pct"/>
+          </w:tcPr>
+          <w:p>
+            <w:r>
+              <w:t>6. Partilha no Twitter o comentário fornecido (</w:t>
+            </w:r>
+            <w:r>
+              <w:rPr>
+                <w:u w:val="single"/>
+              </w:rPr>
+              <w:t>recorre a APIs do Twitter</w:t>
+            </w:r>
+            <w:r>
+              <w:t>)</w:t>
+            </w:r>
+          </w:p>
+        </w:tc>
+      </w:tr>
+      <w:tr>
+        <w:tc>
+          <w:tcPr>
+            <w:tcW w:w="1666" w:type="pct"/>
+          </w:tcPr>
+          <w:p>
+            <w:pPr>
+              <w:rPr>
+                <w:b/>
+              </w:rPr>
+            </w:pPr>
+          </w:p>
+        </w:tc>
+        <w:tc>
+          <w:tcPr>
+            <w:tcW w:w="1752" w:type="pct"/>
+          </w:tcPr>
+          <w:p>
+            <w:r>
+              <w:t>2.2. Indica que pretende partilhar no Facebook</w:t>
+            </w:r>
+          </w:p>
+        </w:tc>
+        <w:tc>
+          <w:tcPr>
+            <w:tcW w:w="1582" w:type="pct"/>
+          </w:tcPr>
+          <w:p/>
+        </w:tc>
+      </w:tr>
+      <w:tr>
+        <w:tc>
+          <w:tcPr>
+            <w:tcW w:w="1666" w:type="pct"/>
+          </w:tcPr>
+          <w:p>
+            <w:pPr>
+              <w:rPr>
+                <w:b/>
+              </w:rPr>
+            </w:pPr>
+          </w:p>
+        </w:tc>
+        <w:tc>
+          <w:tcPr>
+            <w:tcW w:w="1752" w:type="pct"/>
+          </w:tcPr>
+          <w:p>
+            <w:r>
+              <w:t>2.3. Introduz credenciais do Facebook</w:t>
+            </w:r>
+          </w:p>
+        </w:tc>
+        <w:tc>
+          <w:tcPr>
+            <w:tcW w:w="1582" w:type="pct"/>
+          </w:tcPr>
+          <w:p/>
+        </w:tc>
+      </w:tr>
+      <w:tr>
+        <w:tc>
+          <w:tcPr>
+            <w:tcW w:w="1666" w:type="pct"/>
+          </w:tcPr>
+          <w:p>
+            <w:pPr>
+              <w:rPr>
+                <w:b/>
+              </w:rPr>
+            </w:pPr>
+          </w:p>
+        </w:tc>
+        <w:tc>
+          <w:tcPr>
+            <w:tcW w:w="1752" w:type="pct"/>
+          </w:tcPr>
+          <w:p/>
+        </w:tc>
+        <w:tc>
+          <w:tcPr>
+            <w:tcW w:w="1582" w:type="pct"/>
+          </w:tcPr>
+          <w:p>
+            <w:r>
+              <w:rPr>
+                <w:highlight w:val="yellow"/>
+              </w:rPr>
+              <w:t>TO  DO: Acabar isto</w:t>
+            </w:r>
           </w:p>
         </w:tc>
       </w:tr>
@@ -8778,7 +8758,7 @@
 </file>
 
 <file path=customXml/itemProps1.xml><?xml version="1.0" encoding="utf-8"?>
-<ds:datastoreItem xmlns:ds="http://schemas.openxmlformats.org/officeDocument/2006/customXml" ds:itemID="{2BE69698-3B02-4D80-A6C5-C09D9D97757E}">
+<ds:datastoreItem xmlns:ds="http://schemas.openxmlformats.org/officeDocument/2006/customXml" ds:itemID="{2285882A-4358-4DF4-B93E-431486813B94}">
   <ds:schemaRefs>
     <ds:schemaRef ds:uri="http://schemas.openxmlformats.org/officeDocument/2006/bibliography"/>
   </ds:schemaRefs>

</xml_diff>

<commit_message>
Removi o <<include>> de 'Consultar Historico' de 'Efetuar pedido' e atualizei as especificacoes dos use cases de partilha nas redes sociais
</commit_message>
<xml_diff>
--- a/Modelacao/JM-Especificacao-Use-Cases.docx
+++ b/Modelacao/JM-Especificacao-Use-Cases.docx
@@ -4532,7 +4532,10 @@
               <w:t>Use Case:</w:t>
             </w:r>
             <w:r>
-              <w:t xml:space="preserve"> Classificar Restaurante</w:t>
+              <w:t xml:space="preserve"> Classificar </w:t>
+            </w:r>
+            <w:r>
+              <w:t>Estabelecimento</w:t>
             </w:r>
           </w:p>
         </w:tc>
@@ -4846,671 +4849,6 @@
               <w:t>3.2. Regista comentário e classificação que o cliente deu ao estabelecimento</w:t>
             </w:r>
           </w:p>
-        </w:tc>
-      </w:tr>
-    </w:tbl>
-    <w:p>
-      <w:bookmarkStart w:id="0" w:name="_GoBack"/>
-      <w:bookmarkEnd w:id="0"/>
-    </w:p>
-    <w:tbl>
-      <w:tblPr>
-        <w:tblStyle w:val="Tabelacomgrelha"/>
-        <w:tblW w:w="5000" w:type="pct"/>
-        <w:tblLook w:val="04A0" w:firstRow="1" w:lastRow="0" w:firstColumn="1" w:lastColumn="0" w:noHBand="0" w:noVBand="1"/>
-      </w:tblPr>
-      <w:tblGrid>
-        <w:gridCol w:w="2830"/>
-        <w:gridCol w:w="2976"/>
-        <w:gridCol w:w="2688"/>
-      </w:tblGrid>
-      <w:tr>
-        <w:tc>
-          <w:tcPr>
-            <w:tcW w:w="5000" w:type="pct"/>
-            <w:gridSpan w:val="3"/>
-          </w:tcPr>
-          <w:p>
-            <w:r>
-              <w:rPr>
-                <w:b/>
-              </w:rPr>
-              <w:t>Use Case:</w:t>
-            </w:r>
-            <w:r>
-              <w:t xml:space="preserve"> Partilhar Classificação de Alimento</w:t>
-            </w:r>
-          </w:p>
-        </w:tc>
-      </w:tr>
-      <w:tr>
-        <w:tc>
-          <w:tcPr>
-            <w:tcW w:w="5000" w:type="pct"/>
-            <w:gridSpan w:val="3"/>
-          </w:tcPr>
-          <w:p>
-            <w:r>
-              <w:rPr>
-                <w:b/>
-              </w:rPr>
-              <w:t xml:space="preserve">Descrição: </w:t>
-            </w:r>
-            <w:r>
-              <w:t>Cliente partilha no Twitter ou na Facebook a classificação que deu a um alimento</w:t>
-            </w:r>
-          </w:p>
-        </w:tc>
-      </w:tr>
-      <w:tr>
-        <w:tc>
-          <w:tcPr>
-            <w:tcW w:w="5000" w:type="pct"/>
-            <w:gridSpan w:val="3"/>
-          </w:tcPr>
-          <w:p>
-            <w:r>
-              <w:rPr>
-                <w:b/>
-              </w:rPr>
-              <w:t>Pré-condição:</w:t>
-            </w:r>
-          </w:p>
-        </w:tc>
-      </w:tr>
-      <w:tr>
-        <w:tc>
-          <w:tcPr>
-            <w:tcW w:w="5000" w:type="pct"/>
-            <w:gridSpan w:val="3"/>
-          </w:tcPr>
-          <w:p>
-            <w:r>
-              <w:rPr>
-                <w:b/>
-              </w:rPr>
-              <w:t xml:space="preserve">Pós-condição: </w:t>
-            </w:r>
-            <w:r>
-              <w:t xml:space="preserve">Cliente partilha </w:t>
-            </w:r>
-            <w:r>
-              <w:t xml:space="preserve">com sucesso </w:t>
-            </w:r>
-            <w:r>
-              <w:t xml:space="preserve">a classificação </w:t>
-            </w:r>
-            <w:r>
-              <w:t>do</w:t>
-            </w:r>
-            <w:r>
-              <w:t xml:space="preserve"> alimento </w:t>
-            </w:r>
-            <w:r>
-              <w:t xml:space="preserve">avaliado, </w:t>
-            </w:r>
-            <w:r>
-              <w:t>na rede social em que optou por partilhá-la (Twitter ou Facebook)</w:t>
-            </w:r>
-          </w:p>
-        </w:tc>
-      </w:tr>
-      <w:tr>
-        <w:tc>
-          <w:tcPr>
-            <w:tcW w:w="1666" w:type="pct"/>
-          </w:tcPr>
-          <w:p/>
-        </w:tc>
-        <w:tc>
-          <w:tcPr>
-            <w:tcW w:w="1752" w:type="pct"/>
-          </w:tcPr>
-          <w:p>
-            <w:pPr>
-              <w:rPr>
-                <w:b/>
-              </w:rPr>
-            </w:pPr>
-            <w:r>
-              <w:rPr>
-                <w:b/>
-              </w:rPr>
-              <w:t>Ator</w:t>
-            </w:r>
-          </w:p>
-        </w:tc>
-        <w:tc>
-          <w:tcPr>
-            <w:tcW w:w="1582" w:type="pct"/>
-          </w:tcPr>
-          <w:p>
-            <w:pPr>
-              <w:rPr>
-                <w:b/>
-              </w:rPr>
-            </w:pPr>
-            <w:r>
-              <w:rPr>
-                <w:b/>
-              </w:rPr>
-              <w:t>Sistema</w:t>
-            </w:r>
-          </w:p>
-        </w:tc>
-      </w:tr>
-      <w:tr>
-        <w:tc>
-          <w:tcPr>
-            <w:tcW w:w="1666" w:type="pct"/>
-            <w:vMerge w:val="restart"/>
-          </w:tcPr>
-          <w:p>
-            <w:pPr>
-              <w:rPr>
-                <w:b/>
-              </w:rPr>
-            </w:pPr>
-            <w:r>
-              <w:rPr>
-                <w:b/>
-              </w:rPr>
-              <w:t>Comportamento</w:t>
-            </w:r>
-          </w:p>
-          <w:p>
-            <w:pPr>
-              <w:rPr>
-                <w:b/>
-              </w:rPr>
-            </w:pPr>
-            <w:r>
-              <w:rPr>
-                <w:b/>
-              </w:rPr>
-              <w:t>Normal</w:t>
-            </w:r>
-          </w:p>
-        </w:tc>
-        <w:tc>
-          <w:tcPr>
-            <w:tcW w:w="1752" w:type="pct"/>
-          </w:tcPr>
-          <w:p>
-            <w:r>
-              <w:t>1. &lt;&lt;include&gt;&gt; Classificar Alimento</w:t>
-            </w:r>
-          </w:p>
-        </w:tc>
-        <w:tc>
-          <w:tcPr>
-            <w:tcW w:w="1582" w:type="pct"/>
-          </w:tcPr>
-          <w:p/>
-        </w:tc>
-      </w:tr>
-      <w:tr>
-        <w:tc>
-          <w:tcPr>
-            <w:tcW w:w="1666" w:type="pct"/>
-            <w:vMerge/>
-          </w:tcPr>
-          <w:p>
-            <w:pPr>
-              <w:rPr>
-                <w:b/>
-              </w:rPr>
-            </w:pPr>
-          </w:p>
-        </w:tc>
-        <w:tc>
-          <w:tcPr>
-            <w:tcW w:w="1752" w:type="pct"/>
-          </w:tcPr>
-          <w:p/>
-        </w:tc>
-        <w:tc>
-          <w:tcPr>
-            <w:tcW w:w="1582" w:type="pct"/>
-          </w:tcPr>
-          <w:p>
-            <w:r>
-              <w:t>2. Pergunta se pretende partilhar no Twitter ou no Facebook a classificação que acabou de dar ao alimento</w:t>
-            </w:r>
-          </w:p>
-        </w:tc>
-      </w:tr>
-      <w:tr>
-        <w:tc>
-          <w:tcPr>
-            <w:tcW w:w="1666" w:type="pct"/>
-            <w:vMerge/>
-          </w:tcPr>
-          <w:p>
-            <w:pPr>
-              <w:rPr>
-                <w:b/>
-              </w:rPr>
-            </w:pPr>
-          </w:p>
-        </w:tc>
-        <w:tc>
-          <w:tcPr>
-            <w:tcW w:w="1752" w:type="pct"/>
-          </w:tcPr>
-          <w:p>
-            <w:r>
-              <w:t>3. Indica que pretende partilhar no Twitter</w:t>
-            </w:r>
-          </w:p>
-        </w:tc>
-        <w:tc>
-          <w:tcPr>
-            <w:tcW w:w="1582" w:type="pct"/>
-          </w:tcPr>
-          <w:p/>
-        </w:tc>
-      </w:tr>
-      <w:tr>
-        <w:tc>
-          <w:tcPr>
-            <w:tcW w:w="1666" w:type="pct"/>
-            <w:vMerge/>
-          </w:tcPr>
-          <w:p>
-            <w:pPr>
-              <w:rPr>
-                <w:b/>
-              </w:rPr>
-            </w:pPr>
-          </w:p>
-        </w:tc>
-        <w:tc>
-          <w:tcPr>
-            <w:tcW w:w="1752" w:type="pct"/>
-          </w:tcPr>
-          <w:p>
-            <w:r>
-              <w:t>4. Introduz credenciais da sua conta do Twitter</w:t>
-            </w:r>
-          </w:p>
-        </w:tc>
-        <w:tc>
-          <w:tcPr>
-            <w:tcW w:w="1582" w:type="pct"/>
-          </w:tcPr>
-          <w:p/>
-        </w:tc>
-      </w:tr>
-      <w:tr>
-        <w:tc>
-          <w:tcPr>
-            <w:tcW w:w="1666" w:type="pct"/>
-            <w:vMerge/>
-          </w:tcPr>
-          <w:p>
-            <w:pPr>
-              <w:rPr>
-                <w:b/>
-              </w:rPr>
-            </w:pPr>
-          </w:p>
-        </w:tc>
-        <w:tc>
-          <w:tcPr>
-            <w:tcW w:w="1752" w:type="pct"/>
-          </w:tcPr>
-          <w:p/>
-        </w:tc>
-        <w:tc>
-          <w:tcPr>
-            <w:tcW w:w="1582" w:type="pct"/>
-          </w:tcPr>
-          <w:p>
-            <w:r>
-              <w:t>5. Valida credenciais (</w:t>
-            </w:r>
-            <w:r>
-              <w:rPr>
-                <w:u w:val="single"/>
-              </w:rPr>
-              <w:t>recorre a APIs do Twitter</w:t>
-            </w:r>
-            <w:r>
-              <w:t>)</w:t>
-            </w:r>
-          </w:p>
-        </w:tc>
-      </w:tr>
-      <w:tr>
-        <w:tc>
-          <w:tcPr>
-            <w:tcW w:w="1666" w:type="pct"/>
-            <w:vMerge/>
-          </w:tcPr>
-          <w:p>
-            <w:pPr>
-              <w:rPr>
-                <w:b/>
-              </w:rPr>
-            </w:pPr>
-          </w:p>
-        </w:tc>
-        <w:tc>
-          <w:tcPr>
-            <w:tcW w:w="1752" w:type="pct"/>
-          </w:tcPr>
-          <w:p/>
-        </w:tc>
-        <w:tc>
-          <w:tcPr>
-            <w:tcW w:w="1582" w:type="pct"/>
-          </w:tcPr>
-          <w:p>
-            <w:r>
-              <w:t>6. Partilha classificação no Twitter, incluindo o comentário que possa estar associado</w:t>
-            </w:r>
-          </w:p>
-        </w:tc>
-      </w:tr>
-      <w:tr>
-        <w:tc>
-          <w:tcPr>
-            <w:tcW w:w="1666" w:type="pct"/>
-            <w:vMerge w:val="restart"/>
-          </w:tcPr>
-          <w:p>
-            <w:pPr>
-              <w:rPr>
-                <w:b/>
-              </w:rPr>
-            </w:pPr>
-            <w:r>
-              <w:rPr>
-                <w:b/>
-              </w:rPr>
-              <w:t>Comportamento Alternativo</w:t>
-            </w:r>
-            <w:r>
-              <w:rPr>
-                <w:b/>
-              </w:rPr>
-              <w:t xml:space="preserve"> 1</w:t>
-            </w:r>
-          </w:p>
-          <w:p>
-            <w:pPr>
-              <w:rPr>
-                <w:b/>
-              </w:rPr>
-            </w:pPr>
-            <w:r>
-              <w:rPr>
-                <w:b/>
-              </w:rPr>
-              <w:t>(passo 3)</w:t>
-            </w:r>
-          </w:p>
-          <w:p>
-            <w:pPr>
-              <w:rPr>
-                <w:b/>
-              </w:rPr>
-            </w:pPr>
-            <w:r>
-              <w:rPr>
-                <w:b/>
-              </w:rPr>
-              <w:lastRenderedPageBreak/>
-              <w:t>[cliente indica que pretende partilhar no Facebook]</w:t>
-            </w:r>
-          </w:p>
-        </w:tc>
-        <w:tc>
-          <w:tcPr>
-            <w:tcW w:w="1752" w:type="pct"/>
-          </w:tcPr>
-          <w:p>
-            <w:r>
-              <w:lastRenderedPageBreak/>
-              <w:t>3.1. Indica que pretende partilhar no Facebook</w:t>
-            </w:r>
-          </w:p>
-        </w:tc>
-        <w:tc>
-          <w:tcPr>
-            <w:tcW w:w="1582" w:type="pct"/>
-          </w:tcPr>
-          <w:p/>
-        </w:tc>
-      </w:tr>
-      <w:tr>
-        <w:tc>
-          <w:tcPr>
-            <w:tcW w:w="1666" w:type="pct"/>
-            <w:vMerge/>
-          </w:tcPr>
-          <w:p>
-            <w:pPr>
-              <w:rPr>
-                <w:b/>
-              </w:rPr>
-            </w:pPr>
-          </w:p>
-        </w:tc>
-        <w:tc>
-          <w:tcPr>
-            <w:tcW w:w="1752" w:type="pct"/>
-          </w:tcPr>
-          <w:p>
-            <w:r>
-              <w:t>3.2. Introduz as credenciais da sua conta do Facebook</w:t>
-            </w:r>
-          </w:p>
-        </w:tc>
-        <w:tc>
-          <w:tcPr>
-            <w:tcW w:w="1582" w:type="pct"/>
-          </w:tcPr>
-          <w:p/>
-        </w:tc>
-      </w:tr>
-      <w:tr>
-        <w:tc>
-          <w:tcPr>
-            <w:tcW w:w="1666" w:type="pct"/>
-            <w:vMerge/>
-          </w:tcPr>
-          <w:p>
-            <w:pPr>
-              <w:rPr>
-                <w:b/>
-              </w:rPr>
-            </w:pPr>
-          </w:p>
-        </w:tc>
-        <w:tc>
-          <w:tcPr>
-            <w:tcW w:w="1752" w:type="pct"/>
-          </w:tcPr>
-          <w:p/>
-        </w:tc>
-        <w:tc>
-          <w:tcPr>
-            <w:tcW w:w="1582" w:type="pct"/>
-          </w:tcPr>
-          <w:p>
-            <w:r>
-              <w:t>3.3. Valida credenciais (</w:t>
-            </w:r>
-            <w:r>
-              <w:rPr>
-                <w:u w:val="single"/>
-              </w:rPr>
-              <w:t>recorre a APIs do Facebook)</w:t>
-            </w:r>
-          </w:p>
-        </w:tc>
-      </w:tr>
-      <w:tr>
-        <w:tc>
-          <w:tcPr>
-            <w:tcW w:w="1666" w:type="pct"/>
-            <w:vMerge/>
-          </w:tcPr>
-          <w:p>
-            <w:pPr>
-              <w:rPr>
-                <w:b/>
-              </w:rPr>
-            </w:pPr>
-          </w:p>
-        </w:tc>
-        <w:tc>
-          <w:tcPr>
-            <w:tcW w:w="1752" w:type="pct"/>
-          </w:tcPr>
-          <w:p/>
-        </w:tc>
-        <w:tc>
-          <w:tcPr>
-            <w:tcW w:w="1582" w:type="pct"/>
-          </w:tcPr>
-          <w:p>
-            <w:r>
-              <w:t>3.4. Partilha classificação no Facebook, incluindo o comentário que possa estar associado</w:t>
-            </w:r>
-          </w:p>
-        </w:tc>
-      </w:tr>
-      <w:tr>
-        <w:tc>
-          <w:tcPr>
-            <w:tcW w:w="1666" w:type="pct"/>
-          </w:tcPr>
-          <w:p>
-            <w:pPr>
-              <w:rPr>
-                <w:b/>
-              </w:rPr>
-            </w:pPr>
-            <w:r>
-              <w:rPr>
-                <w:b/>
-              </w:rPr>
-              <w:t>Comportamento Alternativo 2</w:t>
-            </w:r>
-          </w:p>
-          <w:p>
-            <w:pPr>
-              <w:rPr>
-                <w:b/>
-              </w:rPr>
-            </w:pPr>
-            <w:r>
-              <w:rPr>
-                <w:b/>
-              </w:rPr>
-              <w:t>(passo 4)</w:t>
-            </w:r>
-          </w:p>
-          <w:p>
-            <w:pPr>
-              <w:rPr>
-                <w:b/>
-              </w:rPr>
-            </w:pPr>
-            <w:r>
-              <w:rPr>
-                <w:b/>
-              </w:rPr>
-              <w:t>[clie</w:t>
-            </w:r>
-            <w:r>
-              <w:rPr>
-                <w:b/>
-              </w:rPr>
-              <w:t>nte já tinha a sessão iniciada no Twitter]</w:t>
-            </w:r>
-          </w:p>
-        </w:tc>
-        <w:tc>
-          <w:tcPr>
-            <w:tcW w:w="1752" w:type="pct"/>
-          </w:tcPr>
-          <w:p>
-            <w:r>
-              <w:t>4.1. Regressa a 6</w:t>
-            </w:r>
-          </w:p>
-        </w:tc>
-        <w:tc>
-          <w:tcPr>
-            <w:tcW w:w="1582" w:type="pct"/>
-          </w:tcPr>
-          <w:p/>
-        </w:tc>
-      </w:tr>
-      <w:tr>
-        <w:tc>
-          <w:tcPr>
-            <w:tcW w:w="1666" w:type="pct"/>
-          </w:tcPr>
-          <w:p>
-            <w:pPr>
-              <w:rPr>
-                <w:b/>
-              </w:rPr>
-            </w:pPr>
-            <w:r>
-              <w:rPr>
-                <w:b/>
-              </w:rPr>
-              <w:t>Comportamento Alternativo 3</w:t>
-            </w:r>
-          </w:p>
-          <w:p>
-            <w:pPr>
-              <w:rPr>
-                <w:b/>
-              </w:rPr>
-            </w:pPr>
-            <w:r>
-              <w:rPr>
-                <w:b/>
-              </w:rPr>
-              <w:t>(passo 3.2.)</w:t>
-            </w:r>
-          </w:p>
-          <w:p>
-            <w:pPr>
-              <w:rPr>
-                <w:b/>
-              </w:rPr>
-            </w:pPr>
-            <w:r>
-              <w:rPr>
-                <w:b/>
-              </w:rPr>
-              <w:t>[cliente já tinha a sessão iniciada no Facebook]</w:t>
-            </w:r>
-          </w:p>
-        </w:tc>
-        <w:tc>
-          <w:tcPr>
-            <w:tcW w:w="1752" w:type="pct"/>
-          </w:tcPr>
-          <w:p>
-            <w:r>
-              <w:t>3.2.1. Regressa a 3.4.</w:t>
-            </w:r>
-          </w:p>
-        </w:tc>
-        <w:tc>
-          <w:tcPr>
-            <w:tcW w:w="1582" w:type="pct"/>
-          </w:tcPr>
-          <w:p/>
         </w:tc>
       </w:tr>
     </w:tbl>
@@ -5540,7 +4878,7 @@
               <w:t>Use Case:</w:t>
             </w:r>
             <w:r>
-              <w:t xml:space="preserve"> Partilhar Classificação de Estabelecimento</w:t>
+              <w:t xml:space="preserve"> Partilhar Classificação de Alimento</w:t>
             </w:r>
           </w:p>
         </w:tc>
@@ -5559,7 +4897,7 @@
               <w:t xml:space="preserve">Descrição: </w:t>
             </w:r>
             <w:r>
-              <w:t>Cliente partilha no Twitter ou na Facebook a classificação que deu a um estabelecimento</w:t>
+              <w:t>Cliente partilha no Twitter ou na Facebook a classificação que deu a um alimento</w:t>
             </w:r>
           </w:p>
         </w:tc>
@@ -5594,7 +4932,22 @@
               <w:t xml:space="preserve">Pós-condição: </w:t>
             </w:r>
             <w:r>
-              <w:t xml:space="preserve">Cliente partilha com sucesso a classificação do estabelecimento avaliado, </w:t>
+              <w:t xml:space="preserve">Cliente partilha </w:t>
+            </w:r>
+            <w:r>
+              <w:t xml:space="preserve">com sucesso </w:t>
+            </w:r>
+            <w:r>
+              <w:t xml:space="preserve">a classificação </w:t>
+            </w:r>
+            <w:r>
+              <w:t>do</w:t>
+            </w:r>
+            <w:r>
+              <w:t xml:space="preserve"> alimento </w:t>
+            </w:r>
+            <w:r>
+              <w:t xml:space="preserve">avaliado, </w:t>
             </w:r>
             <w:r>
               <w:t>na rede social em que optou por partilhá-la (Twitter ou Facebook)</w:t>
@@ -5685,7 +5038,16 @@
           </w:tcPr>
           <w:p>
             <w:r>
-              <w:t>1. &lt;&lt;include&gt;&gt; Classificar Estabelecimento</w:t>
+              <w:t xml:space="preserve">1. </w:t>
+            </w:r>
+            <w:r>
+              <w:rPr>
+                <w:b/>
+              </w:rPr>
+              <w:t>&lt;&lt;include&gt;&gt;</w:t>
+            </w:r>
+            <w:r>
+              <w:t xml:space="preserve"> Classificar Alimento</w:t>
             </w:r>
           </w:p>
         </w:tc>
@@ -5722,7 +5084,7 @@
           </w:tcPr>
           <w:p>
             <w:r>
-              <w:t>2. Pergunta se pretende partilhar no Twitter ou no Facebook a classificação que acabou de dar ao estabelecimento</w:t>
+              <w:t>2. Pergunta se pretende partilhar no Twitter ou no Facebook a classificação que acabou de dar ao alimento</w:t>
             </w:r>
           </w:p>
         </w:tc>
@@ -5776,9 +5138,93 @@
           <w:tcPr>
             <w:tcW w:w="1752" w:type="pct"/>
           </w:tcPr>
-          <w:p>
-            <w:r>
-              <w:t>4. Introduz credenciais da sua conta do Twitter</w:t>
+          <w:p/>
+        </w:tc>
+        <w:tc>
+          <w:tcPr>
+            <w:tcW w:w="1582" w:type="pct"/>
+          </w:tcPr>
+          <w:p>
+            <w:r>
+              <w:t>4.</w:t>
+            </w:r>
+            <w:r>
+              <w:rPr>
+                <w:b/>
+              </w:rPr>
+              <w:t xml:space="preserve"> </w:t>
+            </w:r>
+            <w:r>
+              <w:rPr>
+                <w:b/>
+              </w:rPr>
+              <w:t>&lt;&lt;include&gt;&gt;</w:t>
+            </w:r>
+            <w:r>
+              <w:t xml:space="preserve"> Partilhar no Twitter</w:t>
+            </w:r>
+          </w:p>
+        </w:tc>
+      </w:tr>
+      <w:tr>
+        <w:tc>
+          <w:tcPr>
+            <w:tcW w:w="1666" w:type="pct"/>
+            <w:vMerge w:val="restart"/>
+          </w:tcPr>
+          <w:p>
+            <w:pPr>
+              <w:rPr>
+                <w:b/>
+              </w:rPr>
+            </w:pPr>
+            <w:r>
+              <w:rPr>
+                <w:b/>
+              </w:rPr>
+              <w:t>Comportamento Alternativo</w:t>
+            </w:r>
+            <w:r>
+              <w:rPr>
+                <w:b/>
+              </w:rPr>
+              <w:t xml:space="preserve"> 1</w:t>
+            </w:r>
+          </w:p>
+          <w:p>
+            <w:pPr>
+              <w:rPr>
+                <w:b/>
+              </w:rPr>
+            </w:pPr>
+            <w:r>
+              <w:rPr>
+                <w:b/>
+              </w:rPr>
+              <w:t>(passo 3)</w:t>
+            </w:r>
+          </w:p>
+          <w:p>
+            <w:pPr>
+              <w:rPr>
+                <w:b/>
+              </w:rPr>
+            </w:pPr>
+            <w:r>
+              <w:rPr>
+                <w:b/>
+              </w:rPr>
+              <w:t>[cliente indica que pretende partilhar no Facebook]</w:t>
+            </w:r>
+          </w:p>
+        </w:tc>
+        <w:tc>
+          <w:tcPr>
+            <w:tcW w:w="1752" w:type="pct"/>
+          </w:tcPr>
+          <w:p>
+            <w:r>
+              <w:t>3.1. Indica que pretende partilhar no Facebook</w:t>
             </w:r>
           </w:p>
         </w:tc>
@@ -5815,18 +5261,239 @@
           </w:tcPr>
           <w:p>
             <w:r>
-              <w:t>5. Valida credenciais (</w:t>
-            </w:r>
-            <w:r>
-              <w:rPr>
-                <w:u w:val="single"/>
-              </w:rPr>
-              <w:t>recorre a APIs do Twitter</w:t>
-            </w:r>
-            <w:r>
-              <w:t>)</w:t>
-            </w:r>
-          </w:p>
+              <w:t xml:space="preserve">3.2. </w:t>
+            </w:r>
+            <w:r>
+              <w:rPr>
+                <w:b/>
+              </w:rPr>
+              <w:t>&lt;&lt;include&gt;&gt;</w:t>
+            </w:r>
+            <w:r>
+              <w:t xml:space="preserve"> Partilhar no Facebook</w:t>
+            </w:r>
+          </w:p>
+        </w:tc>
+      </w:tr>
+    </w:tbl>
+    <w:p/>
+    <w:p>
+      <w:pPr>
+        <w:jc w:val="both"/>
+      </w:pPr>
+      <w:r>
+        <w:rPr>
+          <w:b/>
+        </w:rPr>
+        <w:t>Nota</w:t>
+      </w:r>
+      <w:r>
+        <w:t xml:space="preserve">: os </w:t>
+      </w:r>
+      <w:r>
+        <w:rPr>
+          <w:i/>
+        </w:rPr>
+        <w:t xml:space="preserve">use cases </w:t>
+      </w:r>
+      <w:r>
+        <w:t>“Partilhar no Twitter” e “Partilhar no Facebook” são garantidos por sistemas externos e serão utilizados através das APIs do Twitter e do Facebook, respetivamente. Por esse motivo, o grupo não os especificou.</w:t>
+      </w:r>
+    </w:p>
+    <w:p>
+      <w:pPr>
+        <w:jc w:val="both"/>
+      </w:pPr>
+    </w:p>
+    <w:tbl>
+      <w:tblPr>
+        <w:tblStyle w:val="Tabelacomgrelha"/>
+        <w:tblW w:w="5000" w:type="pct"/>
+        <w:tblLook w:val="04A0" w:firstRow="1" w:lastRow="0" w:firstColumn="1" w:lastColumn="0" w:noHBand="0" w:noVBand="1"/>
+      </w:tblPr>
+      <w:tblGrid>
+        <w:gridCol w:w="2830"/>
+        <w:gridCol w:w="2976"/>
+        <w:gridCol w:w="2688"/>
+      </w:tblGrid>
+      <w:tr>
+        <w:tc>
+          <w:tcPr>
+            <w:tcW w:w="5000" w:type="pct"/>
+            <w:gridSpan w:val="3"/>
+          </w:tcPr>
+          <w:p>
+            <w:r>
+              <w:rPr>
+                <w:b/>
+              </w:rPr>
+              <w:lastRenderedPageBreak/>
+              <w:t>Use Case:</w:t>
+            </w:r>
+            <w:r>
+              <w:t xml:space="preserve"> Partilhar Classificação de Estabelecimento</w:t>
+            </w:r>
+          </w:p>
+        </w:tc>
+      </w:tr>
+      <w:tr>
+        <w:tc>
+          <w:tcPr>
+            <w:tcW w:w="5000" w:type="pct"/>
+            <w:gridSpan w:val="3"/>
+          </w:tcPr>
+          <w:p>
+            <w:r>
+              <w:rPr>
+                <w:b/>
+              </w:rPr>
+              <w:t xml:space="preserve">Descrição: </w:t>
+            </w:r>
+            <w:r>
+              <w:t>Cliente partilha no Twitter ou na Facebook a classificação que deu a um estabelecimento</w:t>
+            </w:r>
+          </w:p>
+        </w:tc>
+      </w:tr>
+      <w:tr>
+        <w:tc>
+          <w:tcPr>
+            <w:tcW w:w="5000" w:type="pct"/>
+            <w:gridSpan w:val="3"/>
+          </w:tcPr>
+          <w:p>
+            <w:r>
+              <w:rPr>
+                <w:b/>
+              </w:rPr>
+              <w:t>Pré-condição:</w:t>
+            </w:r>
+          </w:p>
+        </w:tc>
+      </w:tr>
+      <w:tr>
+        <w:tc>
+          <w:tcPr>
+            <w:tcW w:w="5000" w:type="pct"/>
+            <w:gridSpan w:val="3"/>
+          </w:tcPr>
+          <w:p>
+            <w:r>
+              <w:rPr>
+                <w:b/>
+              </w:rPr>
+              <w:t xml:space="preserve">Pós-condição: </w:t>
+            </w:r>
+            <w:r>
+              <w:t xml:space="preserve">Cliente partilha com sucesso a classificação do estabelecimento avaliado, </w:t>
+            </w:r>
+            <w:r>
+              <w:t>na rede social em que optou por partilhá-la (Twitter ou Facebook)</w:t>
+            </w:r>
+          </w:p>
+        </w:tc>
+      </w:tr>
+      <w:tr>
+        <w:tc>
+          <w:tcPr>
+            <w:tcW w:w="1666" w:type="pct"/>
+          </w:tcPr>
+          <w:p/>
+        </w:tc>
+        <w:tc>
+          <w:tcPr>
+            <w:tcW w:w="1752" w:type="pct"/>
+          </w:tcPr>
+          <w:p>
+            <w:pPr>
+              <w:rPr>
+                <w:b/>
+              </w:rPr>
+            </w:pPr>
+            <w:r>
+              <w:rPr>
+                <w:b/>
+              </w:rPr>
+              <w:t>Ator</w:t>
+            </w:r>
+          </w:p>
+        </w:tc>
+        <w:tc>
+          <w:tcPr>
+            <w:tcW w:w="1582" w:type="pct"/>
+          </w:tcPr>
+          <w:p>
+            <w:pPr>
+              <w:rPr>
+                <w:b/>
+              </w:rPr>
+            </w:pPr>
+            <w:r>
+              <w:rPr>
+                <w:b/>
+              </w:rPr>
+              <w:t>Sistema</w:t>
+            </w:r>
+          </w:p>
+        </w:tc>
+      </w:tr>
+      <w:tr>
+        <w:tc>
+          <w:tcPr>
+            <w:tcW w:w="1666" w:type="pct"/>
+            <w:vMerge w:val="restart"/>
+          </w:tcPr>
+          <w:p>
+            <w:pPr>
+              <w:rPr>
+                <w:b/>
+              </w:rPr>
+            </w:pPr>
+            <w:r>
+              <w:rPr>
+                <w:b/>
+              </w:rPr>
+              <w:t>Comportamento</w:t>
+            </w:r>
+          </w:p>
+          <w:p>
+            <w:pPr>
+              <w:rPr>
+                <w:b/>
+              </w:rPr>
+            </w:pPr>
+            <w:r>
+              <w:rPr>
+                <w:b/>
+              </w:rPr>
+              <w:t>Normal</w:t>
+            </w:r>
+          </w:p>
+        </w:tc>
+        <w:tc>
+          <w:tcPr>
+            <w:tcW w:w="1752" w:type="pct"/>
+          </w:tcPr>
+          <w:p>
+            <w:r>
+              <w:t xml:space="preserve">1. </w:t>
+            </w:r>
+            <w:r>
+              <w:rPr>
+                <w:b/>
+              </w:rPr>
+              <w:t xml:space="preserve">&lt;&lt;include&gt;&gt; </w:t>
+            </w:r>
+            <w:r>
+              <w:t>Classificar Estabelecimento</w:t>
+            </w:r>
+          </w:p>
+        </w:tc>
+        <w:tc>
+          <w:tcPr>
+            <w:tcW w:w="1582" w:type="pct"/>
+          </w:tcPr>
+          <w:p/>
         </w:tc>
       </w:tr>
       <w:tr>
@@ -5855,7 +5522,78 @@
           </w:tcPr>
           <w:p>
             <w:r>
-              <w:t>6. Partilha classificação no Twitter, incluindo o comentário que possa estar associado</w:t>
+              <w:t>2. Pergunta se pretende partilhar no Twitter ou no Facebook a classificação que acabou de dar ao estabelecimento</w:t>
+            </w:r>
+          </w:p>
+        </w:tc>
+      </w:tr>
+      <w:tr>
+        <w:tc>
+          <w:tcPr>
+            <w:tcW w:w="1666" w:type="pct"/>
+            <w:vMerge/>
+          </w:tcPr>
+          <w:p>
+            <w:pPr>
+              <w:rPr>
+                <w:b/>
+              </w:rPr>
+            </w:pPr>
+          </w:p>
+        </w:tc>
+        <w:tc>
+          <w:tcPr>
+            <w:tcW w:w="1752" w:type="pct"/>
+          </w:tcPr>
+          <w:p>
+            <w:r>
+              <w:t>3. Indica que pretende partilhar no Twitter</w:t>
+            </w:r>
+          </w:p>
+        </w:tc>
+        <w:tc>
+          <w:tcPr>
+            <w:tcW w:w="1582" w:type="pct"/>
+          </w:tcPr>
+          <w:p/>
+        </w:tc>
+      </w:tr>
+      <w:tr>
+        <w:tc>
+          <w:tcPr>
+            <w:tcW w:w="1666" w:type="pct"/>
+            <w:vMerge/>
+          </w:tcPr>
+          <w:p>
+            <w:pPr>
+              <w:rPr>
+                <w:b/>
+              </w:rPr>
+            </w:pPr>
+          </w:p>
+        </w:tc>
+        <w:tc>
+          <w:tcPr>
+            <w:tcW w:w="1752" w:type="pct"/>
+          </w:tcPr>
+          <w:p/>
+        </w:tc>
+        <w:tc>
+          <w:tcPr>
+            <w:tcW w:w="1582" w:type="pct"/>
+          </w:tcPr>
+          <w:p>
+            <w:r>
+              <w:t xml:space="preserve">4. </w:t>
+            </w:r>
+            <w:r>
+              <w:rPr>
+                <w:b/>
+              </w:rPr>
+              <w:t xml:space="preserve">&lt;&lt;include&gt;&gt; </w:t>
+            </w:r>
+            <w:r>
+              <w:t>Partilhar no Twitter</w:t>
             </w:r>
           </w:p>
         </w:tc>
@@ -5941,402 +5679,27 @@
           <w:tcPr>
             <w:tcW w:w="1752" w:type="pct"/>
           </w:tcPr>
-          <w:p>
-            <w:r>
-              <w:t>3.2. Introduz as credenciais da sua conta do Facebook</w:t>
-            </w:r>
-          </w:p>
-        </w:tc>
-        <w:tc>
-          <w:tcPr>
-            <w:tcW w:w="1582" w:type="pct"/>
-          </w:tcPr>
-          <w:p/>
-        </w:tc>
-      </w:tr>
-      <w:tr>
-        <w:tc>
-          <w:tcPr>
-            <w:tcW w:w="1666" w:type="pct"/>
-            <w:vMerge/>
-          </w:tcPr>
-          <w:p>
-            <w:pPr>
-              <w:rPr>
-                <w:b/>
-              </w:rPr>
-            </w:pPr>
-          </w:p>
-        </w:tc>
-        <w:tc>
-          <w:tcPr>
-            <w:tcW w:w="1752" w:type="pct"/>
-          </w:tcPr>
-          <w:p/>
-        </w:tc>
-        <w:tc>
-          <w:tcPr>
-            <w:tcW w:w="1582" w:type="pct"/>
-          </w:tcPr>
-          <w:p>
-            <w:r>
-              <w:t>3.3. Valida credenciais (</w:t>
-            </w:r>
-            <w:r>
-              <w:rPr>
-                <w:u w:val="single"/>
-              </w:rPr>
-              <w:t>recorre a APIs do Facebook)</w:t>
-            </w:r>
-          </w:p>
-        </w:tc>
-      </w:tr>
-      <w:tr>
-        <w:tc>
-          <w:tcPr>
-            <w:tcW w:w="1666" w:type="pct"/>
-            <w:vMerge/>
-          </w:tcPr>
-          <w:p>
-            <w:pPr>
-              <w:rPr>
-                <w:b/>
-              </w:rPr>
-            </w:pPr>
-          </w:p>
-        </w:tc>
-        <w:tc>
-          <w:tcPr>
-            <w:tcW w:w="1752" w:type="pct"/>
-          </w:tcPr>
-          <w:p/>
-        </w:tc>
-        <w:tc>
-          <w:tcPr>
-            <w:tcW w:w="1582" w:type="pct"/>
-          </w:tcPr>
-          <w:p>
-            <w:r>
-              <w:t>3.4. Partilha classificação no Facebook, incluindo o comentário que possa estar associado</w:t>
-            </w:r>
-          </w:p>
-        </w:tc>
-      </w:tr>
-      <w:tr>
-        <w:tc>
-          <w:tcPr>
-            <w:tcW w:w="1666" w:type="pct"/>
-          </w:tcPr>
-          <w:p>
-            <w:pPr>
-              <w:rPr>
-                <w:b/>
-              </w:rPr>
-            </w:pPr>
-            <w:r>
-              <w:rPr>
-                <w:b/>
-              </w:rPr>
-              <w:t>Comportamento Alternativo 2</w:t>
-            </w:r>
-          </w:p>
-          <w:p>
-            <w:pPr>
-              <w:rPr>
-                <w:b/>
-              </w:rPr>
-            </w:pPr>
-            <w:r>
-              <w:rPr>
-                <w:b/>
-              </w:rPr>
-              <w:t>(passo 4)</w:t>
-            </w:r>
-          </w:p>
-          <w:p>
-            <w:pPr>
-              <w:rPr>
-                <w:b/>
-              </w:rPr>
-            </w:pPr>
-            <w:r>
-              <w:rPr>
-                <w:b/>
-              </w:rPr>
-              <w:t>[cliente já tinha a sessão iniciada no Twitter]</w:t>
-            </w:r>
-          </w:p>
-        </w:tc>
-        <w:tc>
-          <w:tcPr>
-            <w:tcW w:w="1752" w:type="pct"/>
-          </w:tcPr>
-          <w:p>
-            <w:r>
-              <w:t>4.1. Regressa a 6</w:t>
-            </w:r>
-          </w:p>
-        </w:tc>
-        <w:tc>
-          <w:tcPr>
-            <w:tcW w:w="1582" w:type="pct"/>
-          </w:tcPr>
-          <w:p/>
-        </w:tc>
-      </w:tr>
-      <w:tr>
-        <w:tc>
-          <w:tcPr>
-            <w:tcW w:w="1666" w:type="pct"/>
-          </w:tcPr>
-          <w:p>
-            <w:pPr>
-              <w:rPr>
-                <w:b/>
-              </w:rPr>
-            </w:pPr>
-            <w:r>
-              <w:rPr>
-                <w:b/>
-              </w:rPr>
-              <w:t>Comportamento Alternativo 3</w:t>
-            </w:r>
-          </w:p>
-          <w:p>
-            <w:pPr>
-              <w:rPr>
-                <w:b/>
-              </w:rPr>
-            </w:pPr>
-            <w:r>
-              <w:rPr>
-                <w:b/>
-              </w:rPr>
-              <w:t>(passo 3.2.)</w:t>
-            </w:r>
-          </w:p>
-          <w:p>
-            <w:pPr>
-              <w:rPr>
-                <w:b/>
-              </w:rPr>
-            </w:pPr>
-            <w:r>
-              <w:rPr>
-                <w:b/>
-              </w:rPr>
-              <w:t>[cliente já tinha a sessão iniciada no Facebook]</w:t>
-            </w:r>
-          </w:p>
-        </w:tc>
-        <w:tc>
-          <w:tcPr>
-            <w:tcW w:w="1752" w:type="pct"/>
-          </w:tcPr>
-          <w:p>
-            <w:r>
-              <w:t>3.2.1. Regressa a 3.4.</w:t>
-            </w:r>
-          </w:p>
-        </w:tc>
-        <w:tc>
-          <w:tcPr>
-            <w:tcW w:w="1582" w:type="pct"/>
-          </w:tcPr>
-          <w:p/>
-        </w:tc>
-      </w:tr>
-      <w:tr>
-        <w:tc>
-          <w:tcPr>
-            <w:tcW w:w="1666" w:type="pct"/>
-            <w:vMerge w:val="restart"/>
-          </w:tcPr>
-          <w:p>
-            <w:pPr>
-              <w:rPr>
-                <w:b/>
-              </w:rPr>
-            </w:pPr>
-            <w:r>
-              <w:rPr>
-                <w:b/>
-              </w:rPr>
-              <w:t>Exceção 1</w:t>
-            </w:r>
-          </w:p>
-          <w:p>
-            <w:pPr>
-              <w:rPr>
-                <w:b/>
-              </w:rPr>
-            </w:pPr>
-            <w:r>
-              <w:rPr>
-                <w:b/>
-              </w:rPr>
-              <w:t>(passo 5)</w:t>
-            </w:r>
-          </w:p>
-          <w:p>
-            <w:pPr>
-              <w:rPr>
-                <w:b/>
-              </w:rPr>
-            </w:pPr>
-            <w:r>
-              <w:rPr>
-                <w:b/>
-              </w:rPr>
-              <w:t>[credenciais do Twitter inválidas]</w:t>
-            </w:r>
-          </w:p>
-        </w:tc>
-        <w:tc>
-          <w:tcPr>
-            <w:tcW w:w="1752" w:type="pct"/>
-          </w:tcPr>
-          <w:p/>
-        </w:tc>
-        <w:tc>
-          <w:tcPr>
-            <w:tcW w:w="1582" w:type="pct"/>
-          </w:tcPr>
-          <w:p>
-            <w:r>
-              <w:t>5.1. Indica que as credenciais do Twitter introduzidas são inválidas</w:t>
-            </w:r>
-          </w:p>
-        </w:tc>
-      </w:tr>
-      <w:tr>
-        <w:tc>
-          <w:tcPr>
-            <w:tcW w:w="1666" w:type="pct"/>
-            <w:vMerge/>
-          </w:tcPr>
-          <w:p>
-            <w:pPr>
-              <w:rPr>
-                <w:b/>
-              </w:rPr>
-            </w:pPr>
-          </w:p>
-        </w:tc>
-        <w:tc>
-          <w:tcPr>
-            <w:tcW w:w="1752" w:type="pct"/>
-          </w:tcPr>
-          <w:p/>
-        </w:tc>
-        <w:tc>
-          <w:tcPr>
-            <w:tcW w:w="1582" w:type="pct"/>
-          </w:tcPr>
-          <w:p>
-            <w:r>
-              <w:t>5.2. Cancela partilha</w:t>
-            </w:r>
-          </w:p>
-        </w:tc>
-      </w:tr>
-      <w:tr>
-        <w:tc>
-          <w:tcPr>
-            <w:tcW w:w="1666" w:type="pct"/>
-            <w:vMerge w:val="restart"/>
-          </w:tcPr>
-          <w:p>
-            <w:pPr>
-              <w:rPr>
-                <w:b/>
-              </w:rPr>
-            </w:pPr>
-            <w:r>
-              <w:rPr>
-                <w:b/>
-              </w:rPr>
-              <w:t>Exceção 2</w:t>
-            </w:r>
-          </w:p>
-          <w:p>
-            <w:pPr>
-              <w:rPr>
-                <w:b/>
-              </w:rPr>
-            </w:pPr>
-            <w:r>
-              <w:rPr>
-                <w:b/>
-              </w:rPr>
-              <w:t>(passo 3.3.)</w:t>
-            </w:r>
-          </w:p>
-          <w:p>
-            <w:pPr>
-              <w:rPr>
-                <w:b/>
-              </w:rPr>
-            </w:pPr>
-            <w:r>
-              <w:rPr>
-                <w:b/>
-              </w:rPr>
-              <w:t>[credenciais do Facebook inválidas]</w:t>
-            </w:r>
-          </w:p>
-          <w:p>
-            <w:pPr>
-              <w:rPr>
-                <w:b/>
-              </w:rPr>
-            </w:pPr>
-          </w:p>
-        </w:tc>
-        <w:tc>
-          <w:tcPr>
-            <w:tcW w:w="1752" w:type="pct"/>
-          </w:tcPr>
-          <w:p/>
-        </w:tc>
-        <w:tc>
-          <w:tcPr>
-            <w:tcW w:w="1582" w:type="pct"/>
-          </w:tcPr>
-          <w:p>
-            <w:r>
-              <w:t>3.3.1. Indica que as credenciais do Facebook introduzidas são inválidas</w:t>
-            </w:r>
-          </w:p>
-        </w:tc>
-      </w:tr>
-      <w:tr>
-        <w:tc>
-          <w:tcPr>
-            <w:tcW w:w="1666" w:type="pct"/>
-            <w:vMerge/>
-          </w:tcPr>
-          <w:p>
-            <w:pPr>
-              <w:rPr>
-                <w:b/>
-              </w:rPr>
-            </w:pPr>
-          </w:p>
-        </w:tc>
-        <w:tc>
-          <w:tcPr>
-            <w:tcW w:w="1752" w:type="pct"/>
-          </w:tcPr>
-          <w:p/>
-        </w:tc>
-        <w:tc>
-          <w:tcPr>
-            <w:tcW w:w="1582" w:type="pct"/>
-          </w:tcPr>
-          <w:p>
-            <w:r>
-              <w:t>3.3.2. Cancela partilha</w:t>
+          <w:p/>
+        </w:tc>
+        <w:tc>
+          <w:tcPr>
+            <w:tcW w:w="1582" w:type="pct"/>
+          </w:tcPr>
+          <w:p>
+            <w:r>
+              <w:t>3.</w:t>
+            </w:r>
+            <w:r>
+              <w:t xml:space="preserve">2. </w:t>
+            </w:r>
+            <w:r>
+              <w:rPr>
+                <w:b/>
+              </w:rPr>
+              <w:t>&lt;&lt;include&gt;&gt;</w:t>
+            </w:r>
+            <w:r>
+              <w:t xml:space="preserve"> Partilhar no Facebook</w:t>
             </w:r>
           </w:p>
         </w:tc>
@@ -6783,6 +6146,7 @@
       </w:tr>
     </w:tbl>
     <w:p/>
+    <w:p/>
     <w:tbl>
       <w:tblPr>
         <w:tblStyle w:val="Tabelacomgrelha"/>
@@ -6805,6 +6169,7 @@
               <w:rPr>
                 <w:b/>
               </w:rPr>
+              <w:lastRenderedPageBreak/>
               <w:t>Use Case:</w:t>
             </w:r>
             <w:r>
@@ -6824,7 +6189,6 @@
               <w:rPr>
                 <w:b/>
               </w:rPr>
-              <w:lastRenderedPageBreak/>
               <w:t xml:space="preserve">Descrição: </w:t>
             </w:r>
             <w:r>
@@ -7020,7 +6384,13 @@
           </w:tcPr>
           <w:p>
             <w:r>
-              <w:t>3. Introduz credenciais do Twitter</w:t>
+              <w:t>3</w:t>
+            </w:r>
+            <w:r>
+              <w:t>. Fo</w:t>
+            </w:r>
+            <w:r>
+              <w:t>rnece comentário a partilhar como Tweet</w:t>
             </w:r>
           </w:p>
         </w:tc>
@@ -7057,18 +6427,87 @@
           </w:tcPr>
           <w:p>
             <w:r>
-              <w:t>4. Valida credenciais (</w:t>
-            </w:r>
-            <w:r>
-              <w:rPr>
-                <w:u w:val="single"/>
-              </w:rPr>
-              <w:t>recorre a APIs do Twitter</w:t>
-            </w:r>
-            <w:r>
-              <w:t>)</w:t>
-            </w:r>
-          </w:p>
+              <w:t>4</w:t>
+            </w:r>
+            <w:r>
+              <w:t xml:space="preserve">. </w:t>
+            </w:r>
+            <w:r>
+              <w:rPr>
+                <w:b/>
+              </w:rPr>
+              <w:t>&lt;&lt;include&gt;&gt;</w:t>
+            </w:r>
+            <w:r>
+              <w:t xml:space="preserve"> Partilhar no Twitter</w:t>
+            </w:r>
+          </w:p>
+        </w:tc>
+      </w:tr>
+      <w:tr>
+        <w:tc>
+          <w:tcPr>
+            <w:tcW w:w="1666" w:type="pct"/>
+            <w:vMerge w:val="restart"/>
+          </w:tcPr>
+          <w:p>
+            <w:pPr>
+              <w:rPr>
+                <w:b/>
+              </w:rPr>
+            </w:pPr>
+            <w:r>
+              <w:rPr>
+                <w:b/>
+              </w:rPr>
+              <w:t>Comportamento Alternativo 1</w:t>
+            </w:r>
+          </w:p>
+          <w:p>
+            <w:pPr>
+              <w:rPr>
+                <w:b/>
+              </w:rPr>
+            </w:pPr>
+            <w:r>
+              <w:rPr>
+                <w:b/>
+              </w:rPr>
+              <w:t>(passo 2)</w:t>
+            </w:r>
+          </w:p>
+          <w:p>
+            <w:pPr>
+              <w:rPr>
+                <w:b/>
+              </w:rPr>
+            </w:pPr>
+            <w:r>
+              <w:rPr>
+                <w:b/>
+              </w:rPr>
+              <w:t>[cliente indica que pretende partilhar no Facebook]</w:t>
+            </w:r>
+          </w:p>
+        </w:tc>
+        <w:tc>
+          <w:tcPr>
+            <w:tcW w:w="1752" w:type="pct"/>
+          </w:tcPr>
+          <w:p>
+            <w:r>
+              <w:t>2.1</w:t>
+            </w:r>
+            <w:r>
+              <w:t>. Indica que pretende partilhar no Facebook</w:t>
+            </w:r>
+          </w:p>
+        </w:tc>
+        <w:tc>
+          <w:tcPr>
+            <w:tcW w:w="1582" w:type="pct"/>
+          </w:tcPr>
+          <w:p/>
         </w:tc>
       </w:tr>
       <w:tr>
@@ -7089,157 +6528,33 @@
           <w:tcPr>
             <w:tcW w:w="1752" w:type="pct"/>
           </w:tcPr>
-          <w:p>
-            <w:r>
-              <w:t>5. Fo</w:t>
-            </w:r>
-            <w:r>
-              <w:t>rnece comentário a partilhar como Tweet</w:t>
-            </w:r>
-          </w:p>
-        </w:tc>
-        <w:tc>
-          <w:tcPr>
-            <w:tcW w:w="1582" w:type="pct"/>
-          </w:tcPr>
-          <w:p/>
-        </w:tc>
-      </w:tr>
-      <w:tr>
-        <w:tc>
-          <w:tcPr>
-            <w:tcW w:w="1666" w:type="pct"/>
-            <w:vMerge/>
-          </w:tcPr>
-          <w:p>
-            <w:pPr>
-              <w:rPr>
-                <w:b/>
-              </w:rPr>
-            </w:pPr>
-          </w:p>
-        </w:tc>
-        <w:tc>
-          <w:tcPr>
-            <w:tcW w:w="1752" w:type="pct"/>
-          </w:tcPr>
-          <w:p/>
-        </w:tc>
-        <w:tc>
-          <w:tcPr>
-            <w:tcW w:w="1582" w:type="pct"/>
-          </w:tcPr>
-          <w:p>
-            <w:r>
-              <w:t>6. Partilha no Twitter o comentário fornecido (</w:t>
-            </w:r>
-            <w:r>
-              <w:rPr>
-                <w:u w:val="single"/>
-              </w:rPr>
-              <w:t>recorre a APIs do Twitter</w:t>
-            </w:r>
-            <w:r>
-              <w:t>)</w:t>
-            </w:r>
-          </w:p>
-        </w:tc>
-      </w:tr>
-      <w:tr>
-        <w:tc>
-          <w:tcPr>
-            <w:tcW w:w="1666" w:type="pct"/>
-          </w:tcPr>
-          <w:p>
-            <w:pPr>
-              <w:rPr>
-                <w:b/>
-              </w:rPr>
-            </w:pPr>
-          </w:p>
-        </w:tc>
-        <w:tc>
-          <w:tcPr>
-            <w:tcW w:w="1752" w:type="pct"/>
-          </w:tcPr>
-          <w:p>
-            <w:r>
-              <w:t>2.2. Indica que pretende partilhar no Facebook</w:t>
-            </w:r>
-          </w:p>
-        </w:tc>
-        <w:tc>
-          <w:tcPr>
-            <w:tcW w:w="1582" w:type="pct"/>
-          </w:tcPr>
-          <w:p/>
-        </w:tc>
-      </w:tr>
-      <w:tr>
-        <w:tc>
-          <w:tcPr>
-            <w:tcW w:w="1666" w:type="pct"/>
-          </w:tcPr>
-          <w:p>
-            <w:pPr>
-              <w:rPr>
-                <w:b/>
-              </w:rPr>
-            </w:pPr>
-          </w:p>
-        </w:tc>
-        <w:tc>
-          <w:tcPr>
-            <w:tcW w:w="1752" w:type="pct"/>
-          </w:tcPr>
-          <w:p>
-            <w:r>
-              <w:t>2.3. Introduz credenciais do Facebook</w:t>
-            </w:r>
-          </w:p>
-        </w:tc>
-        <w:tc>
-          <w:tcPr>
-            <w:tcW w:w="1582" w:type="pct"/>
-          </w:tcPr>
-          <w:p/>
-        </w:tc>
-      </w:tr>
-      <w:tr>
-        <w:tc>
-          <w:tcPr>
-            <w:tcW w:w="1666" w:type="pct"/>
-          </w:tcPr>
-          <w:p>
-            <w:pPr>
-              <w:rPr>
-                <w:b/>
-              </w:rPr>
-            </w:pPr>
-          </w:p>
-        </w:tc>
-        <w:tc>
-          <w:tcPr>
-            <w:tcW w:w="1752" w:type="pct"/>
-          </w:tcPr>
-          <w:p/>
-        </w:tc>
-        <w:tc>
-          <w:tcPr>
-            <w:tcW w:w="1582" w:type="pct"/>
-          </w:tcPr>
-          <w:p>
-            <w:r>
-              <w:rPr>
-                <w:highlight w:val="yellow"/>
-              </w:rPr>
-              <w:t>TO  DO: Acabar isto</w:t>
+          <w:p/>
+        </w:tc>
+        <w:tc>
+          <w:tcPr>
+            <w:tcW w:w="1582" w:type="pct"/>
+          </w:tcPr>
+          <w:p>
+            <w:r>
+              <w:t xml:space="preserve">2.2. </w:t>
+            </w:r>
+            <w:r>
+              <w:rPr>
+                <w:b/>
+              </w:rPr>
+              <w:t>&lt;&lt;include&gt;&gt;</w:t>
+            </w:r>
+            <w:r>
+              <w:t xml:space="preserve"> Partilhar no Facebook</w:t>
             </w:r>
           </w:p>
         </w:tc>
       </w:tr>
     </w:tbl>
-    <w:p/>
+    <w:p>
+      <w:bookmarkStart w:id="0" w:name="_GoBack"/>
+      <w:bookmarkEnd w:id="0"/>
+    </w:p>
     <w:tbl>
       <w:tblPr>
         <w:tblStyle w:val="Tabelacomgrelha"/>
@@ -8758,7 +8073,7 @@
 </file>
 
 <file path=customXml/itemProps1.xml><?xml version="1.0" encoding="utf-8"?>
-<ds:datastoreItem xmlns:ds="http://schemas.openxmlformats.org/officeDocument/2006/customXml" ds:itemID="{2285882A-4358-4DF4-B93E-431486813B94}">
+<ds:datastoreItem xmlns:ds="http://schemas.openxmlformats.org/officeDocument/2006/customXml" ds:itemID="{3F3F2203-B43D-4FF0-B702-99552247DCAD}">
   <ds:schemaRefs>
     <ds:schemaRef ds:uri="http://schemas.openxmlformats.org/officeDocument/2006/bibliography"/>
   </ds:schemaRefs>

</xml_diff>

<commit_message>
Atualizei a especificacao de use cases e adicionei um ficheiro com a minha parte dos Diagramas de Sequencia
</commit_message>
<xml_diff>
--- a/Modelacao/JM-Especificacao-Use-Cases.docx
+++ b/Modelacao/JM-Especificacao-Use-Cases.docx
@@ -1274,6 +1274,55 @@
       <w:tr>
         <w:tc>
           <w:tcPr>
+            <w:tcW w:w="1833" w:type="pct"/>
+            <w:vMerge/>
+            <w:tcBorders>
+              <w:top w:val="single" w:sz="4" w:space="0" w:color="auto"/>
+              <w:left w:val="single" w:sz="4" w:space="0" w:color="auto"/>
+              <w:bottom w:val="single" w:sz="4" w:space="0" w:color="auto"/>
+              <w:right w:val="single" w:sz="4" w:space="0" w:color="auto"/>
+            </w:tcBorders>
+          </w:tcPr>
+          <w:p>
+            <w:pPr>
+              <w:rPr>
+                <w:b/>
+              </w:rPr>
+            </w:pPr>
+          </w:p>
+        </w:tc>
+        <w:tc>
+          <w:tcPr>
+            <w:tcW w:w="1585" w:type="pct"/>
+            <w:tcBorders>
+              <w:top w:val="single" w:sz="4" w:space="0" w:color="auto"/>
+              <w:left w:val="single" w:sz="4" w:space="0" w:color="auto"/>
+              <w:bottom w:val="single" w:sz="4" w:space="0" w:color="auto"/>
+              <w:right w:val="single" w:sz="4" w:space="0" w:color="auto"/>
+            </w:tcBorders>
+          </w:tcPr>
+          <w:p/>
+        </w:tc>
+        <w:tc>
+          <w:tcPr>
+            <w:tcW w:w="1582" w:type="pct"/>
+            <w:tcBorders>
+              <w:top w:val="single" w:sz="4" w:space="0" w:color="auto"/>
+              <w:left w:val="single" w:sz="4" w:space="0" w:color="auto"/>
+              <w:bottom w:val="single" w:sz="4" w:space="0" w:color="auto"/>
+              <w:right w:val="single" w:sz="4" w:space="0" w:color="auto"/>
+            </w:tcBorders>
+          </w:tcPr>
+          <w:p>
+            <w:r>
+              <w:t>2. Obtém lista de alimentos a que o cliente associou a preferência</w:t>
+            </w:r>
+          </w:p>
+        </w:tc>
+      </w:tr>
+      <w:tr>
+        <w:tc>
+          <w:tcPr>
             <w:tcW w:w="0" w:type="auto"/>
             <w:vMerge/>
             <w:tcBorders>
@@ -1318,13 +1367,16 @@
           </w:tcPr>
           <w:p>
             <w:r>
-              <w:t>2. Apresenta a lista de alimentos a que o</w:t>
-            </w:r>
-            <w:r>
-              <w:t xml:space="preserve"> cliente associou a</w:t>
-            </w:r>
-            <w:r>
-              <w:t xml:space="preserve"> preferência</w:t>
+              <w:t>3</w:t>
+            </w:r>
+            <w:r>
+              <w:t xml:space="preserve">. Apresenta a lista </w:t>
+            </w:r>
+            <w:r>
+              <w:t>obtida</w:t>
+            </w:r>
+            <w:r>
+              <w:t xml:space="preserve"> e pede para indicar para que alimentos pretende remover a preferência</w:t>
             </w:r>
           </w:p>
         </w:tc>
@@ -1364,7 +1416,10 @@
           </w:tcPr>
           <w:p>
             <w:r>
-              <w:t>3. Indica que pretende remover a preferência para todos os alimentos apresentados</w:t>
+              <w:t>4</w:t>
+            </w:r>
+            <w:r>
+              <w:t>. Indica que pretende remover a preferência para todos os alimentos apresentados</w:t>
             </w:r>
           </w:p>
         </w:tc>
@@ -1428,7 +1483,16 @@
           </w:tcPr>
           <w:p>
             <w:r>
-              <w:t>4. Remove a preferência de todos os alimentos a que o cliente a tinha associado</w:t>
+              <w:t>5</w:t>
+            </w:r>
+            <w:r>
+              <w:t xml:space="preserve">. Remove a preferência </w:t>
+            </w:r>
+            <w:r>
+              <w:t>para</w:t>
+            </w:r>
+            <w:r>
+              <w:t xml:space="preserve"> todos os alimentos a que o cliente a tinha associado</w:t>
             </w:r>
           </w:p>
         </w:tc>
@@ -1581,7 +1645,18 @@
           </w:tcPr>
           <w:p>
             <w:r>
-              <w:t>3.1. Identifica alimentos para os quais pretende remover a preferência</w:t>
+              <w:t xml:space="preserve">3.1. Identifica alimentos </w:t>
+            </w:r>
+            <w:r>
+              <w:t>da lista apresentada</w:t>
+            </w:r>
+            <w:bookmarkStart w:id="0" w:name="_GoBack"/>
+            <w:bookmarkEnd w:id="0"/>
+            <w:r>
+              <w:t xml:space="preserve"> </w:t>
+            </w:r>
+            <w:r>
+              <w:t>para os quais pretende remover a preferência</w:t>
             </w:r>
           </w:p>
         </w:tc>
@@ -1651,6 +1726,21 @@
         </w:tc>
       </w:tr>
     </w:tbl>
+    <w:p/>
+    <w:p>
+      <w:pPr>
+        <w:jc w:val="both"/>
+      </w:pPr>
+      <w:r>
+        <w:rPr>
+          <w:b/>
+        </w:rPr>
+        <w:t>Nota</w:t>
+      </w:r>
+      <w:r>
+        <w:t>: quando uma preferência está associada a todos os alimentos, está associada mesmo a alimentos que não estejam registados no sistema e possam vir a estar no futuro. Assim sendo, não faz sentido remover a preferência para um ou mais alimentos em concreto quando esta inclui alimentos que podem nem estar registados de momento.</w:t>
+      </w:r>
+    </w:p>
     <w:p/>
     <w:tbl>
       <w:tblPr>
@@ -2079,7 +2169,6 @@
               <w:rPr>
                 <w:b/>
               </w:rPr>
-              <w:lastRenderedPageBreak/>
               <w:t>Comportamento Alternativo 1</w:t>
             </w:r>
           </w:p>
@@ -2938,6 +3027,7 @@
               <w:rPr>
                 <w:b/>
               </w:rPr>
+              <w:lastRenderedPageBreak/>
               <w:t>Normal</w:t>
             </w:r>
           </w:p>
@@ -2955,6 +3045,7 @@
           </w:tcPr>
           <w:p>
             <w:r>
+              <w:lastRenderedPageBreak/>
               <w:t>1. Fornece termo de pesquisa</w:t>
             </w:r>
           </w:p>
@@ -6551,10 +6642,7 @@
         </w:tc>
       </w:tr>
     </w:tbl>
-    <w:p>
-      <w:bookmarkStart w:id="0" w:name="_GoBack"/>
-      <w:bookmarkEnd w:id="0"/>
-    </w:p>
+    <w:p/>
     <w:tbl>
       <w:tblPr>
         <w:tblStyle w:val="Tabelacomgrelha"/>
@@ -8073,7 +8161,7 @@
 </file>
 
 <file path=customXml/itemProps1.xml><?xml version="1.0" encoding="utf-8"?>
-<ds:datastoreItem xmlns:ds="http://schemas.openxmlformats.org/officeDocument/2006/customXml" ds:itemID="{3F3F2203-B43D-4FF0-B702-99552247DCAD}">
+<ds:datastoreItem xmlns:ds="http://schemas.openxmlformats.org/officeDocument/2006/customXml" ds:itemID="{B37674AB-93E8-4463-8EA5-2F31E4DBD661}">
   <ds:schemaRefs>
     <ds:schemaRef ds:uri="http://schemas.openxmlformats.org/officeDocument/2006/bibliography"/>
   </ds:schemaRefs>

</xml_diff>

<commit_message>
Simplifiquei os use cases de remocao de preferencias e nao preferencias. Mudei o sentido dos includes do sub-diagrama 'Classificacoes e Partilha'
</commit_message>
<xml_diff>
--- a/Modelacao/JM-Especificacao-Use-Cases.docx
+++ b/Modelacao/JM-Especificacao-Use-Cases.docx
@@ -1028,9 +1028,9 @@
         <w:tblLook w:val="04A0" w:firstRow="1" w:lastRow="0" w:firstColumn="1" w:lastColumn="0" w:noHBand="0" w:noVBand="1"/>
       </w:tblPr>
       <w:tblGrid>
-        <w:gridCol w:w="3113"/>
+        <w:gridCol w:w="3112"/>
         <w:gridCol w:w="2693"/>
-        <w:gridCol w:w="2688"/>
+        <w:gridCol w:w="2689"/>
       </w:tblGrid>
       <w:tr>
         <w:tc>
@@ -1140,7 +1140,7 @@
       <w:tr>
         <w:tc>
           <w:tcPr>
-            <w:tcW w:w="1833" w:type="pct"/>
+            <w:tcW w:w="1832" w:type="pct"/>
             <w:tcBorders>
               <w:top w:val="single" w:sz="4" w:space="0" w:color="auto"/>
               <w:left w:val="single" w:sz="4" w:space="0" w:color="auto"/>
@@ -1204,7 +1204,7 @@
       <w:tr>
         <w:tc>
           <w:tcPr>
-            <w:tcW w:w="1833" w:type="pct"/>
+            <w:tcW w:w="1832" w:type="pct"/>
             <w:vMerge w:val="restart"/>
             <w:tcBorders>
               <w:top w:val="single" w:sz="4" w:space="0" w:color="auto"/>
@@ -1274,7 +1274,7 @@
       <w:tr>
         <w:tc>
           <w:tcPr>
-            <w:tcW w:w="1833" w:type="pct"/>
+            <w:tcW w:w="1832" w:type="pct"/>
             <w:vMerge/>
             <w:tcBorders>
               <w:top w:val="single" w:sz="4" w:space="0" w:color="auto"/>
@@ -1376,7 +1376,13 @@
               <w:t>obtida</w:t>
             </w:r>
             <w:r>
-              <w:t xml:space="preserve"> e pede para indicar para que alimentos pretende remover a preferência</w:t>
+              <w:t xml:space="preserve"> e </w:t>
+            </w:r>
+            <w:r>
+              <w:t>pergunta</w:t>
+            </w:r>
+            <w:r>
+              <w:t xml:space="preserve"> para que alimentos pretende remover a preferência</w:t>
             </w:r>
           </w:p>
         </w:tc>
@@ -1419,7 +1425,10 @@
               <w:t>4</w:t>
             </w:r>
             <w:r>
-              <w:t>. Indica que pretende remover a preferência para todos os alimentos apresentados</w:t>
+              <w:t xml:space="preserve">. </w:t>
+            </w:r>
+            <w:r>
+              <w:t>Identifica alimentos da lista apresentada para os quais pretende remover a preferência</w:t>
             </w:r>
           </w:p>
         </w:tc>
@@ -1492,15 +1501,18 @@
               <w:t>para</w:t>
             </w:r>
             <w:r>
-              <w:t xml:space="preserve"> todos os alimentos a que o cliente a tinha associado</w:t>
-            </w:r>
-          </w:p>
-        </w:tc>
-      </w:tr>
-      <w:tr>
-        <w:tc>
-          <w:tcPr>
-            <w:tcW w:w="1833" w:type="pct"/>
+              <w:t xml:space="preserve"> os alimentos </w:t>
+            </w:r>
+            <w:r>
+              <w:t>identificados pelo cliente</w:t>
+            </w:r>
+          </w:p>
+        </w:tc>
+      </w:tr>
+      <w:tr>
+        <w:tc>
+          <w:tcPr>
+            <w:tcW w:w="1832" w:type="pct"/>
             <w:tcBorders>
               <w:top w:val="single" w:sz="4" w:space="0" w:color="auto"/>
               <w:left w:val="single" w:sz="4" w:space="0" w:color="auto"/>
@@ -1575,158 +1587,23 @@
           <w:p>
             <w:r>
               <w:t>2.1. Remove a preferência identificada pelo cliente</w:t>
-            </w:r>
-          </w:p>
-        </w:tc>
-      </w:tr>
-      <w:tr>
-        <w:tc>
-          <w:tcPr>
-            <w:tcW w:w="1833" w:type="pct"/>
-            <w:vMerge w:val="restart"/>
-            <w:tcBorders>
-              <w:top w:val="single" w:sz="4" w:space="0" w:color="auto"/>
-              <w:left w:val="single" w:sz="4" w:space="0" w:color="auto"/>
-              <w:bottom w:val="single" w:sz="4" w:space="0" w:color="auto"/>
-              <w:right w:val="single" w:sz="4" w:space="0" w:color="auto"/>
-            </w:tcBorders>
-            <w:hideMark/>
-          </w:tcPr>
-          <w:p>
-            <w:pPr>
-              <w:rPr>
-                <w:b/>
-              </w:rPr>
-            </w:pPr>
-            <w:r>
-              <w:rPr>
-                <w:b/>
-              </w:rPr>
-              <w:t>Comportamento Alternativo 2</w:t>
-            </w:r>
-          </w:p>
-          <w:p>
-            <w:pPr>
-              <w:rPr>
-                <w:b/>
-              </w:rPr>
-            </w:pPr>
-            <w:r>
-              <w:rPr>
-                <w:b/>
-              </w:rPr>
-              <w:t>(passo 3)</w:t>
-            </w:r>
-          </w:p>
-          <w:p>
-            <w:pPr>
-              <w:rPr>
-                <w:b/>
-              </w:rPr>
-            </w:pPr>
-            <w:r>
-              <w:rPr>
-                <w:b/>
-              </w:rPr>
-              <w:t>[cliente pretende remover a preferência para parte dos alimentos a que estava associada]</w:t>
-            </w:r>
-          </w:p>
-        </w:tc>
-        <w:tc>
-          <w:tcPr>
-            <w:tcW w:w="1585" w:type="pct"/>
-            <w:tcBorders>
-              <w:top w:val="single" w:sz="4" w:space="0" w:color="auto"/>
-              <w:left w:val="single" w:sz="4" w:space="0" w:color="auto"/>
-              <w:bottom w:val="single" w:sz="4" w:space="0" w:color="auto"/>
-              <w:right w:val="single" w:sz="4" w:space="0" w:color="auto"/>
-            </w:tcBorders>
-            <w:hideMark/>
-          </w:tcPr>
-          <w:p>
-            <w:r>
-              <w:t xml:space="preserve">3.1. Identifica alimentos </w:t>
-            </w:r>
-            <w:r>
-              <w:t>da lista apresentada</w:t>
-            </w:r>
-            <w:bookmarkStart w:id="0" w:name="_GoBack"/>
-            <w:bookmarkEnd w:id="0"/>
-            <w:r>
-              <w:t xml:space="preserve"> </w:t>
-            </w:r>
-            <w:r>
-              <w:t>para os quais pretende remover a preferência</w:t>
-            </w:r>
-          </w:p>
-        </w:tc>
-        <w:tc>
-          <w:tcPr>
-            <w:tcW w:w="1582" w:type="pct"/>
-            <w:tcBorders>
-              <w:top w:val="single" w:sz="4" w:space="0" w:color="auto"/>
-              <w:left w:val="single" w:sz="4" w:space="0" w:color="auto"/>
-              <w:bottom w:val="single" w:sz="4" w:space="0" w:color="auto"/>
-              <w:right w:val="single" w:sz="4" w:space="0" w:color="auto"/>
-            </w:tcBorders>
-          </w:tcPr>
-          <w:p/>
-        </w:tc>
-      </w:tr>
-      <w:tr>
-        <w:tc>
-          <w:tcPr>
-            <w:tcW w:w="0" w:type="auto"/>
-            <w:vMerge/>
-            <w:tcBorders>
-              <w:top w:val="single" w:sz="4" w:space="0" w:color="auto"/>
-              <w:left w:val="single" w:sz="4" w:space="0" w:color="auto"/>
-              <w:bottom w:val="single" w:sz="4" w:space="0" w:color="auto"/>
-              <w:right w:val="single" w:sz="4" w:space="0" w:color="auto"/>
-            </w:tcBorders>
-            <w:vAlign w:val="center"/>
-            <w:hideMark/>
-          </w:tcPr>
-          <w:p>
-            <w:pPr>
-              <w:rPr>
-                <w:b/>
-              </w:rPr>
-            </w:pPr>
-          </w:p>
-        </w:tc>
-        <w:tc>
-          <w:tcPr>
-            <w:tcW w:w="1585" w:type="pct"/>
-            <w:tcBorders>
-              <w:top w:val="single" w:sz="4" w:space="0" w:color="auto"/>
-              <w:left w:val="single" w:sz="4" w:space="0" w:color="auto"/>
-              <w:bottom w:val="single" w:sz="4" w:space="0" w:color="auto"/>
-              <w:right w:val="single" w:sz="4" w:space="0" w:color="auto"/>
-            </w:tcBorders>
-          </w:tcPr>
-          <w:p/>
-        </w:tc>
-        <w:tc>
-          <w:tcPr>
-            <w:tcW w:w="1582" w:type="pct"/>
-            <w:tcBorders>
-              <w:top w:val="single" w:sz="4" w:space="0" w:color="auto"/>
-              <w:left w:val="single" w:sz="4" w:space="0" w:color="auto"/>
-              <w:bottom w:val="single" w:sz="4" w:space="0" w:color="auto"/>
-              <w:right w:val="single" w:sz="4" w:space="0" w:color="auto"/>
-            </w:tcBorders>
-            <w:hideMark/>
-          </w:tcPr>
-          <w:p>
-            <w:r>
-              <w:t>3.2. Remove a preferência para os alimentos identificados pelo cliente</w:t>
             </w:r>
           </w:p>
         </w:tc>
       </w:tr>
     </w:tbl>
     <w:p/>
+    <w:p>
+      <w:r>
+        <w:rPr>
+          <w:b/>
+        </w:rPr>
+        <w:t>Nota1</w:t>
+      </w:r>
+      <w:r>
+        <w:t>: identificar a preferência correspondente a identificar a designação de um ingrediente preferido em um ou mais alimentos.</w:t>
+      </w:r>
+    </w:p>
     <w:p>
       <w:pPr>
         <w:jc w:val="both"/>
@@ -1738,7 +1615,19 @@
         <w:t>Nota</w:t>
       </w:r>
       <w:r>
-        <w:t>: quando uma preferência está associada a todos os alimentos, está associada mesmo a alimentos que não estejam registados no sistema e possam vir a estar no futuro. Assim sendo, não faz sentido remover a preferência para um ou mais alimentos em concreto quando esta inclui alimentos que podem nem estar registados de momento.</w:t>
+        <w:rPr>
+          <w:b/>
+        </w:rPr>
+        <w:t>2</w:t>
+      </w:r>
+      <w:r>
+        <w:t xml:space="preserve">: quando uma preferência está associada a todos os alimentos, está associada mesmo a alimentos que não estejam registados no sistema e possam vir a estar no futuro. Assim sendo, não faz sentido remover a preferência para um ou mais alimentos em concreto quando esta </w:t>
+      </w:r>
+      <w:r>
+        <w:t>engloba</w:t>
+      </w:r>
+      <w:r>
+        <w:t xml:space="preserve"> alimentos que podem nem estar registados de momento.</w:t>
       </w:r>
     </w:p>
     <w:p/>
@@ -1749,9 +1638,9 @@
         <w:tblLook w:val="04A0" w:firstRow="1" w:lastRow="0" w:firstColumn="1" w:lastColumn="0" w:noHBand="0" w:noVBand="1"/>
       </w:tblPr>
       <w:tblGrid>
-        <w:gridCol w:w="3113"/>
+        <w:gridCol w:w="3112"/>
         <w:gridCol w:w="2693"/>
-        <w:gridCol w:w="2688"/>
+        <w:gridCol w:w="2689"/>
       </w:tblGrid>
       <w:tr>
         <w:tc>
@@ -1860,7 +1749,7 @@
       <w:tr>
         <w:tc>
           <w:tcPr>
-            <w:tcW w:w="1833" w:type="pct"/>
+            <w:tcW w:w="1832" w:type="pct"/>
             <w:tcBorders>
               <w:top w:val="single" w:sz="4" w:space="0" w:color="auto"/>
               <w:left w:val="single" w:sz="4" w:space="0" w:color="auto"/>
@@ -1924,7 +1813,7 @@
       <w:tr>
         <w:tc>
           <w:tcPr>
-            <w:tcW w:w="1833" w:type="pct"/>
+            <w:tcW w:w="1832" w:type="pct"/>
             <w:vMerge w:val="restart"/>
             <w:tcBorders>
               <w:top w:val="single" w:sz="4" w:space="0" w:color="auto"/>
@@ -2003,7 +1892,6 @@
               <w:right w:val="single" w:sz="4" w:space="0" w:color="auto"/>
             </w:tcBorders>
             <w:vAlign w:val="center"/>
-            <w:hideMark/>
           </w:tcPr>
           <w:p>
             <w:pPr>
@@ -2034,11 +1922,10 @@
               <w:bottom w:val="single" w:sz="4" w:space="0" w:color="auto"/>
               <w:right w:val="single" w:sz="4" w:space="0" w:color="auto"/>
             </w:tcBorders>
-            <w:hideMark/>
-          </w:tcPr>
-          <w:p>
-            <w:r>
-              <w:t>2. Apresenta a lista de alimentos a que o cliente associou a não preferência</w:t>
+          </w:tcPr>
+          <w:p>
+            <w:r>
+              <w:t>2. Obtém lista de alimentos a que o cliente associou a não preferência</w:t>
             </w:r>
           </w:p>
         </w:tc>
@@ -2074,25 +1961,29 @@
               <w:bottom w:val="single" w:sz="4" w:space="0" w:color="auto"/>
               <w:right w:val="single" w:sz="4" w:space="0" w:color="auto"/>
             </w:tcBorders>
-            <w:hideMark/>
-          </w:tcPr>
-          <w:p>
-            <w:r>
-              <w:t>3. Indica que pretende remover a não preferência para todos os alimentos apresentados</w:t>
-            </w:r>
-          </w:p>
-        </w:tc>
-        <w:tc>
-          <w:tcPr>
-            <w:tcW w:w="1582" w:type="pct"/>
-            <w:tcBorders>
-              <w:top w:val="single" w:sz="4" w:space="0" w:color="auto"/>
-              <w:left w:val="single" w:sz="4" w:space="0" w:color="auto"/>
-              <w:bottom w:val="single" w:sz="4" w:space="0" w:color="auto"/>
-              <w:right w:val="single" w:sz="4" w:space="0" w:color="auto"/>
-            </w:tcBorders>
-          </w:tcPr>
-          <w:p/>
+          </w:tcPr>
+          <w:p/>
+        </w:tc>
+        <w:tc>
+          <w:tcPr>
+            <w:tcW w:w="1582" w:type="pct"/>
+            <w:tcBorders>
+              <w:top w:val="single" w:sz="4" w:space="0" w:color="auto"/>
+              <w:left w:val="single" w:sz="4" w:space="0" w:color="auto"/>
+              <w:bottom w:val="single" w:sz="4" w:space="0" w:color="auto"/>
+              <w:right w:val="single" w:sz="4" w:space="0" w:color="auto"/>
+            </w:tcBorders>
+            <w:hideMark/>
+          </w:tcPr>
+          <w:p>
+            <w:r>
+              <w:t xml:space="preserve">3. Apresenta a lista obtida e pergunta para que </w:t>
+            </w:r>
+            <w:r>
+              <w:lastRenderedPageBreak/>
+              <w:t>alimentos pretende remover a não preferência</w:t>
+            </w:r>
+          </w:p>
         </w:tc>
       </w:tr>
       <w:tr>
@@ -2126,181 +2017,17 @@
               <w:bottom w:val="single" w:sz="4" w:space="0" w:color="auto"/>
               <w:right w:val="single" w:sz="4" w:space="0" w:color="auto"/>
             </w:tcBorders>
-          </w:tcPr>
-          <w:p/>
-        </w:tc>
-        <w:tc>
-          <w:tcPr>
-            <w:tcW w:w="1582" w:type="pct"/>
-            <w:tcBorders>
-              <w:top w:val="single" w:sz="4" w:space="0" w:color="auto"/>
-              <w:left w:val="single" w:sz="4" w:space="0" w:color="auto"/>
-              <w:bottom w:val="single" w:sz="4" w:space="0" w:color="auto"/>
-              <w:right w:val="single" w:sz="4" w:space="0" w:color="auto"/>
-            </w:tcBorders>
-            <w:hideMark/>
-          </w:tcPr>
-          <w:p>
-            <w:r>
-              <w:t>4. Remove a não preferência para todos os alimentos a que o cliente a tinha associado</w:t>
-            </w:r>
-          </w:p>
-        </w:tc>
-      </w:tr>
-      <w:tr>
-        <w:tc>
-          <w:tcPr>
-            <w:tcW w:w="1833" w:type="pct"/>
-            <w:tcBorders>
-              <w:top w:val="single" w:sz="4" w:space="0" w:color="auto"/>
-              <w:left w:val="single" w:sz="4" w:space="0" w:color="auto"/>
-              <w:bottom w:val="single" w:sz="4" w:space="0" w:color="auto"/>
-              <w:right w:val="single" w:sz="4" w:space="0" w:color="auto"/>
-            </w:tcBorders>
-            <w:hideMark/>
-          </w:tcPr>
-          <w:p>
-            <w:pPr>
-              <w:rPr>
-                <w:b/>
-              </w:rPr>
-            </w:pPr>
-            <w:r>
-              <w:rPr>
-                <w:b/>
-              </w:rPr>
-              <w:t>Comportamento Alternativo 1</w:t>
-            </w:r>
-          </w:p>
-          <w:p>
-            <w:pPr>
-              <w:rPr>
-                <w:b/>
-              </w:rPr>
-            </w:pPr>
-            <w:r>
-              <w:rPr>
-                <w:b/>
-              </w:rPr>
-              <w:t>(passo 2)</w:t>
-            </w:r>
-          </w:p>
-          <w:p>
-            <w:pPr>
-              <w:rPr>
-                <w:b/>
-              </w:rPr>
-            </w:pPr>
-            <w:r>
-              <w:rPr>
-                <w:b/>
-              </w:rPr>
-              <w:t>[a não preferência estava associada</w:t>
-            </w:r>
-            <w:r>
-              <w:rPr>
-                <w:b/>
-              </w:rPr>
-              <w:t xml:space="preserve"> a todos os alimentos]</w:t>
-            </w:r>
-          </w:p>
-        </w:tc>
-        <w:tc>
-          <w:tcPr>
-            <w:tcW w:w="1585" w:type="pct"/>
-            <w:tcBorders>
-              <w:top w:val="single" w:sz="4" w:space="0" w:color="auto"/>
-              <w:left w:val="single" w:sz="4" w:space="0" w:color="auto"/>
-              <w:bottom w:val="single" w:sz="4" w:space="0" w:color="auto"/>
-              <w:right w:val="single" w:sz="4" w:space="0" w:color="auto"/>
-            </w:tcBorders>
-          </w:tcPr>
-          <w:p/>
-        </w:tc>
-        <w:tc>
-          <w:tcPr>
-            <w:tcW w:w="1582" w:type="pct"/>
-            <w:tcBorders>
-              <w:top w:val="single" w:sz="4" w:space="0" w:color="auto"/>
-              <w:left w:val="single" w:sz="4" w:space="0" w:color="auto"/>
-              <w:bottom w:val="single" w:sz="4" w:space="0" w:color="auto"/>
-              <w:right w:val="single" w:sz="4" w:space="0" w:color="auto"/>
-            </w:tcBorders>
-          </w:tcPr>
-          <w:p>
-            <w:r>
-              <w:t>2.1. Remove não preferência identificada pelo cliente</w:t>
-            </w:r>
-          </w:p>
-        </w:tc>
-      </w:tr>
-      <w:tr>
-        <w:tc>
-          <w:tcPr>
-            <w:tcW w:w="1833" w:type="pct"/>
-            <w:vMerge w:val="restart"/>
-            <w:tcBorders>
-              <w:top w:val="single" w:sz="4" w:space="0" w:color="auto"/>
-              <w:left w:val="single" w:sz="4" w:space="0" w:color="auto"/>
-              <w:bottom w:val="single" w:sz="4" w:space="0" w:color="auto"/>
-              <w:right w:val="single" w:sz="4" w:space="0" w:color="auto"/>
-            </w:tcBorders>
-            <w:hideMark/>
-          </w:tcPr>
-          <w:p>
-            <w:pPr>
-              <w:rPr>
-                <w:b/>
-              </w:rPr>
-            </w:pPr>
-            <w:r>
-              <w:rPr>
-                <w:b/>
-              </w:rPr>
-              <w:t>Comportamento Alternativo 2</w:t>
-            </w:r>
-          </w:p>
-          <w:p>
-            <w:pPr>
-              <w:rPr>
-                <w:b/>
-              </w:rPr>
-            </w:pPr>
-            <w:r>
-              <w:rPr>
-                <w:b/>
-              </w:rPr>
-              <w:t>(passo 3)</w:t>
-            </w:r>
-          </w:p>
-          <w:p>
-            <w:pPr>
-              <w:rPr>
-                <w:b/>
-              </w:rPr>
-            </w:pPr>
-            <w:r>
-              <w:rPr>
-                <w:b/>
-              </w:rPr>
-              <w:t>[cliente pretende remover a preferência para parte dos alimentos a que estava associada]</w:t>
-            </w:r>
-          </w:p>
-        </w:tc>
-        <w:tc>
-          <w:tcPr>
-            <w:tcW w:w="1585" w:type="pct"/>
-            <w:tcBorders>
-              <w:top w:val="single" w:sz="4" w:space="0" w:color="auto"/>
-              <w:left w:val="single" w:sz="4" w:space="0" w:color="auto"/>
-              <w:bottom w:val="single" w:sz="4" w:space="0" w:color="auto"/>
-              <w:right w:val="single" w:sz="4" w:space="0" w:color="auto"/>
-            </w:tcBorders>
-            <w:hideMark/>
-          </w:tcPr>
-          <w:p>
-            <w:r>
-              <w:t>3.1. Identifica alimentos para os quais pretende remover a não preferência</w:t>
+            <w:hideMark/>
+          </w:tcPr>
+          <w:p>
+            <w:r>
+              <w:t>4</w:t>
+            </w:r>
+            <w:r>
+              <w:t xml:space="preserve">. </w:t>
+            </w:r>
+            <w:r>
+              <w:t>Identifica alimentos para os quais pretende remover a não preferência</w:t>
             </w:r>
           </w:p>
         </w:tc>
@@ -2364,13 +2091,109 @@
           </w:tcPr>
           <w:p>
             <w:r>
-              <w:t>3.2. Remove a preferência para os alimentos identificados pelo cliente</w:t>
+              <w:t>5</w:t>
+            </w:r>
+            <w:r>
+              <w:t xml:space="preserve">. </w:t>
+            </w:r>
+            <w:r>
+              <w:t>Remove a preferência para os alimentos identificados pelo cliente</w:t>
+            </w:r>
+          </w:p>
+        </w:tc>
+      </w:tr>
+      <w:tr>
+        <w:tc>
+          <w:tcPr>
+            <w:tcW w:w="1832" w:type="pct"/>
+            <w:tcBorders>
+              <w:top w:val="single" w:sz="4" w:space="0" w:color="auto"/>
+              <w:left w:val="single" w:sz="4" w:space="0" w:color="auto"/>
+              <w:bottom w:val="single" w:sz="4" w:space="0" w:color="auto"/>
+              <w:right w:val="single" w:sz="4" w:space="0" w:color="auto"/>
+            </w:tcBorders>
+            <w:hideMark/>
+          </w:tcPr>
+          <w:p>
+            <w:pPr>
+              <w:rPr>
+                <w:b/>
+              </w:rPr>
+            </w:pPr>
+            <w:r>
+              <w:rPr>
+                <w:b/>
+              </w:rPr>
+              <w:t>Comportamento Alternativo 1</w:t>
+            </w:r>
+          </w:p>
+          <w:p>
+            <w:pPr>
+              <w:rPr>
+                <w:b/>
+              </w:rPr>
+            </w:pPr>
+            <w:r>
+              <w:rPr>
+                <w:b/>
+              </w:rPr>
+              <w:t>(passo 2)</w:t>
+            </w:r>
+          </w:p>
+          <w:p>
+            <w:pPr>
+              <w:rPr>
+                <w:b/>
+              </w:rPr>
+            </w:pPr>
+            <w:r>
+              <w:rPr>
+                <w:b/>
+              </w:rPr>
+              <w:t>[a não preferência estava associada</w:t>
+            </w:r>
+            <w:r>
+              <w:rPr>
+                <w:b/>
+              </w:rPr>
+              <w:t xml:space="preserve"> a todos os alimentos]</w:t>
+            </w:r>
+          </w:p>
+        </w:tc>
+        <w:tc>
+          <w:tcPr>
+            <w:tcW w:w="1585" w:type="pct"/>
+            <w:tcBorders>
+              <w:top w:val="single" w:sz="4" w:space="0" w:color="auto"/>
+              <w:left w:val="single" w:sz="4" w:space="0" w:color="auto"/>
+              <w:bottom w:val="single" w:sz="4" w:space="0" w:color="auto"/>
+              <w:right w:val="single" w:sz="4" w:space="0" w:color="auto"/>
+            </w:tcBorders>
+          </w:tcPr>
+          <w:p/>
+        </w:tc>
+        <w:tc>
+          <w:tcPr>
+            <w:tcW w:w="1582" w:type="pct"/>
+            <w:tcBorders>
+              <w:top w:val="single" w:sz="4" w:space="0" w:color="auto"/>
+              <w:left w:val="single" w:sz="4" w:space="0" w:color="auto"/>
+              <w:bottom w:val="single" w:sz="4" w:space="0" w:color="auto"/>
+              <w:right w:val="single" w:sz="4" w:space="0" w:color="auto"/>
+            </w:tcBorders>
+          </w:tcPr>
+          <w:p>
+            <w:r>
+              <w:t>2.1. Remove não preferência identificada pelo cliente</w:t>
             </w:r>
           </w:p>
         </w:tc>
       </w:tr>
     </w:tbl>
-    <w:p/>
+    <w:p>
+      <w:bookmarkStart w:id="0" w:name="_GoBack"/>
+      <w:bookmarkEnd w:id="0"/>
+    </w:p>
     <w:tbl>
       <w:tblPr>
         <w:tblStyle w:val="Tabelacomgrelha"/>
@@ -3027,7 +2850,6 @@
               <w:rPr>
                 <w:b/>
               </w:rPr>
-              <w:lastRenderedPageBreak/>
               <w:t>Normal</w:t>
             </w:r>
           </w:p>
@@ -3045,7 +2867,6 @@
           </w:tcPr>
           <w:p>
             <w:r>
-              <w:lastRenderedPageBreak/>
               <w:t>1. Fornece termo de pesquisa</w:t>
             </w:r>
           </w:p>
@@ -3208,7 +3029,11 @@
           </w:tcPr>
           <w:p>
             <w:r>
-              <w:t>4. Remove da lista de alimentos obtida todos os alimentos que contenham pelo menos uma não preferência</w:t>
+              <w:t xml:space="preserve">4. Remove da lista de alimentos obtida todos os alimentos que contenham </w:t>
+            </w:r>
+            <w:r>
+              <w:lastRenderedPageBreak/>
+              <w:t>pelo menos uma não preferência</w:t>
             </w:r>
           </w:p>
         </w:tc>
@@ -8161,7 +7986,7 @@
 </file>
 
 <file path=customXml/itemProps1.xml><?xml version="1.0" encoding="utf-8"?>
-<ds:datastoreItem xmlns:ds="http://schemas.openxmlformats.org/officeDocument/2006/customXml" ds:itemID="{B37674AB-93E8-4463-8EA5-2F31E4DBD661}">
+<ds:datastoreItem xmlns:ds="http://schemas.openxmlformats.org/officeDocument/2006/customXml" ds:itemID="{FC975049-6559-4BF1-A2D7-91F264C5A391}">
   <ds:schemaRefs>
     <ds:schemaRef ds:uri="http://schemas.openxmlformats.org/officeDocument/2006/bibliography"/>
   </ds:schemaRefs>

</xml_diff>

<commit_message>
Update especificacao de Use Cases e DS
</commit_message>
<xml_diff>
--- a/Modelacao/JM-Especificacao-Use-Cases.docx
+++ b/Modelacao/JM-Especificacao-Use-Cases.docx
@@ -2190,10 +2190,7 @@
         </w:tc>
       </w:tr>
     </w:tbl>
-    <w:p>
-      <w:bookmarkStart w:id="0" w:name="_GoBack"/>
-      <w:bookmarkEnd w:id="0"/>
-    </w:p>
+    <w:p/>
     <w:tbl>
       <w:tblPr>
         <w:tblStyle w:val="Tabelacomgrelha"/>
@@ -2385,7 +2382,13 @@
           </w:tcPr>
           <w:p>
             <w:r>
-              <w:t xml:space="preserve">1. Pede para consultar o seu histórico de </w:t>
+              <w:t xml:space="preserve">1. Pede para consultar o </w:t>
+            </w:r>
+            <w:r>
+              <w:t xml:space="preserve">seu </w:t>
+            </w:r>
+            <w:r>
+              <w:t xml:space="preserve">histórico de </w:t>
             </w:r>
             <w:r>
               <w:t>pedido</w:t>
@@ -2431,7 +2434,13 @@
               <w:t xml:space="preserve">2. </w:t>
             </w:r>
             <w:r>
-              <w:t xml:space="preserve">Obtém histórico de </w:t>
+              <w:t>Obtém</w:t>
+            </w:r>
+            <w:r>
+              <w:t xml:space="preserve"> o</w:t>
+            </w:r>
+            <w:r>
+              <w:t xml:space="preserve"> histórico de </w:t>
             </w:r>
             <w:r>
               <w:t>pedido</w:t>
@@ -2535,13 +2544,6 @@
               </w:rPr>
               <w:t>]</w:t>
             </w:r>
-          </w:p>
-          <w:p>
-            <w:pPr>
-              <w:rPr>
-                <w:b/>
-              </w:rPr>
-            </w:pPr>
           </w:p>
         </w:tc>
         <w:tc>
@@ -2661,13 +2663,20 @@
             <w:r>
               <w:rPr>
                 <w:b/>
+                <w:highlight w:val="yellow"/>
               </w:rPr>
               <w:t>Use Case:</w:t>
             </w:r>
             <w:r>
+              <w:rPr>
+                <w:highlight w:val="yellow"/>
+              </w:rPr>
               <w:t xml:space="preserve"> </w:t>
             </w:r>
             <w:r>
+              <w:rPr>
+                <w:highlight w:val="yellow"/>
+              </w:rPr>
               <w:t>Efetuar pedido</w:t>
             </w:r>
           </w:p>
@@ -4354,7 +4363,21 @@
               <w:rPr>
                 <w:b/>
               </w:rPr>
-              <w:t>[cliente opta por acrescentar um comentário à classificação]</w:t>
+              <w:t xml:space="preserve">[cliente </w:t>
+            </w:r>
+            <w:r>
+              <w:rPr>
+                <w:b/>
+              </w:rPr>
+              <w:t>pretende</w:t>
+            </w:r>
+            <w:bookmarkStart w:id="0" w:name="_GoBack"/>
+            <w:bookmarkEnd w:id="0"/>
+            <w:r>
+              <w:rPr>
+                <w:b/>
+              </w:rPr>
+              <w:t xml:space="preserve"> acrescentar um comentário à classificação]</w:t>
             </w:r>
           </w:p>
           <w:p>
@@ -7986,7 +8009,7 @@
 </file>
 
 <file path=customXml/itemProps1.xml><?xml version="1.0" encoding="utf-8"?>
-<ds:datastoreItem xmlns:ds="http://schemas.openxmlformats.org/officeDocument/2006/customXml" ds:itemID="{FC975049-6559-4BF1-A2D7-91F264C5A391}">
+<ds:datastoreItem xmlns:ds="http://schemas.openxmlformats.org/officeDocument/2006/customXml" ds:itemID="{0F7D1763-E922-4EE3-A928-50343AD6B707}">
   <ds:schemaRefs>
     <ds:schemaRef ds:uri="http://schemas.openxmlformats.org/officeDocument/2006/bibliography"/>
   </ds:schemaRefs>

</xml_diff>

<commit_message>
Reorganizei o modelo de dominio para ficar mais percetivel e acrescentei as entidades em falta. Alterei os use cases de classificacao para estarem de acordo com os respetivos diagramas de sequencia
</commit_message>
<xml_diff>
--- a/Modelacao/JM-Especificacao-Use-Cases.docx
+++ b/Modelacao/JM-Especificacao-Use-Cases.docx
@@ -4325,87 +4325,31 @@
         <w:tc>
           <w:tcPr>
             <w:tcW w:w="1666" w:type="pct"/>
-            <w:vMerge w:val="restart"/>
-          </w:tcPr>
-          <w:p>
-            <w:pPr>
-              <w:rPr>
-                <w:b/>
-              </w:rPr>
-            </w:pPr>
-            <w:r>
-              <w:rPr>
-                <w:b/>
-              </w:rPr>
-              <w:t>Comportamento Alternativo</w:t>
-            </w:r>
-          </w:p>
-          <w:p>
-            <w:pPr>
-              <w:rPr>
-                <w:b/>
-              </w:rPr>
-            </w:pPr>
-            <w:r>
-              <w:rPr>
-                <w:b/>
-              </w:rPr>
-              <w:t>(passo 3)</w:t>
-            </w:r>
-          </w:p>
-          <w:p>
-            <w:pPr>
-              <w:rPr>
-                <w:b/>
-              </w:rPr>
-            </w:pPr>
-            <w:r>
-              <w:rPr>
-                <w:b/>
-              </w:rPr>
-              <w:t xml:space="preserve">[cliente </w:t>
-            </w:r>
-            <w:r>
-              <w:rPr>
-                <w:b/>
-              </w:rPr>
-              <w:t>pretende</w:t>
-            </w:r>
-            <w:bookmarkStart w:id="0" w:name="_GoBack"/>
-            <w:bookmarkEnd w:id="0"/>
-            <w:r>
-              <w:rPr>
-                <w:b/>
-              </w:rPr>
-              <w:t xml:space="preserve"> acrescentar um comentário à classificação]</w:t>
-            </w:r>
-          </w:p>
-          <w:p>
-            <w:pPr>
-              <w:rPr>
-                <w:b/>
-              </w:rPr>
-            </w:pPr>
-          </w:p>
-        </w:tc>
-        <w:tc>
-          <w:tcPr>
-            <w:tcW w:w="1752" w:type="pct"/>
-          </w:tcPr>
-          <w:p>
-            <w:r>
-              <w:t xml:space="preserve">3.1. Fornece comentário relativo ao alimento </w:t>
-            </w:r>
-            <w:r>
-              <w:t>identificado</w:t>
-            </w:r>
-          </w:p>
-        </w:tc>
-        <w:tc>
-          <w:tcPr>
-            <w:tcW w:w="1582" w:type="pct"/>
-          </w:tcPr>
-          <w:p/>
+            <w:vMerge/>
+          </w:tcPr>
+          <w:p>
+            <w:pPr>
+              <w:rPr>
+                <w:b/>
+              </w:rPr>
+            </w:pPr>
+          </w:p>
+        </w:tc>
+        <w:tc>
+          <w:tcPr>
+            <w:tcW w:w="1752" w:type="pct"/>
+          </w:tcPr>
+          <w:p/>
+        </w:tc>
+        <w:tc>
+          <w:tcPr>
+            <w:tcW w:w="1582" w:type="pct"/>
+          </w:tcPr>
+          <w:p>
+            <w:r>
+              <w:t>4. Pergunta se pretende partilhar a classificação numa rede social</w:t>
+            </w:r>
+          </w:p>
         </w:tc>
       </w:tr>
       <w:tr>
@@ -4426,6 +4370,102 @@
           <w:tcPr>
             <w:tcW w:w="1752" w:type="pct"/>
           </w:tcPr>
+          <w:p>
+            <w:r>
+              <w:t>5. Diz que não</w:t>
+            </w:r>
+          </w:p>
+        </w:tc>
+        <w:tc>
+          <w:tcPr>
+            <w:tcW w:w="1582" w:type="pct"/>
+          </w:tcPr>
+          <w:p/>
+        </w:tc>
+      </w:tr>
+      <w:tr>
+        <w:tc>
+          <w:tcPr>
+            <w:tcW w:w="1666" w:type="pct"/>
+            <w:vMerge w:val="restart"/>
+          </w:tcPr>
+          <w:p>
+            <w:pPr>
+              <w:rPr>
+                <w:b/>
+              </w:rPr>
+            </w:pPr>
+            <w:r>
+              <w:rPr>
+                <w:b/>
+              </w:rPr>
+              <w:t>Comportamento Alternativo 1</w:t>
+            </w:r>
+          </w:p>
+          <w:p>
+            <w:pPr>
+              <w:rPr>
+                <w:b/>
+              </w:rPr>
+            </w:pPr>
+            <w:r>
+              <w:rPr>
+                <w:b/>
+              </w:rPr>
+              <w:t>(passo 3)</w:t>
+            </w:r>
+          </w:p>
+          <w:p>
+            <w:pPr>
+              <w:rPr>
+                <w:b/>
+              </w:rPr>
+            </w:pPr>
+            <w:r>
+              <w:rPr>
+                <w:b/>
+              </w:rPr>
+              <w:lastRenderedPageBreak/>
+              <w:t>[cliente pretende acrescentar um comentário à classificação]</w:t>
+            </w:r>
+          </w:p>
+        </w:tc>
+        <w:tc>
+          <w:tcPr>
+            <w:tcW w:w="1752" w:type="pct"/>
+          </w:tcPr>
+          <w:p>
+            <w:r>
+              <w:lastRenderedPageBreak/>
+              <w:t>3.1. Fornece comentário relativo ao alimento identificado</w:t>
+            </w:r>
+          </w:p>
+        </w:tc>
+        <w:tc>
+          <w:tcPr>
+            <w:tcW w:w="1582" w:type="pct"/>
+          </w:tcPr>
+          <w:p/>
+        </w:tc>
+      </w:tr>
+      <w:tr>
+        <w:tc>
+          <w:tcPr>
+            <w:tcW w:w="1666" w:type="pct"/>
+            <w:vMerge/>
+          </w:tcPr>
+          <w:p>
+            <w:pPr>
+              <w:rPr>
+                <w:b/>
+              </w:rPr>
+            </w:pPr>
+          </w:p>
+        </w:tc>
+        <w:tc>
+          <w:tcPr>
+            <w:tcW w:w="1752" w:type="pct"/>
+          </w:tcPr>
           <w:p/>
         </w:tc>
         <w:tc>
@@ -4435,6 +4475,152 @@
           <w:p>
             <w:r>
               <w:t>3.2. Regista comentário e classificação que o cliente deu ao alimento</w:t>
+            </w:r>
+          </w:p>
+        </w:tc>
+      </w:tr>
+      <w:tr>
+        <w:tc>
+          <w:tcPr>
+            <w:tcW w:w="1666" w:type="pct"/>
+            <w:vMerge/>
+          </w:tcPr>
+          <w:p>
+            <w:pPr>
+              <w:rPr>
+                <w:b/>
+              </w:rPr>
+            </w:pPr>
+          </w:p>
+        </w:tc>
+        <w:tc>
+          <w:tcPr>
+            <w:tcW w:w="1752" w:type="pct"/>
+          </w:tcPr>
+          <w:p/>
+        </w:tc>
+        <w:tc>
+          <w:tcPr>
+            <w:tcW w:w="1582" w:type="pct"/>
+          </w:tcPr>
+          <w:p>
+            <w:r>
+              <w:t>3.3. Regressa a 4</w:t>
+            </w:r>
+          </w:p>
+        </w:tc>
+      </w:tr>
+      <w:tr>
+        <w:tc>
+          <w:tcPr>
+            <w:tcW w:w="1666" w:type="pct"/>
+            <w:vMerge w:val="restart"/>
+          </w:tcPr>
+          <w:p>
+            <w:pPr>
+              <w:rPr>
+                <w:b/>
+              </w:rPr>
+            </w:pPr>
+            <w:r>
+              <w:rPr>
+                <w:b/>
+              </w:rPr>
+              <w:t>Comportamento Alternativo 2</w:t>
+            </w:r>
+          </w:p>
+          <w:p>
+            <w:pPr>
+              <w:rPr>
+                <w:b/>
+              </w:rPr>
+            </w:pPr>
+            <w:r>
+              <w:rPr>
+                <w:b/>
+              </w:rPr>
+              <w:t>(passo 5)</w:t>
+            </w:r>
+          </w:p>
+          <w:p>
+            <w:pPr>
+              <w:rPr>
+                <w:b/>
+              </w:rPr>
+            </w:pPr>
+            <w:r>
+              <w:rPr>
+                <w:b/>
+              </w:rPr>
+              <w:t xml:space="preserve">[cliente </w:t>
+            </w:r>
+            <w:r>
+              <w:rPr>
+                <w:b/>
+              </w:rPr>
+              <w:t>opta por</w:t>
+            </w:r>
+            <w:r>
+              <w:rPr>
+                <w:b/>
+              </w:rPr>
+              <w:t xml:space="preserve"> partilhar a classificação]</w:t>
+            </w:r>
+          </w:p>
+        </w:tc>
+        <w:tc>
+          <w:tcPr>
+            <w:tcW w:w="1752" w:type="pct"/>
+          </w:tcPr>
+          <w:p>
+            <w:r>
+              <w:t>5.1. Diz que sim</w:t>
+            </w:r>
+          </w:p>
+        </w:tc>
+        <w:tc>
+          <w:tcPr>
+            <w:tcW w:w="1582" w:type="pct"/>
+          </w:tcPr>
+          <w:p/>
+        </w:tc>
+      </w:tr>
+      <w:tr>
+        <w:tc>
+          <w:tcPr>
+            <w:tcW w:w="1666" w:type="pct"/>
+            <w:vMerge/>
+          </w:tcPr>
+          <w:p>
+            <w:pPr>
+              <w:rPr>
+                <w:b/>
+              </w:rPr>
+            </w:pPr>
+          </w:p>
+        </w:tc>
+        <w:tc>
+          <w:tcPr>
+            <w:tcW w:w="1752" w:type="pct"/>
+          </w:tcPr>
+          <w:p/>
+        </w:tc>
+        <w:tc>
+          <w:tcPr>
+            <w:tcW w:w="1582" w:type="pct"/>
+          </w:tcPr>
+          <w:p>
+            <w:r>
+              <w:t xml:space="preserve">5.2. </w:t>
+            </w:r>
+            <w:r>
+              <w:rPr>
+                <w:b/>
+              </w:rPr>
+              <w:t>&lt;&lt;include&gt;&gt;</w:t>
+            </w:r>
+            <w:r>
+              <w:t xml:space="preserve"> Partilhar Classificação</w:t>
             </w:r>
           </w:p>
         </w:tc>
@@ -4609,6 +4795,13 @@
               <w:t>Normal</w:t>
             </w:r>
           </w:p>
+          <w:p>
+            <w:pPr>
+              <w:rPr>
+                <w:b/>
+              </w:rPr>
+            </w:pPr>
+          </w:p>
         </w:tc>
         <w:tc>
           <w:tcPr>
@@ -4693,70 +4886,31 @@
         <w:tc>
           <w:tcPr>
             <w:tcW w:w="1666" w:type="pct"/>
-            <w:vMerge w:val="restart"/>
-          </w:tcPr>
-          <w:p>
-            <w:pPr>
-              <w:rPr>
-                <w:b/>
-              </w:rPr>
-            </w:pPr>
-            <w:r>
-              <w:rPr>
-                <w:b/>
-              </w:rPr>
-              <w:t>Comportamento Alternativo</w:t>
-            </w:r>
-          </w:p>
-          <w:p>
-            <w:pPr>
-              <w:rPr>
-                <w:b/>
-              </w:rPr>
-            </w:pPr>
-            <w:r>
-              <w:rPr>
-                <w:b/>
-              </w:rPr>
-              <w:t>(passo 3)</w:t>
-            </w:r>
-          </w:p>
-          <w:p>
-            <w:pPr>
-              <w:rPr>
-                <w:b/>
-              </w:rPr>
-            </w:pPr>
-            <w:r>
-              <w:rPr>
-                <w:b/>
-              </w:rPr>
-              <w:t>[cliente opta por acrescentar um comentário à classificação]</w:t>
-            </w:r>
-          </w:p>
-          <w:p>
-            <w:pPr>
-              <w:rPr>
-                <w:b/>
-              </w:rPr>
-            </w:pPr>
-          </w:p>
-        </w:tc>
-        <w:tc>
-          <w:tcPr>
-            <w:tcW w:w="1752" w:type="pct"/>
-          </w:tcPr>
-          <w:p>
-            <w:r>
-              <w:t>3.1. Fornece comentário relativo ao estabelecimento identificado</w:t>
-            </w:r>
-          </w:p>
-        </w:tc>
-        <w:tc>
-          <w:tcPr>
-            <w:tcW w:w="1582" w:type="pct"/>
-          </w:tcPr>
-          <w:p/>
+            <w:vMerge/>
+          </w:tcPr>
+          <w:p>
+            <w:pPr>
+              <w:rPr>
+                <w:b/>
+              </w:rPr>
+            </w:pPr>
+          </w:p>
+        </w:tc>
+        <w:tc>
+          <w:tcPr>
+            <w:tcW w:w="1752" w:type="pct"/>
+          </w:tcPr>
+          <w:p/>
+        </w:tc>
+        <w:tc>
+          <w:tcPr>
+            <w:tcW w:w="1582" w:type="pct"/>
+          </w:tcPr>
+          <w:p>
+            <w:r>
+              <w:t>4. Pergunta se pretende partilhar a classificação</w:t>
+            </w:r>
+          </w:p>
         </w:tc>
       </w:tr>
       <w:tr>
@@ -4777,6 +4931,100 @@
           <w:tcPr>
             <w:tcW w:w="1752" w:type="pct"/>
           </w:tcPr>
+          <w:p>
+            <w:r>
+              <w:t>5. Diz que não</w:t>
+            </w:r>
+          </w:p>
+        </w:tc>
+        <w:tc>
+          <w:tcPr>
+            <w:tcW w:w="1582" w:type="pct"/>
+          </w:tcPr>
+          <w:p/>
+        </w:tc>
+      </w:tr>
+      <w:tr>
+        <w:tc>
+          <w:tcPr>
+            <w:tcW w:w="1666" w:type="pct"/>
+            <w:vMerge w:val="restart"/>
+          </w:tcPr>
+          <w:p>
+            <w:pPr>
+              <w:rPr>
+                <w:b/>
+              </w:rPr>
+            </w:pPr>
+            <w:r>
+              <w:rPr>
+                <w:b/>
+              </w:rPr>
+              <w:t>Comportamento Alternativo</w:t>
+            </w:r>
+          </w:p>
+          <w:p>
+            <w:pPr>
+              <w:rPr>
+                <w:b/>
+              </w:rPr>
+            </w:pPr>
+            <w:r>
+              <w:rPr>
+                <w:b/>
+              </w:rPr>
+              <w:t>(passo 3)</w:t>
+            </w:r>
+          </w:p>
+          <w:p>
+            <w:pPr>
+              <w:rPr>
+                <w:b/>
+              </w:rPr>
+            </w:pPr>
+            <w:r>
+              <w:rPr>
+                <w:b/>
+              </w:rPr>
+              <w:t>[cliente opta por acrescentar um comentário à classificação]</w:t>
+            </w:r>
+          </w:p>
+        </w:tc>
+        <w:tc>
+          <w:tcPr>
+            <w:tcW w:w="1752" w:type="pct"/>
+          </w:tcPr>
+          <w:p>
+            <w:r>
+              <w:t>3.1. Fornece comentário relativo ao estabelecimento identificado</w:t>
+            </w:r>
+          </w:p>
+        </w:tc>
+        <w:tc>
+          <w:tcPr>
+            <w:tcW w:w="1582" w:type="pct"/>
+          </w:tcPr>
+          <w:p/>
+        </w:tc>
+      </w:tr>
+      <w:tr>
+        <w:tc>
+          <w:tcPr>
+            <w:tcW w:w="1666" w:type="pct"/>
+            <w:vMerge/>
+          </w:tcPr>
+          <w:p>
+            <w:pPr>
+              <w:rPr>
+                <w:b/>
+              </w:rPr>
+            </w:pPr>
+          </w:p>
+        </w:tc>
+        <w:tc>
+          <w:tcPr>
+            <w:tcW w:w="1752" w:type="pct"/>
+          </w:tcPr>
           <w:p/>
         </w:tc>
         <w:tc>
@@ -4787,6 +5035,149 @@
             <w:r>
               <w:t>3.2. Regista comentário e classificação que o cliente deu ao estabelecimento</w:t>
             </w:r>
+          </w:p>
+        </w:tc>
+      </w:tr>
+      <w:tr>
+        <w:tc>
+          <w:tcPr>
+            <w:tcW w:w="1666" w:type="pct"/>
+            <w:vMerge/>
+          </w:tcPr>
+          <w:p>
+            <w:pPr>
+              <w:rPr>
+                <w:b/>
+              </w:rPr>
+            </w:pPr>
+          </w:p>
+        </w:tc>
+        <w:tc>
+          <w:tcPr>
+            <w:tcW w:w="1752" w:type="pct"/>
+          </w:tcPr>
+          <w:p/>
+        </w:tc>
+        <w:tc>
+          <w:tcPr>
+            <w:tcW w:w="1582" w:type="pct"/>
+          </w:tcPr>
+          <w:p>
+            <w:r>
+              <w:t>3.3. Regressa a 4</w:t>
+            </w:r>
+          </w:p>
+        </w:tc>
+      </w:tr>
+      <w:tr>
+        <w:tc>
+          <w:tcPr>
+            <w:tcW w:w="1666" w:type="pct"/>
+            <w:vMerge w:val="restart"/>
+          </w:tcPr>
+          <w:p>
+            <w:pPr>
+              <w:rPr>
+                <w:b/>
+              </w:rPr>
+            </w:pPr>
+            <w:r>
+              <w:rPr>
+                <w:b/>
+              </w:rPr>
+              <w:t>Comportamento Alternativo 2</w:t>
+            </w:r>
+          </w:p>
+          <w:p>
+            <w:pPr>
+              <w:rPr>
+                <w:b/>
+              </w:rPr>
+            </w:pPr>
+            <w:r>
+              <w:rPr>
+                <w:b/>
+              </w:rPr>
+              <w:t>(passo 5)</w:t>
+            </w:r>
+          </w:p>
+          <w:p>
+            <w:pPr>
+              <w:rPr>
+                <w:b/>
+              </w:rPr>
+            </w:pPr>
+            <w:r>
+              <w:rPr>
+                <w:b/>
+              </w:rPr>
+              <w:t>[cliente opta por não partilhar a classificação]</w:t>
+            </w:r>
+          </w:p>
+          <w:p>
+            <w:pPr>
+              <w:rPr>
+                <w:b/>
+              </w:rPr>
+            </w:pPr>
+          </w:p>
+        </w:tc>
+        <w:tc>
+          <w:tcPr>
+            <w:tcW w:w="1752" w:type="pct"/>
+          </w:tcPr>
+          <w:p>
+            <w:r>
+              <w:t>5.1. Diz que sim</w:t>
+            </w:r>
+          </w:p>
+        </w:tc>
+        <w:tc>
+          <w:tcPr>
+            <w:tcW w:w="1582" w:type="pct"/>
+          </w:tcPr>
+          <w:p/>
+        </w:tc>
+      </w:tr>
+      <w:tr>
+        <w:tc>
+          <w:tcPr>
+            <w:tcW w:w="1666" w:type="pct"/>
+            <w:vMerge/>
+          </w:tcPr>
+          <w:p>
+            <w:pPr>
+              <w:rPr>
+                <w:b/>
+              </w:rPr>
+            </w:pPr>
+          </w:p>
+        </w:tc>
+        <w:tc>
+          <w:tcPr>
+            <w:tcW w:w="1752" w:type="pct"/>
+          </w:tcPr>
+          <w:p/>
+        </w:tc>
+        <w:tc>
+          <w:tcPr>
+            <w:tcW w:w="1582" w:type="pct"/>
+          </w:tcPr>
+          <w:p>
+            <w:r>
+              <w:t xml:space="preserve">5.2. </w:t>
+            </w:r>
+            <w:r>
+              <w:rPr>
+                <w:b/>
+              </w:rPr>
+              <w:t>&lt;&lt;include&gt;&gt;</w:t>
+            </w:r>
+            <w:r>
+              <w:t xml:space="preserve"> Partilhar Classificação</w:t>
+            </w:r>
+            <w:bookmarkStart w:id="0" w:name="_GoBack"/>
+            <w:bookmarkEnd w:id="0"/>
           </w:p>
         </w:tc>
       </w:tr>
@@ -5121,6 +5512,7 @@
               <w:rPr>
                 <w:b/>
               </w:rPr>
+              <w:lastRenderedPageBreak/>
               <w:t>Comportamento Alternativo</w:t>
             </w:r>
             <w:r>
@@ -5266,7 +5658,6 @@
               <w:rPr>
                 <w:b/>
               </w:rPr>
-              <w:lastRenderedPageBreak/>
               <w:t>Use Case:</w:t>
             </w:r>
             <w:r>
@@ -5925,6 +6316,7 @@
               <w:rPr>
                 <w:b/>
               </w:rPr>
+              <w:lastRenderedPageBreak/>
               <w:t xml:space="preserve">Pré-condição: </w:t>
             </w:r>
             <w:r>
@@ -6108,7 +6500,6 @@
               <w:rPr>
                 <w:b/>
               </w:rPr>
-              <w:lastRenderedPageBreak/>
               <w:t>Use Case:</w:t>
             </w:r>
             <w:r>
@@ -6905,6 +7296,7 @@
                 <w:b/>
                 <w:strike/>
               </w:rPr>
+              <w:lastRenderedPageBreak/>
               <w:t xml:space="preserve">Pré-condição: </w:t>
             </w:r>
             <w:r>
@@ -8009,7 +8401,7 @@
 </file>
 
 <file path=customXml/itemProps1.xml><?xml version="1.0" encoding="utf-8"?>
-<ds:datastoreItem xmlns:ds="http://schemas.openxmlformats.org/officeDocument/2006/customXml" ds:itemID="{0F7D1763-E922-4EE3-A928-50343AD6B707}">
+<ds:datastoreItem xmlns:ds="http://schemas.openxmlformats.org/officeDocument/2006/customXml" ds:itemID="{5D41A60F-47CC-4152-83D7-94DE12493855}">
   <ds:schemaRefs>
     <ds:schemaRef ds:uri="http://schemas.openxmlformats.org/officeDocument/2006/bibliography"/>
   </ds:schemaRefs>

</xml_diff>

<commit_message>
Atualizados alguns use cases
</commit_message>
<xml_diff>
--- a/Modelacao/JM-Especificacao-Use-Cases.docx
+++ b/Modelacao/JM-Especificacao-Use-Cases.docx
@@ -4617,7 +4617,21 @@
               <w:rPr>
                 <w:b/>
               </w:rPr>
-              <w:t>&lt;&lt;include&gt;&gt;</w:t>
+              <w:t>&lt;&lt;</w:t>
+            </w:r>
+            <w:proofErr w:type="spellStart"/>
+            <w:r>
+              <w:rPr>
+                <w:b/>
+              </w:rPr>
+              <w:t>include</w:t>
+            </w:r>
+            <w:proofErr w:type="spellEnd"/>
+            <w:r>
+              <w:rPr>
+                <w:b/>
+              </w:rPr>
+              <w:t>&gt;&gt;</w:t>
             </w:r>
             <w:r>
               <w:t xml:space="preserve"> Partilhar Classificação</w:t>
@@ -5171,13 +5185,25 @@
               <w:rPr>
                 <w:b/>
               </w:rPr>
-              <w:t>&lt;&lt;include&gt;&gt;</w:t>
+              <w:t>&lt;&lt;</w:t>
+            </w:r>
+            <w:proofErr w:type="spellStart"/>
+            <w:r>
+              <w:rPr>
+                <w:b/>
+              </w:rPr>
+              <w:t>include</w:t>
+            </w:r>
+            <w:proofErr w:type="spellEnd"/>
+            <w:r>
+              <w:rPr>
+                <w:b/>
+              </w:rPr>
+              <w:t>&gt;&gt;</w:t>
             </w:r>
             <w:r>
               <w:t xml:space="preserve"> Partilhar Classificação</w:t>
             </w:r>
-            <w:bookmarkStart w:id="0" w:name="_GoBack"/>
-            <w:bookmarkEnd w:id="0"/>
           </w:p>
         </w:tc>
       </w:tr>
@@ -5208,7 +5234,10 @@
               <w:t>Use Case:</w:t>
             </w:r>
             <w:r>
-              <w:t xml:space="preserve"> Partilhar Classificação de Alimento</w:t>
+              <w:t xml:space="preserve"> Par</w:t>
+            </w:r>
+            <w:r>
+              <w:t>tilhar Classificação</w:t>
             </w:r>
           </w:p>
         </w:tc>
@@ -5368,16 +5397,7 @@
           </w:tcPr>
           <w:p>
             <w:r>
-              <w:t xml:space="preserve">1. </w:t>
-            </w:r>
-            <w:r>
-              <w:rPr>
-                <w:b/>
-              </w:rPr>
-              <w:t>&lt;&lt;include&gt;&gt;</w:t>
-            </w:r>
-            <w:r>
-              <w:t xml:space="preserve"> Classificar Alimento</w:t>
+              <w:t>1. Indica que pretende partilhar no Twitter</w:t>
             </w:r>
           </w:p>
         </w:tc>
@@ -5414,9 +5434,107 @@
           </w:tcPr>
           <w:p>
             <w:r>
-              <w:t>2. Pergunta se pretende partilhar no Twitter ou no Facebook a classificação que acabou de dar ao alimento</w:t>
-            </w:r>
-          </w:p>
+              <w:t>2</w:t>
+            </w:r>
+            <w:r>
+              <w:t>.</w:t>
+            </w:r>
+            <w:r>
+              <w:rPr>
+                <w:b/>
+              </w:rPr>
+              <w:t xml:space="preserve"> </w:t>
+            </w:r>
+            <w:r>
+              <w:rPr>
+                <w:b/>
+              </w:rPr>
+              <w:t>&lt;&lt;</w:t>
+            </w:r>
+            <w:proofErr w:type="spellStart"/>
+            <w:r>
+              <w:rPr>
+                <w:b/>
+              </w:rPr>
+              <w:t>include</w:t>
+            </w:r>
+            <w:proofErr w:type="spellEnd"/>
+            <w:r>
+              <w:rPr>
+                <w:b/>
+              </w:rPr>
+              <w:t>&gt;&gt;</w:t>
+            </w:r>
+            <w:r>
+              <w:t xml:space="preserve"> Partilhar no Twitter</w:t>
+            </w:r>
+          </w:p>
+        </w:tc>
+      </w:tr>
+      <w:tr>
+        <w:tc>
+          <w:tcPr>
+            <w:tcW w:w="1666" w:type="pct"/>
+            <w:vMerge w:val="restart"/>
+          </w:tcPr>
+          <w:p>
+            <w:pPr>
+              <w:rPr>
+                <w:b/>
+              </w:rPr>
+            </w:pPr>
+            <w:r>
+              <w:rPr>
+                <w:b/>
+              </w:rPr>
+              <w:t>Comportamento Alternativo 1</w:t>
+            </w:r>
+          </w:p>
+          <w:p>
+            <w:pPr>
+              <w:rPr>
+                <w:b/>
+              </w:rPr>
+            </w:pPr>
+            <w:r>
+              <w:rPr>
+                <w:b/>
+              </w:rPr>
+              <w:t>(passo 1)</w:t>
+            </w:r>
+          </w:p>
+          <w:p>
+            <w:pPr>
+              <w:rPr>
+                <w:b/>
+              </w:rPr>
+            </w:pPr>
+            <w:r>
+              <w:rPr>
+                <w:b/>
+              </w:rPr>
+              <w:t>[cliente indica que pretende partilhar no Facebook]</w:t>
+            </w:r>
+          </w:p>
+        </w:tc>
+        <w:tc>
+          <w:tcPr>
+            <w:tcW w:w="1752" w:type="pct"/>
+          </w:tcPr>
+          <w:p>
+            <w:r>
+              <w:t>1</w:t>
+            </w:r>
+            <w:r>
+              <w:t>.1. Indica que pretende partilhar no Facebook</w:t>
+            </w:r>
+          </w:p>
+        </w:tc>
+        <w:tc>
+          <w:tcPr>
+            <w:tcW w:w="1582" w:type="pct"/>
+          </w:tcPr>
+          <w:p/>
         </w:tc>
       </w:tr>
       <w:tr>
@@ -5437,168 +5555,38 @@
           <w:tcPr>
             <w:tcW w:w="1752" w:type="pct"/>
           </w:tcPr>
-          <w:p>
-            <w:r>
-              <w:t>3. Indica que pretende partilhar no Twitter</w:t>
-            </w:r>
-          </w:p>
-        </w:tc>
-        <w:tc>
-          <w:tcPr>
-            <w:tcW w:w="1582" w:type="pct"/>
-          </w:tcPr>
           <w:p/>
         </w:tc>
-      </w:tr>
-      <w:tr>
-        <w:tc>
-          <w:tcPr>
-            <w:tcW w:w="1666" w:type="pct"/>
-            <w:vMerge/>
-          </w:tcPr>
-          <w:p>
-            <w:pPr>
-              <w:rPr>
-                <w:b/>
-              </w:rPr>
-            </w:pPr>
-          </w:p>
-        </w:tc>
-        <w:tc>
-          <w:tcPr>
-            <w:tcW w:w="1752" w:type="pct"/>
-          </w:tcPr>
-          <w:p/>
-        </w:tc>
-        <w:tc>
-          <w:tcPr>
-            <w:tcW w:w="1582" w:type="pct"/>
-          </w:tcPr>
-          <w:p>
-            <w:r>
-              <w:t>4.</w:t>
-            </w:r>
-            <w:r>
-              <w:rPr>
-                <w:b/>
-              </w:rPr>
-              <w:t xml:space="preserve"> </w:t>
-            </w:r>
-            <w:r>
-              <w:rPr>
-                <w:b/>
-              </w:rPr>
-              <w:t>&lt;&lt;include&gt;&gt;</w:t>
-            </w:r>
-            <w:r>
-              <w:t xml:space="preserve"> Partilhar no Twitter</w:t>
-            </w:r>
-          </w:p>
-        </w:tc>
-      </w:tr>
-      <w:tr>
-        <w:tc>
-          <w:tcPr>
-            <w:tcW w:w="1666" w:type="pct"/>
-            <w:vMerge w:val="restart"/>
-          </w:tcPr>
-          <w:p>
-            <w:pPr>
-              <w:rPr>
-                <w:b/>
-              </w:rPr>
-            </w:pPr>
-            <w:r>
-              <w:rPr>
-                <w:b/>
-              </w:rPr>
-              <w:lastRenderedPageBreak/>
-              <w:t>Comportamento Alternativo</w:t>
-            </w:r>
-            <w:r>
-              <w:rPr>
-                <w:b/>
-              </w:rPr>
-              <w:t xml:space="preserve"> 1</w:t>
-            </w:r>
-          </w:p>
-          <w:p>
-            <w:pPr>
-              <w:rPr>
-                <w:b/>
-              </w:rPr>
-            </w:pPr>
-            <w:r>
-              <w:rPr>
-                <w:b/>
-              </w:rPr>
-              <w:t>(passo 3)</w:t>
-            </w:r>
-          </w:p>
-          <w:p>
-            <w:pPr>
-              <w:rPr>
-                <w:b/>
-              </w:rPr>
-            </w:pPr>
-            <w:r>
-              <w:rPr>
-                <w:b/>
-              </w:rPr>
-              <w:t>[cliente indica que pretende partilhar no Facebook]</w:t>
-            </w:r>
-          </w:p>
-        </w:tc>
-        <w:tc>
-          <w:tcPr>
-            <w:tcW w:w="1752" w:type="pct"/>
-          </w:tcPr>
-          <w:p>
-            <w:r>
-              <w:t>3.1. Indica que pretende partilhar no Facebook</w:t>
-            </w:r>
-          </w:p>
-        </w:tc>
-        <w:tc>
-          <w:tcPr>
-            <w:tcW w:w="1582" w:type="pct"/>
-          </w:tcPr>
-          <w:p/>
-        </w:tc>
-      </w:tr>
-      <w:tr>
-        <w:tc>
-          <w:tcPr>
-            <w:tcW w:w="1666" w:type="pct"/>
-            <w:vMerge/>
-          </w:tcPr>
-          <w:p>
-            <w:pPr>
-              <w:rPr>
-                <w:b/>
-              </w:rPr>
-            </w:pPr>
-          </w:p>
-        </w:tc>
-        <w:tc>
-          <w:tcPr>
-            <w:tcW w:w="1752" w:type="pct"/>
-          </w:tcPr>
-          <w:p/>
-        </w:tc>
-        <w:tc>
-          <w:tcPr>
-            <w:tcW w:w="1582" w:type="pct"/>
-          </w:tcPr>
-          <w:p>
-            <w:r>
-              <w:t xml:space="preserve">3.2. </w:t>
-            </w:r>
-            <w:r>
-              <w:rPr>
-                <w:b/>
-              </w:rPr>
-              <w:t>&lt;&lt;include&gt;&gt;</w:t>
+        <w:tc>
+          <w:tcPr>
+            <w:tcW w:w="1582" w:type="pct"/>
+          </w:tcPr>
+          <w:p>
+            <w:r>
+              <w:t>1</w:t>
+            </w:r>
+            <w:r>
+              <w:t xml:space="preserve">.2. </w:t>
+            </w:r>
+            <w:r>
+              <w:rPr>
+                <w:b/>
+              </w:rPr>
+              <w:t>&lt;&lt;</w:t>
+            </w:r>
+            <w:proofErr w:type="spellStart"/>
+            <w:r>
+              <w:rPr>
+                <w:b/>
+              </w:rPr>
+              <w:t>include</w:t>
+            </w:r>
+            <w:proofErr w:type="spellEnd"/>
+            <w:r>
+              <w:rPr>
+                <w:b/>
+              </w:rPr>
+              <w:t>&gt;&gt;</w:t>
             </w:r>
             <w:r>
               <w:t xml:space="preserve"> Partilhar no Facebook</w:t>
@@ -5616,6 +5604,7 @@
         <w:rPr>
           <w:b/>
         </w:rPr>
+        <w:lastRenderedPageBreak/>
         <w:t>Nota</w:t>
       </w:r>
       <w:r>
@@ -5628,7 +5617,15 @@
         <w:t xml:space="preserve">use cases </w:t>
       </w:r>
       <w:r>
-        <w:t>“Partilhar no Twitter” e “Partilhar no Facebook” são garantidos por sistemas externos e serão utilizados através das APIs do Twitter e do Facebook, respetivamente. Por esse motivo, o grupo não os especificou.</w:t>
+        <w:t xml:space="preserve">“Partilhar no Twitter” e “Partilhar no Facebook” são garantidos por sistemas externos e serão utilizados através das </w:t>
+      </w:r>
+      <w:proofErr w:type="spellStart"/>
+      <w:r>
+        <w:t>APIs</w:t>
+      </w:r>
+      <w:proofErr w:type="spellEnd"/>
+      <w:r>
+        <w:t xml:space="preserve"> do Twitter e do Facebook, respetivamente. Por esse motivo, o grupo não os especificou.</w:t>
       </w:r>
     </w:p>
     <w:p>
@@ -5654,13 +5651,22 @@
             <w:gridSpan w:val="3"/>
           </w:tcPr>
           <w:p>
-            <w:r>
-              <w:rPr>
-                <w:b/>
+            <w:pPr>
+              <w:rPr>
+                <w:strike/>
+              </w:rPr>
+            </w:pPr>
+            <w:r>
+              <w:rPr>
+                <w:b/>
+                <w:strike/>
               </w:rPr>
               <w:t>Use Case:</w:t>
             </w:r>
             <w:r>
+              <w:rPr>
+                <w:strike/>
+              </w:rPr>
               <w:t xml:space="preserve"> Partilhar Classificação de Estabelecimento</w:t>
             </w:r>
           </w:p>
@@ -5673,13 +5679,22 @@
             <w:gridSpan w:val="3"/>
           </w:tcPr>
           <w:p>
-            <w:r>
-              <w:rPr>
-                <w:b/>
+            <w:pPr>
+              <w:rPr>
+                <w:strike/>
+              </w:rPr>
+            </w:pPr>
+            <w:r>
+              <w:rPr>
+                <w:b/>
+                <w:strike/>
               </w:rPr>
               <w:t xml:space="preserve">Descrição: </w:t>
             </w:r>
             <w:r>
+              <w:rPr>
+                <w:strike/>
+              </w:rPr>
               <w:t>Cliente partilha no Twitter ou na Facebook a classificação que deu a um estabelecimento</w:t>
             </w:r>
           </w:p>
@@ -5692,9 +5707,15 @@
             <w:gridSpan w:val="3"/>
           </w:tcPr>
           <w:p>
-            <w:r>
-              <w:rPr>
-                <w:b/>
+            <w:pPr>
+              <w:rPr>
+                <w:strike/>
+              </w:rPr>
+            </w:pPr>
+            <w:r>
+              <w:rPr>
+                <w:b/>
+                <w:strike/>
               </w:rPr>
               <w:t>Pré-condição:</w:t>
             </w:r>
@@ -5708,16 +5729,28 @@
             <w:gridSpan w:val="3"/>
           </w:tcPr>
           <w:p>
-            <w:r>
-              <w:rPr>
-                <w:b/>
+            <w:pPr>
+              <w:rPr>
+                <w:strike/>
+              </w:rPr>
+            </w:pPr>
+            <w:r>
+              <w:rPr>
+                <w:b/>
+                <w:strike/>
               </w:rPr>
               <w:t xml:space="preserve">Pós-condição: </w:t>
             </w:r>
             <w:r>
+              <w:rPr>
+                <w:strike/>
+              </w:rPr>
               <w:t xml:space="preserve">Cliente partilha com sucesso a classificação do estabelecimento avaliado, </w:t>
             </w:r>
             <w:r>
+              <w:rPr>
+                <w:strike/>
+              </w:rPr>
               <w:t>na rede social em que optou por partilhá-la (Twitter ou Facebook)</w:t>
             </w:r>
           </w:p>
@@ -5728,21 +5761,29 @@
           <w:tcPr>
             <w:tcW w:w="1666" w:type="pct"/>
           </w:tcPr>
-          <w:p/>
-        </w:tc>
-        <w:tc>
-          <w:tcPr>
-            <w:tcW w:w="1752" w:type="pct"/>
-          </w:tcPr>
-          <w:p>
-            <w:pPr>
-              <w:rPr>
-                <w:b/>
-              </w:rPr>
-            </w:pPr>
-            <w:r>
-              <w:rPr>
-                <w:b/>
+          <w:p>
+            <w:pPr>
+              <w:rPr>
+                <w:strike/>
+              </w:rPr>
+            </w:pPr>
+          </w:p>
+        </w:tc>
+        <w:tc>
+          <w:tcPr>
+            <w:tcW w:w="1752" w:type="pct"/>
+          </w:tcPr>
+          <w:p>
+            <w:pPr>
+              <w:rPr>
+                <w:b/>
+                <w:strike/>
+              </w:rPr>
+            </w:pPr>
+            <w:r>
+              <w:rPr>
+                <w:b/>
+                <w:strike/>
               </w:rPr>
               <w:t>Ator</w:t>
             </w:r>
@@ -5756,11 +5797,13 @@
             <w:pPr>
               <w:rPr>
                 <w:b/>
-              </w:rPr>
-            </w:pPr>
-            <w:r>
-              <w:rPr>
-                <w:b/>
+                <w:strike/>
+              </w:rPr>
+            </w:pPr>
+            <w:r>
+              <w:rPr>
+                <w:b/>
+                <w:strike/>
               </w:rPr>
               <w:t>Sistema</w:t>
             </w:r>
@@ -5777,11 +5820,13 @@
             <w:pPr>
               <w:rPr>
                 <w:b/>
-              </w:rPr>
-            </w:pPr>
-            <w:r>
-              <w:rPr>
-                <w:b/>
+                <w:strike/>
+              </w:rPr>
+            </w:pPr>
+            <w:r>
+              <w:rPr>
+                <w:b/>
+                <w:strike/>
               </w:rPr>
               <w:t>Comportamento</w:t>
             </w:r>
@@ -5790,11 +5835,13 @@
             <w:pPr>
               <w:rPr>
                 <w:b/>
-              </w:rPr>
-            </w:pPr>
-            <w:r>
-              <w:rPr>
-                <w:b/>
+                <w:strike/>
+              </w:rPr>
+            </w:pPr>
+            <w:r>
+              <w:rPr>
+                <w:b/>
+                <w:strike/>
               </w:rPr>
               <w:t>Normal</w:t>
             </w:r>
@@ -5805,25 +5852,24 @@
             <w:tcW w:w="1752" w:type="pct"/>
           </w:tcPr>
           <w:p>
-            <w:r>
-              <w:t xml:space="preserve">1. </w:t>
-            </w:r>
-            <w:r>
-              <w:rPr>
-                <w:b/>
-              </w:rPr>
-              <w:t xml:space="preserve">&lt;&lt;include&gt;&gt; </w:t>
-            </w:r>
-            <w:r>
-              <w:t>Classificar Estabelecimento</w:t>
-            </w:r>
-          </w:p>
-        </w:tc>
-        <w:tc>
-          <w:tcPr>
-            <w:tcW w:w="1582" w:type="pct"/>
-          </w:tcPr>
-          <w:p/>
+            <w:pPr>
+              <w:rPr>
+                <w:strike/>
+              </w:rPr>
+            </w:pPr>
+          </w:p>
+        </w:tc>
+        <w:tc>
+          <w:tcPr>
+            <w:tcW w:w="1582" w:type="pct"/>
+          </w:tcPr>
+          <w:p>
+            <w:pPr>
+              <w:rPr>
+                <w:strike/>
+              </w:rPr>
+            </w:pPr>
+          </w:p>
         </w:tc>
       </w:tr>
       <w:tr>
@@ -5836,22 +5882,37 @@
             <w:pPr>
               <w:rPr>
                 <w:b/>
-              </w:rPr>
-            </w:pPr>
-          </w:p>
-        </w:tc>
-        <w:tc>
-          <w:tcPr>
-            <w:tcW w:w="1752" w:type="pct"/>
-          </w:tcPr>
-          <w:p/>
-        </w:tc>
-        <w:tc>
-          <w:tcPr>
-            <w:tcW w:w="1582" w:type="pct"/>
-          </w:tcPr>
-          <w:p>
-            <w:r>
+                <w:strike/>
+              </w:rPr>
+            </w:pPr>
+          </w:p>
+        </w:tc>
+        <w:tc>
+          <w:tcPr>
+            <w:tcW w:w="1752" w:type="pct"/>
+          </w:tcPr>
+          <w:p>
+            <w:pPr>
+              <w:rPr>
+                <w:strike/>
+              </w:rPr>
+            </w:pPr>
+          </w:p>
+        </w:tc>
+        <w:tc>
+          <w:tcPr>
+            <w:tcW w:w="1582" w:type="pct"/>
+          </w:tcPr>
+          <w:p>
+            <w:pPr>
+              <w:rPr>
+                <w:strike/>
+              </w:rPr>
+            </w:pPr>
+            <w:r>
+              <w:rPr>
+                <w:strike/>
+              </w:rPr>
               <w:t>2. Pergunta se pretende partilhar no Twitter ou no Facebook a classificação que acabou de dar ao estabelecimento</w:t>
             </w:r>
           </w:p>
@@ -5867,16 +5928,25 @@
             <w:pPr>
               <w:rPr>
                 <w:b/>
-              </w:rPr>
-            </w:pPr>
-          </w:p>
-        </w:tc>
-        <w:tc>
-          <w:tcPr>
-            <w:tcW w:w="1752" w:type="pct"/>
-          </w:tcPr>
-          <w:p>
-            <w:r>
+                <w:strike/>
+              </w:rPr>
+            </w:pPr>
+          </w:p>
+        </w:tc>
+        <w:tc>
+          <w:tcPr>
+            <w:tcW w:w="1752" w:type="pct"/>
+          </w:tcPr>
+          <w:p>
+            <w:pPr>
+              <w:rPr>
+                <w:strike/>
+              </w:rPr>
+            </w:pPr>
+            <w:r>
+              <w:rPr>
+                <w:strike/>
+              </w:rPr>
               <w:t>3. Indica que pretende partilhar no Twitter</w:t>
             </w:r>
           </w:p>
@@ -5885,7 +5955,13 @@
           <w:tcPr>
             <w:tcW w:w="1582" w:type="pct"/>
           </w:tcPr>
-          <w:p/>
+          <w:p>
+            <w:pPr>
+              <w:rPr>
+                <w:strike/>
+              </w:rPr>
+            </w:pPr>
+          </w:p>
         </w:tc>
       </w:tr>
       <w:tr>
@@ -5898,31 +5974,66 @@
             <w:pPr>
               <w:rPr>
                 <w:b/>
-              </w:rPr>
-            </w:pPr>
-          </w:p>
-        </w:tc>
-        <w:tc>
-          <w:tcPr>
-            <w:tcW w:w="1752" w:type="pct"/>
-          </w:tcPr>
-          <w:p/>
-        </w:tc>
-        <w:tc>
-          <w:tcPr>
-            <w:tcW w:w="1582" w:type="pct"/>
-          </w:tcPr>
-          <w:p>
-            <w:r>
+                <w:strike/>
+              </w:rPr>
+            </w:pPr>
+          </w:p>
+        </w:tc>
+        <w:tc>
+          <w:tcPr>
+            <w:tcW w:w="1752" w:type="pct"/>
+          </w:tcPr>
+          <w:p>
+            <w:pPr>
+              <w:rPr>
+                <w:strike/>
+              </w:rPr>
+            </w:pPr>
+          </w:p>
+        </w:tc>
+        <w:tc>
+          <w:tcPr>
+            <w:tcW w:w="1582" w:type="pct"/>
+          </w:tcPr>
+          <w:p>
+            <w:pPr>
+              <w:rPr>
+                <w:strike/>
+              </w:rPr>
+            </w:pPr>
+            <w:r>
+              <w:rPr>
+                <w:strike/>
+              </w:rPr>
               <w:t xml:space="preserve">4. </w:t>
             </w:r>
             <w:r>
               <w:rPr>
                 <w:b/>
-              </w:rPr>
-              <w:t xml:space="preserve">&lt;&lt;include&gt;&gt; </w:t>
-            </w:r>
-            <w:r>
+                <w:strike/>
+              </w:rPr>
+              <w:t>&lt;&lt;</w:t>
+            </w:r>
+            <w:proofErr w:type="spellStart"/>
+            <w:r>
+              <w:rPr>
+                <w:b/>
+                <w:strike/>
+              </w:rPr>
+              <w:t>include</w:t>
+            </w:r>
+            <w:proofErr w:type="spellEnd"/>
+            <w:r>
+              <w:rPr>
+                <w:b/>
+                <w:strike/>
+              </w:rPr>
+              <w:t xml:space="preserve">&gt;&gt; </w:t>
+            </w:r>
+            <w:r>
+              <w:rPr>
+                <w:strike/>
+              </w:rPr>
               <w:t>Partilhar no Twitter</w:t>
             </w:r>
           </w:p>
@@ -5938,11 +6049,13 @@
             <w:pPr>
               <w:rPr>
                 <w:b/>
-              </w:rPr>
-            </w:pPr>
-            <w:r>
-              <w:rPr>
-                <w:b/>
+                <w:strike/>
+              </w:rPr>
+            </w:pPr>
+            <w:r>
+              <w:rPr>
+                <w:b/>
+                <w:strike/>
               </w:rPr>
               <w:t>Comportamento Alternativo 1</w:t>
             </w:r>
@@ -5951,11 +6064,13 @@
             <w:pPr>
               <w:rPr>
                 <w:b/>
-              </w:rPr>
-            </w:pPr>
-            <w:r>
-              <w:rPr>
-                <w:b/>
+                <w:strike/>
+              </w:rPr>
+            </w:pPr>
+            <w:r>
+              <w:rPr>
+                <w:b/>
+                <w:strike/>
               </w:rPr>
               <w:t>(passo 3)</w:t>
             </w:r>
@@ -5964,11 +6079,13 @@
             <w:pPr>
               <w:rPr>
                 <w:b/>
-              </w:rPr>
-            </w:pPr>
-            <w:r>
-              <w:rPr>
-                <w:b/>
+                <w:strike/>
+              </w:rPr>
+            </w:pPr>
+            <w:r>
+              <w:rPr>
+                <w:b/>
+                <w:strike/>
               </w:rPr>
               <w:t>[cliente indica que pretende partilhar no Facebook]</w:t>
             </w:r>
@@ -5979,7 +6096,15 @@
             <w:tcW w:w="1752" w:type="pct"/>
           </w:tcPr>
           <w:p>
-            <w:r>
+            <w:pPr>
+              <w:rPr>
+                <w:strike/>
+              </w:rPr>
+            </w:pPr>
+            <w:r>
+              <w:rPr>
+                <w:strike/>
+              </w:rPr>
               <w:t>3.1. Indica que pretende partilhar no Facebook</w:t>
             </w:r>
           </w:p>
@@ -5988,7 +6113,13 @@
           <w:tcPr>
             <w:tcW w:w="1582" w:type="pct"/>
           </w:tcPr>
-          <w:p/>
+          <w:p>
+            <w:pPr>
+              <w:rPr>
+                <w:strike/>
+              </w:rPr>
+            </w:pPr>
+          </w:p>
         </w:tc>
       </w:tr>
       <w:tr>
@@ -6001,34 +6132,72 @@
             <w:pPr>
               <w:rPr>
                 <w:b/>
-              </w:rPr>
-            </w:pPr>
-          </w:p>
-        </w:tc>
-        <w:tc>
-          <w:tcPr>
-            <w:tcW w:w="1752" w:type="pct"/>
-          </w:tcPr>
-          <w:p/>
-        </w:tc>
-        <w:tc>
-          <w:tcPr>
-            <w:tcW w:w="1582" w:type="pct"/>
-          </w:tcPr>
-          <w:p>
-            <w:r>
+                <w:strike/>
+              </w:rPr>
+            </w:pPr>
+          </w:p>
+        </w:tc>
+        <w:tc>
+          <w:tcPr>
+            <w:tcW w:w="1752" w:type="pct"/>
+          </w:tcPr>
+          <w:p>
+            <w:pPr>
+              <w:rPr>
+                <w:strike/>
+              </w:rPr>
+            </w:pPr>
+          </w:p>
+        </w:tc>
+        <w:tc>
+          <w:tcPr>
+            <w:tcW w:w="1582" w:type="pct"/>
+          </w:tcPr>
+          <w:p>
+            <w:pPr>
+              <w:rPr>
+                <w:strike/>
+              </w:rPr>
+            </w:pPr>
+            <w:r>
+              <w:rPr>
+                <w:strike/>
+              </w:rPr>
               <w:t>3.</w:t>
             </w:r>
             <w:r>
+              <w:rPr>
+                <w:strike/>
+              </w:rPr>
               <w:t xml:space="preserve">2. </w:t>
             </w:r>
             <w:r>
               <w:rPr>
                 <w:b/>
-              </w:rPr>
-              <w:t>&lt;&lt;include&gt;&gt;</w:t>
-            </w:r>
-            <w:r>
+                <w:strike/>
+              </w:rPr>
+              <w:t>&lt;&lt;</w:t>
+            </w:r>
+            <w:proofErr w:type="spellStart"/>
+            <w:r>
+              <w:rPr>
+                <w:b/>
+                <w:strike/>
+              </w:rPr>
+              <w:t>include</w:t>
+            </w:r>
+            <w:proofErr w:type="spellEnd"/>
+            <w:r>
+              <w:rPr>
+                <w:b/>
+                <w:strike/>
+              </w:rPr>
+              <w:t>&gt;&gt;</w:t>
+            </w:r>
+            <w:r>
+              <w:rPr>
+                <w:strike/>
+              </w:rPr>
               <w:t xml:space="preserve"> Partilhar no Facebook</w:t>
             </w:r>
           </w:p>
@@ -6316,7 +6485,6 @@
               <w:rPr>
                 <w:b/>
               </w:rPr>
-              <w:lastRenderedPageBreak/>
               <w:t xml:space="preserve">Pré-condição: </w:t>
             </w:r>
             <w:r>
@@ -6650,17 +6818,17 @@
           <w:tcPr>
             <w:tcW w:w="1752" w:type="pct"/>
           </w:tcPr>
+          <w:p>
+            <w:r>
+              <w:t>1. Identifica alimento para o qual pretende partilhar a experiência de degustação.</w:t>
+            </w:r>
+          </w:p>
+        </w:tc>
+        <w:tc>
+          <w:tcPr>
+            <w:tcW w:w="1582" w:type="pct"/>
+          </w:tcPr>
           <w:p/>
-        </w:tc>
-        <w:tc>
-          <w:tcPr>
-            <w:tcW w:w="1582" w:type="pct"/>
-          </w:tcPr>
-          <w:p>
-            <w:r>
-              <w:t>1. Pergunta se pretende partilhar a experiência de degustação no Twitter ou no Facebook</w:t>
-            </w:r>
-          </w:p>
         </w:tc>
       </w:tr>
       <w:tr>
@@ -6683,7 +6851,7 @@
           </w:tcPr>
           <w:p>
             <w:r>
-              <w:t>2. Indica que pretende partilhar no Twitter</w:t>
+              <w:t>2. Fornece comentário a partilhar como experiência de degustação.</w:t>
             </w:r>
           </w:p>
         </w:tc>
@@ -6712,23 +6880,20 @@
           <w:tcPr>
             <w:tcW w:w="1752" w:type="pct"/>
           </w:tcPr>
+          <w:p/>
+        </w:tc>
+        <w:tc>
+          <w:tcPr>
+            <w:tcW w:w="1582" w:type="pct"/>
+          </w:tcPr>
           <w:p>
             <w:r>
               <w:t>3</w:t>
             </w:r>
             <w:r>
-              <w:t>. Fo</w:t>
-            </w:r>
-            <w:r>
-              <w:t>rnece comentário a partilhar como Tweet</w:t>
-            </w:r>
-          </w:p>
-        </w:tc>
-        <w:tc>
-          <w:tcPr>
-            <w:tcW w:w="1582" w:type="pct"/>
-          </w:tcPr>
-          <w:p/>
+              <w:t>. Pergunta se pretende partilhar a experiência de degustação no Twitter ou no Facebook</w:t>
+            </w:r>
+          </w:p>
         </w:tc>
       </w:tr>
       <w:tr>
@@ -6749,24 +6914,69 @@
           <w:tcPr>
             <w:tcW w:w="1752" w:type="pct"/>
           </w:tcPr>
+          <w:p>
+            <w:r>
+              <w:t>4</w:t>
+            </w:r>
+            <w:r>
+              <w:t>. Indica que pretende partilhar no Twitter</w:t>
+            </w:r>
+          </w:p>
+        </w:tc>
+        <w:tc>
+          <w:tcPr>
+            <w:tcW w:w="1582" w:type="pct"/>
+          </w:tcPr>
           <w:p/>
         </w:tc>
-        <w:tc>
-          <w:tcPr>
-            <w:tcW w:w="1582" w:type="pct"/>
-          </w:tcPr>
-          <w:p>
-            <w:r>
-              <w:t>4</w:t>
-            </w:r>
-            <w:r>
-              <w:t xml:space="preserve">. </w:t>
-            </w:r>
-            <w:r>
-              <w:rPr>
-                <w:b/>
-              </w:rPr>
-              <w:t>&lt;&lt;include&gt;&gt;</w:t>
+      </w:tr>
+      <w:tr>
+        <w:tc>
+          <w:tcPr>
+            <w:tcW w:w="1666" w:type="pct"/>
+            <w:vMerge/>
+          </w:tcPr>
+          <w:p>
+            <w:pPr>
+              <w:rPr>
+                <w:b/>
+              </w:rPr>
+            </w:pPr>
+          </w:p>
+        </w:tc>
+        <w:tc>
+          <w:tcPr>
+            <w:tcW w:w="1752" w:type="pct"/>
+          </w:tcPr>
+          <w:p/>
+        </w:tc>
+        <w:tc>
+          <w:tcPr>
+            <w:tcW w:w="1582" w:type="pct"/>
+          </w:tcPr>
+          <w:p>
+            <w:r>
+              <w:t xml:space="preserve">5. </w:t>
+            </w:r>
+            <w:r>
+              <w:rPr>
+                <w:b/>
+              </w:rPr>
+              <w:t>&lt;&lt;</w:t>
+            </w:r>
+            <w:proofErr w:type="spellStart"/>
+            <w:r>
+              <w:rPr>
+                <w:b/>
+              </w:rPr>
+              <w:t>include</w:t>
+            </w:r>
+            <w:proofErr w:type="spellEnd"/>
+            <w:r>
+              <w:rPr>
+                <w:b/>
+              </w:rPr>
+              <w:t>&gt;&gt;</w:t>
             </w:r>
             <w:r>
               <w:t xml:space="preserve"> Partilhar no Twitter</w:t>
@@ -6803,7 +7013,13 @@
               <w:rPr>
                 <w:b/>
               </w:rPr>
-              <w:t>(passo 2)</w:t>
+              <w:t>(passo 4</w:t>
+            </w:r>
+            <w:r>
+              <w:rPr>
+                <w:b/>
+              </w:rPr>
+              <w:t>)</w:t>
             </w:r>
           </w:p>
           <w:p>
@@ -6826,7 +7042,10 @@
           </w:tcPr>
           <w:p>
             <w:r>
-              <w:t>2.1</w:t>
+              <w:t>4</w:t>
+            </w:r>
+            <w:r>
+              <w:t>.1</w:t>
             </w:r>
             <w:r>
               <w:t>. Indica que pretende partilhar no Facebook</w:t>
@@ -6866,13 +7085,32 @@
           </w:tcPr>
           <w:p>
             <w:r>
-              <w:t xml:space="preserve">2.2. </w:t>
-            </w:r>
-            <w:r>
-              <w:rPr>
-                <w:b/>
-              </w:rPr>
-              <w:t>&lt;&lt;include&gt;&gt;</w:t>
+              <w:t>4</w:t>
+            </w:r>
+            <w:bookmarkStart w:id="0" w:name="_GoBack"/>
+            <w:bookmarkEnd w:id="0"/>
+            <w:r>
+              <w:t xml:space="preserve">.2. </w:t>
+            </w:r>
+            <w:r>
+              <w:rPr>
+                <w:b/>
+              </w:rPr>
+              <w:t>&lt;&lt;</w:t>
+            </w:r>
+            <w:proofErr w:type="spellStart"/>
+            <w:r>
+              <w:rPr>
+                <w:b/>
+              </w:rPr>
+              <w:t>include</w:t>
+            </w:r>
+            <w:proofErr w:type="spellEnd"/>
+            <w:r>
+              <w:rPr>
+                <w:b/>
+              </w:rPr>
+              <w:t>&gt;&gt;</w:t>
             </w:r>
             <w:r>
               <w:t xml:space="preserve"> Partilhar no Facebook</w:t>
@@ -7296,7 +7534,6 @@
                 <w:b/>
                 <w:strike/>
               </w:rPr>
-              <w:lastRenderedPageBreak/>
               <w:t xml:space="preserve">Pré-condição: </w:t>
             </w:r>
             <w:r>
@@ -7549,6 +7786,184 @@
 <file path=word/numbering.xml><?xml version="1.0" encoding="utf-8"?>
 <w:numbering xmlns:wpc="http://schemas.microsoft.com/office/word/2010/wordprocessingCanvas" xmlns:cx="http://schemas.microsoft.com/office/drawing/2014/chartex" xmlns:cx1="http://schemas.microsoft.com/office/drawing/2015/9/8/chartex" xmlns:cx2="http://schemas.microsoft.com/office/drawing/2015/10/21/chartex" xmlns:cx3="http://schemas.microsoft.com/office/drawing/2016/5/9/chartex" xmlns:cx4="http://schemas.microsoft.com/office/drawing/2016/5/10/chartex" xmlns:cx5="http://schemas.microsoft.com/office/drawing/2016/5/11/chartex" xmlns:cx6="http://schemas.microsoft.com/office/drawing/2016/5/12/chartex" xmlns:cx7="http://schemas.microsoft.com/office/drawing/2016/5/13/chartex" xmlns:cx8="http://schemas.microsoft.com/office/drawing/2016/5/14/chartex" xmlns:mc="http://schemas.openxmlformats.org/markup-compatibility/2006" xmlns:o="urn:schemas-microsoft-com:office:office" xmlns:r="http://schemas.openxmlformats.org/officeDocument/2006/relationships" xmlns:m="http://schemas.openxmlformats.org/officeDocument/2006/math" xmlns:v="urn:schemas-microsoft-com:vml" xmlns:wp14="http://schemas.microsoft.com/office/word/2010/wordprocessingDrawing" xmlns:wp="http://schemas.openxmlformats.org/drawingml/2006/wordprocessingDrawing" xmlns:w10="urn:schemas-microsoft-com:office:word" xmlns:w="http://schemas.openxmlformats.org/wordprocessingml/2006/main" xmlns:w14="http://schemas.microsoft.com/office/word/2010/wordml" xmlns:w15="http://schemas.microsoft.com/office/word/2012/wordml" xmlns:w16se="http://schemas.microsoft.com/office/word/2015/wordml/symex" xmlns:wpg="http://schemas.microsoft.com/office/word/2010/wordprocessingGroup" xmlns:wpi="http://schemas.microsoft.com/office/word/2010/wordprocessingInk" xmlns:wne="http://schemas.microsoft.com/office/word/2006/wordml" xmlns:wps="http://schemas.microsoft.com/office/word/2010/wordprocessingShape" mc:Ignorable="w14 w15 w16se wp14">
   <w:abstractNum w:abstractNumId="0" w15:restartNumberingAfterBreak="0">
+    <w:nsid w:val="218946A5"/>
+    <w:multiLevelType w:val="hybridMultilevel"/>
+    <w:tmpl w:val="27D68FB4"/>
+    <w:lvl w:ilvl="0" w:tplc="0816000F">
+      <w:start w:val="1"/>
+      <w:numFmt w:val="decimal"/>
+      <w:lvlText w:val="%1."/>
+      <w:lvlJc w:val="left"/>
+      <w:pPr>
+        <w:ind w:left="720" w:hanging="360"/>
+      </w:pPr>
+      <w:rPr>
+        <w:rFonts w:hint="default"/>
+      </w:rPr>
+    </w:lvl>
+    <w:lvl w:ilvl="1" w:tplc="08160019" w:tentative="1">
+      <w:start w:val="1"/>
+      <w:numFmt w:val="lowerLetter"/>
+      <w:lvlText w:val="%2."/>
+      <w:lvlJc w:val="left"/>
+      <w:pPr>
+        <w:ind w:left="1440" w:hanging="360"/>
+      </w:pPr>
+    </w:lvl>
+    <w:lvl w:ilvl="2" w:tplc="0816001B" w:tentative="1">
+      <w:start w:val="1"/>
+      <w:numFmt w:val="lowerRoman"/>
+      <w:lvlText w:val="%3."/>
+      <w:lvlJc w:val="right"/>
+      <w:pPr>
+        <w:ind w:left="2160" w:hanging="180"/>
+      </w:pPr>
+    </w:lvl>
+    <w:lvl w:ilvl="3" w:tplc="0816000F" w:tentative="1">
+      <w:start w:val="1"/>
+      <w:numFmt w:val="decimal"/>
+      <w:lvlText w:val="%4."/>
+      <w:lvlJc w:val="left"/>
+      <w:pPr>
+        <w:ind w:left="2880" w:hanging="360"/>
+      </w:pPr>
+    </w:lvl>
+    <w:lvl w:ilvl="4" w:tplc="08160019" w:tentative="1">
+      <w:start w:val="1"/>
+      <w:numFmt w:val="lowerLetter"/>
+      <w:lvlText w:val="%5."/>
+      <w:lvlJc w:val="left"/>
+      <w:pPr>
+        <w:ind w:left="3600" w:hanging="360"/>
+      </w:pPr>
+    </w:lvl>
+    <w:lvl w:ilvl="5" w:tplc="0816001B" w:tentative="1">
+      <w:start w:val="1"/>
+      <w:numFmt w:val="lowerRoman"/>
+      <w:lvlText w:val="%6."/>
+      <w:lvlJc w:val="right"/>
+      <w:pPr>
+        <w:ind w:left="4320" w:hanging="180"/>
+      </w:pPr>
+    </w:lvl>
+    <w:lvl w:ilvl="6" w:tplc="0816000F" w:tentative="1">
+      <w:start w:val="1"/>
+      <w:numFmt w:val="decimal"/>
+      <w:lvlText w:val="%7."/>
+      <w:lvlJc w:val="left"/>
+      <w:pPr>
+        <w:ind w:left="5040" w:hanging="360"/>
+      </w:pPr>
+    </w:lvl>
+    <w:lvl w:ilvl="7" w:tplc="08160019" w:tentative="1">
+      <w:start w:val="1"/>
+      <w:numFmt w:val="lowerLetter"/>
+      <w:lvlText w:val="%8."/>
+      <w:lvlJc w:val="left"/>
+      <w:pPr>
+        <w:ind w:left="5760" w:hanging="360"/>
+      </w:pPr>
+    </w:lvl>
+    <w:lvl w:ilvl="8" w:tplc="0816001B" w:tentative="1">
+      <w:start w:val="1"/>
+      <w:numFmt w:val="lowerRoman"/>
+      <w:lvlText w:val="%9."/>
+      <w:lvlJc w:val="right"/>
+      <w:pPr>
+        <w:ind w:left="6480" w:hanging="180"/>
+      </w:pPr>
+    </w:lvl>
+  </w:abstractNum>
+  <w:abstractNum w:abstractNumId="1" w15:restartNumberingAfterBreak="0">
+    <w:nsid w:val="263C765F"/>
+    <w:multiLevelType w:val="hybridMultilevel"/>
+    <w:tmpl w:val="742E696C"/>
+    <w:lvl w:ilvl="0" w:tplc="0816000F">
+      <w:start w:val="1"/>
+      <w:numFmt w:val="decimal"/>
+      <w:lvlText w:val="%1."/>
+      <w:lvlJc w:val="left"/>
+      <w:pPr>
+        <w:ind w:left="720" w:hanging="360"/>
+      </w:pPr>
+      <w:rPr>
+        <w:rFonts w:hint="default"/>
+      </w:rPr>
+    </w:lvl>
+    <w:lvl w:ilvl="1" w:tplc="08160019" w:tentative="1">
+      <w:start w:val="1"/>
+      <w:numFmt w:val="lowerLetter"/>
+      <w:lvlText w:val="%2."/>
+      <w:lvlJc w:val="left"/>
+      <w:pPr>
+        <w:ind w:left="1440" w:hanging="360"/>
+      </w:pPr>
+    </w:lvl>
+    <w:lvl w:ilvl="2" w:tplc="0816001B" w:tentative="1">
+      <w:start w:val="1"/>
+      <w:numFmt w:val="lowerRoman"/>
+      <w:lvlText w:val="%3."/>
+      <w:lvlJc w:val="right"/>
+      <w:pPr>
+        <w:ind w:left="2160" w:hanging="180"/>
+      </w:pPr>
+    </w:lvl>
+    <w:lvl w:ilvl="3" w:tplc="0816000F" w:tentative="1">
+      <w:start w:val="1"/>
+      <w:numFmt w:val="decimal"/>
+      <w:lvlText w:val="%4."/>
+      <w:lvlJc w:val="left"/>
+      <w:pPr>
+        <w:ind w:left="2880" w:hanging="360"/>
+      </w:pPr>
+    </w:lvl>
+    <w:lvl w:ilvl="4" w:tplc="08160019" w:tentative="1">
+      <w:start w:val="1"/>
+      <w:numFmt w:val="lowerLetter"/>
+      <w:lvlText w:val="%5."/>
+      <w:lvlJc w:val="left"/>
+      <w:pPr>
+        <w:ind w:left="3600" w:hanging="360"/>
+      </w:pPr>
+    </w:lvl>
+    <w:lvl w:ilvl="5" w:tplc="0816001B" w:tentative="1">
+      <w:start w:val="1"/>
+      <w:numFmt w:val="lowerRoman"/>
+      <w:lvlText w:val="%6."/>
+      <w:lvlJc w:val="right"/>
+      <w:pPr>
+        <w:ind w:left="4320" w:hanging="180"/>
+      </w:pPr>
+    </w:lvl>
+    <w:lvl w:ilvl="6" w:tplc="0816000F" w:tentative="1">
+      <w:start w:val="1"/>
+      <w:numFmt w:val="decimal"/>
+      <w:lvlText w:val="%7."/>
+      <w:lvlJc w:val="left"/>
+      <w:pPr>
+        <w:ind w:left="5040" w:hanging="360"/>
+      </w:pPr>
+    </w:lvl>
+    <w:lvl w:ilvl="7" w:tplc="08160019" w:tentative="1">
+      <w:start w:val="1"/>
+      <w:numFmt w:val="lowerLetter"/>
+      <w:lvlText w:val="%8."/>
+      <w:lvlJc w:val="left"/>
+      <w:pPr>
+        <w:ind w:left="5760" w:hanging="360"/>
+      </w:pPr>
+    </w:lvl>
+    <w:lvl w:ilvl="8" w:tplc="0816001B" w:tentative="1">
+      <w:start w:val="1"/>
+      <w:numFmt w:val="lowerRoman"/>
+      <w:lvlText w:val="%9."/>
+      <w:lvlJc w:val="right"/>
+      <w:pPr>
+        <w:ind w:left="6480" w:hanging="180"/>
+      </w:pPr>
+    </w:lvl>
+  </w:abstractNum>
+  <w:abstractNum w:abstractNumId="2" w15:restartNumberingAfterBreak="0">
     <w:nsid w:val="2C1555F7"/>
     <w:multiLevelType w:val="hybridMultilevel"/>
     <w:tmpl w:val="10C8269E"/>
@@ -7638,7 +8053,13 @@
     </w:lvl>
   </w:abstractNum>
   <w:num w:numId="1">
+    <w:abstractNumId w:val="2"/>
+  </w:num>
+  <w:num w:numId="2">
     <w:abstractNumId w:val="0"/>
+  </w:num>
+  <w:num w:numId="3">
+    <w:abstractNumId w:val="1"/>
   </w:num>
 </w:numbering>
 </file>
@@ -8401,7 +8822,7 @@
 </file>
 
 <file path=customXml/itemProps1.xml><?xml version="1.0" encoding="utf-8"?>
-<ds:datastoreItem xmlns:ds="http://schemas.openxmlformats.org/officeDocument/2006/customXml" ds:itemID="{5D41A60F-47CC-4152-83D7-94DE12493855}">
+<ds:datastoreItem xmlns:ds="http://schemas.openxmlformats.org/officeDocument/2006/customXml" ds:itemID="{879788E4-73BB-41AA-A7FF-86FD81A4FA7E}">
   <ds:schemaRefs>
     <ds:schemaRef ds:uri="http://schemas.openxmlformats.org/officeDocument/2006/bibliography"/>
   </ds:schemaRefs>

</xml_diff>

<commit_message>
Alteradas especificações e diagramas de sequencia relativos ao "Efetuar Pedido"
</commit_message>
<xml_diff>
--- a/Modelacao/JM-Especificacao-Use-Cases.docx
+++ b/Modelacao/JM-Especificacao-Use-Cases.docx
@@ -2663,20 +2663,13 @@
             <w:r>
               <w:rPr>
                 <w:b/>
-                <w:highlight w:val="yellow"/>
               </w:rPr>
               <w:t>Use Case:</w:t>
             </w:r>
             <w:r>
-              <w:rPr>
-                <w:highlight w:val="yellow"/>
-              </w:rPr>
               <w:t xml:space="preserve"> </w:t>
             </w:r>
             <w:r>
-              <w:rPr>
-                <w:highlight w:val="yellow"/>
-              </w:rPr>
               <w:t>Efetuar pedido</w:t>
             </w:r>
           </w:p>
@@ -2703,10 +2696,10 @@
               <w:t xml:space="preserve">Descrição: </w:t>
             </w:r>
             <w:r>
-              <w:t>Cliente ou utilizador não-autentica</w:t>
-            </w:r>
-            <w:r>
-              <w:t>do pesquisa alimento no sistema</w:t>
+              <w:t xml:space="preserve">Cliente </w:t>
+            </w:r>
+            <w:r>
+              <w:t>pesquisa alimento no sistema</w:t>
             </w:r>
           </w:p>
         </w:tc>
@@ -2896,6 +2889,154 @@
       <w:tr>
         <w:tc>
           <w:tcPr>
+            <w:tcW w:w="1666" w:type="pct"/>
+            <w:vMerge/>
+            <w:tcBorders>
+              <w:top w:val="single" w:sz="4" w:space="0" w:color="auto"/>
+              <w:left w:val="single" w:sz="4" w:space="0" w:color="auto"/>
+              <w:right w:val="single" w:sz="4" w:space="0" w:color="auto"/>
+            </w:tcBorders>
+          </w:tcPr>
+          <w:p>
+            <w:pPr>
+              <w:rPr>
+                <w:b/>
+              </w:rPr>
+            </w:pPr>
+          </w:p>
+        </w:tc>
+        <w:tc>
+          <w:tcPr>
+            <w:tcW w:w="1752" w:type="pct"/>
+            <w:tcBorders>
+              <w:top w:val="single" w:sz="4" w:space="0" w:color="auto"/>
+              <w:left w:val="single" w:sz="4" w:space="0" w:color="auto"/>
+              <w:bottom w:val="single" w:sz="4" w:space="0" w:color="auto"/>
+              <w:right w:val="single" w:sz="4" w:space="0" w:color="auto"/>
+            </w:tcBorders>
+          </w:tcPr>
+          <w:p/>
+        </w:tc>
+        <w:tc>
+          <w:tcPr>
+            <w:tcW w:w="1582" w:type="pct"/>
+            <w:tcBorders>
+              <w:top w:val="single" w:sz="4" w:space="0" w:color="auto"/>
+              <w:left w:val="single" w:sz="4" w:space="0" w:color="auto"/>
+              <w:bottom w:val="single" w:sz="4" w:space="0" w:color="auto"/>
+              <w:right w:val="single" w:sz="4" w:space="0" w:color="auto"/>
+            </w:tcBorders>
+          </w:tcPr>
+          <w:p>
+            <w:r>
+              <w:t>2. Separa termo de pesquisa.</w:t>
+            </w:r>
+          </w:p>
+        </w:tc>
+      </w:tr>
+      <w:tr>
+        <w:tc>
+          <w:tcPr>
+            <w:tcW w:w="1666" w:type="pct"/>
+            <w:vMerge/>
+            <w:tcBorders>
+              <w:left w:val="single" w:sz="4" w:space="0" w:color="auto"/>
+              <w:right w:val="single" w:sz="4" w:space="0" w:color="auto"/>
+            </w:tcBorders>
+          </w:tcPr>
+          <w:p>
+            <w:pPr>
+              <w:rPr>
+                <w:b/>
+              </w:rPr>
+            </w:pPr>
+          </w:p>
+        </w:tc>
+        <w:tc>
+          <w:tcPr>
+            <w:tcW w:w="1752" w:type="pct"/>
+            <w:tcBorders>
+              <w:top w:val="single" w:sz="4" w:space="0" w:color="auto"/>
+              <w:left w:val="single" w:sz="4" w:space="0" w:color="auto"/>
+              <w:bottom w:val="single" w:sz="4" w:space="0" w:color="auto"/>
+              <w:right w:val="single" w:sz="4" w:space="0" w:color="auto"/>
+            </w:tcBorders>
+          </w:tcPr>
+          <w:p/>
+        </w:tc>
+        <w:tc>
+          <w:tcPr>
+            <w:tcW w:w="1582" w:type="pct"/>
+            <w:tcBorders>
+              <w:top w:val="single" w:sz="4" w:space="0" w:color="auto"/>
+              <w:left w:val="single" w:sz="4" w:space="0" w:color="auto"/>
+              <w:bottom w:val="single" w:sz="4" w:space="0" w:color="auto"/>
+              <w:right w:val="single" w:sz="4" w:space="0" w:color="auto"/>
+            </w:tcBorders>
+          </w:tcPr>
+          <w:p>
+            <w:r>
+              <w:t>3</w:t>
+            </w:r>
+            <w:r>
+              <w:t>. Obtém não preferências relativas ao alimento pesquisado</w:t>
+            </w:r>
+          </w:p>
+        </w:tc>
+      </w:tr>
+      <w:tr>
+        <w:tc>
+          <w:tcPr>
+            <w:tcW w:w="1666" w:type="pct"/>
+            <w:vMerge/>
+            <w:tcBorders>
+              <w:left w:val="single" w:sz="4" w:space="0" w:color="auto"/>
+              <w:right w:val="single" w:sz="4" w:space="0" w:color="auto"/>
+            </w:tcBorders>
+          </w:tcPr>
+          <w:p>
+            <w:pPr>
+              <w:rPr>
+                <w:b/>
+              </w:rPr>
+            </w:pPr>
+          </w:p>
+        </w:tc>
+        <w:tc>
+          <w:tcPr>
+            <w:tcW w:w="1752" w:type="pct"/>
+            <w:tcBorders>
+              <w:top w:val="single" w:sz="4" w:space="0" w:color="auto"/>
+              <w:left w:val="single" w:sz="4" w:space="0" w:color="auto"/>
+              <w:bottom w:val="single" w:sz="4" w:space="0" w:color="auto"/>
+              <w:right w:val="single" w:sz="4" w:space="0" w:color="auto"/>
+            </w:tcBorders>
+          </w:tcPr>
+          <w:p/>
+        </w:tc>
+        <w:tc>
+          <w:tcPr>
+            <w:tcW w:w="1582" w:type="pct"/>
+            <w:tcBorders>
+              <w:top w:val="single" w:sz="4" w:space="0" w:color="auto"/>
+              <w:left w:val="single" w:sz="4" w:space="0" w:color="auto"/>
+              <w:bottom w:val="single" w:sz="4" w:space="0" w:color="auto"/>
+              <w:right w:val="single" w:sz="4" w:space="0" w:color="auto"/>
+            </w:tcBorders>
+          </w:tcPr>
+          <w:p>
+            <w:r>
+              <w:t>4</w:t>
+            </w:r>
+            <w:r>
+              <w:t>. Obtém preferências relativas ao alimento pesquisado</w:t>
+            </w:r>
+          </w:p>
+        </w:tc>
+      </w:tr>
+      <w:tr>
+        <w:tc>
+          <w:tcPr>
             <w:tcW w:w="0" w:type="auto"/>
             <w:vMerge/>
             <w:tcBorders>
@@ -2938,7 +3079,10 @@
           </w:tcPr>
           <w:p>
             <w:r>
-              <w:t>2. Obtém alimentos cujo nome contém o termo de pesquisa</w:t>
+              <w:t>5</w:t>
+            </w:r>
+            <w:r>
+              <w:t>. Para cada estabelecimento, obtém alimentos cujo nome contém o termo de pesquisa</w:t>
             </w:r>
           </w:p>
         </w:tc>
@@ -2988,7 +3132,10 @@
           </w:tcPr>
           <w:p>
             <w:r>
-              <w:t>3. Obtém não preferências relativas ao alimento pesquisado</w:t>
+              <w:t>6</w:t>
+            </w:r>
+            <w:r>
+              <w:t>. Filtra alimentos que contenham pelo menos uma não preferência.</w:t>
             </w:r>
           </w:p>
         </w:tc>
@@ -3038,11 +3185,10 @@
           </w:tcPr>
           <w:p>
             <w:r>
-              <w:t xml:space="preserve">4. Remove da lista de alimentos obtida todos os alimentos que contenham </w:t>
-            </w:r>
-            <w:r>
-              <w:lastRenderedPageBreak/>
-              <w:t>pelo menos uma não preferência</w:t>
+              <w:t>7</w:t>
+            </w:r>
+            <w:r>
+              <w:t>. Calcula número de preferências que cada alimento contem.</w:t>
             </w:r>
           </w:p>
         </w:tc>
@@ -3057,42 +3203,43 @@
               <w:right w:val="single" w:sz="4" w:space="0" w:color="auto"/>
             </w:tcBorders>
             <w:vAlign w:val="center"/>
-            <w:hideMark/>
-          </w:tcPr>
-          <w:p>
-            <w:pPr>
-              <w:rPr>
-                <w:b/>
-              </w:rPr>
-            </w:pPr>
-          </w:p>
-        </w:tc>
-        <w:tc>
-          <w:tcPr>
-            <w:tcW w:w="1752" w:type="pct"/>
-            <w:tcBorders>
-              <w:top w:val="single" w:sz="4" w:space="0" w:color="auto"/>
-              <w:left w:val="single" w:sz="4" w:space="0" w:color="auto"/>
-              <w:bottom w:val="single" w:sz="4" w:space="0" w:color="auto"/>
-              <w:right w:val="single" w:sz="4" w:space="0" w:color="auto"/>
-            </w:tcBorders>
-          </w:tcPr>
-          <w:p/>
-        </w:tc>
-        <w:tc>
-          <w:tcPr>
-            <w:tcW w:w="1582" w:type="pct"/>
-            <w:tcBorders>
-              <w:top w:val="single" w:sz="4" w:space="0" w:color="auto"/>
-              <w:left w:val="single" w:sz="4" w:space="0" w:color="auto"/>
-              <w:bottom w:val="single" w:sz="4" w:space="0" w:color="auto"/>
-              <w:right w:val="single" w:sz="4" w:space="0" w:color="auto"/>
-            </w:tcBorders>
-            <w:hideMark/>
-          </w:tcPr>
-          <w:p>
-            <w:r>
-              <w:t>5. Obtém dados do estabelecimento de cada alimento da lista resultante</w:t>
+          </w:tcPr>
+          <w:p>
+            <w:pPr>
+              <w:rPr>
+                <w:b/>
+              </w:rPr>
+            </w:pPr>
+          </w:p>
+        </w:tc>
+        <w:tc>
+          <w:tcPr>
+            <w:tcW w:w="1752" w:type="pct"/>
+            <w:tcBorders>
+              <w:top w:val="single" w:sz="4" w:space="0" w:color="auto"/>
+              <w:left w:val="single" w:sz="4" w:space="0" w:color="auto"/>
+              <w:bottom w:val="single" w:sz="4" w:space="0" w:color="auto"/>
+              <w:right w:val="single" w:sz="4" w:space="0" w:color="auto"/>
+            </w:tcBorders>
+          </w:tcPr>
+          <w:p/>
+        </w:tc>
+        <w:tc>
+          <w:tcPr>
+            <w:tcW w:w="1582" w:type="pct"/>
+            <w:tcBorders>
+              <w:top w:val="single" w:sz="4" w:space="0" w:color="auto"/>
+              <w:left w:val="single" w:sz="4" w:space="0" w:color="auto"/>
+              <w:bottom w:val="single" w:sz="4" w:space="0" w:color="auto"/>
+              <w:right w:val="single" w:sz="4" w:space="0" w:color="auto"/>
+            </w:tcBorders>
+          </w:tcPr>
+          <w:p>
+            <w:r>
+              <w:t>8</w:t>
+            </w:r>
+            <w:r>
+              <w:t>. Associa cada alimento ao respetivo estabelecimento.</w:t>
             </w:r>
           </w:p>
         </w:tc>
@@ -3140,7 +3287,10 @@
           </w:tcPr>
           <w:p>
             <w:r>
-              <w:t>6. Obtém preferências relativas ao termo de pesquisa</w:t>
+              <w:t>9</w:t>
+            </w:r>
+            <w:r>
+              <w:t>. Obtém localização do utilizador.</w:t>
             </w:r>
           </w:p>
         </w:tc>
@@ -3152,7 +3302,6 @@
             <w:vMerge/>
             <w:tcBorders>
               <w:left w:val="single" w:sz="4" w:space="0" w:color="auto"/>
-              <w:bottom w:val="single" w:sz="4" w:space="0" w:color="auto"/>
               <w:right w:val="single" w:sz="4" w:space="0" w:color="auto"/>
             </w:tcBorders>
             <w:vAlign w:val="center"/>
@@ -3189,7 +3338,10 @@
           </w:tcPr>
           <w:p>
             <w:r>
-              <w:t>7. Ordena lista de estabelecimentos resultante de acordo com o maior número de preferências que tenham correspondência. Em caso de empate, ordena decrescentemente pela classificação média do alimento, do estabelecimento e da distância ao estabelecimento</w:t>
+              <w:t>10</w:t>
+            </w:r>
+            <w:r>
+              <w:t>. Ordena lista de estabelecimentos resultante de acordo com o maior número de preferências que tenham correspondência. Em caso de empate, ordena decrescentemente pela classificação média do alimento, do estabelecimento e da distância ao estabelecimento</w:t>
             </w:r>
           </w:p>
         </w:tc>
@@ -3198,6 +3350,7 @@
         <w:tc>
           <w:tcPr>
             <w:tcW w:w="0" w:type="auto"/>
+            <w:vMerge/>
             <w:tcBorders>
               <w:left w:val="single" w:sz="4" w:space="0" w:color="auto"/>
               <w:bottom w:val="single" w:sz="4" w:space="0" w:color="auto"/>
@@ -3237,7 +3390,10 @@
           </w:tcPr>
           <w:p>
             <w:r>
-              <w:t>8. Apresenta resultados</w:t>
+              <w:t>11</w:t>
+            </w:r>
+            <w:r>
+              <w:t>. Apresenta resultados</w:t>
             </w:r>
           </w:p>
         </w:tc>
@@ -3258,65 +3414,61 @@
             <w:pPr>
               <w:rPr>
                 <w:b/>
-                <w:highlight w:val="yellow"/>
-              </w:rPr>
-            </w:pPr>
-            <w:r>
-              <w:rPr>
-                <w:b/>
-                <w:highlight w:val="yellow"/>
-              </w:rPr>
-              <w:t>Comportamento Alternativo</w:t>
-            </w:r>
-          </w:p>
-          <w:p>
-            <w:pPr>
-              <w:rPr>
-                <w:b/>
-                <w:highlight w:val="yellow"/>
-              </w:rPr>
-            </w:pPr>
-            <w:r>
-              <w:rPr>
-                <w:b/>
-                <w:highlight w:val="yellow"/>
-              </w:rPr>
-              <w:t>(passo 3)</w:t>
-            </w:r>
-          </w:p>
-          <w:p>
-            <w:pPr>
-              <w:rPr>
-                <w:b/>
-                <w:highlight w:val="yellow"/>
-              </w:rPr>
-            </w:pPr>
-            <w:r>
-              <w:rPr>
-                <w:b/>
-                <w:highlight w:val="yellow"/>
-              </w:rPr>
-              <w:t>[O ator é um utilizador não-autenticado]</w:t>
-            </w:r>
-          </w:p>
-        </w:tc>
-        <w:tc>
-          <w:tcPr>
-            <w:tcW w:w="1752" w:type="pct"/>
-            <w:tcBorders>
-              <w:top w:val="single" w:sz="4" w:space="0" w:color="auto"/>
-              <w:left w:val="single" w:sz="4" w:space="0" w:color="auto"/>
-              <w:bottom w:val="single" w:sz="4" w:space="0" w:color="auto"/>
-              <w:right w:val="single" w:sz="4" w:space="0" w:color="auto"/>
-            </w:tcBorders>
-          </w:tcPr>
-          <w:p>
-            <w:pPr>
-              <w:rPr>
-                <w:highlight w:val="yellow"/>
-              </w:rPr>
-            </w:pPr>
-          </w:p>
+              </w:rPr>
+            </w:pPr>
+            <w:r>
+              <w:rPr>
+                <w:b/>
+              </w:rPr>
+              <w:t>Exceção</w:t>
+            </w:r>
+          </w:p>
+          <w:p>
+            <w:pPr>
+              <w:rPr>
+                <w:b/>
+              </w:rPr>
+            </w:pPr>
+            <w:r>
+              <w:rPr>
+                <w:b/>
+              </w:rPr>
+              <w:t>(passo 6</w:t>
+            </w:r>
+            <w:bookmarkStart w:id="0" w:name="_GoBack"/>
+            <w:bookmarkEnd w:id="0"/>
+            <w:r>
+              <w:rPr>
+                <w:b/>
+              </w:rPr>
+              <w:t>)</w:t>
+            </w:r>
+          </w:p>
+          <w:p>
+            <w:pPr>
+              <w:rPr>
+                <w:b/>
+              </w:rPr>
+            </w:pPr>
+            <w:r>
+              <w:rPr>
+                <w:b/>
+              </w:rPr>
+              <w:t>[não existem resultados para o termo de pesquisa ou filtragem realizada]</w:t>
+            </w:r>
+          </w:p>
+        </w:tc>
+        <w:tc>
+          <w:tcPr>
+            <w:tcW w:w="1752" w:type="pct"/>
+            <w:tcBorders>
+              <w:top w:val="single" w:sz="4" w:space="0" w:color="auto"/>
+              <w:left w:val="single" w:sz="4" w:space="0" w:color="auto"/>
+              <w:bottom w:val="single" w:sz="4" w:space="0" w:color="auto"/>
+              <w:right w:val="single" w:sz="4" w:space="0" w:color="auto"/>
+            </w:tcBorders>
+          </w:tcPr>
+          <w:p/>
         </w:tc>
         <w:tc>
           <w:tcPr>
@@ -3330,739 +3482,14 @@
             <w:hideMark/>
           </w:tcPr>
           <w:p>
-            <w:pPr>
-              <w:rPr>
-                <w:highlight w:val="yellow"/>
-              </w:rPr>
-            </w:pPr>
-            <w:r>
-              <w:rPr>
-                <w:highlight w:val="yellow"/>
-              </w:rPr>
-              <w:t>3.1. Regressa a 5</w:t>
-            </w:r>
-          </w:p>
-        </w:tc>
-      </w:tr>
-      <w:tr>
-        <w:tc>
-          <w:tcPr>
-            <w:tcW w:w="1666" w:type="pct"/>
-            <w:tcBorders>
-              <w:top w:val="single" w:sz="4" w:space="0" w:color="auto"/>
-              <w:left w:val="single" w:sz="4" w:space="0" w:color="auto"/>
-              <w:bottom w:val="single" w:sz="4" w:space="0" w:color="auto"/>
-              <w:right w:val="single" w:sz="4" w:space="0" w:color="auto"/>
-            </w:tcBorders>
-            <w:hideMark/>
-          </w:tcPr>
-          <w:p>
-            <w:pPr>
-              <w:rPr>
-                <w:b/>
-              </w:rPr>
-            </w:pPr>
-            <w:r>
-              <w:rPr>
-                <w:b/>
-              </w:rPr>
-              <w:t>Exceção</w:t>
-            </w:r>
-          </w:p>
-          <w:p>
-            <w:pPr>
-              <w:rPr>
-                <w:b/>
-              </w:rPr>
-            </w:pPr>
-            <w:r>
-              <w:rPr>
-                <w:b/>
-              </w:rPr>
-              <w:t>(passo 5)</w:t>
-            </w:r>
-          </w:p>
-          <w:p>
-            <w:pPr>
-              <w:rPr>
-                <w:b/>
-              </w:rPr>
-            </w:pPr>
-            <w:r>
-              <w:rPr>
-                <w:b/>
-              </w:rPr>
-              <w:t>[não existem resultados para o termo de pesquisa ou filtragem realizada]</w:t>
-            </w:r>
-          </w:p>
-        </w:tc>
-        <w:tc>
-          <w:tcPr>
-            <w:tcW w:w="1752" w:type="pct"/>
-            <w:tcBorders>
-              <w:top w:val="single" w:sz="4" w:space="0" w:color="auto"/>
-              <w:left w:val="single" w:sz="4" w:space="0" w:color="auto"/>
-              <w:bottom w:val="single" w:sz="4" w:space="0" w:color="auto"/>
-              <w:right w:val="single" w:sz="4" w:space="0" w:color="auto"/>
-            </w:tcBorders>
-          </w:tcPr>
-          <w:p/>
-        </w:tc>
-        <w:tc>
-          <w:tcPr>
-            <w:tcW w:w="1582" w:type="pct"/>
-            <w:tcBorders>
-              <w:top w:val="single" w:sz="4" w:space="0" w:color="auto"/>
-              <w:left w:val="single" w:sz="4" w:space="0" w:color="auto"/>
-              <w:bottom w:val="single" w:sz="4" w:space="0" w:color="auto"/>
-              <w:right w:val="single" w:sz="4" w:space="0" w:color="auto"/>
-            </w:tcBorders>
-            <w:hideMark/>
-          </w:tcPr>
-          <w:p>
-            <w:r>
-              <w:t>5.1. Indica que não foram encontrados estabelecimentos que sirvam o alimento escolhido</w:t>
-            </w:r>
-          </w:p>
-        </w:tc>
-      </w:tr>
-    </w:tbl>
-    <w:p/>
-    <w:p>
-      <w:r>
-        <w:br w:type="page"/>
-      </w:r>
-    </w:p>
-    <w:tbl>
-      <w:tblPr>
-        <w:tblStyle w:val="Tabelacomgrelha"/>
-        <w:tblW w:w="5000" w:type="pct"/>
-        <w:tblLook w:val="04A0" w:firstRow="1" w:lastRow="0" w:firstColumn="1" w:lastColumn="0" w:noHBand="0" w:noVBand="1"/>
-      </w:tblPr>
-      <w:tblGrid>
-        <w:gridCol w:w="2830"/>
-        <w:gridCol w:w="2976"/>
-        <w:gridCol w:w="2688"/>
-      </w:tblGrid>
-      <w:tr>
-        <w:tc>
-          <w:tcPr>
-            <w:tcW w:w="5000" w:type="pct"/>
-            <w:gridSpan w:val="3"/>
-          </w:tcPr>
-          <w:p>
-            <w:pPr>
-              <w:rPr>
-                <w:strike/>
-              </w:rPr>
-            </w:pPr>
-            <w:r>
-              <w:rPr>
-                <w:b/>
-                <w:strike/>
-              </w:rPr>
-              <w:lastRenderedPageBreak/>
-              <w:t>Use Case:</w:t>
-            </w:r>
-            <w:r>
-              <w:rPr>
-                <w:strike/>
-              </w:rPr>
-              <w:t xml:space="preserve"> Pesquisar Alimento por Voz</w:t>
-            </w:r>
-          </w:p>
-        </w:tc>
-      </w:tr>
-      <w:tr>
-        <w:tc>
-          <w:tcPr>
-            <w:tcW w:w="5000" w:type="pct"/>
-            <w:gridSpan w:val="3"/>
-          </w:tcPr>
-          <w:p>
-            <w:pPr>
-              <w:rPr>
-                <w:strike/>
-              </w:rPr>
-            </w:pPr>
-            <w:r>
-              <w:rPr>
-                <w:b/>
-                <w:strike/>
-              </w:rPr>
-              <w:t xml:space="preserve">Descrição: </w:t>
-            </w:r>
-            <w:r>
-              <w:rPr>
-                <w:strike/>
-              </w:rPr>
-              <w:t>Cliente ou utilizador não-autenticado pesquisa alimento no sistema por voz</w:t>
-            </w:r>
-          </w:p>
-        </w:tc>
-      </w:tr>
-      <w:tr>
-        <w:tc>
-          <w:tcPr>
-            <w:tcW w:w="5000" w:type="pct"/>
-            <w:gridSpan w:val="3"/>
-          </w:tcPr>
-          <w:p>
-            <w:pPr>
-              <w:rPr>
-                <w:strike/>
-              </w:rPr>
-            </w:pPr>
-            <w:r>
-              <w:rPr>
-                <w:b/>
-                <w:strike/>
-              </w:rPr>
-              <w:t>Pré-condição:</w:t>
-            </w:r>
-          </w:p>
-        </w:tc>
-      </w:tr>
-      <w:tr>
-        <w:tc>
-          <w:tcPr>
-            <w:tcW w:w="5000" w:type="pct"/>
-            <w:gridSpan w:val="3"/>
-          </w:tcPr>
-          <w:p>
-            <w:pPr>
-              <w:rPr>
-                <w:strike/>
-              </w:rPr>
-            </w:pPr>
-            <w:r>
-              <w:rPr>
-                <w:b/>
-                <w:strike/>
-              </w:rPr>
-              <w:t xml:space="preserve">Pós-condição: </w:t>
-            </w:r>
-            <w:r>
-              <w:rPr>
-                <w:strike/>
-              </w:rPr>
-              <w:t xml:space="preserve">Sistema apresenta uma lista de locais onde o ator pode comer o que pediu </w:t>
-            </w:r>
-          </w:p>
-        </w:tc>
-      </w:tr>
-      <w:tr>
-        <w:tc>
-          <w:tcPr>
-            <w:tcW w:w="1666" w:type="pct"/>
-          </w:tcPr>
-          <w:p>
-            <w:pPr>
-              <w:rPr>
-                <w:strike/>
-              </w:rPr>
-            </w:pPr>
-          </w:p>
-        </w:tc>
-        <w:tc>
-          <w:tcPr>
-            <w:tcW w:w="1752" w:type="pct"/>
-          </w:tcPr>
-          <w:p>
-            <w:pPr>
-              <w:rPr>
-                <w:b/>
-                <w:strike/>
-              </w:rPr>
-            </w:pPr>
-            <w:r>
-              <w:rPr>
-                <w:b/>
-                <w:strike/>
-              </w:rPr>
-              <w:t>Ator</w:t>
-            </w:r>
-          </w:p>
-        </w:tc>
-        <w:tc>
-          <w:tcPr>
-            <w:tcW w:w="1582" w:type="pct"/>
-          </w:tcPr>
-          <w:p>
-            <w:pPr>
-              <w:rPr>
-                <w:b/>
-                <w:strike/>
-              </w:rPr>
-            </w:pPr>
-            <w:r>
-              <w:rPr>
-                <w:b/>
-                <w:strike/>
-              </w:rPr>
-              <w:t>Sistema</w:t>
-            </w:r>
-          </w:p>
-        </w:tc>
-      </w:tr>
-      <w:tr>
-        <w:tc>
-          <w:tcPr>
-            <w:tcW w:w="1666" w:type="pct"/>
-            <w:vMerge w:val="restart"/>
-          </w:tcPr>
-          <w:p>
-            <w:pPr>
-              <w:rPr>
-                <w:b/>
-                <w:strike/>
-              </w:rPr>
-            </w:pPr>
-            <w:r>
-              <w:rPr>
-                <w:b/>
-                <w:strike/>
-              </w:rPr>
-              <w:t>Comportamento</w:t>
-            </w:r>
-          </w:p>
-          <w:p>
-            <w:pPr>
-              <w:rPr>
-                <w:b/>
-                <w:strike/>
-              </w:rPr>
-            </w:pPr>
-            <w:r>
-              <w:rPr>
-                <w:b/>
-                <w:strike/>
-              </w:rPr>
-              <w:t>Normal</w:t>
-            </w:r>
-          </w:p>
-        </w:tc>
-        <w:tc>
-          <w:tcPr>
-            <w:tcW w:w="1752" w:type="pct"/>
-          </w:tcPr>
-          <w:p>
-            <w:pPr>
-              <w:rPr>
-                <w:strike/>
-              </w:rPr>
-            </w:pPr>
-            <w:r>
-              <w:rPr>
-                <w:strike/>
-              </w:rPr>
-              <w:t>1. Fornece termo de pesquisa verbalmente</w:t>
-            </w:r>
-          </w:p>
-        </w:tc>
-        <w:tc>
-          <w:tcPr>
-            <w:tcW w:w="1582" w:type="pct"/>
-          </w:tcPr>
-          <w:p>
-            <w:pPr>
-              <w:rPr>
-                <w:strike/>
-              </w:rPr>
-            </w:pPr>
-          </w:p>
-        </w:tc>
-      </w:tr>
-      <w:tr>
-        <w:tc>
-          <w:tcPr>
-            <w:tcW w:w="1666" w:type="pct"/>
-            <w:vMerge/>
-          </w:tcPr>
-          <w:p>
-            <w:pPr>
-              <w:rPr>
-                <w:b/>
-                <w:strike/>
-              </w:rPr>
-            </w:pPr>
-          </w:p>
-        </w:tc>
-        <w:tc>
-          <w:tcPr>
-            <w:tcW w:w="1752" w:type="pct"/>
-          </w:tcPr>
-          <w:p>
-            <w:pPr>
-              <w:rPr>
-                <w:strike/>
-              </w:rPr>
-            </w:pPr>
-          </w:p>
-        </w:tc>
-        <w:tc>
-          <w:tcPr>
-            <w:tcW w:w="1582" w:type="pct"/>
-          </w:tcPr>
-          <w:p>
-            <w:pPr>
-              <w:rPr>
-                <w:strike/>
-              </w:rPr>
-            </w:pPr>
-            <w:r>
-              <w:rPr>
-                <w:strike/>
-              </w:rPr>
-              <w:t>2. Converte termo de pesquisa para texto</w:t>
-            </w:r>
-          </w:p>
-        </w:tc>
-      </w:tr>
-      <w:tr>
-        <w:tc>
-          <w:tcPr>
-            <w:tcW w:w="1666" w:type="pct"/>
-            <w:vMerge/>
-          </w:tcPr>
-          <w:p>
-            <w:pPr>
-              <w:rPr>
-                <w:b/>
-                <w:strike/>
-              </w:rPr>
-            </w:pPr>
-          </w:p>
-        </w:tc>
-        <w:tc>
-          <w:tcPr>
-            <w:tcW w:w="1752" w:type="pct"/>
-          </w:tcPr>
-          <w:p>
-            <w:pPr>
-              <w:rPr>
-                <w:strike/>
-              </w:rPr>
-            </w:pPr>
-          </w:p>
-        </w:tc>
-        <w:tc>
-          <w:tcPr>
-            <w:tcW w:w="1582" w:type="pct"/>
-          </w:tcPr>
-          <w:p>
-            <w:pPr>
-              <w:rPr>
-                <w:strike/>
-              </w:rPr>
-            </w:pPr>
-            <w:r>
-              <w:rPr>
-                <w:strike/>
-              </w:rPr>
-              <w:t>3. Pesquisa estabelecimentos que sirvam o alimento pesquisado</w:t>
-            </w:r>
-          </w:p>
-        </w:tc>
-      </w:tr>
-      <w:tr>
-        <w:tc>
-          <w:tcPr>
-            <w:tcW w:w="1666" w:type="pct"/>
-            <w:vMerge/>
-          </w:tcPr>
-          <w:p>
-            <w:pPr>
-              <w:rPr>
-                <w:b/>
-                <w:strike/>
-              </w:rPr>
-            </w:pPr>
-          </w:p>
-        </w:tc>
-        <w:tc>
-          <w:tcPr>
-            <w:tcW w:w="1752" w:type="pct"/>
-          </w:tcPr>
-          <w:p>
-            <w:pPr>
-              <w:rPr>
-                <w:strike/>
-              </w:rPr>
-            </w:pPr>
-          </w:p>
-        </w:tc>
-        <w:tc>
-          <w:tcPr>
-            <w:tcW w:w="1582" w:type="pct"/>
-          </w:tcPr>
-          <w:p>
-            <w:pPr>
-              <w:rPr>
-                <w:strike/>
-              </w:rPr>
-            </w:pPr>
-            <w:r>
-              <w:rPr>
-                <w:strike/>
-              </w:rPr>
-              <w:t>4. Filtra lista de resultados de acordo com as não-preferências do cliente</w:t>
-            </w:r>
-          </w:p>
-        </w:tc>
-      </w:tr>
-      <w:tr>
-        <w:tc>
-          <w:tcPr>
-            <w:tcW w:w="1666" w:type="pct"/>
-            <w:vMerge/>
-          </w:tcPr>
-          <w:p>
-            <w:pPr>
-              <w:rPr>
-                <w:b/>
-                <w:strike/>
-              </w:rPr>
-            </w:pPr>
-          </w:p>
-        </w:tc>
-        <w:tc>
-          <w:tcPr>
-            <w:tcW w:w="1752" w:type="pct"/>
-          </w:tcPr>
-          <w:p>
-            <w:pPr>
-              <w:rPr>
-                <w:strike/>
-              </w:rPr>
-            </w:pPr>
-          </w:p>
-        </w:tc>
-        <w:tc>
-          <w:tcPr>
-            <w:tcW w:w="1582" w:type="pct"/>
-          </w:tcPr>
-          <w:p>
-            <w:pPr>
-              <w:rPr>
-                <w:strike/>
-              </w:rPr>
-            </w:pPr>
-            <w:r>
-              <w:rPr>
-                <w:strike/>
-              </w:rPr>
-              <w:t>5. Ordena lista por preferência</w:t>
-            </w:r>
-          </w:p>
-        </w:tc>
-      </w:tr>
-      <w:tr>
-        <w:tc>
-          <w:tcPr>
-            <w:tcW w:w="1666" w:type="pct"/>
-            <w:vMerge/>
-          </w:tcPr>
-          <w:p>
-            <w:pPr>
-              <w:rPr>
-                <w:b/>
-                <w:strike/>
-              </w:rPr>
-            </w:pPr>
-          </w:p>
-        </w:tc>
-        <w:tc>
-          <w:tcPr>
-            <w:tcW w:w="1752" w:type="pct"/>
-          </w:tcPr>
-          <w:p>
-            <w:pPr>
-              <w:rPr>
-                <w:strike/>
-              </w:rPr>
-            </w:pPr>
-          </w:p>
-        </w:tc>
-        <w:tc>
-          <w:tcPr>
-            <w:tcW w:w="1582" w:type="pct"/>
-          </w:tcPr>
-          <w:p>
-            <w:pPr>
-              <w:rPr>
-                <w:strike/>
-              </w:rPr>
-            </w:pPr>
-            <w:r>
-              <w:rPr>
-                <w:strike/>
-              </w:rPr>
-              <w:t>6. Apresenta lista de resultados</w:t>
-            </w:r>
-          </w:p>
-        </w:tc>
-      </w:tr>
-      <w:tr>
-        <w:tc>
-          <w:tcPr>
-            <w:tcW w:w="1666" w:type="pct"/>
-          </w:tcPr>
-          <w:p>
-            <w:pPr>
-              <w:rPr>
-                <w:b/>
-                <w:strike/>
-              </w:rPr>
-            </w:pPr>
-            <w:r>
-              <w:rPr>
-                <w:b/>
-                <w:strike/>
-              </w:rPr>
-              <w:t>Comportamento Alternativo</w:t>
-            </w:r>
-          </w:p>
-          <w:p>
-            <w:pPr>
-              <w:rPr>
-                <w:b/>
-                <w:strike/>
-              </w:rPr>
-            </w:pPr>
-            <w:r>
-              <w:rPr>
-                <w:b/>
-                <w:strike/>
-              </w:rPr>
-              <w:t>(passo 4)</w:t>
-            </w:r>
-          </w:p>
-          <w:p>
-            <w:pPr>
-              <w:rPr>
-                <w:b/>
-                <w:strike/>
-              </w:rPr>
-            </w:pPr>
-            <w:r>
-              <w:rPr>
-                <w:b/>
-                <w:strike/>
-              </w:rPr>
-              <w:t>[O ator é um utilizador não-autenticado]</w:t>
-            </w:r>
-          </w:p>
-        </w:tc>
-        <w:tc>
-          <w:tcPr>
-            <w:tcW w:w="1752" w:type="pct"/>
-          </w:tcPr>
-          <w:p>
-            <w:pPr>
-              <w:rPr>
-                <w:strike/>
-              </w:rPr>
-            </w:pPr>
-          </w:p>
-        </w:tc>
-        <w:tc>
-          <w:tcPr>
-            <w:tcW w:w="1582" w:type="pct"/>
-          </w:tcPr>
-          <w:p>
-            <w:pPr>
-              <w:rPr>
-                <w:strike/>
-              </w:rPr>
-            </w:pPr>
-            <w:r>
-              <w:rPr>
-                <w:strike/>
-              </w:rPr>
-              <w:t>4.1. Regressa a 6</w:t>
-            </w:r>
-          </w:p>
-        </w:tc>
-      </w:tr>
-      <w:tr>
-        <w:tc>
-          <w:tcPr>
-            <w:tcW w:w="1666" w:type="pct"/>
-          </w:tcPr>
-          <w:p>
-            <w:pPr>
-              <w:rPr>
-                <w:b/>
-                <w:strike/>
-              </w:rPr>
-            </w:pPr>
-            <w:r>
-              <w:rPr>
-                <w:b/>
-                <w:strike/>
-              </w:rPr>
-              <w:t>Exceção</w:t>
-            </w:r>
-          </w:p>
-          <w:p>
-            <w:pPr>
-              <w:rPr>
-                <w:b/>
-                <w:strike/>
-              </w:rPr>
-            </w:pPr>
-            <w:r>
-              <w:rPr>
-                <w:b/>
-                <w:strike/>
-              </w:rPr>
-              <w:t>(passo 6)</w:t>
-            </w:r>
-          </w:p>
-          <w:p>
-            <w:pPr>
-              <w:rPr>
-                <w:b/>
-                <w:strike/>
-              </w:rPr>
-            </w:pPr>
-            <w:r>
-              <w:rPr>
-                <w:b/>
-                <w:strike/>
-              </w:rPr>
-              <w:t>[não existem resultados para o termo de pesquisa ou filtragem realizada]</w:t>
-            </w:r>
-          </w:p>
-        </w:tc>
-        <w:tc>
-          <w:tcPr>
-            <w:tcW w:w="1752" w:type="pct"/>
-          </w:tcPr>
-          <w:p>
-            <w:pPr>
-              <w:rPr>
-                <w:strike/>
-              </w:rPr>
-            </w:pPr>
-          </w:p>
-        </w:tc>
-        <w:tc>
-          <w:tcPr>
-            <w:tcW w:w="1582" w:type="pct"/>
-          </w:tcPr>
-          <w:p>
-            <w:pPr>
-              <w:rPr>
-                <w:strike/>
-              </w:rPr>
-            </w:pPr>
-            <w:r>
-              <w:rPr>
-                <w:strike/>
-              </w:rPr>
-              <w:t>6.1. Indica que não foram encontrados estabelecimentos que sirvam o alimento escolhido</w:t>
+            <w:r>
+              <w:t>6</w:t>
+            </w:r>
+            <w:r>
+              <w:t xml:space="preserve">.1. Indica que não foram encontrados estabelecimentos que sirvam o alimento </w:t>
+            </w:r>
+            <w:r>
+              <w:t>pedido</w:t>
             </w:r>
           </w:p>
         </w:tc>
@@ -4085,6 +3512,13 @@
           <w:tcPr>
             <w:tcW w:w="5000" w:type="pct"/>
             <w:gridSpan w:val="3"/>
+            <w:tcBorders>
+              <w:top w:val="single" w:sz="4" w:space="0" w:color="auto"/>
+              <w:left w:val="single" w:sz="4" w:space="0" w:color="auto"/>
+              <w:bottom w:val="single" w:sz="4" w:space="0" w:color="auto"/>
+              <w:right w:val="single" w:sz="4" w:space="0" w:color="auto"/>
+            </w:tcBorders>
+            <w:hideMark/>
           </w:tcPr>
           <w:p>
             <w:r>
@@ -4094,7 +3528,7 @@
               <w:t>Use Case:</w:t>
             </w:r>
             <w:r>
-              <w:t xml:space="preserve"> Classificar Alimento</w:t>
+              <w:t xml:space="preserve"> Efetuar pedido</w:t>
             </w:r>
           </w:p>
         </w:tc>
@@ -4104,6 +3538,13 @@
           <w:tcPr>
             <w:tcW w:w="5000" w:type="pct"/>
             <w:gridSpan w:val="3"/>
+            <w:tcBorders>
+              <w:top w:val="single" w:sz="4" w:space="0" w:color="auto"/>
+              <w:left w:val="single" w:sz="4" w:space="0" w:color="auto"/>
+              <w:bottom w:val="single" w:sz="4" w:space="0" w:color="auto"/>
+              <w:right w:val="single" w:sz="4" w:space="0" w:color="auto"/>
+            </w:tcBorders>
+            <w:hideMark/>
           </w:tcPr>
           <w:p>
             <w:r>
@@ -4113,7 +3554,10 @@
               <w:t xml:space="preserve">Descrição: </w:t>
             </w:r>
             <w:r>
-              <w:t>Cliente classifica um alimento servido num dado estabelecimento</w:t>
+              <w:t>Utilizador</w:t>
+            </w:r>
+            <w:r>
+              <w:t xml:space="preserve"> não-autenticado pesquisa alimento no sistema</w:t>
             </w:r>
           </w:p>
         </w:tc>
@@ -4123,19 +3567,20 @@
           <w:tcPr>
             <w:tcW w:w="5000" w:type="pct"/>
             <w:gridSpan w:val="3"/>
-          </w:tcPr>
-          <w:p>
-            <w:r>
-              <w:rPr>
-                <w:b/>
-              </w:rPr>
-              <w:t>Pré-condiçã</w:t>
-            </w:r>
-            <w:r>
-              <w:rPr>
-                <w:b/>
-              </w:rPr>
-              <w:t>o:</w:t>
+            <w:tcBorders>
+              <w:top w:val="single" w:sz="4" w:space="0" w:color="auto"/>
+              <w:left w:val="single" w:sz="4" w:space="0" w:color="auto"/>
+              <w:bottom w:val="single" w:sz="4" w:space="0" w:color="auto"/>
+              <w:right w:val="single" w:sz="4" w:space="0" w:color="auto"/>
+            </w:tcBorders>
+            <w:hideMark/>
+          </w:tcPr>
+          <w:p>
+            <w:r>
+              <w:rPr>
+                <w:b/>
+              </w:rPr>
+              <w:t>Pré-condição:</w:t>
             </w:r>
           </w:p>
         </w:tc>
@@ -4145,6 +3590,13 @@
           <w:tcPr>
             <w:tcW w:w="5000" w:type="pct"/>
             <w:gridSpan w:val="3"/>
+            <w:tcBorders>
+              <w:top w:val="single" w:sz="4" w:space="0" w:color="auto"/>
+              <w:left w:val="single" w:sz="4" w:space="0" w:color="auto"/>
+              <w:bottom w:val="single" w:sz="4" w:space="0" w:color="auto"/>
+              <w:right w:val="single" w:sz="4" w:space="0" w:color="auto"/>
+            </w:tcBorders>
+            <w:hideMark/>
           </w:tcPr>
           <w:p>
             <w:r>
@@ -4154,13 +3606,7 @@
               <w:t xml:space="preserve">Pós-condição: </w:t>
             </w:r>
             <w:r>
-              <w:t xml:space="preserve">Sistema regista classificação que o </w:t>
-            </w:r>
-            <w:r>
-              <w:t>cliente atribuiu</w:t>
-            </w:r>
-            <w:r>
-              <w:t xml:space="preserve"> ao alimento identificado</w:t>
+              <w:t xml:space="preserve">Sistema apresenta uma lista de locais onde o ator pode comer o que pediu </w:t>
             </w:r>
           </w:p>
         </w:tc>
@@ -4169,12 +3615,25 @@
         <w:tc>
           <w:tcPr>
             <w:tcW w:w="1666" w:type="pct"/>
-          </w:tcPr>
-          <w:p/>
-        </w:tc>
-        <w:tc>
-          <w:tcPr>
-            <w:tcW w:w="1752" w:type="pct"/>
+            <w:tcBorders>
+              <w:top w:val="single" w:sz="4" w:space="0" w:color="auto"/>
+              <w:left w:val="single" w:sz="4" w:space="0" w:color="auto"/>
+              <w:bottom w:val="single" w:sz="4" w:space="0" w:color="auto"/>
+              <w:right w:val="single" w:sz="4" w:space="0" w:color="auto"/>
+            </w:tcBorders>
+          </w:tcPr>
+          <w:p/>
+        </w:tc>
+        <w:tc>
+          <w:tcPr>
+            <w:tcW w:w="1752" w:type="pct"/>
+            <w:tcBorders>
+              <w:top w:val="single" w:sz="4" w:space="0" w:color="auto"/>
+              <w:left w:val="single" w:sz="4" w:space="0" w:color="auto"/>
+              <w:bottom w:val="single" w:sz="4" w:space="0" w:color="auto"/>
+              <w:right w:val="single" w:sz="4" w:space="0" w:color="auto"/>
+            </w:tcBorders>
+            <w:hideMark/>
           </w:tcPr>
           <w:p>
             <w:pPr>
@@ -4193,6 +3652,13 @@
         <w:tc>
           <w:tcPr>
             <w:tcW w:w="1582" w:type="pct"/>
+            <w:tcBorders>
+              <w:top w:val="single" w:sz="4" w:space="0" w:color="auto"/>
+              <w:left w:val="single" w:sz="4" w:space="0" w:color="auto"/>
+              <w:bottom w:val="single" w:sz="4" w:space="0" w:color="auto"/>
+              <w:right w:val="single" w:sz="4" w:space="0" w:color="auto"/>
+            </w:tcBorders>
+            <w:hideMark/>
           </w:tcPr>
           <w:p>
             <w:pPr>
@@ -4214,6 +3680,12 @@
           <w:tcPr>
             <w:tcW w:w="1666" w:type="pct"/>
             <w:vMerge w:val="restart"/>
+            <w:tcBorders>
+              <w:top w:val="single" w:sz="4" w:space="0" w:color="auto"/>
+              <w:left w:val="single" w:sz="4" w:space="0" w:color="auto"/>
+              <w:right w:val="single" w:sz="4" w:space="0" w:color="auto"/>
+            </w:tcBorders>
+            <w:hideMark/>
           </w:tcPr>
           <w:p>
             <w:pPr>
@@ -4245,16 +3717,29 @@
         <w:tc>
           <w:tcPr>
             <w:tcW w:w="1752" w:type="pct"/>
-          </w:tcPr>
-          <w:p>
-            <w:r>
-              <w:t>1. Identifica o alimento que pretende classificar</w:t>
-            </w:r>
-          </w:p>
-        </w:tc>
-        <w:tc>
-          <w:tcPr>
-            <w:tcW w:w="1582" w:type="pct"/>
+            <w:tcBorders>
+              <w:top w:val="single" w:sz="4" w:space="0" w:color="auto"/>
+              <w:left w:val="single" w:sz="4" w:space="0" w:color="auto"/>
+              <w:bottom w:val="single" w:sz="4" w:space="0" w:color="auto"/>
+              <w:right w:val="single" w:sz="4" w:space="0" w:color="auto"/>
+            </w:tcBorders>
+            <w:hideMark/>
+          </w:tcPr>
+          <w:p>
+            <w:r>
+              <w:t>1. Fornece termo de pesquisa</w:t>
+            </w:r>
+          </w:p>
+        </w:tc>
+        <w:tc>
+          <w:tcPr>
+            <w:tcW w:w="1582" w:type="pct"/>
+            <w:tcBorders>
+              <w:top w:val="single" w:sz="4" w:space="0" w:color="auto"/>
+              <w:left w:val="single" w:sz="4" w:space="0" w:color="auto"/>
+              <w:bottom w:val="single" w:sz="4" w:space="0" w:color="auto"/>
+              <w:right w:val="single" w:sz="4" w:space="0" w:color="auto"/>
+            </w:tcBorders>
           </w:tcPr>
           <w:p/>
         </w:tc>
@@ -4264,377 +3749,500 @@
           <w:tcPr>
             <w:tcW w:w="1666" w:type="pct"/>
             <w:vMerge/>
-          </w:tcPr>
-          <w:p>
-            <w:pPr>
-              <w:rPr>
-                <w:b/>
-              </w:rPr>
-            </w:pPr>
-          </w:p>
-        </w:tc>
-        <w:tc>
-          <w:tcPr>
-            <w:tcW w:w="1752" w:type="pct"/>
-          </w:tcPr>
-          <w:p>
-            <w:r>
-              <w:t>2. Indica classificação de 1 a 5 para o alimento identificado</w:t>
-            </w:r>
-          </w:p>
-        </w:tc>
-        <w:tc>
-          <w:tcPr>
-            <w:tcW w:w="1582" w:type="pct"/>
-          </w:tcPr>
-          <w:p/>
+            <w:tcBorders>
+              <w:top w:val="single" w:sz="4" w:space="0" w:color="auto"/>
+              <w:left w:val="single" w:sz="4" w:space="0" w:color="auto"/>
+              <w:right w:val="single" w:sz="4" w:space="0" w:color="auto"/>
+            </w:tcBorders>
+          </w:tcPr>
+          <w:p>
+            <w:pPr>
+              <w:rPr>
+                <w:b/>
+              </w:rPr>
+            </w:pPr>
+          </w:p>
+        </w:tc>
+        <w:tc>
+          <w:tcPr>
+            <w:tcW w:w="1752" w:type="pct"/>
+            <w:tcBorders>
+              <w:top w:val="single" w:sz="4" w:space="0" w:color="auto"/>
+              <w:left w:val="single" w:sz="4" w:space="0" w:color="auto"/>
+              <w:bottom w:val="single" w:sz="4" w:space="0" w:color="auto"/>
+              <w:right w:val="single" w:sz="4" w:space="0" w:color="auto"/>
+            </w:tcBorders>
+          </w:tcPr>
+          <w:p/>
+        </w:tc>
+        <w:tc>
+          <w:tcPr>
+            <w:tcW w:w="1582" w:type="pct"/>
+            <w:tcBorders>
+              <w:top w:val="single" w:sz="4" w:space="0" w:color="auto"/>
+              <w:left w:val="single" w:sz="4" w:space="0" w:color="auto"/>
+              <w:bottom w:val="single" w:sz="4" w:space="0" w:color="auto"/>
+              <w:right w:val="single" w:sz="4" w:space="0" w:color="auto"/>
+            </w:tcBorders>
+          </w:tcPr>
+          <w:p>
+            <w:r>
+              <w:t>2. Separa termo de pesquisa.</w:t>
+            </w:r>
+          </w:p>
+        </w:tc>
+      </w:tr>
+      <w:tr>
+        <w:tc>
+          <w:tcPr>
+            <w:tcW w:w="0" w:type="auto"/>
+            <w:vMerge/>
+            <w:tcBorders>
+              <w:left w:val="single" w:sz="4" w:space="0" w:color="auto"/>
+              <w:right w:val="single" w:sz="4" w:space="0" w:color="auto"/>
+            </w:tcBorders>
+            <w:vAlign w:val="center"/>
+            <w:hideMark/>
+          </w:tcPr>
+          <w:p>
+            <w:pPr>
+              <w:rPr>
+                <w:b/>
+              </w:rPr>
+            </w:pPr>
+          </w:p>
+        </w:tc>
+        <w:tc>
+          <w:tcPr>
+            <w:tcW w:w="1752" w:type="pct"/>
+            <w:tcBorders>
+              <w:top w:val="single" w:sz="4" w:space="0" w:color="auto"/>
+              <w:left w:val="single" w:sz="4" w:space="0" w:color="auto"/>
+              <w:bottom w:val="single" w:sz="4" w:space="0" w:color="auto"/>
+              <w:right w:val="single" w:sz="4" w:space="0" w:color="auto"/>
+            </w:tcBorders>
+          </w:tcPr>
+          <w:p/>
+        </w:tc>
+        <w:tc>
+          <w:tcPr>
+            <w:tcW w:w="1582" w:type="pct"/>
+            <w:tcBorders>
+              <w:top w:val="single" w:sz="4" w:space="0" w:color="auto"/>
+              <w:left w:val="single" w:sz="4" w:space="0" w:color="auto"/>
+              <w:bottom w:val="single" w:sz="4" w:space="0" w:color="auto"/>
+              <w:right w:val="single" w:sz="4" w:space="0" w:color="auto"/>
+            </w:tcBorders>
+            <w:hideMark/>
+          </w:tcPr>
+          <w:p>
+            <w:r>
+              <w:t>3</w:t>
+            </w:r>
+            <w:r>
+              <w:t>. Para cada estabelecimento, obtém alimentos cujo nome contém o termo de pesquisa</w:t>
+            </w:r>
+          </w:p>
+        </w:tc>
+      </w:tr>
+      <w:tr>
+        <w:tc>
+          <w:tcPr>
+            <w:tcW w:w="0" w:type="auto"/>
+            <w:vMerge/>
+            <w:tcBorders>
+              <w:left w:val="single" w:sz="4" w:space="0" w:color="auto"/>
+              <w:right w:val="single" w:sz="4" w:space="0" w:color="auto"/>
+            </w:tcBorders>
+            <w:vAlign w:val="center"/>
+            <w:hideMark/>
+          </w:tcPr>
+          <w:p>
+            <w:pPr>
+              <w:rPr>
+                <w:b/>
+              </w:rPr>
+            </w:pPr>
+          </w:p>
+        </w:tc>
+        <w:tc>
+          <w:tcPr>
+            <w:tcW w:w="1752" w:type="pct"/>
+            <w:tcBorders>
+              <w:top w:val="single" w:sz="4" w:space="0" w:color="auto"/>
+              <w:left w:val="single" w:sz="4" w:space="0" w:color="auto"/>
+              <w:bottom w:val="single" w:sz="4" w:space="0" w:color="auto"/>
+              <w:right w:val="single" w:sz="4" w:space="0" w:color="auto"/>
+            </w:tcBorders>
+          </w:tcPr>
+          <w:p/>
+        </w:tc>
+        <w:tc>
+          <w:tcPr>
+            <w:tcW w:w="1582" w:type="pct"/>
+            <w:tcBorders>
+              <w:top w:val="single" w:sz="4" w:space="0" w:color="auto"/>
+              <w:left w:val="single" w:sz="4" w:space="0" w:color="auto"/>
+              <w:bottom w:val="single" w:sz="4" w:space="0" w:color="auto"/>
+              <w:right w:val="single" w:sz="4" w:space="0" w:color="auto"/>
+            </w:tcBorders>
+            <w:hideMark/>
+          </w:tcPr>
+          <w:p>
+            <w:r>
+              <w:t>4</w:t>
+            </w:r>
+            <w:r>
+              <w:t>. Filtra alimentos que contenham pelo menos uma não preferência.</w:t>
+            </w:r>
+          </w:p>
+        </w:tc>
+      </w:tr>
+      <w:tr>
+        <w:tc>
+          <w:tcPr>
+            <w:tcW w:w="0" w:type="auto"/>
+            <w:vMerge/>
+            <w:tcBorders>
+              <w:left w:val="single" w:sz="4" w:space="0" w:color="auto"/>
+              <w:right w:val="single" w:sz="4" w:space="0" w:color="auto"/>
+            </w:tcBorders>
+            <w:vAlign w:val="center"/>
+            <w:hideMark/>
+          </w:tcPr>
+          <w:p>
+            <w:pPr>
+              <w:rPr>
+                <w:b/>
+              </w:rPr>
+            </w:pPr>
+          </w:p>
+        </w:tc>
+        <w:tc>
+          <w:tcPr>
+            <w:tcW w:w="1752" w:type="pct"/>
+            <w:tcBorders>
+              <w:top w:val="single" w:sz="4" w:space="0" w:color="auto"/>
+              <w:left w:val="single" w:sz="4" w:space="0" w:color="auto"/>
+              <w:bottom w:val="single" w:sz="4" w:space="0" w:color="auto"/>
+              <w:right w:val="single" w:sz="4" w:space="0" w:color="auto"/>
+            </w:tcBorders>
+          </w:tcPr>
+          <w:p/>
+        </w:tc>
+        <w:tc>
+          <w:tcPr>
+            <w:tcW w:w="1582" w:type="pct"/>
+            <w:tcBorders>
+              <w:top w:val="single" w:sz="4" w:space="0" w:color="auto"/>
+              <w:left w:val="single" w:sz="4" w:space="0" w:color="auto"/>
+              <w:bottom w:val="single" w:sz="4" w:space="0" w:color="auto"/>
+              <w:right w:val="single" w:sz="4" w:space="0" w:color="auto"/>
+            </w:tcBorders>
+            <w:hideMark/>
+          </w:tcPr>
+          <w:p>
+            <w:r>
+              <w:t>5</w:t>
+            </w:r>
+            <w:r>
+              <w:t>. Calcula número de preferências que cada alimento contem.</w:t>
+            </w:r>
+          </w:p>
+        </w:tc>
+      </w:tr>
+      <w:tr>
+        <w:tc>
+          <w:tcPr>
+            <w:tcW w:w="0" w:type="auto"/>
+            <w:vMerge/>
+            <w:tcBorders>
+              <w:left w:val="single" w:sz="4" w:space="0" w:color="auto"/>
+              <w:right w:val="single" w:sz="4" w:space="0" w:color="auto"/>
+            </w:tcBorders>
+            <w:vAlign w:val="center"/>
+          </w:tcPr>
+          <w:p>
+            <w:pPr>
+              <w:rPr>
+                <w:b/>
+              </w:rPr>
+            </w:pPr>
+          </w:p>
+        </w:tc>
+        <w:tc>
+          <w:tcPr>
+            <w:tcW w:w="1752" w:type="pct"/>
+            <w:tcBorders>
+              <w:top w:val="single" w:sz="4" w:space="0" w:color="auto"/>
+              <w:left w:val="single" w:sz="4" w:space="0" w:color="auto"/>
+              <w:bottom w:val="single" w:sz="4" w:space="0" w:color="auto"/>
+              <w:right w:val="single" w:sz="4" w:space="0" w:color="auto"/>
+            </w:tcBorders>
+          </w:tcPr>
+          <w:p/>
+        </w:tc>
+        <w:tc>
+          <w:tcPr>
+            <w:tcW w:w="1582" w:type="pct"/>
+            <w:tcBorders>
+              <w:top w:val="single" w:sz="4" w:space="0" w:color="auto"/>
+              <w:left w:val="single" w:sz="4" w:space="0" w:color="auto"/>
+              <w:bottom w:val="single" w:sz="4" w:space="0" w:color="auto"/>
+              <w:right w:val="single" w:sz="4" w:space="0" w:color="auto"/>
+            </w:tcBorders>
+          </w:tcPr>
+          <w:p>
+            <w:r>
+              <w:t>6</w:t>
+            </w:r>
+            <w:r>
+              <w:t>. Associa cada alimento ao respetivo estabelecimento.</w:t>
+            </w:r>
+          </w:p>
+        </w:tc>
+      </w:tr>
+      <w:tr>
+        <w:tc>
+          <w:tcPr>
+            <w:tcW w:w="0" w:type="auto"/>
+            <w:vMerge/>
+            <w:tcBorders>
+              <w:left w:val="single" w:sz="4" w:space="0" w:color="auto"/>
+              <w:right w:val="single" w:sz="4" w:space="0" w:color="auto"/>
+            </w:tcBorders>
+            <w:vAlign w:val="center"/>
+          </w:tcPr>
+          <w:p>
+            <w:pPr>
+              <w:rPr>
+                <w:b/>
+              </w:rPr>
+            </w:pPr>
+          </w:p>
+        </w:tc>
+        <w:tc>
+          <w:tcPr>
+            <w:tcW w:w="1752" w:type="pct"/>
+            <w:tcBorders>
+              <w:top w:val="single" w:sz="4" w:space="0" w:color="auto"/>
+              <w:left w:val="single" w:sz="4" w:space="0" w:color="auto"/>
+              <w:bottom w:val="single" w:sz="4" w:space="0" w:color="auto"/>
+              <w:right w:val="single" w:sz="4" w:space="0" w:color="auto"/>
+            </w:tcBorders>
+          </w:tcPr>
+          <w:p/>
+        </w:tc>
+        <w:tc>
+          <w:tcPr>
+            <w:tcW w:w="1582" w:type="pct"/>
+            <w:tcBorders>
+              <w:top w:val="single" w:sz="4" w:space="0" w:color="auto"/>
+              <w:left w:val="single" w:sz="4" w:space="0" w:color="auto"/>
+              <w:bottom w:val="single" w:sz="4" w:space="0" w:color="auto"/>
+              <w:right w:val="single" w:sz="4" w:space="0" w:color="auto"/>
+            </w:tcBorders>
+          </w:tcPr>
+          <w:p>
+            <w:r>
+              <w:t>7</w:t>
+            </w:r>
+            <w:r>
+              <w:t>. Obtém localização do utilizador.</w:t>
+            </w:r>
+          </w:p>
+        </w:tc>
+      </w:tr>
+      <w:tr>
+        <w:tc>
+          <w:tcPr>
+            <w:tcW w:w="0" w:type="auto"/>
+            <w:vMerge/>
+            <w:tcBorders>
+              <w:left w:val="single" w:sz="4" w:space="0" w:color="auto"/>
+              <w:right w:val="single" w:sz="4" w:space="0" w:color="auto"/>
+            </w:tcBorders>
+            <w:vAlign w:val="center"/>
+          </w:tcPr>
+          <w:p>
+            <w:pPr>
+              <w:rPr>
+                <w:b/>
+              </w:rPr>
+            </w:pPr>
+          </w:p>
+        </w:tc>
+        <w:tc>
+          <w:tcPr>
+            <w:tcW w:w="1752" w:type="pct"/>
+            <w:tcBorders>
+              <w:top w:val="single" w:sz="4" w:space="0" w:color="auto"/>
+              <w:left w:val="single" w:sz="4" w:space="0" w:color="auto"/>
+              <w:bottom w:val="single" w:sz="4" w:space="0" w:color="auto"/>
+              <w:right w:val="single" w:sz="4" w:space="0" w:color="auto"/>
+            </w:tcBorders>
+          </w:tcPr>
+          <w:p/>
+        </w:tc>
+        <w:tc>
+          <w:tcPr>
+            <w:tcW w:w="1582" w:type="pct"/>
+            <w:tcBorders>
+              <w:top w:val="single" w:sz="4" w:space="0" w:color="auto"/>
+              <w:left w:val="single" w:sz="4" w:space="0" w:color="auto"/>
+              <w:bottom w:val="single" w:sz="4" w:space="0" w:color="auto"/>
+              <w:right w:val="single" w:sz="4" w:space="0" w:color="auto"/>
+            </w:tcBorders>
+          </w:tcPr>
+          <w:p>
+            <w:r>
+              <w:t>8</w:t>
+            </w:r>
+            <w:r>
+              <w:t>. Ordena lista de estabelecimentos resultante de acordo com o maior número de preferências que tenham correspondência. Em caso de empate, ordena decrescentemente pela classificação média do alimento, do estabelecimento e da distância ao estabelecimento</w:t>
+            </w:r>
+          </w:p>
+        </w:tc>
+      </w:tr>
+      <w:tr>
+        <w:tc>
+          <w:tcPr>
+            <w:tcW w:w="0" w:type="auto"/>
+            <w:vMerge/>
+            <w:tcBorders>
+              <w:left w:val="single" w:sz="4" w:space="0" w:color="auto"/>
+              <w:bottom w:val="single" w:sz="4" w:space="0" w:color="auto"/>
+              <w:right w:val="single" w:sz="4" w:space="0" w:color="auto"/>
+            </w:tcBorders>
+            <w:vAlign w:val="center"/>
+          </w:tcPr>
+          <w:p>
+            <w:pPr>
+              <w:rPr>
+                <w:b/>
+              </w:rPr>
+            </w:pPr>
+          </w:p>
+        </w:tc>
+        <w:tc>
+          <w:tcPr>
+            <w:tcW w:w="1752" w:type="pct"/>
+            <w:tcBorders>
+              <w:top w:val="single" w:sz="4" w:space="0" w:color="auto"/>
+              <w:left w:val="single" w:sz="4" w:space="0" w:color="auto"/>
+              <w:bottom w:val="single" w:sz="4" w:space="0" w:color="auto"/>
+              <w:right w:val="single" w:sz="4" w:space="0" w:color="auto"/>
+            </w:tcBorders>
+          </w:tcPr>
+          <w:p/>
+        </w:tc>
+        <w:tc>
+          <w:tcPr>
+            <w:tcW w:w="1582" w:type="pct"/>
+            <w:tcBorders>
+              <w:top w:val="single" w:sz="4" w:space="0" w:color="auto"/>
+              <w:left w:val="single" w:sz="4" w:space="0" w:color="auto"/>
+              <w:bottom w:val="single" w:sz="4" w:space="0" w:color="auto"/>
+              <w:right w:val="single" w:sz="4" w:space="0" w:color="auto"/>
+            </w:tcBorders>
+          </w:tcPr>
+          <w:p>
+            <w:r>
+              <w:t>9</w:t>
+            </w:r>
+            <w:r>
+              <w:t>. Apresenta resultados</w:t>
+            </w:r>
+          </w:p>
         </w:tc>
       </w:tr>
       <w:tr>
         <w:tc>
           <w:tcPr>
             <w:tcW w:w="1666" w:type="pct"/>
-            <w:vMerge/>
-          </w:tcPr>
-          <w:p>
-            <w:pPr>
-              <w:rPr>
-                <w:b/>
-              </w:rPr>
-            </w:pPr>
-          </w:p>
-        </w:tc>
-        <w:tc>
-          <w:tcPr>
-            <w:tcW w:w="1752" w:type="pct"/>
-          </w:tcPr>
-          <w:p/>
-        </w:tc>
-        <w:tc>
-          <w:tcPr>
-            <w:tcW w:w="1582" w:type="pct"/>
-          </w:tcPr>
-          <w:p>
-            <w:r>
-              <w:t>3. Regista classificação que o cliente deu ao alimento</w:t>
-            </w:r>
-          </w:p>
-        </w:tc>
-      </w:tr>
-      <w:tr>
-        <w:tc>
-          <w:tcPr>
-            <w:tcW w:w="1666" w:type="pct"/>
-            <w:vMerge/>
-          </w:tcPr>
-          <w:p>
-            <w:pPr>
-              <w:rPr>
-                <w:b/>
-              </w:rPr>
-            </w:pPr>
-          </w:p>
-        </w:tc>
-        <w:tc>
-          <w:tcPr>
-            <w:tcW w:w="1752" w:type="pct"/>
-          </w:tcPr>
-          <w:p/>
-        </w:tc>
-        <w:tc>
-          <w:tcPr>
-            <w:tcW w:w="1582" w:type="pct"/>
-          </w:tcPr>
-          <w:p>
-            <w:r>
-              <w:t>4. Pergunta se pretende partilhar a classificação numa rede social</w:t>
-            </w:r>
-          </w:p>
-        </w:tc>
-      </w:tr>
-      <w:tr>
-        <w:tc>
-          <w:tcPr>
-            <w:tcW w:w="1666" w:type="pct"/>
-            <w:vMerge/>
-          </w:tcPr>
-          <w:p>
-            <w:pPr>
-              <w:rPr>
-                <w:b/>
-              </w:rPr>
-            </w:pPr>
-          </w:p>
-        </w:tc>
-        <w:tc>
-          <w:tcPr>
-            <w:tcW w:w="1752" w:type="pct"/>
-          </w:tcPr>
-          <w:p>
-            <w:r>
-              <w:t>5. Diz que não</w:t>
-            </w:r>
-          </w:p>
-        </w:tc>
-        <w:tc>
-          <w:tcPr>
-            <w:tcW w:w="1582" w:type="pct"/>
-          </w:tcPr>
-          <w:p/>
-        </w:tc>
-      </w:tr>
-      <w:tr>
-        <w:tc>
-          <w:tcPr>
-            <w:tcW w:w="1666" w:type="pct"/>
-            <w:vMerge w:val="restart"/>
-          </w:tcPr>
-          <w:p>
-            <w:pPr>
-              <w:rPr>
-                <w:b/>
-              </w:rPr>
-            </w:pPr>
-            <w:r>
-              <w:rPr>
-                <w:b/>
-              </w:rPr>
-              <w:t>Comportamento Alternativo 1</w:t>
-            </w:r>
-          </w:p>
-          <w:p>
-            <w:pPr>
-              <w:rPr>
-                <w:b/>
-              </w:rPr>
-            </w:pPr>
-            <w:r>
-              <w:rPr>
-                <w:b/>
-              </w:rPr>
-              <w:t>(passo 3)</w:t>
-            </w:r>
-          </w:p>
-          <w:p>
-            <w:pPr>
-              <w:rPr>
-                <w:b/>
-              </w:rPr>
-            </w:pPr>
-            <w:r>
-              <w:rPr>
-                <w:b/>
-              </w:rPr>
-              <w:lastRenderedPageBreak/>
-              <w:t>[cliente pretende acrescentar um comentário à classificação]</w:t>
-            </w:r>
-          </w:p>
-        </w:tc>
-        <w:tc>
-          <w:tcPr>
-            <w:tcW w:w="1752" w:type="pct"/>
-          </w:tcPr>
-          <w:p>
-            <w:r>
-              <w:lastRenderedPageBreak/>
-              <w:t>3.1. Fornece comentário relativo ao alimento identificado</w:t>
-            </w:r>
-          </w:p>
-        </w:tc>
-        <w:tc>
-          <w:tcPr>
-            <w:tcW w:w="1582" w:type="pct"/>
-          </w:tcPr>
-          <w:p/>
-        </w:tc>
-      </w:tr>
-      <w:tr>
-        <w:tc>
-          <w:tcPr>
-            <w:tcW w:w="1666" w:type="pct"/>
-            <w:vMerge/>
-          </w:tcPr>
-          <w:p>
-            <w:pPr>
-              <w:rPr>
-                <w:b/>
-              </w:rPr>
-            </w:pPr>
-          </w:p>
-        </w:tc>
-        <w:tc>
-          <w:tcPr>
-            <w:tcW w:w="1752" w:type="pct"/>
-          </w:tcPr>
-          <w:p/>
-        </w:tc>
-        <w:tc>
-          <w:tcPr>
-            <w:tcW w:w="1582" w:type="pct"/>
-          </w:tcPr>
-          <w:p>
-            <w:r>
-              <w:t>3.2. Regista comentário e classificação que o cliente deu ao alimento</w:t>
-            </w:r>
-          </w:p>
-        </w:tc>
-      </w:tr>
-      <w:tr>
-        <w:tc>
-          <w:tcPr>
-            <w:tcW w:w="1666" w:type="pct"/>
-            <w:vMerge/>
-          </w:tcPr>
-          <w:p>
-            <w:pPr>
-              <w:rPr>
-                <w:b/>
-              </w:rPr>
-            </w:pPr>
-          </w:p>
-        </w:tc>
-        <w:tc>
-          <w:tcPr>
-            <w:tcW w:w="1752" w:type="pct"/>
-          </w:tcPr>
-          <w:p/>
-        </w:tc>
-        <w:tc>
-          <w:tcPr>
-            <w:tcW w:w="1582" w:type="pct"/>
-          </w:tcPr>
-          <w:p>
-            <w:r>
-              <w:t>3.3. Regressa a 4</w:t>
-            </w:r>
-          </w:p>
-        </w:tc>
-      </w:tr>
-      <w:tr>
-        <w:tc>
-          <w:tcPr>
-            <w:tcW w:w="1666" w:type="pct"/>
-            <w:vMerge w:val="restart"/>
-          </w:tcPr>
-          <w:p>
-            <w:pPr>
-              <w:rPr>
-                <w:b/>
-              </w:rPr>
-            </w:pPr>
-            <w:r>
-              <w:rPr>
-                <w:b/>
-              </w:rPr>
-              <w:t>Comportamento Alternativo 2</w:t>
-            </w:r>
-          </w:p>
-          <w:p>
-            <w:pPr>
-              <w:rPr>
-                <w:b/>
-              </w:rPr>
-            </w:pPr>
-            <w:r>
-              <w:rPr>
-                <w:b/>
-              </w:rPr>
-              <w:t>(passo 5)</w:t>
-            </w:r>
-          </w:p>
-          <w:p>
-            <w:pPr>
-              <w:rPr>
-                <w:b/>
-              </w:rPr>
-            </w:pPr>
-            <w:r>
-              <w:rPr>
-                <w:b/>
-              </w:rPr>
-              <w:t xml:space="preserve">[cliente </w:t>
-            </w:r>
-            <w:r>
-              <w:rPr>
-                <w:b/>
-              </w:rPr>
-              <w:t>opta por</w:t>
-            </w:r>
-            <w:r>
-              <w:rPr>
-                <w:b/>
-              </w:rPr>
-              <w:t xml:space="preserve"> partilhar a classificação]</w:t>
-            </w:r>
-          </w:p>
-        </w:tc>
-        <w:tc>
-          <w:tcPr>
-            <w:tcW w:w="1752" w:type="pct"/>
-          </w:tcPr>
-          <w:p>
-            <w:r>
-              <w:t>5.1. Diz que sim</w:t>
-            </w:r>
-          </w:p>
-        </w:tc>
-        <w:tc>
-          <w:tcPr>
-            <w:tcW w:w="1582" w:type="pct"/>
-          </w:tcPr>
-          <w:p/>
-        </w:tc>
-      </w:tr>
-      <w:tr>
-        <w:tc>
-          <w:tcPr>
-            <w:tcW w:w="1666" w:type="pct"/>
-            <w:vMerge/>
-          </w:tcPr>
-          <w:p>
-            <w:pPr>
-              <w:rPr>
-                <w:b/>
-              </w:rPr>
-            </w:pPr>
-          </w:p>
-        </w:tc>
-        <w:tc>
-          <w:tcPr>
-            <w:tcW w:w="1752" w:type="pct"/>
-          </w:tcPr>
-          <w:p/>
-        </w:tc>
-        <w:tc>
-          <w:tcPr>
-            <w:tcW w:w="1582" w:type="pct"/>
-          </w:tcPr>
-          <w:p>
-            <w:r>
-              <w:t xml:space="preserve">5.2. </w:t>
-            </w:r>
-            <w:r>
-              <w:rPr>
-                <w:b/>
-              </w:rPr>
-              <w:t>&lt;&lt;</w:t>
-            </w:r>
-            <w:proofErr w:type="spellStart"/>
-            <w:r>
-              <w:rPr>
-                <w:b/>
-              </w:rPr>
-              <w:t>include</w:t>
-            </w:r>
-            <w:proofErr w:type="spellEnd"/>
-            <w:r>
-              <w:rPr>
-                <w:b/>
-              </w:rPr>
-              <w:t>&gt;&gt;</w:t>
-            </w:r>
-            <w:r>
-              <w:t xml:space="preserve"> Partilhar Classificação</w:t>
+            <w:tcBorders>
+              <w:top w:val="single" w:sz="4" w:space="0" w:color="auto"/>
+              <w:left w:val="single" w:sz="4" w:space="0" w:color="auto"/>
+              <w:bottom w:val="single" w:sz="4" w:space="0" w:color="auto"/>
+              <w:right w:val="single" w:sz="4" w:space="0" w:color="auto"/>
+            </w:tcBorders>
+            <w:hideMark/>
+          </w:tcPr>
+          <w:p>
+            <w:pPr>
+              <w:rPr>
+                <w:b/>
+              </w:rPr>
+            </w:pPr>
+            <w:r>
+              <w:rPr>
+                <w:b/>
+              </w:rPr>
+              <w:t>Exceção</w:t>
+            </w:r>
+          </w:p>
+          <w:p>
+            <w:pPr>
+              <w:rPr>
+                <w:b/>
+              </w:rPr>
+            </w:pPr>
+            <w:r>
+              <w:rPr>
+                <w:b/>
+              </w:rPr>
+              <w:t>(passo 4</w:t>
+            </w:r>
+            <w:r>
+              <w:rPr>
+                <w:b/>
+              </w:rPr>
+              <w:t>)</w:t>
+            </w:r>
+          </w:p>
+          <w:p>
+            <w:pPr>
+              <w:rPr>
+                <w:b/>
+              </w:rPr>
+            </w:pPr>
+            <w:r>
+              <w:rPr>
+                <w:b/>
+              </w:rPr>
+              <w:t>[não existem resultados para o termo de pesquisa ou filtragem realizada]</w:t>
+            </w:r>
+          </w:p>
+        </w:tc>
+        <w:tc>
+          <w:tcPr>
+            <w:tcW w:w="1752" w:type="pct"/>
+            <w:tcBorders>
+              <w:top w:val="single" w:sz="4" w:space="0" w:color="auto"/>
+              <w:left w:val="single" w:sz="4" w:space="0" w:color="auto"/>
+              <w:bottom w:val="single" w:sz="4" w:space="0" w:color="auto"/>
+              <w:right w:val="single" w:sz="4" w:space="0" w:color="auto"/>
+            </w:tcBorders>
+          </w:tcPr>
+          <w:p/>
+        </w:tc>
+        <w:tc>
+          <w:tcPr>
+            <w:tcW w:w="1582" w:type="pct"/>
+            <w:tcBorders>
+              <w:top w:val="single" w:sz="4" w:space="0" w:color="auto"/>
+              <w:left w:val="single" w:sz="4" w:space="0" w:color="auto"/>
+              <w:bottom w:val="single" w:sz="4" w:space="0" w:color="auto"/>
+              <w:right w:val="single" w:sz="4" w:space="0" w:color="auto"/>
+            </w:tcBorders>
+            <w:hideMark/>
+          </w:tcPr>
+          <w:p>
+            <w:r>
+              <w:t>4</w:t>
+            </w:r>
+            <w:r>
+              <w:t>.1. Indica que não foram encontrados estabelecimentos que sirvam o alimento pedido</w:t>
             </w:r>
           </w:p>
         </w:tc>
@@ -4663,18 +4271,24 @@
             <w:gridSpan w:val="3"/>
           </w:tcPr>
           <w:p>
-            <w:r>
-              <w:rPr>
-                <w:b/>
+            <w:pPr>
+              <w:rPr>
+                <w:strike/>
+              </w:rPr>
+            </w:pPr>
+            <w:r>
+              <w:rPr>
+                <w:b/>
+                <w:strike/>
               </w:rPr>
               <w:lastRenderedPageBreak/>
               <w:t>Use Case:</w:t>
             </w:r>
             <w:r>
-              <w:t xml:space="preserve"> Classificar </w:t>
-            </w:r>
-            <w:r>
-              <w:t>Estabelecimento</w:t>
+              <w:rPr>
+                <w:strike/>
+              </w:rPr>
+              <w:t xml:space="preserve"> Pesquisar Alimento por Voz</w:t>
             </w:r>
           </w:p>
         </w:tc>
@@ -4686,14 +4300,23 @@
             <w:gridSpan w:val="3"/>
           </w:tcPr>
           <w:p>
-            <w:r>
-              <w:rPr>
-                <w:b/>
+            <w:pPr>
+              <w:rPr>
+                <w:strike/>
+              </w:rPr>
+            </w:pPr>
+            <w:r>
+              <w:rPr>
+                <w:b/>
+                <w:strike/>
               </w:rPr>
               <w:t xml:space="preserve">Descrição: </w:t>
             </w:r>
             <w:r>
-              <w:t>Cliente classifica um estabelecimento</w:t>
+              <w:rPr>
+                <w:strike/>
+              </w:rPr>
+              <w:t>Cliente ou utilizador não-autenticado pesquisa alimento no sistema por voz</w:t>
             </w:r>
           </w:p>
         </w:tc>
@@ -4705,9 +4328,15 @@
             <w:gridSpan w:val="3"/>
           </w:tcPr>
           <w:p>
-            <w:r>
-              <w:rPr>
-                <w:b/>
+            <w:pPr>
+              <w:rPr>
+                <w:strike/>
+              </w:rPr>
+            </w:pPr>
+            <w:r>
+              <w:rPr>
+                <w:b/>
+                <w:strike/>
               </w:rPr>
               <w:t>Pré-condição:</w:t>
             </w:r>
@@ -4721,14 +4350,23 @@
             <w:gridSpan w:val="3"/>
           </w:tcPr>
           <w:p>
-            <w:r>
-              <w:rPr>
-                <w:b/>
+            <w:pPr>
+              <w:rPr>
+                <w:strike/>
+              </w:rPr>
+            </w:pPr>
+            <w:r>
+              <w:rPr>
+                <w:b/>
+                <w:strike/>
               </w:rPr>
               <w:t xml:space="preserve">Pós-condição: </w:t>
             </w:r>
             <w:r>
-              <w:t>Sistema regista classificação que o cliente atribuiu ao estabelecimento identificado</w:t>
+              <w:rPr>
+                <w:strike/>
+              </w:rPr>
+              <w:t xml:space="preserve">Sistema apresenta uma lista de locais onde o ator pode comer o que pediu </w:t>
             </w:r>
           </w:p>
         </w:tc>
@@ -4738,21 +4376,29 @@
           <w:tcPr>
             <w:tcW w:w="1666" w:type="pct"/>
           </w:tcPr>
-          <w:p/>
-        </w:tc>
-        <w:tc>
-          <w:tcPr>
-            <w:tcW w:w="1752" w:type="pct"/>
-          </w:tcPr>
-          <w:p>
-            <w:pPr>
-              <w:rPr>
-                <w:b/>
-              </w:rPr>
-            </w:pPr>
-            <w:r>
-              <w:rPr>
-                <w:b/>
+          <w:p>
+            <w:pPr>
+              <w:rPr>
+                <w:strike/>
+              </w:rPr>
+            </w:pPr>
+          </w:p>
+        </w:tc>
+        <w:tc>
+          <w:tcPr>
+            <w:tcW w:w="1752" w:type="pct"/>
+          </w:tcPr>
+          <w:p>
+            <w:pPr>
+              <w:rPr>
+                <w:b/>
+                <w:strike/>
+              </w:rPr>
+            </w:pPr>
+            <w:r>
+              <w:rPr>
+                <w:b/>
+                <w:strike/>
               </w:rPr>
               <w:t>Ator</w:t>
             </w:r>
@@ -4766,11 +4412,13 @@
             <w:pPr>
               <w:rPr>
                 <w:b/>
-              </w:rPr>
-            </w:pPr>
-            <w:r>
-              <w:rPr>
-                <w:b/>
+                <w:strike/>
+              </w:rPr>
+            </w:pPr>
+            <w:r>
+              <w:rPr>
+                <w:b/>
+                <w:strike/>
               </w:rPr>
               <w:t>Sistema</w:t>
             </w:r>
@@ -4787,11 +4435,13 @@
             <w:pPr>
               <w:rPr>
                 <w:b/>
-              </w:rPr>
-            </w:pPr>
-            <w:r>
-              <w:rPr>
-                <w:b/>
+                <w:strike/>
+              </w:rPr>
+            </w:pPr>
+            <w:r>
+              <w:rPr>
+                <w:b/>
+                <w:strike/>
               </w:rPr>
               <w:t>Comportamento</w:t>
             </w:r>
@@ -4800,38 +4450,47 @@
             <w:pPr>
               <w:rPr>
                 <w:b/>
-              </w:rPr>
-            </w:pPr>
-            <w:r>
-              <w:rPr>
-                <w:b/>
+                <w:strike/>
+              </w:rPr>
+            </w:pPr>
+            <w:r>
+              <w:rPr>
+                <w:b/>
+                <w:strike/>
               </w:rPr>
               <w:t>Normal</w:t>
             </w:r>
           </w:p>
-          <w:p>
-            <w:pPr>
-              <w:rPr>
-                <w:b/>
-              </w:rPr>
-            </w:pPr>
-          </w:p>
-        </w:tc>
-        <w:tc>
-          <w:tcPr>
-            <w:tcW w:w="1752" w:type="pct"/>
-          </w:tcPr>
-          <w:p>
-            <w:r>
-              <w:t>1. Identifica o estabelecimento que pretende classificar</w:t>
-            </w:r>
-          </w:p>
-        </w:tc>
-        <w:tc>
-          <w:tcPr>
-            <w:tcW w:w="1582" w:type="pct"/>
-          </w:tcPr>
-          <w:p/>
+        </w:tc>
+        <w:tc>
+          <w:tcPr>
+            <w:tcW w:w="1752" w:type="pct"/>
+          </w:tcPr>
+          <w:p>
+            <w:pPr>
+              <w:rPr>
+                <w:strike/>
+              </w:rPr>
+            </w:pPr>
+            <w:r>
+              <w:rPr>
+                <w:strike/>
+              </w:rPr>
+              <w:t>1. Fornece termo de pesquisa verbalmente</w:t>
+            </w:r>
+          </w:p>
+        </w:tc>
+        <w:tc>
+          <w:tcPr>
+            <w:tcW w:w="1582" w:type="pct"/>
+          </w:tcPr>
+          <w:p>
+            <w:pPr>
+              <w:rPr>
+                <w:strike/>
+              </w:rPr>
+            </w:pPr>
+          </w:p>
         </w:tc>
       </w:tr>
       <w:tr>
@@ -4844,25 +4503,40 @@
             <w:pPr>
               <w:rPr>
                 <w:b/>
-              </w:rPr>
-            </w:pPr>
-          </w:p>
-        </w:tc>
-        <w:tc>
-          <w:tcPr>
-            <w:tcW w:w="1752" w:type="pct"/>
-          </w:tcPr>
-          <w:p>
-            <w:r>
-              <w:t>2. Indica classificação de 1 a 5 para o estabelecimento identificado</w:t>
-            </w:r>
-          </w:p>
-        </w:tc>
-        <w:tc>
-          <w:tcPr>
-            <w:tcW w:w="1582" w:type="pct"/>
-          </w:tcPr>
-          <w:p/>
+                <w:strike/>
+              </w:rPr>
+            </w:pPr>
+          </w:p>
+        </w:tc>
+        <w:tc>
+          <w:tcPr>
+            <w:tcW w:w="1752" w:type="pct"/>
+          </w:tcPr>
+          <w:p>
+            <w:pPr>
+              <w:rPr>
+                <w:strike/>
+              </w:rPr>
+            </w:pPr>
+          </w:p>
+        </w:tc>
+        <w:tc>
+          <w:tcPr>
+            <w:tcW w:w="1582" w:type="pct"/>
+          </w:tcPr>
+          <w:p>
+            <w:pPr>
+              <w:rPr>
+                <w:strike/>
+              </w:rPr>
+            </w:pPr>
+            <w:r>
+              <w:rPr>
+                <w:strike/>
+              </w:rPr>
+              <w:t>2. Converte termo de pesquisa para texto</w:t>
+            </w:r>
+          </w:p>
         </w:tc>
       </w:tr>
       <w:tr>
@@ -4875,23 +4549,38 @@
             <w:pPr>
               <w:rPr>
                 <w:b/>
-              </w:rPr>
-            </w:pPr>
-          </w:p>
-        </w:tc>
-        <w:tc>
-          <w:tcPr>
-            <w:tcW w:w="1752" w:type="pct"/>
-          </w:tcPr>
-          <w:p/>
-        </w:tc>
-        <w:tc>
-          <w:tcPr>
-            <w:tcW w:w="1582" w:type="pct"/>
-          </w:tcPr>
-          <w:p>
-            <w:r>
-              <w:t>3. Regista classificação que o cliente deu ao estabelecimento</w:t>
+                <w:strike/>
+              </w:rPr>
+            </w:pPr>
+          </w:p>
+        </w:tc>
+        <w:tc>
+          <w:tcPr>
+            <w:tcW w:w="1752" w:type="pct"/>
+          </w:tcPr>
+          <w:p>
+            <w:pPr>
+              <w:rPr>
+                <w:strike/>
+              </w:rPr>
+            </w:pPr>
+          </w:p>
+        </w:tc>
+        <w:tc>
+          <w:tcPr>
+            <w:tcW w:w="1582" w:type="pct"/>
+          </w:tcPr>
+          <w:p>
+            <w:pPr>
+              <w:rPr>
+                <w:strike/>
+              </w:rPr>
+            </w:pPr>
+            <w:r>
+              <w:rPr>
+                <w:strike/>
+              </w:rPr>
+              <w:t>3. Pesquisa estabelecimentos que sirvam o alimento pesquisado</w:t>
             </w:r>
           </w:p>
         </w:tc>
@@ -4906,23 +4595,38 @@
             <w:pPr>
               <w:rPr>
                 <w:b/>
-              </w:rPr>
-            </w:pPr>
-          </w:p>
-        </w:tc>
-        <w:tc>
-          <w:tcPr>
-            <w:tcW w:w="1752" w:type="pct"/>
-          </w:tcPr>
-          <w:p/>
-        </w:tc>
-        <w:tc>
-          <w:tcPr>
-            <w:tcW w:w="1582" w:type="pct"/>
-          </w:tcPr>
-          <w:p>
-            <w:r>
-              <w:t>4. Pergunta se pretende partilhar a classificação</w:t>
+                <w:strike/>
+              </w:rPr>
+            </w:pPr>
+          </w:p>
+        </w:tc>
+        <w:tc>
+          <w:tcPr>
+            <w:tcW w:w="1752" w:type="pct"/>
+          </w:tcPr>
+          <w:p>
+            <w:pPr>
+              <w:rPr>
+                <w:strike/>
+              </w:rPr>
+            </w:pPr>
+          </w:p>
+        </w:tc>
+        <w:tc>
+          <w:tcPr>
+            <w:tcW w:w="1582" w:type="pct"/>
+          </w:tcPr>
+          <w:p>
+            <w:pPr>
+              <w:rPr>
+                <w:strike/>
+              </w:rPr>
+            </w:pPr>
+            <w:r>
+              <w:rPr>
+                <w:strike/>
+              </w:rPr>
+              <w:t>4. Filtra lista de resultados de acordo com as não-preferências do cliente</w:t>
             </w:r>
           </w:p>
         </w:tc>
@@ -4937,88 +4641,40 @@
             <w:pPr>
               <w:rPr>
                 <w:b/>
-              </w:rPr>
-            </w:pPr>
-          </w:p>
-        </w:tc>
-        <w:tc>
-          <w:tcPr>
-            <w:tcW w:w="1752" w:type="pct"/>
-          </w:tcPr>
-          <w:p>
-            <w:r>
-              <w:t>5. Diz que não</w:t>
-            </w:r>
-          </w:p>
-        </w:tc>
-        <w:tc>
-          <w:tcPr>
-            <w:tcW w:w="1582" w:type="pct"/>
-          </w:tcPr>
-          <w:p/>
-        </w:tc>
-      </w:tr>
-      <w:tr>
-        <w:tc>
-          <w:tcPr>
-            <w:tcW w:w="1666" w:type="pct"/>
-            <w:vMerge w:val="restart"/>
-          </w:tcPr>
-          <w:p>
-            <w:pPr>
-              <w:rPr>
-                <w:b/>
-              </w:rPr>
-            </w:pPr>
-            <w:r>
-              <w:rPr>
-                <w:b/>
-              </w:rPr>
-              <w:t>Comportamento Alternativo</w:t>
-            </w:r>
-          </w:p>
-          <w:p>
-            <w:pPr>
-              <w:rPr>
-                <w:b/>
-              </w:rPr>
-            </w:pPr>
-            <w:r>
-              <w:rPr>
-                <w:b/>
-              </w:rPr>
-              <w:t>(passo 3)</w:t>
-            </w:r>
-          </w:p>
-          <w:p>
-            <w:pPr>
-              <w:rPr>
-                <w:b/>
-              </w:rPr>
-            </w:pPr>
-            <w:r>
-              <w:rPr>
-                <w:b/>
-              </w:rPr>
-              <w:t>[cliente opta por acrescentar um comentário à classificação]</w:t>
-            </w:r>
-          </w:p>
-        </w:tc>
-        <w:tc>
-          <w:tcPr>
-            <w:tcW w:w="1752" w:type="pct"/>
-          </w:tcPr>
-          <w:p>
-            <w:r>
-              <w:t>3.1. Fornece comentário relativo ao estabelecimento identificado</w:t>
-            </w:r>
-          </w:p>
-        </w:tc>
-        <w:tc>
-          <w:tcPr>
-            <w:tcW w:w="1582" w:type="pct"/>
-          </w:tcPr>
-          <w:p/>
+                <w:strike/>
+              </w:rPr>
+            </w:pPr>
+          </w:p>
+        </w:tc>
+        <w:tc>
+          <w:tcPr>
+            <w:tcW w:w="1752" w:type="pct"/>
+          </w:tcPr>
+          <w:p>
+            <w:pPr>
+              <w:rPr>
+                <w:strike/>
+              </w:rPr>
+            </w:pPr>
+          </w:p>
+        </w:tc>
+        <w:tc>
+          <w:tcPr>
+            <w:tcW w:w="1582" w:type="pct"/>
+          </w:tcPr>
+          <w:p>
+            <w:pPr>
+              <w:rPr>
+                <w:strike/>
+              </w:rPr>
+            </w:pPr>
+            <w:r>
+              <w:rPr>
+                <w:strike/>
+              </w:rPr>
+              <w:t>5. Ordena lista por preferência</w:t>
+            </w:r>
+          </w:p>
         </w:tc>
       </w:tr>
       <w:tr>
@@ -5031,23 +4687,38 @@
             <w:pPr>
               <w:rPr>
                 <w:b/>
-              </w:rPr>
-            </w:pPr>
-          </w:p>
-        </w:tc>
-        <w:tc>
-          <w:tcPr>
-            <w:tcW w:w="1752" w:type="pct"/>
-          </w:tcPr>
-          <w:p/>
-        </w:tc>
-        <w:tc>
-          <w:tcPr>
-            <w:tcW w:w="1582" w:type="pct"/>
-          </w:tcPr>
-          <w:p>
-            <w:r>
-              <w:t>3.2. Regista comentário e classificação que o cliente deu ao estabelecimento</w:t>
+                <w:strike/>
+              </w:rPr>
+            </w:pPr>
+          </w:p>
+        </w:tc>
+        <w:tc>
+          <w:tcPr>
+            <w:tcW w:w="1752" w:type="pct"/>
+          </w:tcPr>
+          <w:p>
+            <w:pPr>
+              <w:rPr>
+                <w:strike/>
+              </w:rPr>
+            </w:pPr>
+          </w:p>
+        </w:tc>
+        <w:tc>
+          <w:tcPr>
+            <w:tcW w:w="1582" w:type="pct"/>
+          </w:tcPr>
+          <w:p>
+            <w:pPr>
+              <w:rPr>
+                <w:strike/>
+              </w:rPr>
+            </w:pPr>
+            <w:r>
+              <w:rPr>
+                <w:strike/>
+              </w:rPr>
+              <w:t>6. Apresenta lista de resultados</w:t>
             </w:r>
           </w:p>
         </w:tc>
@@ -5056,29 +4727,80 @@
         <w:tc>
           <w:tcPr>
             <w:tcW w:w="1666" w:type="pct"/>
-            <w:vMerge/>
-          </w:tcPr>
-          <w:p>
-            <w:pPr>
-              <w:rPr>
-                <w:b/>
-              </w:rPr>
-            </w:pPr>
-          </w:p>
-        </w:tc>
-        <w:tc>
-          <w:tcPr>
-            <w:tcW w:w="1752" w:type="pct"/>
-          </w:tcPr>
-          <w:p/>
-        </w:tc>
-        <w:tc>
-          <w:tcPr>
-            <w:tcW w:w="1582" w:type="pct"/>
-          </w:tcPr>
-          <w:p>
-            <w:r>
-              <w:t>3.3. Regressa a 4</w:t>
+          </w:tcPr>
+          <w:p>
+            <w:pPr>
+              <w:rPr>
+                <w:b/>
+                <w:strike/>
+              </w:rPr>
+            </w:pPr>
+            <w:r>
+              <w:rPr>
+                <w:b/>
+                <w:strike/>
+              </w:rPr>
+              <w:t>Comportamento Alternativo</w:t>
+            </w:r>
+          </w:p>
+          <w:p>
+            <w:pPr>
+              <w:rPr>
+                <w:b/>
+                <w:strike/>
+              </w:rPr>
+            </w:pPr>
+            <w:r>
+              <w:rPr>
+                <w:b/>
+                <w:strike/>
+              </w:rPr>
+              <w:t>(passo 4)</w:t>
+            </w:r>
+          </w:p>
+          <w:p>
+            <w:pPr>
+              <w:rPr>
+                <w:b/>
+                <w:strike/>
+              </w:rPr>
+            </w:pPr>
+            <w:r>
+              <w:rPr>
+                <w:b/>
+                <w:strike/>
+              </w:rPr>
+              <w:t>[O ator é um utilizador não-autenticado]</w:t>
+            </w:r>
+          </w:p>
+        </w:tc>
+        <w:tc>
+          <w:tcPr>
+            <w:tcW w:w="1752" w:type="pct"/>
+          </w:tcPr>
+          <w:p>
+            <w:pPr>
+              <w:rPr>
+                <w:strike/>
+              </w:rPr>
+            </w:pPr>
+          </w:p>
+        </w:tc>
+        <w:tc>
+          <w:tcPr>
+            <w:tcW w:w="1582" w:type="pct"/>
+          </w:tcPr>
+          <w:p>
+            <w:pPr>
+              <w:rPr>
+                <w:strike/>
+              </w:rPr>
+            </w:pPr>
+            <w:r>
+              <w:rPr>
+                <w:strike/>
+              </w:rPr>
+              <w:t>4.1. Regressa a 6</w:t>
             </w:r>
           </w:p>
         </w:tc>
@@ -5087,122 +4809,80 @@
         <w:tc>
           <w:tcPr>
             <w:tcW w:w="1666" w:type="pct"/>
-            <w:vMerge w:val="restart"/>
-          </w:tcPr>
-          <w:p>
-            <w:pPr>
-              <w:rPr>
-                <w:b/>
-              </w:rPr>
-            </w:pPr>
-            <w:r>
-              <w:rPr>
-                <w:b/>
-              </w:rPr>
-              <w:t>Comportamento Alternativo 2</w:t>
-            </w:r>
-          </w:p>
-          <w:p>
-            <w:pPr>
-              <w:rPr>
-                <w:b/>
-              </w:rPr>
-            </w:pPr>
-            <w:r>
-              <w:rPr>
-                <w:b/>
-              </w:rPr>
-              <w:t>(passo 5)</w:t>
-            </w:r>
-          </w:p>
-          <w:p>
-            <w:pPr>
-              <w:rPr>
-                <w:b/>
-              </w:rPr>
-            </w:pPr>
-            <w:r>
-              <w:rPr>
-                <w:b/>
-              </w:rPr>
-              <w:t>[cliente opta por não partilhar a classificação]</w:t>
-            </w:r>
-          </w:p>
-          <w:p>
-            <w:pPr>
-              <w:rPr>
-                <w:b/>
-              </w:rPr>
-            </w:pPr>
-          </w:p>
-        </w:tc>
-        <w:tc>
-          <w:tcPr>
-            <w:tcW w:w="1752" w:type="pct"/>
-          </w:tcPr>
-          <w:p>
-            <w:r>
-              <w:t>5.1. Diz que sim</w:t>
-            </w:r>
-          </w:p>
-        </w:tc>
-        <w:tc>
-          <w:tcPr>
-            <w:tcW w:w="1582" w:type="pct"/>
-          </w:tcPr>
-          <w:p/>
-        </w:tc>
-      </w:tr>
-      <w:tr>
-        <w:tc>
-          <w:tcPr>
-            <w:tcW w:w="1666" w:type="pct"/>
-            <w:vMerge/>
-          </w:tcPr>
-          <w:p>
-            <w:pPr>
-              <w:rPr>
-                <w:b/>
-              </w:rPr>
-            </w:pPr>
-          </w:p>
-        </w:tc>
-        <w:tc>
-          <w:tcPr>
-            <w:tcW w:w="1752" w:type="pct"/>
-          </w:tcPr>
-          <w:p/>
-        </w:tc>
-        <w:tc>
-          <w:tcPr>
-            <w:tcW w:w="1582" w:type="pct"/>
-          </w:tcPr>
-          <w:p>
-            <w:r>
-              <w:t xml:space="preserve">5.2. </w:t>
-            </w:r>
-            <w:r>
-              <w:rPr>
-                <w:b/>
-              </w:rPr>
-              <w:t>&lt;&lt;</w:t>
-            </w:r>
-            <w:proofErr w:type="spellStart"/>
-            <w:r>
-              <w:rPr>
-                <w:b/>
-              </w:rPr>
-              <w:t>include</w:t>
-            </w:r>
-            <w:proofErr w:type="spellEnd"/>
-            <w:r>
-              <w:rPr>
-                <w:b/>
-              </w:rPr>
-              <w:t>&gt;&gt;</w:t>
-            </w:r>
-            <w:r>
-              <w:t xml:space="preserve"> Partilhar Classificação</w:t>
+          </w:tcPr>
+          <w:p>
+            <w:pPr>
+              <w:rPr>
+                <w:b/>
+                <w:strike/>
+              </w:rPr>
+            </w:pPr>
+            <w:r>
+              <w:rPr>
+                <w:b/>
+                <w:strike/>
+              </w:rPr>
+              <w:t>Exceção</w:t>
+            </w:r>
+          </w:p>
+          <w:p>
+            <w:pPr>
+              <w:rPr>
+                <w:b/>
+                <w:strike/>
+              </w:rPr>
+            </w:pPr>
+            <w:r>
+              <w:rPr>
+                <w:b/>
+                <w:strike/>
+              </w:rPr>
+              <w:t>(passo 6)</w:t>
+            </w:r>
+          </w:p>
+          <w:p>
+            <w:pPr>
+              <w:rPr>
+                <w:b/>
+                <w:strike/>
+              </w:rPr>
+            </w:pPr>
+            <w:r>
+              <w:rPr>
+                <w:b/>
+                <w:strike/>
+              </w:rPr>
+              <w:t>[não existem resultados para o termo de pesquisa ou filtragem realizada]</w:t>
+            </w:r>
+          </w:p>
+        </w:tc>
+        <w:tc>
+          <w:tcPr>
+            <w:tcW w:w="1752" w:type="pct"/>
+          </w:tcPr>
+          <w:p>
+            <w:pPr>
+              <w:rPr>
+                <w:strike/>
+              </w:rPr>
+            </w:pPr>
+          </w:p>
+        </w:tc>
+        <w:tc>
+          <w:tcPr>
+            <w:tcW w:w="1582" w:type="pct"/>
+          </w:tcPr>
+          <w:p>
+            <w:pPr>
+              <w:rPr>
+                <w:strike/>
+              </w:rPr>
+            </w:pPr>
+            <w:r>
+              <w:rPr>
+                <w:strike/>
+              </w:rPr>
+              <w:t>6.1. Indica que não foram encontrados estabelecimentos que sirvam o alimento escolhido</w:t>
             </w:r>
           </w:p>
         </w:tc>
@@ -5234,10 +4914,7 @@
               <w:t>Use Case:</w:t>
             </w:r>
             <w:r>
-              <w:t xml:space="preserve"> Par</w:t>
-            </w:r>
-            <w:r>
-              <w:t>tilhar Classificação</w:t>
+              <w:t xml:space="preserve"> Classificar Alimento</w:t>
             </w:r>
           </w:p>
         </w:tc>
@@ -5256,7 +4933,7 @@
               <w:t xml:space="preserve">Descrição: </w:t>
             </w:r>
             <w:r>
-              <w:t>Cliente partilha no Twitter ou na Facebook a classificação que deu a um alimento</w:t>
+              <w:t>Cliente classifica um alimento servido num dado estabelecimento</w:t>
             </w:r>
           </w:p>
         </w:tc>
@@ -5272,7 +4949,13 @@
               <w:rPr>
                 <w:b/>
               </w:rPr>
-              <w:t>Pré-condição:</w:t>
+              <w:t>Pré-condiçã</w:t>
+            </w:r>
+            <w:r>
+              <w:rPr>
+                <w:b/>
+              </w:rPr>
+              <w:t>o:</w:t>
             </w:r>
           </w:p>
         </w:tc>
@@ -5291,25 +4974,13 @@
               <w:t xml:space="preserve">Pós-condição: </w:t>
             </w:r>
             <w:r>
-              <w:t xml:space="preserve">Cliente partilha </w:t>
-            </w:r>
-            <w:r>
-              <w:t xml:space="preserve">com sucesso </w:t>
-            </w:r>
-            <w:r>
-              <w:t xml:space="preserve">a classificação </w:t>
-            </w:r>
-            <w:r>
-              <w:t>do</w:t>
-            </w:r>
-            <w:r>
-              <w:t xml:space="preserve"> alimento </w:t>
-            </w:r>
-            <w:r>
-              <w:t xml:space="preserve">avaliado, </w:t>
-            </w:r>
-            <w:r>
-              <w:t>na rede social em que optou por partilhá-la (Twitter ou Facebook)</w:t>
+              <w:t xml:space="preserve">Sistema regista classificação que o </w:t>
+            </w:r>
+            <w:r>
+              <w:t>cliente atribuiu</w:t>
+            </w:r>
+            <w:r>
+              <w:t xml:space="preserve"> ao alimento identificado</w:t>
             </w:r>
           </w:p>
         </w:tc>
@@ -5397,7 +5068,7 @@
           </w:tcPr>
           <w:p>
             <w:r>
-              <w:t>1. Indica que pretende partilhar no Twitter</w:t>
+              <w:t>1. Identifica o alimento que pretende classificar</w:t>
             </w:r>
           </w:p>
         </w:tc>
@@ -5426,49 +5097,110 @@
           <w:tcPr>
             <w:tcW w:w="1752" w:type="pct"/>
           </w:tcPr>
-          <w:p/>
-        </w:tc>
-        <w:tc>
-          <w:tcPr>
-            <w:tcW w:w="1582" w:type="pct"/>
-          </w:tcPr>
-          <w:p>
-            <w:r>
-              <w:t>2</w:t>
-            </w:r>
-            <w:r>
-              <w:t>.</w:t>
-            </w:r>
-            <w:r>
-              <w:rPr>
-                <w:b/>
-              </w:rPr>
-              <w:t xml:space="preserve"> </w:t>
-            </w:r>
-            <w:r>
-              <w:rPr>
-                <w:b/>
-              </w:rPr>
-              <w:t>&lt;&lt;</w:t>
-            </w:r>
-            <w:proofErr w:type="spellStart"/>
-            <w:r>
-              <w:rPr>
-                <w:b/>
-              </w:rPr>
-              <w:t>include</w:t>
-            </w:r>
-            <w:proofErr w:type="spellEnd"/>
-            <w:r>
-              <w:rPr>
-                <w:b/>
-              </w:rPr>
-              <w:t>&gt;&gt;</w:t>
-            </w:r>
-            <w:r>
-              <w:t xml:space="preserve"> Partilhar no Twitter</w:t>
-            </w:r>
-          </w:p>
+          <w:p>
+            <w:r>
+              <w:t>2. Indica classificação de 1 a 5 para o alimento identificado</w:t>
+            </w:r>
+          </w:p>
+        </w:tc>
+        <w:tc>
+          <w:tcPr>
+            <w:tcW w:w="1582" w:type="pct"/>
+          </w:tcPr>
+          <w:p/>
+        </w:tc>
+      </w:tr>
+      <w:tr>
+        <w:tc>
+          <w:tcPr>
+            <w:tcW w:w="1666" w:type="pct"/>
+            <w:vMerge/>
+          </w:tcPr>
+          <w:p>
+            <w:pPr>
+              <w:rPr>
+                <w:b/>
+              </w:rPr>
+            </w:pPr>
+          </w:p>
+        </w:tc>
+        <w:tc>
+          <w:tcPr>
+            <w:tcW w:w="1752" w:type="pct"/>
+          </w:tcPr>
+          <w:p/>
+        </w:tc>
+        <w:tc>
+          <w:tcPr>
+            <w:tcW w:w="1582" w:type="pct"/>
+          </w:tcPr>
+          <w:p>
+            <w:r>
+              <w:t>3. Regista classificação que o cliente deu ao alimento</w:t>
+            </w:r>
+          </w:p>
+        </w:tc>
+      </w:tr>
+      <w:tr>
+        <w:tc>
+          <w:tcPr>
+            <w:tcW w:w="1666" w:type="pct"/>
+            <w:vMerge/>
+          </w:tcPr>
+          <w:p>
+            <w:pPr>
+              <w:rPr>
+                <w:b/>
+              </w:rPr>
+            </w:pPr>
+          </w:p>
+        </w:tc>
+        <w:tc>
+          <w:tcPr>
+            <w:tcW w:w="1752" w:type="pct"/>
+          </w:tcPr>
+          <w:p/>
+        </w:tc>
+        <w:tc>
+          <w:tcPr>
+            <w:tcW w:w="1582" w:type="pct"/>
+          </w:tcPr>
+          <w:p>
+            <w:r>
+              <w:t>4. Pergunta se pretende partilhar a classificação numa rede social</w:t>
+            </w:r>
+          </w:p>
+        </w:tc>
+      </w:tr>
+      <w:tr>
+        <w:tc>
+          <w:tcPr>
+            <w:tcW w:w="1666" w:type="pct"/>
+            <w:vMerge/>
+          </w:tcPr>
+          <w:p>
+            <w:pPr>
+              <w:rPr>
+                <w:b/>
+              </w:rPr>
+            </w:pPr>
+          </w:p>
+        </w:tc>
+        <w:tc>
+          <w:tcPr>
+            <w:tcW w:w="1752" w:type="pct"/>
+          </w:tcPr>
+          <w:p>
+            <w:r>
+              <w:t>5. Diz que não</w:t>
+            </w:r>
+          </w:p>
+        </w:tc>
+        <w:tc>
+          <w:tcPr>
+            <w:tcW w:w="1582" w:type="pct"/>
+          </w:tcPr>
+          <w:p/>
         </w:tc>
       </w:tr>
       <w:tr>
@@ -5500,33 +5232,32 @@
               <w:rPr>
                 <w:b/>
               </w:rPr>
-              <w:t>(passo 1)</w:t>
-            </w:r>
-          </w:p>
-          <w:p>
-            <w:pPr>
-              <w:rPr>
-                <w:b/>
-              </w:rPr>
-            </w:pPr>
-            <w:r>
-              <w:rPr>
-                <w:b/>
-              </w:rPr>
-              <w:t>[cliente indica que pretende partilhar no Facebook]</w:t>
-            </w:r>
-          </w:p>
-        </w:tc>
-        <w:tc>
-          <w:tcPr>
-            <w:tcW w:w="1752" w:type="pct"/>
-          </w:tcPr>
-          <w:p>
-            <w:r>
-              <w:t>1</w:t>
-            </w:r>
-            <w:r>
-              <w:t>.1. Indica que pretende partilhar no Facebook</w:t>
+              <w:t>(passo 3)</w:t>
+            </w:r>
+          </w:p>
+          <w:p>
+            <w:pPr>
+              <w:rPr>
+                <w:b/>
+              </w:rPr>
+            </w:pPr>
+            <w:r>
+              <w:rPr>
+                <w:b/>
+              </w:rPr>
+              <w:lastRenderedPageBreak/>
+              <w:t>[cliente pretende acrescentar um comentário à classificação]</w:t>
+            </w:r>
+          </w:p>
+        </w:tc>
+        <w:tc>
+          <w:tcPr>
+            <w:tcW w:w="1752" w:type="pct"/>
+          </w:tcPr>
+          <w:p>
+            <w:r>
+              <w:lastRenderedPageBreak/>
+              <w:t>3.1. Fornece comentário relativo ao alimento identificado</w:t>
             </w:r>
           </w:p>
         </w:tc>
@@ -5563,30 +5294,1057 @@
           </w:tcPr>
           <w:p>
             <w:r>
-              <w:t>1</w:t>
-            </w:r>
-            <w:r>
-              <w:t xml:space="preserve">.2. </w:t>
-            </w:r>
-            <w:r>
-              <w:rPr>
-                <w:b/>
-              </w:rPr>
-              <w:t>&lt;&lt;</w:t>
-            </w:r>
-            <w:proofErr w:type="spellStart"/>
-            <w:r>
-              <w:rPr>
-                <w:b/>
-              </w:rPr>
-              <w:t>include</w:t>
-            </w:r>
-            <w:proofErr w:type="spellEnd"/>
-            <w:r>
-              <w:rPr>
-                <w:b/>
-              </w:rPr>
-              <w:t>&gt;&gt;</w:t>
+              <w:t>3.2. Regista comentário e classificação que o cliente deu ao alimento</w:t>
+            </w:r>
+          </w:p>
+        </w:tc>
+      </w:tr>
+      <w:tr>
+        <w:tc>
+          <w:tcPr>
+            <w:tcW w:w="1666" w:type="pct"/>
+            <w:vMerge/>
+          </w:tcPr>
+          <w:p>
+            <w:pPr>
+              <w:rPr>
+                <w:b/>
+              </w:rPr>
+            </w:pPr>
+          </w:p>
+        </w:tc>
+        <w:tc>
+          <w:tcPr>
+            <w:tcW w:w="1752" w:type="pct"/>
+          </w:tcPr>
+          <w:p/>
+        </w:tc>
+        <w:tc>
+          <w:tcPr>
+            <w:tcW w:w="1582" w:type="pct"/>
+          </w:tcPr>
+          <w:p>
+            <w:r>
+              <w:t>3.3. Regressa a 4</w:t>
+            </w:r>
+          </w:p>
+        </w:tc>
+      </w:tr>
+      <w:tr>
+        <w:tc>
+          <w:tcPr>
+            <w:tcW w:w="1666" w:type="pct"/>
+            <w:vMerge w:val="restart"/>
+          </w:tcPr>
+          <w:p>
+            <w:pPr>
+              <w:rPr>
+                <w:b/>
+              </w:rPr>
+            </w:pPr>
+            <w:r>
+              <w:rPr>
+                <w:b/>
+              </w:rPr>
+              <w:t>Comportamento Alternativo 2</w:t>
+            </w:r>
+          </w:p>
+          <w:p>
+            <w:pPr>
+              <w:rPr>
+                <w:b/>
+              </w:rPr>
+            </w:pPr>
+            <w:r>
+              <w:rPr>
+                <w:b/>
+              </w:rPr>
+              <w:t>(passo 5)</w:t>
+            </w:r>
+          </w:p>
+          <w:p>
+            <w:pPr>
+              <w:rPr>
+                <w:b/>
+              </w:rPr>
+            </w:pPr>
+            <w:r>
+              <w:rPr>
+                <w:b/>
+              </w:rPr>
+              <w:t xml:space="preserve">[cliente </w:t>
+            </w:r>
+            <w:r>
+              <w:rPr>
+                <w:b/>
+              </w:rPr>
+              <w:t>opta por</w:t>
+            </w:r>
+            <w:r>
+              <w:rPr>
+                <w:b/>
+              </w:rPr>
+              <w:t xml:space="preserve"> partilhar a classificação]</w:t>
+            </w:r>
+          </w:p>
+        </w:tc>
+        <w:tc>
+          <w:tcPr>
+            <w:tcW w:w="1752" w:type="pct"/>
+          </w:tcPr>
+          <w:p>
+            <w:r>
+              <w:t>5.1. Diz que sim</w:t>
+            </w:r>
+          </w:p>
+        </w:tc>
+        <w:tc>
+          <w:tcPr>
+            <w:tcW w:w="1582" w:type="pct"/>
+          </w:tcPr>
+          <w:p/>
+        </w:tc>
+      </w:tr>
+      <w:tr>
+        <w:tc>
+          <w:tcPr>
+            <w:tcW w:w="1666" w:type="pct"/>
+            <w:vMerge/>
+          </w:tcPr>
+          <w:p>
+            <w:pPr>
+              <w:rPr>
+                <w:b/>
+              </w:rPr>
+            </w:pPr>
+          </w:p>
+        </w:tc>
+        <w:tc>
+          <w:tcPr>
+            <w:tcW w:w="1752" w:type="pct"/>
+          </w:tcPr>
+          <w:p/>
+        </w:tc>
+        <w:tc>
+          <w:tcPr>
+            <w:tcW w:w="1582" w:type="pct"/>
+          </w:tcPr>
+          <w:p>
+            <w:r>
+              <w:t xml:space="preserve">5.2. </w:t>
+            </w:r>
+            <w:r>
+              <w:rPr>
+                <w:b/>
+              </w:rPr>
+              <w:t>&lt;&lt;include&gt;&gt;</w:t>
+            </w:r>
+            <w:r>
+              <w:t xml:space="preserve"> Partilhar Classificação</w:t>
+            </w:r>
+          </w:p>
+        </w:tc>
+      </w:tr>
+    </w:tbl>
+    <w:p>
+      <w:r>
+        <w:br w:type="page"/>
+      </w:r>
+    </w:p>
+    <w:tbl>
+      <w:tblPr>
+        <w:tblStyle w:val="Tabelacomgrelha"/>
+        <w:tblW w:w="5000" w:type="pct"/>
+        <w:tblLook w:val="04A0" w:firstRow="1" w:lastRow="0" w:firstColumn="1" w:lastColumn="0" w:noHBand="0" w:noVBand="1"/>
+      </w:tblPr>
+      <w:tblGrid>
+        <w:gridCol w:w="2830"/>
+        <w:gridCol w:w="2976"/>
+        <w:gridCol w:w="2688"/>
+      </w:tblGrid>
+      <w:tr>
+        <w:tc>
+          <w:tcPr>
+            <w:tcW w:w="5000" w:type="pct"/>
+            <w:gridSpan w:val="3"/>
+          </w:tcPr>
+          <w:p>
+            <w:r>
+              <w:rPr>
+                <w:b/>
+              </w:rPr>
+              <w:lastRenderedPageBreak/>
+              <w:t>Use Case:</w:t>
+            </w:r>
+            <w:r>
+              <w:t xml:space="preserve"> Classificar </w:t>
+            </w:r>
+            <w:r>
+              <w:t>Estabelecimento</w:t>
+            </w:r>
+          </w:p>
+        </w:tc>
+      </w:tr>
+      <w:tr>
+        <w:tc>
+          <w:tcPr>
+            <w:tcW w:w="5000" w:type="pct"/>
+            <w:gridSpan w:val="3"/>
+          </w:tcPr>
+          <w:p>
+            <w:r>
+              <w:rPr>
+                <w:b/>
+              </w:rPr>
+              <w:t xml:space="preserve">Descrição: </w:t>
+            </w:r>
+            <w:r>
+              <w:t>Cliente classifica um estabelecimento</w:t>
+            </w:r>
+          </w:p>
+        </w:tc>
+      </w:tr>
+      <w:tr>
+        <w:tc>
+          <w:tcPr>
+            <w:tcW w:w="5000" w:type="pct"/>
+            <w:gridSpan w:val="3"/>
+          </w:tcPr>
+          <w:p>
+            <w:r>
+              <w:rPr>
+                <w:b/>
+              </w:rPr>
+              <w:t>Pré-condição:</w:t>
+            </w:r>
+          </w:p>
+        </w:tc>
+      </w:tr>
+      <w:tr>
+        <w:tc>
+          <w:tcPr>
+            <w:tcW w:w="5000" w:type="pct"/>
+            <w:gridSpan w:val="3"/>
+          </w:tcPr>
+          <w:p>
+            <w:r>
+              <w:rPr>
+                <w:b/>
+              </w:rPr>
+              <w:t xml:space="preserve">Pós-condição: </w:t>
+            </w:r>
+            <w:r>
+              <w:t>Sistema regista classificação que o cliente atribuiu ao estabelecimento identificado</w:t>
+            </w:r>
+          </w:p>
+        </w:tc>
+      </w:tr>
+      <w:tr>
+        <w:tc>
+          <w:tcPr>
+            <w:tcW w:w="1666" w:type="pct"/>
+          </w:tcPr>
+          <w:p/>
+        </w:tc>
+        <w:tc>
+          <w:tcPr>
+            <w:tcW w:w="1752" w:type="pct"/>
+          </w:tcPr>
+          <w:p>
+            <w:pPr>
+              <w:rPr>
+                <w:b/>
+              </w:rPr>
+            </w:pPr>
+            <w:r>
+              <w:rPr>
+                <w:b/>
+              </w:rPr>
+              <w:t>Ator</w:t>
+            </w:r>
+          </w:p>
+        </w:tc>
+        <w:tc>
+          <w:tcPr>
+            <w:tcW w:w="1582" w:type="pct"/>
+          </w:tcPr>
+          <w:p>
+            <w:pPr>
+              <w:rPr>
+                <w:b/>
+              </w:rPr>
+            </w:pPr>
+            <w:r>
+              <w:rPr>
+                <w:b/>
+              </w:rPr>
+              <w:t>Sistema</w:t>
+            </w:r>
+          </w:p>
+        </w:tc>
+      </w:tr>
+      <w:tr>
+        <w:tc>
+          <w:tcPr>
+            <w:tcW w:w="1666" w:type="pct"/>
+            <w:vMerge w:val="restart"/>
+          </w:tcPr>
+          <w:p>
+            <w:pPr>
+              <w:rPr>
+                <w:b/>
+              </w:rPr>
+            </w:pPr>
+            <w:r>
+              <w:rPr>
+                <w:b/>
+              </w:rPr>
+              <w:t>Comportamento</w:t>
+            </w:r>
+          </w:p>
+          <w:p>
+            <w:pPr>
+              <w:rPr>
+                <w:b/>
+              </w:rPr>
+            </w:pPr>
+            <w:r>
+              <w:rPr>
+                <w:b/>
+              </w:rPr>
+              <w:t>Normal</w:t>
+            </w:r>
+          </w:p>
+          <w:p>
+            <w:pPr>
+              <w:rPr>
+                <w:b/>
+              </w:rPr>
+            </w:pPr>
+          </w:p>
+        </w:tc>
+        <w:tc>
+          <w:tcPr>
+            <w:tcW w:w="1752" w:type="pct"/>
+          </w:tcPr>
+          <w:p>
+            <w:r>
+              <w:t>1. Identifica o estabelecimento que pretende classificar</w:t>
+            </w:r>
+          </w:p>
+        </w:tc>
+        <w:tc>
+          <w:tcPr>
+            <w:tcW w:w="1582" w:type="pct"/>
+          </w:tcPr>
+          <w:p/>
+        </w:tc>
+      </w:tr>
+      <w:tr>
+        <w:tc>
+          <w:tcPr>
+            <w:tcW w:w="1666" w:type="pct"/>
+            <w:vMerge/>
+          </w:tcPr>
+          <w:p>
+            <w:pPr>
+              <w:rPr>
+                <w:b/>
+              </w:rPr>
+            </w:pPr>
+          </w:p>
+        </w:tc>
+        <w:tc>
+          <w:tcPr>
+            <w:tcW w:w="1752" w:type="pct"/>
+          </w:tcPr>
+          <w:p>
+            <w:r>
+              <w:t>2. Indica classificação de 1 a 5 para o estabelecimento identificado</w:t>
+            </w:r>
+          </w:p>
+        </w:tc>
+        <w:tc>
+          <w:tcPr>
+            <w:tcW w:w="1582" w:type="pct"/>
+          </w:tcPr>
+          <w:p/>
+        </w:tc>
+      </w:tr>
+      <w:tr>
+        <w:tc>
+          <w:tcPr>
+            <w:tcW w:w="1666" w:type="pct"/>
+            <w:vMerge/>
+          </w:tcPr>
+          <w:p>
+            <w:pPr>
+              <w:rPr>
+                <w:b/>
+              </w:rPr>
+            </w:pPr>
+          </w:p>
+        </w:tc>
+        <w:tc>
+          <w:tcPr>
+            <w:tcW w:w="1752" w:type="pct"/>
+          </w:tcPr>
+          <w:p/>
+        </w:tc>
+        <w:tc>
+          <w:tcPr>
+            <w:tcW w:w="1582" w:type="pct"/>
+          </w:tcPr>
+          <w:p>
+            <w:r>
+              <w:t>3. Regista classificação que o cliente deu ao estabelecimento</w:t>
+            </w:r>
+          </w:p>
+        </w:tc>
+      </w:tr>
+      <w:tr>
+        <w:tc>
+          <w:tcPr>
+            <w:tcW w:w="1666" w:type="pct"/>
+            <w:vMerge/>
+          </w:tcPr>
+          <w:p>
+            <w:pPr>
+              <w:rPr>
+                <w:b/>
+              </w:rPr>
+            </w:pPr>
+          </w:p>
+        </w:tc>
+        <w:tc>
+          <w:tcPr>
+            <w:tcW w:w="1752" w:type="pct"/>
+          </w:tcPr>
+          <w:p/>
+        </w:tc>
+        <w:tc>
+          <w:tcPr>
+            <w:tcW w:w="1582" w:type="pct"/>
+          </w:tcPr>
+          <w:p>
+            <w:r>
+              <w:t>4. Pergunta se pretende partilhar a classificação</w:t>
+            </w:r>
+          </w:p>
+        </w:tc>
+      </w:tr>
+      <w:tr>
+        <w:tc>
+          <w:tcPr>
+            <w:tcW w:w="1666" w:type="pct"/>
+            <w:vMerge/>
+          </w:tcPr>
+          <w:p>
+            <w:pPr>
+              <w:rPr>
+                <w:b/>
+              </w:rPr>
+            </w:pPr>
+          </w:p>
+        </w:tc>
+        <w:tc>
+          <w:tcPr>
+            <w:tcW w:w="1752" w:type="pct"/>
+          </w:tcPr>
+          <w:p>
+            <w:r>
+              <w:t>5. Diz que não</w:t>
+            </w:r>
+          </w:p>
+        </w:tc>
+        <w:tc>
+          <w:tcPr>
+            <w:tcW w:w="1582" w:type="pct"/>
+          </w:tcPr>
+          <w:p/>
+        </w:tc>
+      </w:tr>
+      <w:tr>
+        <w:tc>
+          <w:tcPr>
+            <w:tcW w:w="1666" w:type="pct"/>
+            <w:vMerge w:val="restart"/>
+          </w:tcPr>
+          <w:p>
+            <w:pPr>
+              <w:rPr>
+                <w:b/>
+              </w:rPr>
+            </w:pPr>
+            <w:r>
+              <w:rPr>
+                <w:b/>
+              </w:rPr>
+              <w:t>Comportamento Alternativo</w:t>
+            </w:r>
+          </w:p>
+          <w:p>
+            <w:pPr>
+              <w:rPr>
+                <w:b/>
+              </w:rPr>
+            </w:pPr>
+            <w:r>
+              <w:rPr>
+                <w:b/>
+              </w:rPr>
+              <w:t>(passo 3)</w:t>
+            </w:r>
+          </w:p>
+          <w:p>
+            <w:pPr>
+              <w:rPr>
+                <w:b/>
+              </w:rPr>
+            </w:pPr>
+            <w:r>
+              <w:rPr>
+                <w:b/>
+              </w:rPr>
+              <w:t>[cliente opta por acrescentar um comentário à classificação]</w:t>
+            </w:r>
+          </w:p>
+        </w:tc>
+        <w:tc>
+          <w:tcPr>
+            <w:tcW w:w="1752" w:type="pct"/>
+          </w:tcPr>
+          <w:p>
+            <w:r>
+              <w:t>3.1. Fornece comentário relativo ao estabelecimento identificado</w:t>
+            </w:r>
+          </w:p>
+        </w:tc>
+        <w:tc>
+          <w:tcPr>
+            <w:tcW w:w="1582" w:type="pct"/>
+          </w:tcPr>
+          <w:p/>
+        </w:tc>
+      </w:tr>
+      <w:tr>
+        <w:tc>
+          <w:tcPr>
+            <w:tcW w:w="1666" w:type="pct"/>
+            <w:vMerge/>
+          </w:tcPr>
+          <w:p>
+            <w:pPr>
+              <w:rPr>
+                <w:b/>
+              </w:rPr>
+            </w:pPr>
+          </w:p>
+        </w:tc>
+        <w:tc>
+          <w:tcPr>
+            <w:tcW w:w="1752" w:type="pct"/>
+          </w:tcPr>
+          <w:p/>
+        </w:tc>
+        <w:tc>
+          <w:tcPr>
+            <w:tcW w:w="1582" w:type="pct"/>
+          </w:tcPr>
+          <w:p>
+            <w:r>
+              <w:t>3.2. Regista comentário e classificação que o cliente deu ao estabelecimento</w:t>
+            </w:r>
+          </w:p>
+        </w:tc>
+      </w:tr>
+      <w:tr>
+        <w:tc>
+          <w:tcPr>
+            <w:tcW w:w="1666" w:type="pct"/>
+            <w:vMerge/>
+          </w:tcPr>
+          <w:p>
+            <w:pPr>
+              <w:rPr>
+                <w:b/>
+              </w:rPr>
+            </w:pPr>
+          </w:p>
+        </w:tc>
+        <w:tc>
+          <w:tcPr>
+            <w:tcW w:w="1752" w:type="pct"/>
+          </w:tcPr>
+          <w:p/>
+        </w:tc>
+        <w:tc>
+          <w:tcPr>
+            <w:tcW w:w="1582" w:type="pct"/>
+          </w:tcPr>
+          <w:p>
+            <w:r>
+              <w:t>3.3. Regressa a 4</w:t>
+            </w:r>
+          </w:p>
+        </w:tc>
+      </w:tr>
+      <w:tr>
+        <w:tc>
+          <w:tcPr>
+            <w:tcW w:w="1666" w:type="pct"/>
+            <w:vMerge w:val="restart"/>
+          </w:tcPr>
+          <w:p>
+            <w:pPr>
+              <w:rPr>
+                <w:b/>
+              </w:rPr>
+            </w:pPr>
+            <w:r>
+              <w:rPr>
+                <w:b/>
+              </w:rPr>
+              <w:t>Comportamento Alternativo 2</w:t>
+            </w:r>
+          </w:p>
+          <w:p>
+            <w:pPr>
+              <w:rPr>
+                <w:b/>
+              </w:rPr>
+            </w:pPr>
+            <w:r>
+              <w:rPr>
+                <w:b/>
+              </w:rPr>
+              <w:t>(passo 5)</w:t>
+            </w:r>
+          </w:p>
+          <w:p>
+            <w:pPr>
+              <w:rPr>
+                <w:b/>
+              </w:rPr>
+            </w:pPr>
+            <w:r>
+              <w:rPr>
+                <w:b/>
+              </w:rPr>
+              <w:t>[cliente opta por não partilhar a classificação]</w:t>
+            </w:r>
+          </w:p>
+          <w:p>
+            <w:pPr>
+              <w:rPr>
+                <w:b/>
+              </w:rPr>
+            </w:pPr>
+          </w:p>
+        </w:tc>
+        <w:tc>
+          <w:tcPr>
+            <w:tcW w:w="1752" w:type="pct"/>
+          </w:tcPr>
+          <w:p>
+            <w:r>
+              <w:t>5.1. Diz que sim</w:t>
+            </w:r>
+          </w:p>
+        </w:tc>
+        <w:tc>
+          <w:tcPr>
+            <w:tcW w:w="1582" w:type="pct"/>
+          </w:tcPr>
+          <w:p/>
+        </w:tc>
+      </w:tr>
+      <w:tr>
+        <w:tc>
+          <w:tcPr>
+            <w:tcW w:w="1666" w:type="pct"/>
+            <w:vMerge/>
+          </w:tcPr>
+          <w:p>
+            <w:pPr>
+              <w:rPr>
+                <w:b/>
+              </w:rPr>
+            </w:pPr>
+          </w:p>
+        </w:tc>
+        <w:tc>
+          <w:tcPr>
+            <w:tcW w:w="1752" w:type="pct"/>
+          </w:tcPr>
+          <w:p/>
+        </w:tc>
+        <w:tc>
+          <w:tcPr>
+            <w:tcW w:w="1582" w:type="pct"/>
+          </w:tcPr>
+          <w:p>
+            <w:r>
+              <w:t xml:space="preserve">5.2. </w:t>
+            </w:r>
+            <w:r>
+              <w:rPr>
+                <w:b/>
+              </w:rPr>
+              <w:t>&lt;&lt;include&gt;&gt;</w:t>
+            </w:r>
+            <w:r>
+              <w:t xml:space="preserve"> Partilhar Classificação</w:t>
+            </w:r>
+          </w:p>
+        </w:tc>
+      </w:tr>
+    </w:tbl>
+    <w:p/>
+    <w:tbl>
+      <w:tblPr>
+        <w:tblStyle w:val="Tabelacomgrelha"/>
+        <w:tblW w:w="5000" w:type="pct"/>
+        <w:tblLook w:val="04A0" w:firstRow="1" w:lastRow="0" w:firstColumn="1" w:lastColumn="0" w:noHBand="0" w:noVBand="1"/>
+      </w:tblPr>
+      <w:tblGrid>
+        <w:gridCol w:w="2830"/>
+        <w:gridCol w:w="2976"/>
+        <w:gridCol w:w="2688"/>
+      </w:tblGrid>
+      <w:tr>
+        <w:tc>
+          <w:tcPr>
+            <w:tcW w:w="5000" w:type="pct"/>
+            <w:gridSpan w:val="3"/>
+          </w:tcPr>
+          <w:p>
+            <w:r>
+              <w:rPr>
+                <w:b/>
+              </w:rPr>
+              <w:t>Use Case:</w:t>
+            </w:r>
+            <w:r>
+              <w:t xml:space="preserve"> Par</w:t>
+            </w:r>
+            <w:r>
+              <w:t>tilhar Classificação</w:t>
+            </w:r>
+          </w:p>
+        </w:tc>
+      </w:tr>
+      <w:tr>
+        <w:tc>
+          <w:tcPr>
+            <w:tcW w:w="5000" w:type="pct"/>
+            <w:gridSpan w:val="3"/>
+          </w:tcPr>
+          <w:p>
+            <w:r>
+              <w:rPr>
+                <w:b/>
+              </w:rPr>
+              <w:t xml:space="preserve">Descrição: </w:t>
+            </w:r>
+            <w:r>
+              <w:t>Cliente partilha no Twitter ou na Facebook a classificação que deu a um alimento</w:t>
+            </w:r>
+          </w:p>
+        </w:tc>
+      </w:tr>
+      <w:tr>
+        <w:tc>
+          <w:tcPr>
+            <w:tcW w:w="5000" w:type="pct"/>
+            <w:gridSpan w:val="3"/>
+          </w:tcPr>
+          <w:p>
+            <w:r>
+              <w:rPr>
+                <w:b/>
+              </w:rPr>
+              <w:t>Pré-condição:</w:t>
+            </w:r>
+          </w:p>
+        </w:tc>
+      </w:tr>
+      <w:tr>
+        <w:tc>
+          <w:tcPr>
+            <w:tcW w:w="5000" w:type="pct"/>
+            <w:gridSpan w:val="3"/>
+          </w:tcPr>
+          <w:p>
+            <w:r>
+              <w:rPr>
+                <w:b/>
+              </w:rPr>
+              <w:t xml:space="preserve">Pós-condição: </w:t>
+            </w:r>
+            <w:r>
+              <w:t xml:space="preserve">Cliente partilha </w:t>
+            </w:r>
+            <w:r>
+              <w:t xml:space="preserve">com sucesso </w:t>
+            </w:r>
+            <w:r>
+              <w:t xml:space="preserve">a classificação </w:t>
+            </w:r>
+            <w:r>
+              <w:t>do</w:t>
+            </w:r>
+            <w:r>
+              <w:t xml:space="preserve"> alimento </w:t>
+            </w:r>
+            <w:r>
+              <w:t xml:space="preserve">avaliado, </w:t>
+            </w:r>
+            <w:r>
+              <w:t>na rede social em que optou por partilhá-la (Twitter ou Facebook)</w:t>
+            </w:r>
+          </w:p>
+        </w:tc>
+      </w:tr>
+      <w:tr>
+        <w:tc>
+          <w:tcPr>
+            <w:tcW w:w="1666" w:type="pct"/>
+          </w:tcPr>
+          <w:p/>
+        </w:tc>
+        <w:tc>
+          <w:tcPr>
+            <w:tcW w:w="1752" w:type="pct"/>
+          </w:tcPr>
+          <w:p>
+            <w:pPr>
+              <w:rPr>
+                <w:b/>
+              </w:rPr>
+            </w:pPr>
+            <w:r>
+              <w:rPr>
+                <w:b/>
+              </w:rPr>
+              <w:t>Ator</w:t>
+            </w:r>
+          </w:p>
+        </w:tc>
+        <w:tc>
+          <w:tcPr>
+            <w:tcW w:w="1582" w:type="pct"/>
+          </w:tcPr>
+          <w:p>
+            <w:pPr>
+              <w:rPr>
+                <w:b/>
+              </w:rPr>
+            </w:pPr>
+            <w:r>
+              <w:rPr>
+                <w:b/>
+              </w:rPr>
+              <w:t>Sistema</w:t>
+            </w:r>
+          </w:p>
+        </w:tc>
+      </w:tr>
+      <w:tr>
+        <w:tc>
+          <w:tcPr>
+            <w:tcW w:w="1666" w:type="pct"/>
+            <w:vMerge w:val="restart"/>
+          </w:tcPr>
+          <w:p>
+            <w:pPr>
+              <w:rPr>
+                <w:b/>
+              </w:rPr>
+            </w:pPr>
+            <w:r>
+              <w:rPr>
+                <w:b/>
+              </w:rPr>
+              <w:t>Comportamento</w:t>
+            </w:r>
+          </w:p>
+          <w:p>
+            <w:pPr>
+              <w:rPr>
+                <w:b/>
+              </w:rPr>
+            </w:pPr>
+            <w:r>
+              <w:rPr>
+                <w:b/>
+              </w:rPr>
+              <w:t>Normal</w:t>
+            </w:r>
+          </w:p>
+        </w:tc>
+        <w:tc>
+          <w:tcPr>
+            <w:tcW w:w="1752" w:type="pct"/>
+          </w:tcPr>
+          <w:p>
+            <w:r>
+              <w:t>1. Indica que pretende partilhar no Twitter</w:t>
+            </w:r>
+          </w:p>
+        </w:tc>
+        <w:tc>
+          <w:tcPr>
+            <w:tcW w:w="1582" w:type="pct"/>
+          </w:tcPr>
+          <w:p/>
+        </w:tc>
+      </w:tr>
+      <w:tr>
+        <w:tc>
+          <w:tcPr>
+            <w:tcW w:w="1666" w:type="pct"/>
+            <w:vMerge/>
+          </w:tcPr>
+          <w:p>
+            <w:pPr>
+              <w:rPr>
+                <w:b/>
+              </w:rPr>
+            </w:pPr>
+          </w:p>
+        </w:tc>
+        <w:tc>
+          <w:tcPr>
+            <w:tcW w:w="1752" w:type="pct"/>
+          </w:tcPr>
+          <w:p/>
+        </w:tc>
+        <w:tc>
+          <w:tcPr>
+            <w:tcW w:w="1582" w:type="pct"/>
+          </w:tcPr>
+          <w:p>
+            <w:r>
+              <w:t>2</w:t>
+            </w:r>
+            <w:r>
+              <w:t>.</w:t>
+            </w:r>
+            <w:r>
+              <w:rPr>
+                <w:b/>
+              </w:rPr>
+              <w:t xml:space="preserve"> </w:t>
+            </w:r>
+            <w:r>
+              <w:rPr>
+                <w:b/>
+              </w:rPr>
+              <w:t>&lt;&lt;include&gt;&gt;</w:t>
+            </w:r>
+            <w:r>
+              <w:t xml:space="preserve"> Partilhar no Twitter</w:t>
+            </w:r>
+          </w:p>
+        </w:tc>
+      </w:tr>
+      <w:tr>
+        <w:tc>
+          <w:tcPr>
+            <w:tcW w:w="1666" w:type="pct"/>
+            <w:vMerge w:val="restart"/>
+          </w:tcPr>
+          <w:p>
+            <w:pPr>
+              <w:rPr>
+                <w:b/>
+              </w:rPr>
+            </w:pPr>
+            <w:r>
+              <w:rPr>
+                <w:b/>
+              </w:rPr>
+              <w:t>Comportamento Alternativo 1</w:t>
+            </w:r>
+          </w:p>
+          <w:p>
+            <w:pPr>
+              <w:rPr>
+                <w:b/>
+              </w:rPr>
+            </w:pPr>
+            <w:r>
+              <w:rPr>
+                <w:b/>
+              </w:rPr>
+              <w:t>(passo 1)</w:t>
+            </w:r>
+          </w:p>
+          <w:p>
+            <w:pPr>
+              <w:rPr>
+                <w:b/>
+              </w:rPr>
+            </w:pPr>
+            <w:r>
+              <w:rPr>
+                <w:b/>
+              </w:rPr>
+              <w:t>[cliente indica que pretende partilhar no Facebook]</w:t>
+            </w:r>
+          </w:p>
+        </w:tc>
+        <w:tc>
+          <w:tcPr>
+            <w:tcW w:w="1752" w:type="pct"/>
+          </w:tcPr>
+          <w:p>
+            <w:r>
+              <w:t>1.1. Indica que pretende partilhar no Facebook</w:t>
+            </w:r>
+          </w:p>
+        </w:tc>
+        <w:tc>
+          <w:tcPr>
+            <w:tcW w:w="1582" w:type="pct"/>
+          </w:tcPr>
+          <w:p/>
+        </w:tc>
+      </w:tr>
+      <w:tr>
+        <w:tc>
+          <w:tcPr>
+            <w:tcW w:w="1666" w:type="pct"/>
+            <w:vMerge/>
+          </w:tcPr>
+          <w:p>
+            <w:pPr>
+              <w:rPr>
+                <w:b/>
+              </w:rPr>
+            </w:pPr>
+          </w:p>
+        </w:tc>
+        <w:tc>
+          <w:tcPr>
+            <w:tcW w:w="1752" w:type="pct"/>
+          </w:tcPr>
+          <w:p/>
+        </w:tc>
+        <w:tc>
+          <w:tcPr>
+            <w:tcW w:w="1582" w:type="pct"/>
+          </w:tcPr>
+          <w:p>
+            <w:r>
+              <w:t xml:space="preserve">1.2. </w:t>
+            </w:r>
+            <w:r>
+              <w:rPr>
+                <w:b/>
+              </w:rPr>
+              <w:t>&lt;&lt;include&gt;&gt;</w:t>
             </w:r>
             <w:r>
               <w:t xml:space="preserve"> Partilhar no Facebook</w:t>
@@ -5617,15 +6375,7 @@
         <w:t xml:space="preserve">use cases </w:t>
       </w:r>
       <w:r>
-        <w:t xml:space="preserve">“Partilhar no Twitter” e “Partilhar no Facebook” são garantidos por sistemas externos e serão utilizados através das </w:t>
-      </w:r>
-      <w:proofErr w:type="spellStart"/>
-      <w:r>
-        <w:t>APIs</w:t>
-      </w:r>
-      <w:proofErr w:type="spellEnd"/>
-      <w:r>
-        <w:t xml:space="preserve"> do Twitter e do Facebook, respetivamente. Por esse motivo, o grupo não os especificou.</w:t>
+        <w:t>“Partilhar no Twitter” e “Partilhar no Facebook” são garantidos por sistemas externos e serão utilizados através das APIs do Twitter e do Facebook, respetivamente. Por esse motivo, o grupo não os especificou.</w:t>
       </w:r>
     </w:p>
     <w:p>
@@ -6012,23 +6762,7 @@
                 <w:b/>
                 <w:strike/>
               </w:rPr>
-              <w:t>&lt;&lt;</w:t>
-            </w:r>
-            <w:proofErr w:type="spellStart"/>
-            <w:r>
-              <w:rPr>
-                <w:b/>
-                <w:strike/>
-              </w:rPr>
-              <w:t>include</w:t>
-            </w:r>
-            <w:proofErr w:type="spellEnd"/>
-            <w:r>
-              <w:rPr>
-                <w:b/>
-                <w:strike/>
-              </w:rPr>
-              <w:t xml:space="preserve">&gt;&gt; </w:t>
+              <w:t xml:space="preserve">&lt;&lt;include&gt;&gt; </w:t>
             </w:r>
             <w:r>
               <w:rPr>
@@ -6176,23 +6910,7 @@
                 <w:b/>
                 <w:strike/>
               </w:rPr>
-              <w:t>&lt;&lt;</w:t>
-            </w:r>
-            <w:proofErr w:type="spellStart"/>
-            <w:r>
-              <w:rPr>
-                <w:b/>
-                <w:strike/>
-              </w:rPr>
-              <w:t>include</w:t>
-            </w:r>
-            <w:proofErr w:type="spellEnd"/>
-            <w:r>
-              <w:rPr>
-                <w:b/>
-                <w:strike/>
-              </w:rPr>
-              <w:t>&gt;&gt;</w:t>
+              <w:t>&lt;&lt;include&gt;&gt;</w:t>
             </w:r>
             <w:r>
               <w:rPr>
@@ -6888,10 +7606,7 @@
           </w:tcPr>
           <w:p>
             <w:r>
-              <w:t>3</w:t>
-            </w:r>
-            <w:r>
-              <w:t>. Pergunta se pretende partilhar a experiência de degustação no Twitter ou no Facebook</w:t>
+              <w:t>3. Pergunta se pretende partilhar a experiência de degustação no Twitter ou no Facebook</w:t>
             </w:r>
           </w:p>
         </w:tc>
@@ -6916,10 +7631,7 @@
           </w:tcPr>
           <w:p>
             <w:r>
-              <w:t>4</w:t>
-            </w:r>
-            <w:r>
-              <w:t>. Indica que pretende partilhar no Twitter</w:t>
+              <w:t>4. Indica que pretende partilhar no Twitter</w:t>
             </w:r>
           </w:p>
         </w:tc>
@@ -6962,21 +7674,7 @@
               <w:rPr>
                 <w:b/>
               </w:rPr>
-              <w:t>&lt;&lt;</w:t>
-            </w:r>
-            <w:proofErr w:type="spellStart"/>
-            <w:r>
-              <w:rPr>
-                <w:b/>
-              </w:rPr>
-              <w:t>include</w:t>
-            </w:r>
-            <w:proofErr w:type="spellEnd"/>
-            <w:r>
-              <w:rPr>
-                <w:b/>
-              </w:rPr>
-              <w:t>&gt;&gt;</w:t>
+              <w:t>&lt;&lt;include&gt;&gt;</w:t>
             </w:r>
             <w:r>
               <w:t xml:space="preserve"> Partilhar no Twitter</w:t>
@@ -7087,8 +7785,6 @@
             <w:r>
               <w:t>4</w:t>
             </w:r>
-            <w:bookmarkStart w:id="0" w:name="_GoBack"/>
-            <w:bookmarkEnd w:id="0"/>
             <w:r>
               <w:t xml:space="preserve">.2. </w:t>
             </w:r>
@@ -7096,21 +7792,7 @@
               <w:rPr>
                 <w:b/>
               </w:rPr>
-              <w:t>&lt;&lt;</w:t>
-            </w:r>
-            <w:proofErr w:type="spellStart"/>
-            <w:r>
-              <w:rPr>
-                <w:b/>
-              </w:rPr>
-              <w:t>include</w:t>
-            </w:r>
-            <w:proofErr w:type="spellEnd"/>
-            <w:r>
-              <w:rPr>
-                <w:b/>
-              </w:rPr>
-              <w:t>&gt;&gt;</w:t>
+              <w:t>&lt;&lt;include&gt;&gt;</w:t>
             </w:r>
             <w:r>
               <w:t xml:space="preserve"> Partilhar no Facebook</w:t>
@@ -8822,7 +9504,7 @@
 </file>
 
 <file path=customXml/itemProps1.xml><?xml version="1.0" encoding="utf-8"?>
-<ds:datastoreItem xmlns:ds="http://schemas.openxmlformats.org/officeDocument/2006/customXml" ds:itemID="{879788E4-73BB-41AA-A7FF-86FD81A4FA7E}">
+<ds:datastoreItem xmlns:ds="http://schemas.openxmlformats.org/officeDocument/2006/customXml" ds:itemID="{AB3DCF5F-2376-4C80-90D5-CAC767F496BB}">
   <ds:schemaRefs>
     <ds:schemaRef ds:uri="http://schemas.openxmlformats.org/officeDocument/2006/bibliography"/>
   </ds:schemaRefs>

</xml_diff>